<commit_message>
docs + dump db
aggiunto dump aggiornato del database MySQL
</commit_message>
<xml_diff>
--- a/DOCS.docx
+++ b/DOCS.docx
@@ -1034,13 +1034,996 @@
           <w:noProof/>
         </w:rPr>
         <w:drawing>
-          <wp:anchor distT="0" distB="0" distL="114300" distR="114300" simplePos="0" relativeHeight="251659264" behindDoc="0" locked="0" layoutInCell="1" allowOverlap="1" wp14:anchorId="78FF2760" wp14:editId="1B7E3CB7">
+          <wp:anchor distT="0" distB="0" distL="114300" distR="114300" simplePos="0" relativeHeight="251658240" behindDoc="0" locked="0" layoutInCell="1" allowOverlap="1" wp14:anchorId="52326123" wp14:editId="47BA02E5">
             <wp:simplePos x="0" y="0"/>
             <wp:positionH relativeFrom="margin">
               <wp:align>center</wp:align>
             </wp:positionH>
             <wp:positionV relativeFrom="paragraph">
-              <wp:posOffset>2219960</wp:posOffset>
+              <wp:posOffset>254625</wp:posOffset>
+            </wp:positionV>
+            <wp:extent cx="4093845" cy="1779905"/>
+            <wp:effectExtent l="0" t="0" r="1905" b="0"/>
+            <wp:wrapTopAndBottom/>
+            <wp:docPr id="401897249" name="Immagine 3" descr="Immagine che contiene testo, diagramma, disegno, design&#10;&#10;Descrizione generata automaticamente"/>
+            <wp:cNvGraphicFramePr>
+              <a:graphicFrameLocks xmlns:a="http://schemas.openxmlformats.org/drawingml/2006/main" noChangeAspect="1"/>
+            </wp:cNvGraphicFramePr>
+            <a:graphic xmlns:a="http://schemas.openxmlformats.org/drawingml/2006/main">
+              <a:graphicData uri="http://schemas.openxmlformats.org/drawingml/2006/picture">
+                <pic:pic xmlns:pic="http://schemas.openxmlformats.org/drawingml/2006/picture">
+                  <pic:nvPicPr>
+                    <pic:cNvPr id="401897249" name="Immagine 3" descr="Immagine che contiene testo, diagramma, disegno, design&#10;&#10;Descrizione generata automaticamente"/>
+                    <pic:cNvPicPr>
+                      <a:picLocks noChangeAspect="1" noChangeArrowheads="1"/>
+                    </pic:cNvPicPr>
+                  </pic:nvPicPr>
+                  <pic:blipFill rotWithShape="1">
+                    <a:blip r:embed="rId7">
+                      <a:extLst>
+                        <a:ext uri="{28A0092B-C50C-407E-A947-70E740481C1C}">
+                          <a14:useLocalDpi xmlns:a14="http://schemas.microsoft.com/office/drawing/2010/main" val="0"/>
+                        </a:ext>
+                      </a:extLst>
+                    </a:blip>
+                    <a:srcRect l="6026" r="25769" b="80372"/>
+                    <a:stretch/>
+                  </pic:blipFill>
+                  <pic:spPr bwMode="auto">
+                    <a:xfrm>
+                      <a:off x="0" y="0"/>
+                      <a:ext cx="4093845" cy="1779905"/>
+                    </a:xfrm>
+                    <a:prstGeom prst="rect">
+                      <a:avLst/>
+                    </a:prstGeom>
+                    <a:noFill/>
+                    <a:ln>
+                      <a:noFill/>
+                    </a:ln>
+                    <a:extLst>
+                      <a:ext uri="{53640926-AAD7-44D8-BBD7-CCE9431645EC}">
+                        <a14:shadowObscured xmlns:a14="http://schemas.microsoft.com/office/drawing/2010/main"/>
+                      </a:ext>
+                    </a:extLst>
+                  </pic:spPr>
+                </pic:pic>
+              </a:graphicData>
+            </a:graphic>
+          </wp:anchor>
+        </w:drawing>
+      </w:r>
+      <w:r>
+        <w:rPr>
+          <w:rFonts w:asciiTheme="minorHAnsi" w:hAnsiTheme="minorHAnsi" w:cstheme="minorHAnsi"/>
+          <w:color w:val="1F1F1F"/>
+        </w:rPr>
+        <w:t>Diagramma dell'architettura del sistema</w:t>
+      </w:r>
+      <w:r>
+        <w:rPr>
+          <w:rFonts w:asciiTheme="minorHAnsi" w:hAnsiTheme="minorHAnsi" w:cstheme="minorHAnsi"/>
+          <w:color w:val="1F1F1F"/>
+        </w:rPr>
+        <w:t xml:space="preserve">: </w:t>
+      </w:r>
+      <w:r>
+        <w:rPr>
+          <w:rFonts w:asciiTheme="minorHAnsi" w:hAnsiTheme="minorHAnsi" w:cstheme="minorHAnsi"/>
+          <w:color w:val="1F1F1F"/>
+        </w:rPr>
+        <w:br/>
+      </w:r>
+    </w:p>
+    <w:p>
+      <w:pPr>
+        <w:pStyle w:val="Titolo1"/>
+        <w:ind w:firstLine="360"/>
+      </w:pPr>
+      <w:r>
+        <w:t>3. Descrizione del Web-service</w:t>
+      </w:r>
+      <w:r>
+        <w:t xml:space="preserve"> (PHP)</w:t>
+      </w:r>
+    </w:p>
+    <w:p>
+      <w:pPr>
+        <w:pStyle w:val="NormaleWeb"/>
+        <w:shd w:val="clear" w:color="auto" w:fill="FFFFFF"/>
+        <w:ind w:left="708"/>
+        <w:rPr>
+          <w:rFonts w:asciiTheme="minorHAnsi" w:hAnsiTheme="minorHAnsi" w:cstheme="minorHAnsi"/>
+          <w:color w:val="1F1F1F"/>
+        </w:rPr>
+      </w:pPr>
+      <w:r>
+        <w:rPr>
+          <w:rStyle w:val="Enfasigrassetto"/>
+          <w:rFonts w:asciiTheme="minorHAnsi" w:eastAsiaTheme="majorEastAsia" w:hAnsiTheme="minorHAnsi" w:cstheme="minorHAnsi"/>
+          <w:color w:val="1F1F1F"/>
+        </w:rPr>
+        <w:t>Scopo</w:t>
+      </w:r>
+      <w:r>
+        <w:rPr>
+          <w:rStyle w:val="Enfasigrassetto"/>
+          <w:rFonts w:asciiTheme="minorHAnsi" w:eastAsiaTheme="majorEastAsia" w:hAnsiTheme="minorHAnsi" w:cstheme="minorHAnsi"/>
+          <w:color w:val="1F1F1F"/>
+        </w:rPr>
+        <w:t xml:space="preserve">: </w:t>
+      </w:r>
+      <w:r>
+        <w:rPr>
+          <w:rFonts w:asciiTheme="minorHAnsi" w:hAnsiTheme="minorHAnsi" w:cstheme="minorHAnsi"/>
+          <w:color w:val="1F1F1F"/>
+        </w:rPr>
+        <w:t>Fornire un</w:t>
+      </w:r>
+      <w:r>
+        <w:rPr>
+          <w:rFonts w:asciiTheme="minorHAnsi" w:hAnsiTheme="minorHAnsi" w:cstheme="minorHAnsi"/>
+          <w:color w:val="1F1F1F"/>
+        </w:rPr>
+        <w:t xml:space="preserve"> servizio</w:t>
+      </w:r>
+      <w:r>
+        <w:rPr>
+          <w:rFonts w:asciiTheme="minorHAnsi" w:hAnsiTheme="minorHAnsi" w:cstheme="minorHAnsi"/>
+          <w:color w:val="1F1F1F"/>
+        </w:rPr>
+        <w:t xml:space="preserve"> </w:t>
+      </w:r>
+      <w:proofErr w:type="spellStart"/>
+      <w:r>
+        <w:rPr>
+          <w:rFonts w:asciiTheme="minorHAnsi" w:hAnsiTheme="minorHAnsi" w:cstheme="minorHAnsi"/>
+          <w:color w:val="1F1F1F"/>
+        </w:rPr>
+        <w:t>RESTful</w:t>
+      </w:r>
+      <w:proofErr w:type="spellEnd"/>
+      <w:r>
+        <w:rPr>
+          <w:rFonts w:asciiTheme="minorHAnsi" w:hAnsiTheme="minorHAnsi" w:cstheme="minorHAnsi"/>
+          <w:color w:val="1F1F1F"/>
+        </w:rPr>
+        <w:t xml:space="preserve"> per l</w:t>
+      </w:r>
+      <w:r>
+        <w:rPr>
+          <w:rFonts w:asciiTheme="minorHAnsi" w:hAnsiTheme="minorHAnsi" w:cstheme="minorHAnsi"/>
+          <w:color w:val="1F1F1F"/>
+        </w:rPr>
+        <w:t xml:space="preserve">a richiesta </w:t>
+      </w:r>
+      <w:r>
+        <w:rPr>
+          <w:rFonts w:asciiTheme="minorHAnsi" w:hAnsiTheme="minorHAnsi" w:cstheme="minorHAnsi"/>
+          <w:color w:val="1F1F1F"/>
+        </w:rPr>
+        <w:t>alle informazioni sulle piante d'acquario.</w:t>
+      </w:r>
+    </w:p>
+    <w:p>
+      <w:pPr>
+        <w:pStyle w:val="NormaleWeb"/>
+        <w:shd w:val="clear" w:color="auto" w:fill="FFFFFF"/>
+        <w:ind w:left="708"/>
+        <w:rPr>
+          <w:rFonts w:asciiTheme="minorHAnsi" w:eastAsiaTheme="majorEastAsia" w:hAnsiTheme="minorHAnsi" w:cstheme="minorHAnsi"/>
+          <w:b/>
+          <w:bCs/>
+          <w:color w:val="1F1F1F"/>
+        </w:rPr>
+      </w:pPr>
+      <w:r>
+        <w:rPr>
+          <w:rStyle w:val="Enfasigrassetto"/>
+          <w:rFonts w:asciiTheme="minorHAnsi" w:eastAsiaTheme="majorEastAsia" w:hAnsiTheme="minorHAnsi" w:cstheme="minorHAnsi"/>
+          <w:color w:val="1F1F1F"/>
+        </w:rPr>
+        <w:t>Funzionalità:</w:t>
+      </w:r>
+    </w:p>
+    <w:p>
+      <w:pPr>
+        <w:numPr>
+          <w:ilvl w:val="0"/>
+          <w:numId w:val="7"/>
+        </w:numPr>
+        <w:shd w:val="clear" w:color="auto" w:fill="FFFFFF"/>
+        <w:tabs>
+          <w:tab w:val="clear" w:pos="720"/>
+          <w:tab w:val="num" w:pos="1428"/>
+        </w:tabs>
+        <w:spacing w:before="100" w:beforeAutospacing="1" w:after="0" w:line="240" w:lineRule="auto"/>
+        <w:ind w:left="1428"/>
+        <w:rPr>
+          <w:rFonts w:cstheme="minorHAnsi"/>
+          <w:color w:val="1F1F1F"/>
+        </w:rPr>
+      </w:pPr>
+      <w:r>
+        <w:rPr>
+          <w:rFonts w:cstheme="minorHAnsi"/>
+          <w:color w:val="1F1F1F"/>
+        </w:rPr>
+        <w:t>Gestione delle richieste HTTP GET per la ricerca e il recupero dei dati sulle piante.</w:t>
+      </w:r>
+    </w:p>
+    <w:p>
+      <w:pPr>
+        <w:numPr>
+          <w:ilvl w:val="0"/>
+          <w:numId w:val="7"/>
+        </w:numPr>
+        <w:shd w:val="clear" w:color="auto" w:fill="FFFFFF"/>
+        <w:tabs>
+          <w:tab w:val="clear" w:pos="720"/>
+          <w:tab w:val="num" w:pos="1428"/>
+        </w:tabs>
+        <w:spacing w:before="100" w:beforeAutospacing="1" w:after="0" w:line="240" w:lineRule="auto"/>
+        <w:ind w:left="1428"/>
+        <w:rPr>
+          <w:rFonts w:cstheme="minorHAnsi"/>
+          <w:color w:val="1F1F1F"/>
+        </w:rPr>
+      </w:pPr>
+      <w:r>
+        <w:rPr>
+          <w:rFonts w:cstheme="minorHAnsi"/>
+          <w:color w:val="1F1F1F"/>
+        </w:rPr>
+        <w:t>Connessione al database MySQL per l'interrogazione dei dati.</w:t>
+      </w:r>
+    </w:p>
+    <w:p>
+      <w:pPr>
+        <w:numPr>
+          <w:ilvl w:val="0"/>
+          <w:numId w:val="7"/>
+        </w:numPr>
+        <w:shd w:val="clear" w:color="auto" w:fill="FFFFFF"/>
+        <w:tabs>
+          <w:tab w:val="clear" w:pos="720"/>
+          <w:tab w:val="num" w:pos="1428"/>
+        </w:tabs>
+        <w:spacing w:before="100" w:beforeAutospacing="1" w:after="0" w:line="240" w:lineRule="auto"/>
+        <w:ind w:left="1428"/>
+        <w:rPr>
+          <w:rFonts w:cstheme="minorHAnsi"/>
+          <w:color w:val="1F1F1F"/>
+        </w:rPr>
+      </w:pPr>
+      <w:r>
+        <w:rPr>
+          <w:rFonts w:cstheme="minorHAnsi"/>
+          <w:color w:val="1F1F1F"/>
+        </w:rPr>
+        <w:t>Generazione dinamica di XML seguendo lo schema XSD (plants.xsd) per la risposta alle richieste.</w:t>
+      </w:r>
+    </w:p>
+    <w:p>
+      <w:pPr>
+        <w:numPr>
+          <w:ilvl w:val="0"/>
+          <w:numId w:val="7"/>
+        </w:numPr>
+        <w:shd w:val="clear" w:color="auto" w:fill="FFFFFF"/>
+        <w:tabs>
+          <w:tab w:val="clear" w:pos="720"/>
+          <w:tab w:val="num" w:pos="1428"/>
+        </w:tabs>
+        <w:spacing w:before="100" w:beforeAutospacing="1" w:after="0" w:line="240" w:lineRule="auto"/>
+        <w:ind w:left="1428"/>
+        <w:rPr>
+          <w:rFonts w:cstheme="minorHAnsi"/>
+          <w:color w:val="1F1F1F"/>
+        </w:rPr>
+      </w:pPr>
+      <w:r>
+        <w:rPr>
+          <w:rFonts w:cstheme="minorHAnsi"/>
+          <w:color w:val="1F1F1F"/>
+        </w:rPr>
+        <w:t>Restituzione</w:t>
+      </w:r>
+      <w:r>
+        <w:rPr>
+          <w:rFonts w:cstheme="minorHAnsi"/>
+          <w:color w:val="1F1F1F"/>
+        </w:rPr>
+        <w:t xml:space="preserve"> di piante per nome, tipo, origine, tasso di crescita, luminosità richiesta, necessità di CO2 e altri criteri</w:t>
+      </w:r>
+      <w:r>
+        <w:rPr>
+          <w:rFonts w:cstheme="minorHAnsi"/>
+          <w:color w:val="1F1F1F"/>
+        </w:rPr>
+        <w:t>.</w:t>
+      </w:r>
+    </w:p>
+    <w:p>
+      <w:pPr>
+        <w:numPr>
+          <w:ilvl w:val="0"/>
+          <w:numId w:val="7"/>
+        </w:numPr>
+        <w:shd w:val="clear" w:color="auto" w:fill="FFFFFF"/>
+        <w:tabs>
+          <w:tab w:val="clear" w:pos="720"/>
+          <w:tab w:val="num" w:pos="1428"/>
+        </w:tabs>
+        <w:spacing w:before="100" w:beforeAutospacing="1" w:after="0" w:line="240" w:lineRule="auto"/>
+        <w:ind w:left="1428"/>
+        <w:rPr>
+          <w:rFonts w:cstheme="minorHAnsi"/>
+          <w:color w:val="1F1F1F"/>
+        </w:rPr>
+      </w:pPr>
+      <w:r>
+        <w:rPr>
+          <w:rFonts w:cstheme="minorHAnsi"/>
+          <w:color w:val="1F1F1F"/>
+        </w:rPr>
+        <w:t>Recupero dei dettagli di una specifica pianta, tra cui immagini, nome scientifico, famiglia, continente di origine, dimensioni, valori di pH e temperatura ideali, consigli per la cura e la propagazione.</w:t>
+      </w:r>
+    </w:p>
+    <w:p>
+      <w:pPr>
+        <w:numPr>
+          <w:ilvl w:val="0"/>
+          <w:numId w:val="7"/>
+        </w:numPr>
+        <w:shd w:val="clear" w:color="auto" w:fill="FFFFFF"/>
+        <w:tabs>
+          <w:tab w:val="clear" w:pos="720"/>
+          <w:tab w:val="num" w:pos="1428"/>
+        </w:tabs>
+        <w:spacing w:before="100" w:beforeAutospacing="1" w:after="0" w:line="240" w:lineRule="auto"/>
+        <w:ind w:left="1428"/>
+        <w:rPr>
+          <w:rFonts w:cstheme="minorHAnsi"/>
+          <w:color w:val="1F1F1F"/>
+        </w:rPr>
+      </w:pPr>
+      <w:r>
+        <w:rPr>
+          <w:rFonts w:cstheme="minorHAnsi"/>
+          <w:color w:val="1F1F1F"/>
+        </w:rPr>
+        <w:t>Filtraggio e ordinamento dei risultati della ricerca.</w:t>
+      </w:r>
+    </w:p>
+    <w:p>
+      <w:pPr>
+        <w:numPr>
+          <w:ilvl w:val="0"/>
+          <w:numId w:val="7"/>
+        </w:numPr>
+        <w:shd w:val="clear" w:color="auto" w:fill="FFFFFF"/>
+        <w:tabs>
+          <w:tab w:val="clear" w:pos="720"/>
+          <w:tab w:val="num" w:pos="1428"/>
+        </w:tabs>
+        <w:spacing w:before="100" w:beforeAutospacing="1" w:after="0" w:line="240" w:lineRule="auto"/>
+        <w:ind w:left="1428"/>
+        <w:rPr>
+          <w:rFonts w:cstheme="minorHAnsi"/>
+          <w:color w:val="1F1F1F"/>
+        </w:rPr>
+      </w:pPr>
+      <w:r>
+        <w:rPr>
+          <w:rFonts w:cstheme="minorHAnsi"/>
+          <w:color w:val="1F1F1F"/>
+        </w:rPr>
+        <w:t>Paginazione dei risultati della ricerca.</w:t>
+      </w:r>
+    </w:p>
+    <w:p>
+      <w:pPr>
+        <w:pStyle w:val="NormaleWeb"/>
+        <w:shd w:val="clear" w:color="auto" w:fill="FFFFFF"/>
+        <w:ind w:left="708"/>
+        <w:rPr>
+          <w:rFonts w:asciiTheme="minorHAnsi" w:hAnsiTheme="minorHAnsi" w:cstheme="minorHAnsi"/>
+          <w:color w:val="1F1F1F"/>
+        </w:rPr>
+      </w:pPr>
+      <w:r>
+        <w:rPr>
+          <w:rStyle w:val="Enfasigrassetto"/>
+          <w:rFonts w:asciiTheme="minorHAnsi" w:eastAsiaTheme="majorEastAsia" w:hAnsiTheme="minorHAnsi" w:cstheme="minorHAnsi"/>
+          <w:color w:val="1F1F1F"/>
+        </w:rPr>
+        <w:t>Parametri di input:</w:t>
+      </w:r>
+    </w:p>
+    <w:p>
+      <w:pPr>
+        <w:numPr>
+          <w:ilvl w:val="0"/>
+          <w:numId w:val="8"/>
+        </w:numPr>
+        <w:shd w:val="clear" w:color="auto" w:fill="FFFFFF"/>
+        <w:tabs>
+          <w:tab w:val="clear" w:pos="720"/>
+          <w:tab w:val="num" w:pos="1428"/>
+        </w:tabs>
+        <w:spacing w:before="100" w:beforeAutospacing="1" w:after="0" w:line="240" w:lineRule="auto"/>
+        <w:ind w:left="1428"/>
+        <w:rPr>
+          <w:rFonts w:cstheme="minorHAnsi"/>
+          <w:color w:val="1F1F1F"/>
+        </w:rPr>
+      </w:pPr>
+      <w:r>
+        <w:rPr>
+          <w:rStyle w:val="Enfasigrassetto"/>
+          <w:rFonts w:cstheme="minorHAnsi"/>
+          <w:color w:val="1F1F1F"/>
+        </w:rPr>
+        <w:t>Ricerca per nome:</w:t>
+      </w:r>
+    </w:p>
+    <w:p>
+      <w:pPr>
+        <w:numPr>
+          <w:ilvl w:val="1"/>
+          <w:numId w:val="8"/>
+        </w:numPr>
+        <w:shd w:val="clear" w:color="auto" w:fill="FFFFFF"/>
+        <w:tabs>
+          <w:tab w:val="clear" w:pos="1440"/>
+          <w:tab w:val="num" w:pos="2148"/>
+        </w:tabs>
+        <w:spacing w:before="100" w:beforeAutospacing="1" w:after="0" w:line="240" w:lineRule="auto"/>
+        <w:ind w:left="2148"/>
+        <w:rPr>
+          <w:rFonts w:cstheme="minorHAnsi"/>
+          <w:color w:val="1F1F1F"/>
+        </w:rPr>
+      </w:pPr>
+      <w:r>
+        <w:rPr>
+          <w:rStyle w:val="CodiceHTML"/>
+          <w:rFonts w:asciiTheme="minorHAnsi" w:eastAsiaTheme="minorHAnsi" w:hAnsiTheme="minorHAnsi" w:cstheme="minorHAnsi"/>
+          <w:color w:val="1F1F1F"/>
+        </w:rPr>
+        <w:t>nome</w:t>
+      </w:r>
+      <w:r>
+        <w:rPr>
+          <w:rFonts w:cstheme="minorHAnsi"/>
+          <w:color w:val="1F1F1F"/>
+        </w:rPr>
+        <w:t>: il nome della pianta da ricercare.</w:t>
+      </w:r>
+    </w:p>
+    <w:p>
+      <w:pPr>
+        <w:numPr>
+          <w:ilvl w:val="0"/>
+          <w:numId w:val="8"/>
+        </w:numPr>
+        <w:shd w:val="clear" w:color="auto" w:fill="FFFFFF"/>
+        <w:tabs>
+          <w:tab w:val="clear" w:pos="720"/>
+          <w:tab w:val="num" w:pos="1428"/>
+        </w:tabs>
+        <w:spacing w:before="100" w:beforeAutospacing="1" w:after="0" w:line="240" w:lineRule="auto"/>
+        <w:ind w:left="1428"/>
+        <w:rPr>
+          <w:rFonts w:cstheme="minorHAnsi"/>
+          <w:color w:val="1F1F1F"/>
+        </w:rPr>
+      </w:pPr>
+      <w:r>
+        <w:rPr>
+          <w:rStyle w:val="Enfasigrassetto"/>
+          <w:rFonts w:cstheme="minorHAnsi"/>
+          <w:color w:val="1F1F1F"/>
+        </w:rPr>
+        <w:t>Ricerca con filtri avanzati:</w:t>
+      </w:r>
+    </w:p>
+    <w:p>
+      <w:pPr>
+        <w:numPr>
+          <w:ilvl w:val="1"/>
+          <w:numId w:val="8"/>
+        </w:numPr>
+        <w:shd w:val="clear" w:color="auto" w:fill="FFFFFF"/>
+        <w:tabs>
+          <w:tab w:val="clear" w:pos="1440"/>
+          <w:tab w:val="num" w:pos="2148"/>
+        </w:tabs>
+        <w:spacing w:before="100" w:beforeAutospacing="1" w:after="0" w:line="240" w:lineRule="auto"/>
+        <w:ind w:left="2148"/>
+        <w:rPr>
+          <w:rFonts w:cstheme="minorHAnsi"/>
+          <w:color w:val="1F1F1F"/>
+        </w:rPr>
+      </w:pPr>
+      <w:r>
+        <w:rPr>
+          <w:rStyle w:val="CodiceHTML"/>
+          <w:rFonts w:asciiTheme="minorHAnsi" w:eastAsiaTheme="minorHAnsi" w:hAnsiTheme="minorHAnsi" w:cstheme="minorHAnsi"/>
+          <w:color w:val="1F1F1F"/>
+        </w:rPr>
+        <w:t>tipo</w:t>
+      </w:r>
+      <w:r>
+        <w:rPr>
+          <w:rFonts w:cstheme="minorHAnsi"/>
+          <w:color w:val="1F1F1F"/>
+        </w:rPr>
+        <w:t xml:space="preserve">: il tipo di pianta (es: erba, </w:t>
+      </w:r>
+      <w:proofErr w:type="spellStart"/>
+      <w:r>
+        <w:rPr>
+          <w:rFonts w:cstheme="minorHAnsi"/>
+          <w:color w:val="1F1F1F"/>
+        </w:rPr>
+        <w:t>anubias</w:t>
+      </w:r>
+      <w:proofErr w:type="spellEnd"/>
+      <w:r>
+        <w:rPr>
+          <w:rFonts w:cstheme="minorHAnsi"/>
+          <w:color w:val="1F1F1F"/>
+        </w:rPr>
+        <w:t>, ecc.).</w:t>
+      </w:r>
+    </w:p>
+    <w:p>
+      <w:pPr>
+        <w:numPr>
+          <w:ilvl w:val="1"/>
+          <w:numId w:val="8"/>
+        </w:numPr>
+        <w:shd w:val="clear" w:color="auto" w:fill="FFFFFF"/>
+        <w:tabs>
+          <w:tab w:val="clear" w:pos="1440"/>
+          <w:tab w:val="num" w:pos="2148"/>
+        </w:tabs>
+        <w:spacing w:before="100" w:beforeAutospacing="1" w:after="0" w:line="240" w:lineRule="auto"/>
+        <w:ind w:left="2148"/>
+        <w:rPr>
+          <w:rFonts w:cstheme="minorHAnsi"/>
+          <w:color w:val="1F1F1F"/>
+        </w:rPr>
+      </w:pPr>
+      <w:r>
+        <w:rPr>
+          <w:rStyle w:val="CodiceHTML"/>
+          <w:rFonts w:asciiTheme="minorHAnsi" w:eastAsiaTheme="minorHAnsi" w:hAnsiTheme="minorHAnsi" w:cstheme="minorHAnsi"/>
+          <w:color w:val="1F1F1F"/>
+        </w:rPr>
+        <w:lastRenderedPageBreak/>
+        <w:t>origine</w:t>
+      </w:r>
+      <w:r>
+        <w:rPr>
+          <w:rFonts w:cstheme="minorHAnsi"/>
+          <w:color w:val="1F1F1F"/>
+        </w:rPr>
+        <w:t>: l'origine della pianta (es: America, Asia, Africa, ecc.).</w:t>
+      </w:r>
+    </w:p>
+    <w:p>
+      <w:pPr>
+        <w:numPr>
+          <w:ilvl w:val="1"/>
+          <w:numId w:val="8"/>
+        </w:numPr>
+        <w:shd w:val="clear" w:color="auto" w:fill="FFFFFF"/>
+        <w:tabs>
+          <w:tab w:val="clear" w:pos="1440"/>
+          <w:tab w:val="num" w:pos="2148"/>
+        </w:tabs>
+        <w:spacing w:before="100" w:beforeAutospacing="1" w:after="0" w:line="240" w:lineRule="auto"/>
+        <w:ind w:left="2148"/>
+        <w:rPr>
+          <w:rFonts w:cstheme="minorHAnsi"/>
+          <w:color w:val="1F1F1F"/>
+        </w:rPr>
+      </w:pPr>
+      <w:proofErr w:type="spellStart"/>
+      <w:r>
+        <w:rPr>
+          <w:rStyle w:val="CodiceHTML"/>
+          <w:rFonts w:asciiTheme="minorHAnsi" w:eastAsiaTheme="minorHAnsi" w:hAnsiTheme="minorHAnsi" w:cstheme="minorHAnsi"/>
+          <w:color w:val="1F1F1F"/>
+        </w:rPr>
+        <w:t>tasso_crescita</w:t>
+      </w:r>
+      <w:proofErr w:type="spellEnd"/>
+      <w:r>
+        <w:rPr>
+          <w:rFonts w:cstheme="minorHAnsi"/>
+          <w:color w:val="1F1F1F"/>
+        </w:rPr>
+        <w:t>: il tasso di crescita della pianta (es: lento, medio, veloce).</w:t>
+      </w:r>
+    </w:p>
+    <w:p>
+      <w:pPr>
+        <w:numPr>
+          <w:ilvl w:val="1"/>
+          <w:numId w:val="8"/>
+        </w:numPr>
+        <w:shd w:val="clear" w:color="auto" w:fill="FFFFFF"/>
+        <w:tabs>
+          <w:tab w:val="clear" w:pos="1440"/>
+          <w:tab w:val="num" w:pos="2148"/>
+        </w:tabs>
+        <w:spacing w:before="100" w:beforeAutospacing="1" w:after="0" w:line="240" w:lineRule="auto"/>
+        <w:ind w:left="2148"/>
+        <w:rPr>
+          <w:rFonts w:cstheme="minorHAnsi"/>
+          <w:color w:val="1F1F1F"/>
+        </w:rPr>
+      </w:pPr>
+      <w:r>
+        <w:rPr>
+          <w:rStyle w:val="CodiceHTML"/>
+          <w:rFonts w:asciiTheme="minorHAnsi" w:eastAsiaTheme="minorHAnsi" w:hAnsiTheme="minorHAnsi" w:cstheme="minorHAnsi"/>
+          <w:color w:val="1F1F1F"/>
+        </w:rPr>
+        <w:t>luce</w:t>
+      </w:r>
+      <w:r>
+        <w:rPr>
+          <w:rFonts w:cstheme="minorHAnsi"/>
+          <w:color w:val="1F1F1F"/>
+        </w:rPr>
+        <w:t>: la quantità di luce richiesta dalla pianta (es: bassa, media, alta).</w:t>
+      </w:r>
+    </w:p>
+    <w:p>
+      <w:pPr>
+        <w:numPr>
+          <w:ilvl w:val="1"/>
+          <w:numId w:val="8"/>
+        </w:numPr>
+        <w:shd w:val="clear" w:color="auto" w:fill="FFFFFF"/>
+        <w:tabs>
+          <w:tab w:val="clear" w:pos="1440"/>
+          <w:tab w:val="num" w:pos="2148"/>
+        </w:tabs>
+        <w:spacing w:before="100" w:beforeAutospacing="1" w:after="0" w:line="240" w:lineRule="auto"/>
+        <w:ind w:left="2148"/>
+        <w:rPr>
+          <w:rFonts w:cstheme="minorHAnsi"/>
+          <w:color w:val="1F1F1F"/>
+        </w:rPr>
+      </w:pPr>
+      <w:r>
+        <w:rPr>
+          <w:rStyle w:val="CodiceHTML"/>
+          <w:rFonts w:asciiTheme="minorHAnsi" w:eastAsiaTheme="minorHAnsi" w:hAnsiTheme="minorHAnsi" w:cstheme="minorHAnsi"/>
+          <w:color w:val="1F1F1F"/>
+        </w:rPr>
+        <w:t>co2</w:t>
+      </w:r>
+      <w:r>
+        <w:rPr>
+          <w:rFonts w:cstheme="minorHAnsi"/>
+          <w:color w:val="1F1F1F"/>
+        </w:rPr>
+        <w:t>: la necessità di CO2 per la crescita della pianta (es: no, si).</w:t>
+      </w:r>
+    </w:p>
+    <w:p>
+      <w:pPr>
+        <w:numPr>
+          <w:ilvl w:val="1"/>
+          <w:numId w:val="8"/>
+        </w:numPr>
+        <w:shd w:val="clear" w:color="auto" w:fill="FFFFFF"/>
+        <w:tabs>
+          <w:tab w:val="clear" w:pos="1440"/>
+          <w:tab w:val="num" w:pos="2148"/>
+        </w:tabs>
+        <w:spacing w:before="100" w:beforeAutospacing="1" w:after="0" w:line="240" w:lineRule="auto"/>
+        <w:ind w:left="2148"/>
+        <w:rPr>
+          <w:rFonts w:cstheme="minorHAnsi"/>
+          <w:color w:val="1F1F1F"/>
+        </w:rPr>
+      </w:pPr>
+      <w:proofErr w:type="spellStart"/>
+      <w:r>
+        <w:rPr>
+          <w:rStyle w:val="CodiceHTML"/>
+          <w:rFonts w:asciiTheme="minorHAnsi" w:eastAsiaTheme="minorHAnsi" w:hAnsiTheme="minorHAnsi" w:cstheme="minorHAnsi"/>
+          <w:color w:val="1F1F1F"/>
+        </w:rPr>
+        <w:t>ph_minimo</w:t>
+      </w:r>
+      <w:proofErr w:type="spellEnd"/>
+      <w:r>
+        <w:rPr>
+          <w:rFonts w:cstheme="minorHAnsi"/>
+          <w:color w:val="1F1F1F"/>
+        </w:rPr>
+        <w:t>: il valore minimo di pH tollerato dalla pianta.</w:t>
+      </w:r>
+    </w:p>
+    <w:p>
+      <w:pPr>
+        <w:numPr>
+          <w:ilvl w:val="1"/>
+          <w:numId w:val="8"/>
+        </w:numPr>
+        <w:shd w:val="clear" w:color="auto" w:fill="FFFFFF"/>
+        <w:tabs>
+          <w:tab w:val="clear" w:pos="1440"/>
+          <w:tab w:val="num" w:pos="2148"/>
+        </w:tabs>
+        <w:spacing w:before="100" w:beforeAutospacing="1" w:after="0" w:line="240" w:lineRule="auto"/>
+        <w:ind w:left="2148"/>
+        <w:rPr>
+          <w:rFonts w:cstheme="minorHAnsi"/>
+          <w:color w:val="1F1F1F"/>
+        </w:rPr>
+      </w:pPr>
+      <w:proofErr w:type="spellStart"/>
+      <w:r>
+        <w:rPr>
+          <w:rStyle w:val="CodiceHTML"/>
+          <w:rFonts w:asciiTheme="minorHAnsi" w:eastAsiaTheme="minorHAnsi" w:hAnsiTheme="minorHAnsi" w:cstheme="minorHAnsi"/>
+          <w:color w:val="1F1F1F"/>
+        </w:rPr>
+        <w:t>ph_massimo</w:t>
+      </w:r>
+      <w:proofErr w:type="spellEnd"/>
+      <w:r>
+        <w:rPr>
+          <w:rFonts w:cstheme="minorHAnsi"/>
+          <w:color w:val="1F1F1F"/>
+        </w:rPr>
+        <w:t>: il valore massimo di pH tollerato dalla pianta.</w:t>
+      </w:r>
+    </w:p>
+    <w:p>
+      <w:pPr>
+        <w:numPr>
+          <w:ilvl w:val="1"/>
+          <w:numId w:val="8"/>
+        </w:numPr>
+        <w:shd w:val="clear" w:color="auto" w:fill="FFFFFF"/>
+        <w:tabs>
+          <w:tab w:val="clear" w:pos="1440"/>
+          <w:tab w:val="num" w:pos="2148"/>
+        </w:tabs>
+        <w:spacing w:before="100" w:beforeAutospacing="1" w:after="0" w:line="240" w:lineRule="auto"/>
+        <w:ind w:left="2148"/>
+        <w:rPr>
+          <w:rFonts w:cstheme="minorHAnsi"/>
+          <w:color w:val="1F1F1F"/>
+        </w:rPr>
+      </w:pPr>
+      <w:proofErr w:type="spellStart"/>
+      <w:r>
+        <w:rPr>
+          <w:rStyle w:val="CodiceHTML"/>
+          <w:rFonts w:asciiTheme="minorHAnsi" w:eastAsiaTheme="minorHAnsi" w:hAnsiTheme="minorHAnsi" w:cstheme="minorHAnsi"/>
+          <w:color w:val="1F1F1F"/>
+        </w:rPr>
+        <w:t>temperatura_minima</w:t>
+      </w:r>
+      <w:proofErr w:type="spellEnd"/>
+      <w:r>
+        <w:rPr>
+          <w:rFonts w:cstheme="minorHAnsi"/>
+          <w:color w:val="1F1F1F"/>
+        </w:rPr>
+        <w:t>: la temperatura minima tollerata dalla pianta.</w:t>
+      </w:r>
+    </w:p>
+    <w:p>
+      <w:pPr>
+        <w:numPr>
+          <w:ilvl w:val="1"/>
+          <w:numId w:val="8"/>
+        </w:numPr>
+        <w:shd w:val="clear" w:color="auto" w:fill="FFFFFF"/>
+        <w:tabs>
+          <w:tab w:val="clear" w:pos="1440"/>
+          <w:tab w:val="num" w:pos="2148"/>
+        </w:tabs>
+        <w:spacing w:before="100" w:beforeAutospacing="1" w:after="0" w:line="240" w:lineRule="auto"/>
+        <w:ind w:left="2148"/>
+        <w:rPr>
+          <w:rFonts w:cstheme="minorHAnsi"/>
+          <w:color w:val="1F1F1F"/>
+        </w:rPr>
+      </w:pPr>
+      <w:proofErr w:type="spellStart"/>
+      <w:r>
+        <w:rPr>
+          <w:rStyle w:val="CodiceHTML"/>
+          <w:rFonts w:asciiTheme="minorHAnsi" w:eastAsiaTheme="minorHAnsi" w:hAnsiTheme="minorHAnsi" w:cstheme="minorHAnsi"/>
+          <w:color w:val="1F1F1F"/>
+        </w:rPr>
+        <w:t>temperatura_massima</w:t>
+      </w:r>
+      <w:proofErr w:type="spellEnd"/>
+      <w:r>
+        <w:rPr>
+          <w:rFonts w:cstheme="minorHAnsi"/>
+          <w:color w:val="1F1F1F"/>
+        </w:rPr>
+        <w:t>: la temperatura massima tollerata dalla pianta.</w:t>
+      </w:r>
+    </w:p>
+    <w:p>
+      <w:pPr>
+        <w:pStyle w:val="Titolo1"/>
+        <w:ind w:firstLine="360"/>
+      </w:pPr>
+      <w:r>
+        <w:t>4. Requisiti del Progetto</w:t>
+      </w:r>
+    </w:p>
+    <w:p>
+      <w:pPr>
+        <w:pStyle w:val="NormaleWeb"/>
+        <w:shd w:val="clear" w:color="auto" w:fill="FFFFFF"/>
+        <w:ind w:left="360" w:firstLine="360"/>
+        <w:rPr>
+          <w:rFonts w:asciiTheme="minorHAnsi" w:hAnsiTheme="minorHAnsi" w:cstheme="minorHAnsi"/>
+          <w:color w:val="1F1F1F"/>
+        </w:rPr>
+      </w:pPr>
+      <w:r>
+        <w:rPr>
+          <w:rStyle w:val="Enfasigrassetto"/>
+          <w:rFonts w:asciiTheme="minorHAnsi" w:hAnsiTheme="minorHAnsi" w:cstheme="minorHAnsi"/>
+          <w:color w:val="1F1F1F"/>
+        </w:rPr>
+        <w:t>Funzionalità:</w:t>
+      </w:r>
+    </w:p>
+    <w:p>
+      <w:pPr>
+        <w:numPr>
+          <w:ilvl w:val="0"/>
+          <w:numId w:val="9"/>
+        </w:numPr>
+        <w:shd w:val="clear" w:color="auto" w:fill="FFFFFF"/>
+        <w:tabs>
+          <w:tab w:val="clear" w:pos="1068"/>
+          <w:tab w:val="num" w:pos="1428"/>
+        </w:tabs>
+        <w:spacing w:before="100" w:beforeAutospacing="1" w:after="0" w:line="240" w:lineRule="auto"/>
+        <w:ind w:left="1428"/>
+        <w:rPr>
+          <w:rFonts w:cstheme="minorHAnsi"/>
+          <w:color w:val="1F1F1F"/>
+        </w:rPr>
+      </w:pPr>
+      <w:r>
+        <w:rPr>
+          <w:rFonts w:cstheme="minorHAnsi"/>
+          <w:color w:val="1F1F1F"/>
+        </w:rPr>
+        <w:t>Il sistema deve permettere agli utenti di:</w:t>
+      </w:r>
+    </w:p>
+    <w:p>
+      <w:pPr>
+        <w:numPr>
+          <w:ilvl w:val="1"/>
+          <w:numId w:val="9"/>
+        </w:numPr>
+        <w:shd w:val="clear" w:color="auto" w:fill="FFFFFF"/>
+        <w:tabs>
+          <w:tab w:val="clear" w:pos="1788"/>
+          <w:tab w:val="num" w:pos="2148"/>
+        </w:tabs>
+        <w:spacing w:before="100" w:beforeAutospacing="1" w:after="0" w:line="240" w:lineRule="auto"/>
+        <w:ind w:left="2148"/>
+        <w:rPr>
+          <w:rFonts w:cstheme="minorHAnsi"/>
+          <w:color w:val="1F1F1F"/>
+        </w:rPr>
+      </w:pPr>
+      <w:r>
+        <w:rPr>
+          <w:rFonts w:cstheme="minorHAnsi"/>
+          <w:color w:val="1F1F1F"/>
+        </w:rPr>
+        <w:t>Ricercare le piante per nome, tipo, origine, tasso di crescita, luminosità richiesta, necessità di CO2 e altri criteri.</w:t>
+      </w:r>
+    </w:p>
+    <w:p>
+      <w:pPr>
+        <w:numPr>
+          <w:ilvl w:val="1"/>
+          <w:numId w:val="9"/>
+        </w:numPr>
+        <w:shd w:val="clear" w:color="auto" w:fill="FFFFFF"/>
+        <w:tabs>
+          <w:tab w:val="clear" w:pos="1788"/>
+          <w:tab w:val="num" w:pos="2148"/>
+        </w:tabs>
+        <w:spacing w:before="100" w:beforeAutospacing="1" w:after="0" w:line="240" w:lineRule="auto"/>
+        <w:ind w:left="2148"/>
+        <w:rPr>
+          <w:rFonts w:cstheme="minorHAnsi"/>
+          <w:color w:val="1F1F1F"/>
+        </w:rPr>
+      </w:pPr>
+      <w:r>
+        <w:rPr>
+          <w:rFonts w:cstheme="minorHAnsi"/>
+          <w:color w:val="1F1F1F"/>
+        </w:rPr>
+        <w:t>Visualizzare i dettagli di una specifica pianta, tra cui immagini, nome scientifico, famiglia, continente di origine, dimensioni, valori di pH e temperatura ideali, consigli per la cura e la propagazione.</w:t>
+      </w:r>
+    </w:p>
+    <w:p>
+      <w:pPr>
+        <w:numPr>
+          <w:ilvl w:val="1"/>
+          <w:numId w:val="9"/>
+        </w:numPr>
+        <w:shd w:val="clear" w:color="auto" w:fill="FFFFFF"/>
+        <w:tabs>
+          <w:tab w:val="clear" w:pos="1788"/>
+          <w:tab w:val="num" w:pos="2148"/>
+        </w:tabs>
+        <w:spacing w:before="100" w:beforeAutospacing="1" w:after="0" w:line="240" w:lineRule="auto"/>
+        <w:ind w:left="2148"/>
+        <w:rPr>
+          <w:rFonts w:cstheme="minorHAnsi"/>
+          <w:color w:val="1F1F1F"/>
+        </w:rPr>
+      </w:pPr>
+      <w:r>
+        <w:rPr>
+          <w:rFonts w:cstheme="minorHAnsi"/>
+          <w:color w:val="1F1F1F"/>
+        </w:rPr>
+        <w:t>Salvare le proprie ricerche e creare una lista di piante preferite.</w:t>
+      </w:r>
+    </w:p>
+    <w:p>
+      <w:pPr>
+        <w:numPr>
+          <w:ilvl w:val="0"/>
+          <w:numId w:val="9"/>
+        </w:numPr>
+        <w:shd w:val="clear" w:color="auto" w:fill="FFFFFF"/>
+        <w:tabs>
+          <w:tab w:val="clear" w:pos="1068"/>
+          <w:tab w:val="num" w:pos="1428"/>
+        </w:tabs>
+        <w:spacing w:before="100" w:beforeAutospacing="1" w:after="0" w:line="240" w:lineRule="auto"/>
+        <w:ind w:left="1428"/>
+        <w:rPr>
+          <w:rFonts w:cstheme="minorHAnsi"/>
+          <w:color w:val="1F1F1F"/>
+        </w:rPr>
+      </w:pPr>
+      <w:r>
+        <w:rPr>
+          <w:noProof/>
+        </w:rPr>
+        <w:drawing>
+          <wp:anchor distT="0" distB="0" distL="114300" distR="114300" simplePos="0" relativeHeight="251659264" behindDoc="0" locked="0" layoutInCell="1" allowOverlap="1" wp14:anchorId="78FF2760" wp14:editId="361A4000">
+            <wp:simplePos x="0" y="0"/>
+            <wp:positionH relativeFrom="margin">
+              <wp:align>center</wp:align>
+            </wp:positionH>
+            <wp:positionV relativeFrom="paragraph">
+              <wp:posOffset>709295</wp:posOffset>
             </wp:positionV>
             <wp:extent cx="6086475" cy="4567555"/>
             <wp:effectExtent l="0" t="0" r="9525" b="4445"/>
@@ -1113,97 +2096,166 @@
       </w:r>
       <w:r>
         <w:rPr>
-          <w:noProof/>
-        </w:rPr>
-        <w:drawing>
-          <wp:anchor distT="0" distB="0" distL="114300" distR="114300" simplePos="0" relativeHeight="251658240" behindDoc="0" locked="0" layoutInCell="1" allowOverlap="1" wp14:anchorId="52326123" wp14:editId="4492FEAA">
-            <wp:simplePos x="0" y="0"/>
-            <wp:positionH relativeFrom="margin">
-              <wp:align>center</wp:align>
-            </wp:positionH>
-            <wp:positionV relativeFrom="paragraph">
-              <wp:posOffset>254625</wp:posOffset>
-            </wp:positionV>
-            <wp:extent cx="4093845" cy="1779905"/>
-            <wp:effectExtent l="0" t="0" r="1905" b="0"/>
-            <wp:wrapTopAndBottom/>
-            <wp:docPr id="401897249" name="Immagine 3" descr="Immagine che contiene testo, diagramma, disegno, design&#10;&#10;Descrizione generata automaticamente"/>
-            <wp:cNvGraphicFramePr>
-              <a:graphicFrameLocks xmlns:a="http://schemas.openxmlformats.org/drawingml/2006/main" noChangeAspect="1"/>
-            </wp:cNvGraphicFramePr>
-            <a:graphic xmlns:a="http://schemas.openxmlformats.org/drawingml/2006/main">
-              <a:graphicData uri="http://schemas.openxmlformats.org/drawingml/2006/picture">
-                <pic:pic xmlns:pic="http://schemas.openxmlformats.org/drawingml/2006/picture">
-                  <pic:nvPicPr>
-                    <pic:cNvPr id="401897249" name="Immagine 3" descr="Immagine che contiene testo, diagramma, disegno, design&#10;&#10;Descrizione generata automaticamente"/>
-                    <pic:cNvPicPr>
-                      <a:picLocks noChangeAspect="1" noChangeArrowheads="1"/>
-                    </pic:cNvPicPr>
-                  </pic:nvPicPr>
-                  <pic:blipFill rotWithShape="1">
-                    <a:blip r:embed="rId7">
-                      <a:extLst>
-                        <a:ext uri="{28A0092B-C50C-407E-A947-70E740481C1C}">
-                          <a14:useLocalDpi xmlns:a14="http://schemas.microsoft.com/office/drawing/2010/main" val="0"/>
-                        </a:ext>
-                      </a:extLst>
-                    </a:blip>
-                    <a:srcRect l="6026" r="25769" b="80372"/>
-                    <a:stretch/>
-                  </pic:blipFill>
-                  <pic:spPr bwMode="auto">
-                    <a:xfrm>
-                      <a:off x="0" y="0"/>
-                      <a:ext cx="4093845" cy="1779905"/>
-                    </a:xfrm>
-                    <a:prstGeom prst="rect">
-                      <a:avLst/>
-                    </a:prstGeom>
-                    <a:noFill/>
-                    <a:ln>
-                      <a:noFill/>
-                    </a:ln>
-                    <a:extLst>
-                      <a:ext uri="{53640926-AAD7-44D8-BBD7-CCE9431645EC}">
-                        <a14:shadowObscured xmlns:a14="http://schemas.microsoft.com/office/drawing/2010/main"/>
-                      </a:ext>
-                    </a:extLst>
-                  </pic:spPr>
-                </pic:pic>
-              </a:graphicData>
-            </a:graphic>
-          </wp:anchor>
-        </w:drawing>
-      </w:r>
-      <w:r>
-        <w:rPr>
-          <w:rFonts w:asciiTheme="minorHAnsi" w:hAnsiTheme="minorHAnsi" w:cstheme="minorHAnsi"/>
-          <w:color w:val="1F1F1F"/>
-        </w:rPr>
-        <w:t>Diagramma dell'architettura del sistema</w:t>
-      </w:r>
-      <w:r>
-        <w:rPr>
-          <w:rFonts w:asciiTheme="minorHAnsi" w:hAnsiTheme="minorHAnsi" w:cstheme="minorHAnsi"/>
-          <w:color w:val="1F1F1F"/>
-        </w:rPr>
-        <w:t xml:space="preserve">: </w:t>
-      </w:r>
-      <w:r>
-        <w:rPr>
-          <w:rFonts w:asciiTheme="minorHAnsi" w:hAnsiTheme="minorHAnsi" w:cstheme="minorHAnsi"/>
-          <w:color w:val="1F1F1F"/>
-        </w:rPr>
-        <w:br/>
-      </w:r>
-      <w:r>
+          <w:rFonts w:cstheme="minorHAnsi"/>
+          <w:color w:val="1F1F1F"/>
+        </w:rPr>
+        <w:t>Il sistema deve essere in grado di gestire un elevato numero di utenti e di richieste</w:t>
+      </w:r>
+      <w:r>
+        <w:rPr>
+          <w:rFonts w:cstheme="minorHAnsi"/>
+          <w:color w:val="1F1F1F"/>
+        </w:rPr>
+        <w:t xml:space="preserve">, </w:t>
+      </w:r>
+      <w:r>
+        <w:rPr>
+          <w:rFonts w:cstheme="minorHAnsi"/>
+          <w:color w:val="1F1F1F"/>
+        </w:rPr>
+        <w:t>Il sistema deve essere sicuro e protetto da accessi non autorizzati</w:t>
+      </w:r>
+      <w:r>
+        <w:rPr>
+          <w:rFonts w:cstheme="minorHAnsi"/>
+          <w:color w:val="1F1F1F"/>
+        </w:rPr>
+        <w:t xml:space="preserve"> (implementazione futura)</w:t>
+      </w:r>
+      <w:r>
+        <w:rPr>
+          <w:rFonts w:cstheme="minorHAnsi"/>
+          <w:color w:val="1F1F1F"/>
+        </w:rPr>
+        <w:t>.</w:t>
+      </w:r>
+    </w:p>
+    <w:p>
+      <w:pPr>
+        <w:pStyle w:val="NormaleWeb"/>
+        <w:shd w:val="clear" w:color="auto" w:fill="FFFFFF"/>
+        <w:ind w:firstLine="708"/>
         <w:rPr>
           <w:rFonts w:asciiTheme="minorHAnsi" w:hAnsiTheme="minorHAnsi" w:cstheme="minorHAnsi"/>
           <w:color w:val="1F1F1F"/>
           <w:sz w:val="22"/>
           <w:szCs w:val="22"/>
         </w:rPr>
-        <w:t>Diagramma dei casi d’uso dell’applicazione client:</w:t>
+      </w:pPr>
+      <w:r>
+        <w:rPr>
+          <w:rFonts w:asciiTheme="minorHAnsi" w:hAnsiTheme="minorHAnsi" w:cstheme="minorHAnsi"/>
+          <w:color w:val="1F1F1F"/>
+          <w:sz w:val="22"/>
+          <w:szCs w:val="22"/>
+        </w:rPr>
+        <w:t xml:space="preserve">Diagramma dei casi </w:t>
+      </w:r>
+      <w:r>
+        <w:rPr>
+          <w:rFonts w:asciiTheme="minorHAnsi" w:hAnsiTheme="minorHAnsi" w:cstheme="minorHAnsi"/>
+          <w:color w:val="1F1F1F"/>
+        </w:rPr>
+        <w:t>d’uso</w:t>
+      </w:r>
+      <w:r>
+        <w:rPr>
+          <w:rFonts w:asciiTheme="minorHAnsi" w:hAnsiTheme="minorHAnsi" w:cstheme="minorHAnsi"/>
+          <w:color w:val="1F1F1F"/>
+          <w:sz w:val="22"/>
+          <w:szCs w:val="22"/>
+        </w:rPr>
+        <w:t xml:space="preserve"> dell’applicazione client:</w:t>
+      </w:r>
+    </w:p>
+    <w:p>
+      <w:pPr>
+        <w:shd w:val="clear" w:color="auto" w:fill="FFFFFF"/>
+        <w:spacing w:before="100" w:beforeAutospacing="1" w:after="0" w:line="240" w:lineRule="auto"/>
+        <w:ind w:left="708"/>
+        <w:rPr>
+          <w:rFonts w:cstheme="minorHAnsi"/>
+          <w:color w:val="1F1F1F"/>
+        </w:rPr>
+      </w:pPr>
+    </w:p>
+    <w:p>
+      <w:pPr>
+        <w:pStyle w:val="NormaleWeb"/>
+        <w:shd w:val="clear" w:color="auto" w:fill="FFFFFF"/>
+        <w:ind w:left="360" w:firstLine="360"/>
+        <w:rPr>
+          <w:rFonts w:asciiTheme="minorHAnsi" w:hAnsiTheme="minorHAnsi" w:cstheme="minorHAnsi"/>
+          <w:color w:val="1F1F1F"/>
+        </w:rPr>
+      </w:pPr>
+      <w:r>
+        <w:rPr>
+          <w:rStyle w:val="Enfasigrassetto"/>
+          <w:rFonts w:asciiTheme="minorHAnsi" w:hAnsiTheme="minorHAnsi" w:cstheme="minorHAnsi"/>
+          <w:color w:val="1F1F1F"/>
+        </w:rPr>
+        <w:lastRenderedPageBreak/>
+        <w:t>Prestazioni:</w:t>
+      </w:r>
+    </w:p>
+    <w:p>
+      <w:pPr>
+        <w:numPr>
+          <w:ilvl w:val="0"/>
+          <w:numId w:val="10"/>
+        </w:numPr>
+        <w:shd w:val="clear" w:color="auto" w:fill="FFFFFF"/>
+        <w:tabs>
+          <w:tab w:val="clear" w:pos="1068"/>
+          <w:tab w:val="num" w:pos="1428"/>
+        </w:tabs>
+        <w:spacing w:before="100" w:beforeAutospacing="1" w:after="0" w:line="240" w:lineRule="auto"/>
+        <w:ind w:left="1428"/>
+        <w:rPr>
+          <w:rFonts w:cstheme="minorHAnsi"/>
+          <w:color w:val="1F1F1F"/>
+        </w:rPr>
+      </w:pPr>
+      <w:r>
+        <w:rPr>
+          <w:rFonts w:cstheme="minorHAnsi"/>
+          <w:color w:val="1F1F1F"/>
+        </w:rPr>
+        <w:t>Il sistema deve essere in grado di rispondere alle richieste in modo rapido e efficiente</w:t>
+      </w:r>
+      <w:r>
+        <w:rPr>
+          <w:rFonts w:cstheme="minorHAnsi"/>
+          <w:color w:val="1F1F1F"/>
+        </w:rPr>
+        <w:t>.</w:t>
+      </w:r>
+    </w:p>
+    <w:p>
+      <w:pPr>
+        <w:numPr>
+          <w:ilvl w:val="0"/>
+          <w:numId w:val="10"/>
+        </w:numPr>
+        <w:shd w:val="clear" w:color="auto" w:fill="FFFFFF"/>
+        <w:tabs>
+          <w:tab w:val="clear" w:pos="1068"/>
+          <w:tab w:val="num" w:pos="1428"/>
+        </w:tabs>
+        <w:spacing w:before="100" w:beforeAutospacing="1" w:after="0" w:line="240" w:lineRule="auto"/>
+        <w:ind w:left="1428"/>
+        <w:rPr>
+          <w:rFonts w:cstheme="minorHAnsi"/>
+          <w:color w:val="1F1F1F"/>
+        </w:rPr>
+      </w:pPr>
+      <w:r>
+        <w:rPr>
+          <w:rFonts w:cstheme="minorHAnsi"/>
+          <w:color w:val="1F1F1F"/>
+        </w:rPr>
+        <w:t>Il tempo di caricamento delle pagine deve essere minimo.</w:t>
       </w:r>
     </w:p>
     <w:p>
@@ -1212,1010 +2264,55 @@
         <w:ind w:firstLine="360"/>
       </w:pPr>
       <w:r>
-        <w:lastRenderedPageBreak/>
-        <w:t>3. Descrizione del Web-service</w:t>
-      </w:r>
-      <w:r>
-        <w:t xml:space="preserve"> (PHP)</w:t>
-      </w:r>
-    </w:p>
-    <w:p>
-      <w:pPr>
-        <w:pStyle w:val="NormaleWeb"/>
-        <w:shd w:val="clear" w:color="auto" w:fill="FFFFFF"/>
-        <w:ind w:left="708"/>
-        <w:rPr>
-          <w:rFonts w:asciiTheme="minorHAnsi" w:hAnsiTheme="minorHAnsi" w:cstheme="minorHAnsi"/>
-          <w:color w:val="1F1F1F"/>
-        </w:rPr>
-      </w:pPr>
-      <w:r>
-        <w:rPr>
-          <w:rStyle w:val="Enfasigrassetto"/>
-          <w:rFonts w:asciiTheme="minorHAnsi" w:eastAsiaTheme="majorEastAsia" w:hAnsiTheme="minorHAnsi" w:cstheme="minorHAnsi"/>
-          <w:color w:val="1F1F1F"/>
-        </w:rPr>
-        <w:t>Scopo</w:t>
-      </w:r>
-      <w:r>
-        <w:rPr>
-          <w:rStyle w:val="Enfasigrassetto"/>
-          <w:rFonts w:asciiTheme="minorHAnsi" w:eastAsiaTheme="majorEastAsia" w:hAnsiTheme="minorHAnsi" w:cstheme="minorHAnsi"/>
-          <w:color w:val="1F1F1F"/>
-        </w:rPr>
-        <w:t xml:space="preserve">: </w:t>
-      </w:r>
-      <w:r>
-        <w:rPr>
-          <w:rFonts w:asciiTheme="minorHAnsi" w:hAnsiTheme="minorHAnsi" w:cstheme="minorHAnsi"/>
-          <w:color w:val="1F1F1F"/>
-        </w:rPr>
-        <w:t>Fornire un</w:t>
-      </w:r>
-      <w:r>
-        <w:rPr>
-          <w:rFonts w:asciiTheme="minorHAnsi" w:hAnsiTheme="minorHAnsi" w:cstheme="minorHAnsi"/>
-          <w:color w:val="1F1F1F"/>
-        </w:rPr>
-        <w:t xml:space="preserve"> servizio</w:t>
-      </w:r>
-      <w:r>
-        <w:rPr>
-          <w:rFonts w:asciiTheme="minorHAnsi" w:hAnsiTheme="minorHAnsi" w:cstheme="minorHAnsi"/>
-          <w:color w:val="1F1F1F"/>
-        </w:rPr>
-        <w:t xml:space="preserve"> </w:t>
-      </w:r>
-      <w:proofErr w:type="spellStart"/>
-      <w:r>
-        <w:rPr>
-          <w:rFonts w:asciiTheme="minorHAnsi" w:hAnsiTheme="minorHAnsi" w:cstheme="minorHAnsi"/>
-          <w:color w:val="1F1F1F"/>
-        </w:rPr>
-        <w:t>RESTful</w:t>
-      </w:r>
-      <w:proofErr w:type="spellEnd"/>
-      <w:r>
-        <w:rPr>
-          <w:rFonts w:asciiTheme="minorHAnsi" w:hAnsiTheme="minorHAnsi" w:cstheme="minorHAnsi"/>
-          <w:color w:val="1F1F1F"/>
-        </w:rPr>
-        <w:t xml:space="preserve"> per l</w:t>
-      </w:r>
-      <w:r>
-        <w:rPr>
-          <w:rFonts w:asciiTheme="minorHAnsi" w:hAnsiTheme="minorHAnsi" w:cstheme="minorHAnsi"/>
-          <w:color w:val="1F1F1F"/>
-        </w:rPr>
-        <w:t xml:space="preserve">a richiesta </w:t>
-      </w:r>
-      <w:r>
-        <w:rPr>
-          <w:rFonts w:asciiTheme="minorHAnsi" w:hAnsiTheme="minorHAnsi" w:cstheme="minorHAnsi"/>
-          <w:color w:val="1F1F1F"/>
-        </w:rPr>
-        <w:t>alle informazioni sulle piante d'acquario.</w:t>
-      </w:r>
-    </w:p>
-    <w:p>
-      <w:pPr>
-        <w:pStyle w:val="NormaleWeb"/>
-        <w:shd w:val="clear" w:color="auto" w:fill="FFFFFF"/>
-        <w:ind w:left="708"/>
-        <w:rPr>
-          <w:rFonts w:asciiTheme="minorHAnsi" w:eastAsiaTheme="majorEastAsia" w:hAnsiTheme="minorHAnsi" w:cstheme="minorHAnsi"/>
-          <w:b/>
-          <w:bCs/>
-          <w:color w:val="1F1F1F"/>
-        </w:rPr>
-      </w:pPr>
-      <w:r>
-        <w:rPr>
-          <w:rStyle w:val="Enfasigrassetto"/>
-          <w:rFonts w:asciiTheme="minorHAnsi" w:eastAsiaTheme="majorEastAsia" w:hAnsiTheme="minorHAnsi" w:cstheme="minorHAnsi"/>
-          <w:color w:val="1F1F1F"/>
-        </w:rPr>
-        <w:t>Funzionalità:</w:t>
-      </w:r>
-    </w:p>
-    <w:p>
-      <w:pPr>
+        <w:t>5</w:t>
+      </w:r>
+      <w:r>
+        <w:t xml:space="preserve">. </w:t>
+      </w:r>
+      <w:r>
+        <w:t>Implementazione</w:t>
+      </w:r>
+    </w:p>
+    <w:p>
+      <w:r>
+        <w:tab/>
+      </w:r>
+      <w:r>
+        <w:t>Linguaggi di programmazione utilizzati:</w:t>
+      </w:r>
+    </w:p>
+    <w:p>
+      <w:pPr>
+        <w:pStyle w:val="Paragrafoelenco"/>
         <w:numPr>
           <w:ilvl w:val="0"/>
-          <w:numId w:val="7"/>
-        </w:numPr>
-        <w:shd w:val="clear" w:color="auto" w:fill="FFFFFF"/>
-        <w:tabs>
-          <w:tab w:val="clear" w:pos="720"/>
-          <w:tab w:val="num" w:pos="1428"/>
-        </w:tabs>
-        <w:spacing w:before="100" w:beforeAutospacing="1" w:after="0" w:line="240" w:lineRule="auto"/>
-        <w:ind w:left="1428"/>
-        <w:rPr>
-          <w:rFonts w:cstheme="minorHAnsi"/>
-          <w:color w:val="1F1F1F"/>
-        </w:rPr>
-      </w:pPr>
-      <w:r>
-        <w:rPr>
-          <w:rFonts w:cstheme="minorHAnsi"/>
-          <w:color w:val="1F1F1F"/>
-        </w:rPr>
-        <w:t>Gestione delle richieste HTTP GET per la ricerca e il recupero dei dati sulle piante.</w:t>
-      </w:r>
-    </w:p>
-    <w:p>
-      <w:pPr>
+          <w:numId w:val="11"/>
+        </w:numPr>
+      </w:pPr>
+      <w:r>
+        <w:t>Java</w:t>
+      </w:r>
+    </w:p>
+    <w:p>
+      <w:pPr>
+        <w:pStyle w:val="Paragrafoelenco"/>
         <w:numPr>
           <w:ilvl w:val="0"/>
-          <w:numId w:val="7"/>
-        </w:numPr>
-        <w:shd w:val="clear" w:color="auto" w:fill="FFFFFF"/>
-        <w:tabs>
-          <w:tab w:val="clear" w:pos="720"/>
-          <w:tab w:val="num" w:pos="1428"/>
-        </w:tabs>
-        <w:spacing w:before="100" w:beforeAutospacing="1" w:after="0" w:line="240" w:lineRule="auto"/>
-        <w:ind w:left="1428"/>
-        <w:rPr>
-          <w:rFonts w:cstheme="minorHAnsi"/>
-          <w:color w:val="1F1F1F"/>
-        </w:rPr>
-      </w:pPr>
-      <w:r>
-        <w:rPr>
-          <w:rFonts w:cstheme="minorHAnsi"/>
-          <w:color w:val="1F1F1F"/>
-        </w:rPr>
-        <w:t>Connessione al database MySQL per l'interrogazione dei dati.</w:t>
-      </w:r>
-    </w:p>
-    <w:p>
-      <w:pPr>
+          <w:numId w:val="11"/>
+        </w:numPr>
+      </w:pPr>
+      <w:r>
+        <w:t>PHP</w:t>
+      </w:r>
+    </w:p>
+    <w:p>
+      <w:pPr>
+        <w:pStyle w:val="Paragrafoelenco"/>
         <w:numPr>
           <w:ilvl w:val="0"/>
-          <w:numId w:val="7"/>
-        </w:numPr>
-        <w:shd w:val="clear" w:color="auto" w:fill="FFFFFF"/>
-        <w:tabs>
-          <w:tab w:val="clear" w:pos="720"/>
-          <w:tab w:val="num" w:pos="1428"/>
-        </w:tabs>
-        <w:spacing w:before="100" w:beforeAutospacing="1" w:after="0" w:line="240" w:lineRule="auto"/>
-        <w:ind w:left="1428"/>
-        <w:rPr>
-          <w:rFonts w:cstheme="minorHAnsi"/>
-          <w:color w:val="1F1F1F"/>
-        </w:rPr>
-      </w:pPr>
-      <w:r>
-        <w:rPr>
-          <w:rFonts w:cstheme="minorHAnsi"/>
-          <w:color w:val="1F1F1F"/>
-        </w:rPr>
-        <w:t>Generazione dinamica di XML seguendo lo schema XSD (plants.xsd) per la risposta alle richieste.</w:t>
-      </w:r>
-    </w:p>
-    <w:p>
-      <w:pPr>
-        <w:numPr>
-          <w:ilvl w:val="0"/>
-          <w:numId w:val="7"/>
-        </w:numPr>
-        <w:shd w:val="clear" w:color="auto" w:fill="FFFFFF"/>
-        <w:tabs>
-          <w:tab w:val="clear" w:pos="720"/>
-          <w:tab w:val="num" w:pos="1428"/>
-        </w:tabs>
-        <w:spacing w:before="100" w:beforeAutospacing="1" w:after="0" w:line="240" w:lineRule="auto"/>
-        <w:ind w:left="1428"/>
-        <w:rPr>
-          <w:rFonts w:cstheme="minorHAnsi"/>
-          <w:color w:val="1F1F1F"/>
-        </w:rPr>
-      </w:pPr>
-      <w:r>
-        <w:rPr>
-          <w:rFonts w:cstheme="minorHAnsi"/>
-          <w:color w:val="1F1F1F"/>
-        </w:rPr>
-        <w:t>Restituzione</w:t>
-      </w:r>
-      <w:r>
-        <w:rPr>
-          <w:rFonts w:cstheme="minorHAnsi"/>
-          <w:color w:val="1F1F1F"/>
-        </w:rPr>
-        <w:t xml:space="preserve"> di piante per nome, tipo, origine, tasso di crescita, luminosità richiesta, necessità di CO2 e altri criteri</w:t>
-      </w:r>
-      <w:r>
-        <w:rPr>
-          <w:rFonts w:cstheme="minorHAnsi"/>
-          <w:color w:val="1F1F1F"/>
-        </w:rPr>
-        <w:t>.</w:t>
-      </w:r>
-    </w:p>
-    <w:p>
-      <w:pPr>
-        <w:numPr>
-          <w:ilvl w:val="0"/>
-          <w:numId w:val="7"/>
-        </w:numPr>
-        <w:shd w:val="clear" w:color="auto" w:fill="FFFFFF"/>
-        <w:tabs>
-          <w:tab w:val="clear" w:pos="720"/>
-          <w:tab w:val="num" w:pos="1428"/>
-        </w:tabs>
-        <w:spacing w:before="100" w:beforeAutospacing="1" w:after="0" w:line="240" w:lineRule="auto"/>
-        <w:ind w:left="1428"/>
-        <w:rPr>
-          <w:rFonts w:cstheme="minorHAnsi"/>
-          <w:color w:val="1F1F1F"/>
-        </w:rPr>
-      </w:pPr>
-      <w:r>
-        <w:rPr>
-          <w:rFonts w:cstheme="minorHAnsi"/>
-          <w:color w:val="1F1F1F"/>
-        </w:rPr>
-        <w:t>Recupero dei dettagli di una specifica pianta, tra cui immagini, nome scientifico, famiglia, continente di origine, dimensioni, valori di pH e temperatura ideali, consigli per la cura e la propagazione.</w:t>
-      </w:r>
-    </w:p>
-    <w:p>
-      <w:pPr>
-        <w:numPr>
-          <w:ilvl w:val="0"/>
-          <w:numId w:val="7"/>
-        </w:numPr>
-        <w:shd w:val="clear" w:color="auto" w:fill="FFFFFF"/>
-        <w:tabs>
-          <w:tab w:val="clear" w:pos="720"/>
-          <w:tab w:val="num" w:pos="1428"/>
-        </w:tabs>
-        <w:spacing w:before="100" w:beforeAutospacing="1" w:after="0" w:line="240" w:lineRule="auto"/>
-        <w:ind w:left="1428"/>
-        <w:rPr>
-          <w:rFonts w:cstheme="minorHAnsi"/>
-          <w:color w:val="1F1F1F"/>
-        </w:rPr>
-      </w:pPr>
-      <w:r>
-        <w:rPr>
-          <w:rFonts w:cstheme="minorHAnsi"/>
-          <w:color w:val="1F1F1F"/>
-        </w:rPr>
-        <w:t>Filtraggio e ordinamento dei risultati della ricerca.</w:t>
-      </w:r>
-    </w:p>
-    <w:p>
-      <w:pPr>
-        <w:numPr>
-          <w:ilvl w:val="0"/>
-          <w:numId w:val="7"/>
-        </w:numPr>
-        <w:shd w:val="clear" w:color="auto" w:fill="FFFFFF"/>
-        <w:tabs>
-          <w:tab w:val="clear" w:pos="720"/>
-          <w:tab w:val="num" w:pos="1428"/>
-        </w:tabs>
-        <w:spacing w:before="100" w:beforeAutospacing="1" w:after="0" w:line="240" w:lineRule="auto"/>
-        <w:ind w:left="1428"/>
-        <w:rPr>
-          <w:rFonts w:cstheme="minorHAnsi"/>
-          <w:color w:val="1F1F1F"/>
-        </w:rPr>
-      </w:pPr>
-      <w:r>
-        <w:rPr>
-          <w:rFonts w:cstheme="minorHAnsi"/>
-          <w:color w:val="1F1F1F"/>
-        </w:rPr>
-        <w:t>Paginazione dei risultati della ricerca.</w:t>
-      </w:r>
-    </w:p>
-    <w:p>
-      <w:pPr>
-        <w:pStyle w:val="NormaleWeb"/>
-        <w:shd w:val="clear" w:color="auto" w:fill="FFFFFF"/>
-        <w:ind w:left="708"/>
-        <w:rPr>
-          <w:rFonts w:asciiTheme="minorHAnsi" w:hAnsiTheme="minorHAnsi" w:cstheme="minorHAnsi"/>
-          <w:color w:val="1F1F1F"/>
-        </w:rPr>
-      </w:pPr>
-      <w:r>
-        <w:rPr>
-          <w:rStyle w:val="Enfasigrassetto"/>
-          <w:rFonts w:asciiTheme="minorHAnsi" w:eastAsiaTheme="majorEastAsia" w:hAnsiTheme="minorHAnsi" w:cstheme="minorHAnsi"/>
-          <w:color w:val="1F1F1F"/>
-        </w:rPr>
-        <w:t>Parametri di input:</w:t>
-      </w:r>
-    </w:p>
-    <w:p>
-      <w:pPr>
-        <w:numPr>
-          <w:ilvl w:val="0"/>
-          <w:numId w:val="8"/>
-        </w:numPr>
-        <w:shd w:val="clear" w:color="auto" w:fill="FFFFFF"/>
-        <w:tabs>
-          <w:tab w:val="clear" w:pos="720"/>
-          <w:tab w:val="num" w:pos="1428"/>
-        </w:tabs>
-        <w:spacing w:before="100" w:beforeAutospacing="1" w:after="0" w:line="240" w:lineRule="auto"/>
-        <w:ind w:left="1428"/>
-        <w:rPr>
-          <w:rFonts w:cstheme="minorHAnsi"/>
-          <w:color w:val="1F1F1F"/>
-        </w:rPr>
-      </w:pPr>
-      <w:r>
-        <w:rPr>
-          <w:rStyle w:val="Enfasigrassetto"/>
-          <w:rFonts w:cstheme="minorHAnsi"/>
-          <w:color w:val="1F1F1F"/>
-        </w:rPr>
-        <w:t>Ricerca per nome:</w:t>
-      </w:r>
-    </w:p>
-    <w:p>
-      <w:pPr>
-        <w:numPr>
-          <w:ilvl w:val="1"/>
-          <w:numId w:val="8"/>
-        </w:numPr>
-        <w:shd w:val="clear" w:color="auto" w:fill="FFFFFF"/>
-        <w:tabs>
-          <w:tab w:val="clear" w:pos="1440"/>
-          <w:tab w:val="num" w:pos="2148"/>
-        </w:tabs>
-        <w:spacing w:before="100" w:beforeAutospacing="1" w:after="0" w:line="240" w:lineRule="auto"/>
-        <w:ind w:left="2148"/>
-        <w:rPr>
-          <w:rFonts w:cstheme="minorHAnsi"/>
-          <w:color w:val="1F1F1F"/>
-        </w:rPr>
-      </w:pPr>
-      <w:r>
-        <w:rPr>
-          <w:rStyle w:val="CodiceHTML"/>
-          <w:rFonts w:asciiTheme="minorHAnsi" w:eastAsiaTheme="minorHAnsi" w:hAnsiTheme="minorHAnsi" w:cstheme="minorHAnsi"/>
-          <w:color w:val="1F1F1F"/>
-        </w:rPr>
-        <w:t>nome</w:t>
-      </w:r>
-      <w:r>
-        <w:rPr>
-          <w:rFonts w:cstheme="minorHAnsi"/>
-          <w:color w:val="1F1F1F"/>
-        </w:rPr>
-        <w:t>: il nome della pianta da ricercare.</w:t>
-      </w:r>
-    </w:p>
-    <w:p>
-      <w:pPr>
-        <w:numPr>
-          <w:ilvl w:val="0"/>
-          <w:numId w:val="8"/>
-        </w:numPr>
-        <w:shd w:val="clear" w:color="auto" w:fill="FFFFFF"/>
-        <w:tabs>
-          <w:tab w:val="clear" w:pos="720"/>
-          <w:tab w:val="num" w:pos="1428"/>
-        </w:tabs>
-        <w:spacing w:before="100" w:beforeAutospacing="1" w:after="0" w:line="240" w:lineRule="auto"/>
-        <w:ind w:left="1428"/>
-        <w:rPr>
-          <w:rFonts w:cstheme="minorHAnsi"/>
-          <w:color w:val="1F1F1F"/>
-        </w:rPr>
-      </w:pPr>
-      <w:r>
-        <w:rPr>
-          <w:rStyle w:val="Enfasigrassetto"/>
-          <w:rFonts w:cstheme="minorHAnsi"/>
-          <w:color w:val="1F1F1F"/>
-        </w:rPr>
-        <w:t>Ricerca con filtri avanzati:</w:t>
-      </w:r>
-    </w:p>
-    <w:p>
-      <w:pPr>
-        <w:numPr>
-          <w:ilvl w:val="1"/>
-          <w:numId w:val="8"/>
-        </w:numPr>
-        <w:shd w:val="clear" w:color="auto" w:fill="FFFFFF"/>
-        <w:tabs>
-          <w:tab w:val="clear" w:pos="1440"/>
-          <w:tab w:val="num" w:pos="2148"/>
-        </w:tabs>
-        <w:spacing w:before="100" w:beforeAutospacing="1" w:after="0" w:line="240" w:lineRule="auto"/>
-        <w:ind w:left="2148"/>
-        <w:rPr>
-          <w:rFonts w:cstheme="minorHAnsi"/>
-          <w:color w:val="1F1F1F"/>
-        </w:rPr>
-      </w:pPr>
-      <w:r>
-        <w:rPr>
-          <w:rStyle w:val="CodiceHTML"/>
-          <w:rFonts w:asciiTheme="minorHAnsi" w:eastAsiaTheme="minorHAnsi" w:hAnsiTheme="minorHAnsi" w:cstheme="minorHAnsi"/>
-          <w:color w:val="1F1F1F"/>
-        </w:rPr>
-        <w:t>tipo</w:t>
-      </w:r>
-      <w:r>
-        <w:rPr>
-          <w:rFonts w:cstheme="minorHAnsi"/>
-          <w:color w:val="1F1F1F"/>
-        </w:rPr>
-        <w:t xml:space="preserve">: il tipo di pianta (es: erba, </w:t>
-      </w:r>
-      <w:proofErr w:type="spellStart"/>
-      <w:r>
-        <w:rPr>
-          <w:rFonts w:cstheme="minorHAnsi"/>
-          <w:color w:val="1F1F1F"/>
-        </w:rPr>
-        <w:t>anubias</w:t>
-      </w:r>
-      <w:proofErr w:type="spellEnd"/>
-      <w:r>
-        <w:rPr>
-          <w:rFonts w:cstheme="minorHAnsi"/>
-          <w:color w:val="1F1F1F"/>
-        </w:rPr>
-        <w:t>, ecc.).</w:t>
-      </w:r>
-    </w:p>
-    <w:p>
-      <w:pPr>
-        <w:numPr>
-          <w:ilvl w:val="1"/>
-          <w:numId w:val="8"/>
-        </w:numPr>
-        <w:shd w:val="clear" w:color="auto" w:fill="FFFFFF"/>
-        <w:tabs>
-          <w:tab w:val="clear" w:pos="1440"/>
-          <w:tab w:val="num" w:pos="2148"/>
-        </w:tabs>
-        <w:spacing w:before="100" w:beforeAutospacing="1" w:after="0" w:line="240" w:lineRule="auto"/>
-        <w:ind w:left="2148"/>
-        <w:rPr>
-          <w:rFonts w:cstheme="minorHAnsi"/>
-          <w:color w:val="1F1F1F"/>
-        </w:rPr>
-      </w:pPr>
-      <w:r>
-        <w:rPr>
-          <w:rStyle w:val="CodiceHTML"/>
-          <w:rFonts w:asciiTheme="minorHAnsi" w:eastAsiaTheme="minorHAnsi" w:hAnsiTheme="minorHAnsi" w:cstheme="minorHAnsi"/>
-          <w:color w:val="1F1F1F"/>
-        </w:rPr>
-        <w:t>origine</w:t>
-      </w:r>
-      <w:r>
-        <w:rPr>
-          <w:rFonts w:cstheme="minorHAnsi"/>
-          <w:color w:val="1F1F1F"/>
-        </w:rPr>
-        <w:t>: l'origine della pianta (es: America, Asia, Africa, ecc.).</w:t>
-      </w:r>
-    </w:p>
-    <w:p>
-      <w:pPr>
-        <w:numPr>
-          <w:ilvl w:val="1"/>
-          <w:numId w:val="8"/>
-        </w:numPr>
-        <w:shd w:val="clear" w:color="auto" w:fill="FFFFFF"/>
-        <w:tabs>
-          <w:tab w:val="clear" w:pos="1440"/>
-          <w:tab w:val="num" w:pos="2148"/>
-        </w:tabs>
-        <w:spacing w:before="100" w:beforeAutospacing="1" w:after="0" w:line="240" w:lineRule="auto"/>
-        <w:ind w:left="2148"/>
-        <w:rPr>
-          <w:rFonts w:cstheme="minorHAnsi"/>
-          <w:color w:val="1F1F1F"/>
-        </w:rPr>
-      </w:pPr>
-      <w:proofErr w:type="spellStart"/>
-      <w:r>
-        <w:rPr>
-          <w:rStyle w:val="CodiceHTML"/>
-          <w:rFonts w:asciiTheme="minorHAnsi" w:eastAsiaTheme="minorHAnsi" w:hAnsiTheme="minorHAnsi" w:cstheme="minorHAnsi"/>
-          <w:color w:val="1F1F1F"/>
-        </w:rPr>
-        <w:t>tasso_crescita</w:t>
-      </w:r>
-      <w:proofErr w:type="spellEnd"/>
-      <w:r>
-        <w:rPr>
-          <w:rFonts w:cstheme="minorHAnsi"/>
-          <w:color w:val="1F1F1F"/>
-        </w:rPr>
-        <w:t>: il tasso di crescita della pianta (es: lento, medio, veloce).</w:t>
-      </w:r>
-    </w:p>
-    <w:p>
-      <w:pPr>
-        <w:numPr>
-          <w:ilvl w:val="1"/>
-          <w:numId w:val="8"/>
-        </w:numPr>
-        <w:shd w:val="clear" w:color="auto" w:fill="FFFFFF"/>
-        <w:tabs>
-          <w:tab w:val="clear" w:pos="1440"/>
-          <w:tab w:val="num" w:pos="2148"/>
-        </w:tabs>
-        <w:spacing w:before="100" w:beforeAutospacing="1" w:after="0" w:line="240" w:lineRule="auto"/>
-        <w:ind w:left="2148"/>
-        <w:rPr>
-          <w:rFonts w:cstheme="minorHAnsi"/>
-          <w:color w:val="1F1F1F"/>
-        </w:rPr>
-      </w:pPr>
-      <w:r>
-        <w:rPr>
-          <w:rStyle w:val="CodiceHTML"/>
-          <w:rFonts w:asciiTheme="minorHAnsi" w:eastAsiaTheme="minorHAnsi" w:hAnsiTheme="minorHAnsi" w:cstheme="minorHAnsi"/>
-          <w:color w:val="1F1F1F"/>
-        </w:rPr>
-        <w:t>luce</w:t>
-      </w:r>
-      <w:r>
-        <w:rPr>
-          <w:rFonts w:cstheme="minorHAnsi"/>
-          <w:color w:val="1F1F1F"/>
-        </w:rPr>
-        <w:t>: la quantità di luce richiesta dalla pianta (es: bassa, media, alta).</w:t>
-      </w:r>
-    </w:p>
-    <w:p>
-      <w:pPr>
-        <w:numPr>
-          <w:ilvl w:val="1"/>
-          <w:numId w:val="8"/>
-        </w:numPr>
-        <w:shd w:val="clear" w:color="auto" w:fill="FFFFFF"/>
-        <w:tabs>
-          <w:tab w:val="clear" w:pos="1440"/>
-          <w:tab w:val="num" w:pos="2148"/>
-        </w:tabs>
-        <w:spacing w:before="100" w:beforeAutospacing="1" w:after="0" w:line="240" w:lineRule="auto"/>
-        <w:ind w:left="2148"/>
-        <w:rPr>
-          <w:rFonts w:cstheme="minorHAnsi"/>
-          <w:color w:val="1F1F1F"/>
-        </w:rPr>
-      </w:pPr>
-      <w:r>
-        <w:rPr>
-          <w:rStyle w:val="CodiceHTML"/>
-          <w:rFonts w:asciiTheme="minorHAnsi" w:eastAsiaTheme="minorHAnsi" w:hAnsiTheme="minorHAnsi" w:cstheme="minorHAnsi"/>
-          <w:color w:val="1F1F1F"/>
-        </w:rPr>
-        <w:t>co2</w:t>
-      </w:r>
-      <w:r>
-        <w:rPr>
-          <w:rFonts w:cstheme="minorHAnsi"/>
-          <w:color w:val="1F1F1F"/>
-        </w:rPr>
-        <w:t>: la necessità di CO2 per la crescita della pianta (es: no, si).</w:t>
-      </w:r>
-    </w:p>
-    <w:p>
-      <w:pPr>
-        <w:numPr>
-          <w:ilvl w:val="1"/>
-          <w:numId w:val="8"/>
-        </w:numPr>
-        <w:shd w:val="clear" w:color="auto" w:fill="FFFFFF"/>
-        <w:tabs>
-          <w:tab w:val="clear" w:pos="1440"/>
-          <w:tab w:val="num" w:pos="2148"/>
-        </w:tabs>
-        <w:spacing w:before="100" w:beforeAutospacing="1" w:after="0" w:line="240" w:lineRule="auto"/>
-        <w:ind w:left="2148"/>
-        <w:rPr>
-          <w:rFonts w:cstheme="minorHAnsi"/>
-          <w:color w:val="1F1F1F"/>
-        </w:rPr>
-      </w:pPr>
-      <w:proofErr w:type="spellStart"/>
-      <w:r>
-        <w:rPr>
-          <w:rStyle w:val="CodiceHTML"/>
-          <w:rFonts w:asciiTheme="minorHAnsi" w:eastAsiaTheme="minorHAnsi" w:hAnsiTheme="minorHAnsi" w:cstheme="minorHAnsi"/>
-          <w:color w:val="1F1F1F"/>
-        </w:rPr>
-        <w:t>ph_minimo</w:t>
-      </w:r>
-      <w:proofErr w:type="spellEnd"/>
-      <w:r>
-        <w:rPr>
-          <w:rFonts w:cstheme="minorHAnsi"/>
-          <w:color w:val="1F1F1F"/>
-        </w:rPr>
-        <w:t>: il valore minimo di pH tollerato dalla pianta.</w:t>
-      </w:r>
-    </w:p>
-    <w:p>
-      <w:pPr>
-        <w:numPr>
-          <w:ilvl w:val="1"/>
-          <w:numId w:val="8"/>
-        </w:numPr>
-        <w:shd w:val="clear" w:color="auto" w:fill="FFFFFF"/>
-        <w:tabs>
-          <w:tab w:val="clear" w:pos="1440"/>
-          <w:tab w:val="num" w:pos="2148"/>
-        </w:tabs>
-        <w:spacing w:before="100" w:beforeAutospacing="1" w:after="0" w:line="240" w:lineRule="auto"/>
-        <w:ind w:left="2148"/>
-        <w:rPr>
-          <w:rFonts w:cstheme="minorHAnsi"/>
-          <w:color w:val="1F1F1F"/>
-        </w:rPr>
-      </w:pPr>
-      <w:proofErr w:type="spellStart"/>
-      <w:r>
-        <w:rPr>
-          <w:rStyle w:val="CodiceHTML"/>
-          <w:rFonts w:asciiTheme="minorHAnsi" w:eastAsiaTheme="minorHAnsi" w:hAnsiTheme="minorHAnsi" w:cstheme="minorHAnsi"/>
-          <w:color w:val="1F1F1F"/>
-        </w:rPr>
-        <w:t>ph_massimo</w:t>
-      </w:r>
-      <w:proofErr w:type="spellEnd"/>
-      <w:r>
-        <w:rPr>
-          <w:rFonts w:cstheme="minorHAnsi"/>
-          <w:color w:val="1F1F1F"/>
-        </w:rPr>
-        <w:t>: il valore massimo di pH tollerato dalla pianta.</w:t>
-      </w:r>
-    </w:p>
-    <w:p>
-      <w:pPr>
-        <w:numPr>
-          <w:ilvl w:val="1"/>
-          <w:numId w:val="8"/>
-        </w:numPr>
-        <w:shd w:val="clear" w:color="auto" w:fill="FFFFFF"/>
-        <w:tabs>
-          <w:tab w:val="clear" w:pos="1440"/>
-          <w:tab w:val="num" w:pos="2148"/>
-        </w:tabs>
-        <w:spacing w:before="100" w:beforeAutospacing="1" w:after="0" w:line="240" w:lineRule="auto"/>
-        <w:ind w:left="2148"/>
-        <w:rPr>
-          <w:rFonts w:cstheme="minorHAnsi"/>
-          <w:color w:val="1F1F1F"/>
-        </w:rPr>
-      </w:pPr>
-      <w:proofErr w:type="spellStart"/>
-      <w:r>
-        <w:rPr>
-          <w:rStyle w:val="CodiceHTML"/>
-          <w:rFonts w:asciiTheme="minorHAnsi" w:eastAsiaTheme="minorHAnsi" w:hAnsiTheme="minorHAnsi" w:cstheme="minorHAnsi"/>
-          <w:color w:val="1F1F1F"/>
-        </w:rPr>
-        <w:t>temperatura_minima</w:t>
-      </w:r>
-      <w:proofErr w:type="spellEnd"/>
-      <w:r>
-        <w:rPr>
-          <w:rFonts w:cstheme="minorHAnsi"/>
-          <w:color w:val="1F1F1F"/>
-        </w:rPr>
-        <w:t>: la temperatura minima tollerata dalla pianta.</w:t>
-      </w:r>
-    </w:p>
-    <w:p>
-      <w:pPr>
-        <w:numPr>
-          <w:ilvl w:val="1"/>
-          <w:numId w:val="8"/>
-        </w:numPr>
-        <w:shd w:val="clear" w:color="auto" w:fill="FFFFFF"/>
-        <w:tabs>
-          <w:tab w:val="clear" w:pos="1440"/>
-          <w:tab w:val="num" w:pos="2148"/>
-        </w:tabs>
-        <w:spacing w:before="100" w:beforeAutospacing="1" w:after="0" w:line="240" w:lineRule="auto"/>
-        <w:ind w:left="2148"/>
-        <w:rPr>
-          <w:rFonts w:cstheme="minorHAnsi"/>
-          <w:color w:val="1F1F1F"/>
-        </w:rPr>
-      </w:pPr>
-      <w:proofErr w:type="spellStart"/>
-      <w:r>
-        <w:rPr>
-          <w:rStyle w:val="CodiceHTML"/>
-          <w:rFonts w:asciiTheme="minorHAnsi" w:eastAsiaTheme="minorHAnsi" w:hAnsiTheme="minorHAnsi" w:cstheme="minorHAnsi"/>
-          <w:color w:val="1F1F1F"/>
-        </w:rPr>
-        <w:t>temperatura_massima</w:t>
-      </w:r>
-      <w:proofErr w:type="spellEnd"/>
-      <w:r>
-        <w:rPr>
-          <w:rFonts w:cstheme="minorHAnsi"/>
-          <w:color w:val="1F1F1F"/>
-        </w:rPr>
-        <w:t>: la temperatura massima tollerata dalla pianta.</w:t>
-      </w:r>
-    </w:p>
-    <w:p>
-      <w:pPr>
-        <w:pStyle w:val="Titolo1"/>
-        <w:ind w:firstLine="360"/>
-      </w:pPr>
-      <w:r>
-        <w:t>4. Requisiti del Progetto</w:t>
-      </w:r>
-    </w:p>
-    <w:p>
-      <w:pPr>
-        <w:pStyle w:val="NormaleWeb"/>
-        <w:shd w:val="clear" w:color="auto" w:fill="FFFFFF"/>
-        <w:ind w:left="360" w:firstLine="360"/>
-        <w:rPr>
-          <w:rFonts w:asciiTheme="minorHAnsi" w:hAnsiTheme="minorHAnsi" w:cstheme="minorHAnsi"/>
-          <w:color w:val="1F1F1F"/>
-        </w:rPr>
-      </w:pPr>
-      <w:r>
-        <w:rPr>
-          <w:rStyle w:val="Enfasigrassetto"/>
-          <w:rFonts w:asciiTheme="minorHAnsi" w:hAnsiTheme="minorHAnsi" w:cstheme="minorHAnsi"/>
-          <w:color w:val="1F1F1F"/>
-        </w:rPr>
-        <w:t>Funzionalità:</w:t>
-      </w:r>
-    </w:p>
-    <w:p>
-      <w:pPr>
-        <w:numPr>
-          <w:ilvl w:val="0"/>
-          <w:numId w:val="9"/>
-        </w:numPr>
-        <w:shd w:val="clear" w:color="auto" w:fill="FFFFFF"/>
-        <w:tabs>
-          <w:tab w:val="clear" w:pos="1068"/>
-          <w:tab w:val="num" w:pos="1428"/>
-        </w:tabs>
-        <w:spacing w:before="100" w:beforeAutospacing="1" w:after="0" w:line="240" w:lineRule="auto"/>
-        <w:ind w:left="1428"/>
-        <w:rPr>
-          <w:rFonts w:cstheme="minorHAnsi"/>
-          <w:color w:val="1F1F1F"/>
-        </w:rPr>
-      </w:pPr>
-      <w:r>
-        <w:rPr>
-          <w:rFonts w:cstheme="minorHAnsi"/>
-          <w:color w:val="1F1F1F"/>
-        </w:rPr>
-        <w:t>Il sistema deve permettere agli utenti di:</w:t>
-      </w:r>
-    </w:p>
-    <w:p>
-      <w:pPr>
-        <w:numPr>
-          <w:ilvl w:val="1"/>
-          <w:numId w:val="9"/>
-        </w:numPr>
-        <w:shd w:val="clear" w:color="auto" w:fill="FFFFFF"/>
-        <w:tabs>
-          <w:tab w:val="clear" w:pos="1788"/>
-          <w:tab w:val="num" w:pos="2148"/>
-        </w:tabs>
-        <w:spacing w:before="100" w:beforeAutospacing="1" w:after="0" w:line="240" w:lineRule="auto"/>
-        <w:ind w:left="2148"/>
-        <w:rPr>
-          <w:rFonts w:cstheme="minorHAnsi"/>
-          <w:color w:val="1F1F1F"/>
-        </w:rPr>
-      </w:pPr>
-      <w:r>
-        <w:rPr>
-          <w:rFonts w:cstheme="minorHAnsi"/>
-          <w:color w:val="1F1F1F"/>
-        </w:rPr>
-        <w:t>Ricercare le piante per nome, tipo, origine, tasso di crescita, luminosità richiesta, necessità di CO2 e altri criteri.</w:t>
-      </w:r>
-    </w:p>
-    <w:p>
-      <w:pPr>
-        <w:numPr>
-          <w:ilvl w:val="1"/>
-          <w:numId w:val="9"/>
-        </w:numPr>
-        <w:shd w:val="clear" w:color="auto" w:fill="FFFFFF"/>
-        <w:tabs>
-          <w:tab w:val="clear" w:pos="1788"/>
-          <w:tab w:val="num" w:pos="2148"/>
-        </w:tabs>
-        <w:spacing w:before="100" w:beforeAutospacing="1" w:after="0" w:line="240" w:lineRule="auto"/>
-        <w:ind w:left="2148"/>
-        <w:rPr>
-          <w:rFonts w:cstheme="minorHAnsi"/>
-          <w:color w:val="1F1F1F"/>
-        </w:rPr>
-      </w:pPr>
-      <w:r>
-        <w:rPr>
-          <w:rFonts w:cstheme="minorHAnsi"/>
-          <w:color w:val="1F1F1F"/>
-        </w:rPr>
-        <w:t>Visualizzare i dettagli di una specifica pianta, tra cui immagini, nome scientifico, famiglia, continente di origine, dimensioni, valori di pH e temperatura ideali, consigli per la cura e la propagazione.</w:t>
-      </w:r>
-    </w:p>
-    <w:p>
-      <w:pPr>
-        <w:numPr>
-          <w:ilvl w:val="1"/>
-          <w:numId w:val="9"/>
-        </w:numPr>
-        <w:shd w:val="clear" w:color="auto" w:fill="FFFFFF"/>
-        <w:tabs>
-          <w:tab w:val="clear" w:pos="1788"/>
-          <w:tab w:val="num" w:pos="2148"/>
-        </w:tabs>
-        <w:spacing w:before="100" w:beforeAutospacing="1" w:after="0" w:line="240" w:lineRule="auto"/>
-        <w:ind w:left="2148"/>
-        <w:rPr>
-          <w:rFonts w:cstheme="minorHAnsi"/>
-          <w:color w:val="1F1F1F"/>
-        </w:rPr>
-      </w:pPr>
-      <w:r>
-        <w:rPr>
-          <w:rFonts w:cstheme="minorHAnsi"/>
-          <w:color w:val="1F1F1F"/>
-        </w:rPr>
-        <w:t>Salvare le proprie ricerche e creare una lista di piante preferite.</w:t>
-      </w:r>
-    </w:p>
-    <w:p>
-      <w:pPr>
-        <w:numPr>
-          <w:ilvl w:val="0"/>
-          <w:numId w:val="9"/>
-        </w:numPr>
-        <w:shd w:val="clear" w:color="auto" w:fill="FFFFFF"/>
-        <w:tabs>
-          <w:tab w:val="clear" w:pos="1068"/>
-          <w:tab w:val="num" w:pos="1428"/>
-        </w:tabs>
-        <w:spacing w:before="100" w:beforeAutospacing="1" w:after="0" w:line="240" w:lineRule="auto"/>
-        <w:ind w:left="1428"/>
-        <w:rPr>
-          <w:rFonts w:cstheme="minorHAnsi"/>
-          <w:color w:val="1F1F1F"/>
-        </w:rPr>
-      </w:pPr>
-      <w:r>
-        <w:rPr>
-          <w:rFonts w:cstheme="minorHAnsi"/>
-          <w:color w:val="1F1F1F"/>
-        </w:rPr>
-        <w:t>Il sistema deve essere in grado di gestire un elevato numero di utenti e di richieste</w:t>
-      </w:r>
-      <w:r>
-        <w:rPr>
-          <w:rFonts w:cstheme="minorHAnsi"/>
-          <w:color w:val="1F1F1F"/>
-        </w:rPr>
-        <w:t xml:space="preserve">, </w:t>
-      </w:r>
-      <w:r>
-        <w:rPr>
-          <w:rFonts w:cstheme="minorHAnsi"/>
-          <w:color w:val="1F1F1F"/>
-        </w:rPr>
-        <w:t>Il sistema deve essere sicuro e protetto da accessi non autorizzati</w:t>
-      </w:r>
-      <w:r>
-        <w:rPr>
-          <w:rFonts w:cstheme="minorHAnsi"/>
-          <w:color w:val="1F1F1F"/>
-        </w:rPr>
-        <w:t xml:space="preserve"> (implementazione futura)</w:t>
-      </w:r>
-      <w:r>
-        <w:rPr>
-          <w:rFonts w:cstheme="minorHAnsi"/>
-          <w:color w:val="1F1F1F"/>
-        </w:rPr>
-        <w:t>.</w:t>
-      </w:r>
-    </w:p>
-    <w:p>
-      <w:pPr>
-        <w:pStyle w:val="NormaleWeb"/>
-        <w:shd w:val="clear" w:color="auto" w:fill="FFFFFF"/>
-        <w:ind w:left="360" w:firstLine="360"/>
-        <w:rPr>
-          <w:rFonts w:asciiTheme="minorHAnsi" w:hAnsiTheme="minorHAnsi" w:cstheme="minorHAnsi"/>
-          <w:color w:val="1F1F1F"/>
-        </w:rPr>
-      </w:pPr>
-      <w:r>
-        <w:rPr>
-          <w:rStyle w:val="Enfasigrassetto"/>
-          <w:rFonts w:asciiTheme="minorHAnsi" w:hAnsiTheme="minorHAnsi" w:cstheme="minorHAnsi"/>
-          <w:color w:val="1F1F1F"/>
-        </w:rPr>
-        <w:t>Prestazioni:</w:t>
-      </w:r>
-    </w:p>
-    <w:p>
-      <w:pPr>
-        <w:numPr>
-          <w:ilvl w:val="0"/>
-          <w:numId w:val="10"/>
-        </w:numPr>
-        <w:shd w:val="clear" w:color="auto" w:fill="FFFFFF"/>
-        <w:tabs>
-          <w:tab w:val="clear" w:pos="1068"/>
-          <w:tab w:val="num" w:pos="1428"/>
-        </w:tabs>
-        <w:spacing w:before="100" w:beforeAutospacing="1" w:after="0" w:line="240" w:lineRule="auto"/>
-        <w:ind w:left="1428"/>
-        <w:rPr>
-          <w:rFonts w:cstheme="minorHAnsi"/>
-          <w:color w:val="1F1F1F"/>
-        </w:rPr>
-      </w:pPr>
-      <w:r>
-        <w:rPr>
-          <w:rFonts w:cstheme="minorHAnsi"/>
-          <w:color w:val="1F1F1F"/>
-        </w:rPr>
-        <w:t>Il sistema deve essere in grado di rispondere alle richieste in modo rapido e efficiente</w:t>
-      </w:r>
-      <w:r>
-        <w:rPr>
-          <w:rFonts w:cstheme="minorHAnsi"/>
-          <w:color w:val="1F1F1F"/>
-        </w:rPr>
-        <w:t>.</w:t>
-      </w:r>
-    </w:p>
-    <w:p>
-      <w:pPr>
-        <w:numPr>
-          <w:ilvl w:val="0"/>
-          <w:numId w:val="10"/>
-        </w:numPr>
-        <w:shd w:val="clear" w:color="auto" w:fill="FFFFFF"/>
-        <w:tabs>
-          <w:tab w:val="clear" w:pos="1068"/>
-          <w:tab w:val="num" w:pos="1428"/>
-        </w:tabs>
-        <w:spacing w:before="100" w:beforeAutospacing="1" w:after="0" w:line="240" w:lineRule="auto"/>
-        <w:ind w:left="1428"/>
-        <w:rPr>
-          <w:rFonts w:cstheme="minorHAnsi"/>
-          <w:color w:val="1F1F1F"/>
-        </w:rPr>
-      </w:pPr>
-      <w:r>
-        <w:rPr>
-          <w:rFonts w:cstheme="minorHAnsi"/>
-          <w:color w:val="1F1F1F"/>
-        </w:rPr>
-        <w:t>Il tempo di caricamento delle pagine deve essere minimo.</w:t>
-      </w:r>
+          <w:numId w:val="11"/>
+        </w:numPr>
+      </w:pPr>
     </w:p>
     <w:p>
       <w:pPr>
@@ -2621,6 +2718,119 @@
     </w:lvl>
   </w:abstractNum>
   <w:abstractNum w:abstractNumId="2" w15:restartNumberingAfterBreak="0">
+    <w:nsid w:val="225E2585"/>
+    <w:multiLevelType w:val="hybridMultilevel"/>
+    <w:tmpl w:val="360CC7BE"/>
+    <w:lvl w:ilvl="0" w:tplc="04100001">
+      <w:start w:val="1"/>
+      <w:numFmt w:val="bullet"/>
+      <w:lvlText w:val=""/>
+      <w:lvlJc w:val="left"/>
+      <w:pPr>
+        <w:ind w:left="1426" w:hanging="360"/>
+      </w:pPr>
+      <w:rPr>
+        <w:rFonts w:ascii="Symbol" w:hAnsi="Symbol" w:hint="default"/>
+      </w:rPr>
+    </w:lvl>
+    <w:lvl w:ilvl="1" w:tplc="04100003" w:tentative="1">
+      <w:start w:val="1"/>
+      <w:numFmt w:val="bullet"/>
+      <w:lvlText w:val="o"/>
+      <w:lvlJc w:val="left"/>
+      <w:pPr>
+        <w:ind w:left="2146" w:hanging="360"/>
+      </w:pPr>
+      <w:rPr>
+        <w:rFonts w:ascii="Courier New" w:hAnsi="Courier New" w:cs="Courier New" w:hint="default"/>
+      </w:rPr>
+    </w:lvl>
+    <w:lvl w:ilvl="2" w:tplc="04100005" w:tentative="1">
+      <w:start w:val="1"/>
+      <w:numFmt w:val="bullet"/>
+      <w:lvlText w:val=""/>
+      <w:lvlJc w:val="left"/>
+      <w:pPr>
+        <w:ind w:left="2866" w:hanging="360"/>
+      </w:pPr>
+      <w:rPr>
+        <w:rFonts w:ascii="Wingdings" w:hAnsi="Wingdings" w:hint="default"/>
+      </w:rPr>
+    </w:lvl>
+    <w:lvl w:ilvl="3" w:tplc="04100001" w:tentative="1">
+      <w:start w:val="1"/>
+      <w:numFmt w:val="bullet"/>
+      <w:lvlText w:val=""/>
+      <w:lvlJc w:val="left"/>
+      <w:pPr>
+        <w:ind w:left="3586" w:hanging="360"/>
+      </w:pPr>
+      <w:rPr>
+        <w:rFonts w:ascii="Symbol" w:hAnsi="Symbol" w:hint="default"/>
+      </w:rPr>
+    </w:lvl>
+    <w:lvl w:ilvl="4" w:tplc="04100003" w:tentative="1">
+      <w:start w:val="1"/>
+      <w:numFmt w:val="bullet"/>
+      <w:lvlText w:val="o"/>
+      <w:lvlJc w:val="left"/>
+      <w:pPr>
+        <w:ind w:left="4306" w:hanging="360"/>
+      </w:pPr>
+      <w:rPr>
+        <w:rFonts w:ascii="Courier New" w:hAnsi="Courier New" w:cs="Courier New" w:hint="default"/>
+      </w:rPr>
+    </w:lvl>
+    <w:lvl w:ilvl="5" w:tplc="04100005" w:tentative="1">
+      <w:start w:val="1"/>
+      <w:numFmt w:val="bullet"/>
+      <w:lvlText w:val=""/>
+      <w:lvlJc w:val="left"/>
+      <w:pPr>
+        <w:ind w:left="5026" w:hanging="360"/>
+      </w:pPr>
+      <w:rPr>
+        <w:rFonts w:ascii="Wingdings" w:hAnsi="Wingdings" w:hint="default"/>
+      </w:rPr>
+    </w:lvl>
+    <w:lvl w:ilvl="6" w:tplc="04100001" w:tentative="1">
+      <w:start w:val="1"/>
+      <w:numFmt w:val="bullet"/>
+      <w:lvlText w:val=""/>
+      <w:lvlJc w:val="left"/>
+      <w:pPr>
+        <w:ind w:left="5746" w:hanging="360"/>
+      </w:pPr>
+      <w:rPr>
+        <w:rFonts w:ascii="Symbol" w:hAnsi="Symbol" w:hint="default"/>
+      </w:rPr>
+    </w:lvl>
+    <w:lvl w:ilvl="7" w:tplc="04100003" w:tentative="1">
+      <w:start w:val="1"/>
+      <w:numFmt w:val="bullet"/>
+      <w:lvlText w:val="o"/>
+      <w:lvlJc w:val="left"/>
+      <w:pPr>
+        <w:ind w:left="6466" w:hanging="360"/>
+      </w:pPr>
+      <w:rPr>
+        <w:rFonts w:ascii="Courier New" w:hAnsi="Courier New" w:cs="Courier New" w:hint="default"/>
+      </w:rPr>
+    </w:lvl>
+    <w:lvl w:ilvl="8" w:tplc="04100005" w:tentative="1">
+      <w:start w:val="1"/>
+      <w:numFmt w:val="bullet"/>
+      <w:lvlText w:val=""/>
+      <w:lvlJc w:val="left"/>
+      <w:pPr>
+        <w:ind w:left="7186" w:hanging="360"/>
+      </w:pPr>
+      <w:rPr>
+        <w:rFonts w:ascii="Wingdings" w:hAnsi="Wingdings" w:hint="default"/>
+      </w:rPr>
+    </w:lvl>
+  </w:abstractNum>
+  <w:abstractNum w:abstractNumId="3" w15:restartNumberingAfterBreak="0">
     <w:nsid w:val="23121FD6"/>
     <w:multiLevelType w:val="multilevel"/>
     <w:tmpl w:val="0C86CFCA"/>
@@ -2769,7 +2979,7 @@
       </w:rPr>
     </w:lvl>
   </w:abstractNum>
-  <w:abstractNum w:abstractNumId="3" w15:restartNumberingAfterBreak="0">
+  <w:abstractNum w:abstractNumId="4" w15:restartNumberingAfterBreak="0">
     <w:nsid w:val="26DB61AA"/>
     <w:multiLevelType w:val="hybridMultilevel"/>
     <w:tmpl w:val="316C6AD8"/>
@@ -2858,7 +3068,7 @@
       </w:pPr>
     </w:lvl>
   </w:abstractNum>
-  <w:abstractNum w:abstractNumId="4" w15:restartNumberingAfterBreak="0">
+  <w:abstractNum w:abstractNumId="5" w15:restartNumberingAfterBreak="0">
     <w:nsid w:val="3EB44D3D"/>
     <w:multiLevelType w:val="multilevel"/>
     <w:tmpl w:val="E76EF0E0"/>
@@ -3007,7 +3217,7 @@
       </w:rPr>
     </w:lvl>
   </w:abstractNum>
-  <w:abstractNum w:abstractNumId="5" w15:restartNumberingAfterBreak="0">
+  <w:abstractNum w:abstractNumId="6" w15:restartNumberingAfterBreak="0">
     <w:nsid w:val="5138088D"/>
     <w:multiLevelType w:val="hybridMultilevel"/>
     <w:tmpl w:val="7A7EA4EA"/>
@@ -3096,7 +3306,7 @@
       </w:pPr>
     </w:lvl>
   </w:abstractNum>
-  <w:abstractNum w:abstractNumId="6" w15:restartNumberingAfterBreak="0">
+  <w:abstractNum w:abstractNumId="7" w15:restartNumberingAfterBreak="0">
     <w:nsid w:val="6B945491"/>
     <w:multiLevelType w:val="multilevel"/>
     <w:tmpl w:val="32AC39AE"/>
@@ -3245,7 +3455,7 @@
       </w:rPr>
     </w:lvl>
   </w:abstractNum>
-  <w:abstractNum w:abstractNumId="7" w15:restartNumberingAfterBreak="0">
+  <w:abstractNum w:abstractNumId="8" w15:restartNumberingAfterBreak="0">
     <w:nsid w:val="702471F1"/>
     <w:multiLevelType w:val="multilevel"/>
     <w:tmpl w:val="1C2E82DA"/>
@@ -3358,7 +3568,7 @@
       </w:pPr>
     </w:lvl>
   </w:abstractNum>
-  <w:abstractNum w:abstractNumId="8" w15:restartNumberingAfterBreak="0">
+  <w:abstractNum w:abstractNumId="9" w15:restartNumberingAfterBreak="0">
     <w:nsid w:val="75CA0FA5"/>
     <w:multiLevelType w:val="multilevel"/>
     <w:tmpl w:val="B156C364"/>
@@ -3507,7 +3717,7 @@
       </w:rPr>
     </w:lvl>
   </w:abstractNum>
-  <w:abstractNum w:abstractNumId="9" w15:restartNumberingAfterBreak="0">
+  <w:abstractNum w:abstractNumId="10" w15:restartNumberingAfterBreak="0">
     <w:nsid w:val="7BAA08A2"/>
     <w:multiLevelType w:val="multilevel"/>
     <w:tmpl w:val="AA9EEB98"/>
@@ -3657,34 +3867,37 @@
     </w:lvl>
   </w:abstractNum>
   <w:num w:numId="1" w16cid:durableId="766386719">
-    <w:abstractNumId w:val="3"/>
+    <w:abstractNumId w:val="4"/>
   </w:num>
   <w:num w:numId="2" w16cid:durableId="669988792">
-    <w:abstractNumId w:val="5"/>
+    <w:abstractNumId w:val="6"/>
   </w:num>
   <w:num w:numId="3" w16cid:durableId="647438394">
     <w:abstractNumId w:val="0"/>
   </w:num>
   <w:num w:numId="4" w16cid:durableId="410079666">
-    <w:abstractNumId w:val="8"/>
+    <w:abstractNumId w:val="9"/>
   </w:num>
   <w:num w:numId="5" w16cid:durableId="1539707318">
-    <w:abstractNumId w:val="9"/>
+    <w:abstractNumId w:val="10"/>
   </w:num>
   <w:num w:numId="6" w16cid:durableId="687100889">
-    <w:abstractNumId w:val="7"/>
+    <w:abstractNumId w:val="8"/>
   </w:num>
   <w:num w:numId="7" w16cid:durableId="1682274026">
     <w:abstractNumId w:val="1"/>
   </w:num>
   <w:num w:numId="8" w16cid:durableId="976111864">
-    <w:abstractNumId w:val="2"/>
+    <w:abstractNumId w:val="3"/>
   </w:num>
   <w:num w:numId="9" w16cid:durableId="250089592">
-    <w:abstractNumId w:val="4"/>
+    <w:abstractNumId w:val="5"/>
   </w:num>
   <w:num w:numId="10" w16cid:durableId="128983861">
-    <w:abstractNumId w:val="6"/>
+    <w:abstractNumId w:val="7"/>
+  </w:num>
+  <w:num w:numId="11" w16cid:durableId="2014986374">
+    <w:abstractNumId w:val="2"/>
   </w:num>
 </w:numbering>
 </file>
@@ -4159,7 +4372,6 @@
   <w:style w:type="character" w:default="1" w:styleId="Carpredefinitoparagrafo">
     <w:name w:val="Default Paragraph Font"/>
     <w:uiPriority w:val="1"/>
-    <w:semiHidden/>
     <w:unhideWhenUsed/>
   </w:style>
   <w:style w:type="table" w:default="1" w:styleId="Tabellanormale">

</xml_diff>

<commit_message>
bozza punto 5 documentazione
bozza punto 5 documentazione
</commit_message>
<xml_diff>
--- a/DOCS.docx
+++ b/DOCS.docx
@@ -4,7 +4,7 @@
   <w:body>
     <w:p>
       <w:pPr>
-        <w:pStyle w:val="Titolo"/>
+        <w:pStyle w:val="Title"/>
       </w:pPr>
       <w:r>
         <w:t>Documentazione</w:t>
@@ -16,7 +16,7 @@
     <w:p/>
     <w:p>
       <w:pPr>
-        <w:pStyle w:val="Titolo1"/>
+        <w:pStyle w:val="Heading1"/>
         <w:numPr>
           <w:ilvl w:val="0"/>
           <w:numId w:val="2"/>
@@ -31,15 +31,7 @@
         <w:ind w:left="720"/>
       </w:pPr>
       <w:r>
-        <w:t xml:space="preserve">Lo scopo principale è aiutare gli utenti che desiderano avere un acquario a scegliere le piante giuste per loro da usare nel loro </w:t>
-      </w:r>
-      <w:proofErr w:type="spellStart"/>
-      <w:r>
-        <w:t>aquascape</w:t>
-      </w:r>
-      <w:proofErr w:type="spellEnd"/>
-      <w:r>
-        <w:t>.</w:t>
+        <w:t>Lo scopo principale è aiutare gli utenti che desiderano avere un acquario a scegliere le piante giuste per loro da usare nel loro aquascape.</w:t>
       </w:r>
     </w:p>
     <w:p>
@@ -53,7 +45,6 @@
         <w:br/>
         <w:t xml:space="preserve">Lo scopo è quello di realizzare un web-service mediante </w:t>
       </w:r>
-      <w:proofErr w:type="spellStart"/>
       <w:r>
         <w:rPr>
           <w:b/>
@@ -61,7 +52,6 @@
         </w:rPr>
         <w:t>mysql</w:t>
       </w:r>
-      <w:proofErr w:type="spellEnd"/>
       <w:r>
         <w:t xml:space="preserve"> che dia accesso a tutte le piante per acquario con le relative informazioni (</w:t>
       </w:r>
@@ -83,7 +73,7 @@
     </w:p>
     <w:p>
       <w:pPr>
-        <w:pStyle w:val="Titolo1"/>
+        <w:pStyle w:val="Heading1"/>
         <w:numPr>
           <w:ilvl w:val="0"/>
           <w:numId w:val="2"/>
@@ -95,7 +85,7 @@
     </w:p>
     <w:p>
       <w:pPr>
-        <w:pStyle w:val="NormaleWeb"/>
+        <w:pStyle w:val="NormalWeb"/>
         <w:shd w:val="clear" w:color="auto" w:fill="FFFFFF"/>
         <w:ind w:left="708"/>
         <w:rPr>
@@ -105,7 +95,7 @@
       </w:pPr>
       <w:r>
         <w:rPr>
-          <w:rStyle w:val="Enfasigrassetto"/>
+          <w:rStyle w:val="Strong"/>
           <w:rFonts w:asciiTheme="minorHAnsi" w:eastAsiaTheme="majorEastAsia" w:hAnsiTheme="minorHAnsi" w:cstheme="minorHAnsi"/>
           <w:color w:val="1F1F1F"/>
         </w:rPr>
@@ -113,7 +103,7 @@
       </w:r>
       <w:r>
         <w:rPr>
-          <w:rStyle w:val="Enfasigrassetto"/>
+          <w:rStyle w:val="Strong"/>
           <w:rFonts w:asciiTheme="minorHAnsi" w:eastAsiaTheme="majorEastAsia" w:hAnsiTheme="minorHAnsi" w:cstheme="minorHAnsi"/>
           <w:color w:val="1F1F1F"/>
         </w:rPr>
@@ -124,23 +114,7 @@
           <w:rFonts w:asciiTheme="minorHAnsi" w:hAnsiTheme="minorHAnsi" w:cstheme="minorHAnsi"/>
           <w:color w:val="1F1F1F"/>
         </w:rPr>
-        <w:t xml:space="preserve">Il sistema è composto da due componenti principali: un web service </w:t>
-      </w:r>
-      <w:proofErr w:type="spellStart"/>
-      <w:r>
-        <w:rPr>
-          <w:rFonts w:asciiTheme="minorHAnsi" w:hAnsiTheme="minorHAnsi" w:cstheme="minorHAnsi"/>
-          <w:color w:val="1F1F1F"/>
-        </w:rPr>
-        <w:t>RESTful</w:t>
-      </w:r>
-      <w:proofErr w:type="spellEnd"/>
-      <w:r>
-        <w:rPr>
-          <w:rFonts w:asciiTheme="minorHAnsi" w:hAnsiTheme="minorHAnsi" w:cstheme="minorHAnsi"/>
-          <w:color w:val="1F1F1F"/>
-        </w:rPr>
-        <w:t xml:space="preserve"> in PHP e un client Java. Il web service ospita un database MySQL di informazioni sulle piante d'acquario. </w:t>
+        <w:t xml:space="preserve">Il sistema è composto da due componenti principali: un web service RESTful in PHP e un client Java. Il web service ospita un database MySQL di informazioni sulle piante d'acquario. </w:t>
       </w:r>
       <w:r>
         <w:rPr>
@@ -286,7 +260,7 @@
     </w:p>
     <w:p>
       <w:pPr>
-        <w:pStyle w:val="NormaleWeb"/>
+        <w:pStyle w:val="NormalWeb"/>
         <w:shd w:val="clear" w:color="auto" w:fill="FFFFFF"/>
         <w:ind w:left="708"/>
         <w:rPr>
@@ -296,7 +270,7 @@
       </w:pPr>
       <w:r>
         <w:rPr>
-          <w:rStyle w:val="Enfasigrassetto"/>
+          <w:rStyle w:val="Strong"/>
           <w:rFonts w:asciiTheme="minorHAnsi" w:eastAsiaTheme="majorEastAsia" w:hAnsiTheme="minorHAnsi" w:cstheme="minorHAnsi"/>
           <w:color w:val="1F1F1F"/>
         </w:rPr>
@@ -305,7 +279,7 @@
     </w:p>
     <w:p>
       <w:pPr>
-        <w:pStyle w:val="NormaleWeb"/>
+        <w:pStyle w:val="NormalWeb"/>
         <w:shd w:val="clear" w:color="auto" w:fill="FFFFFF"/>
         <w:ind w:left="708"/>
         <w:rPr>
@@ -315,7 +289,7 @@
       </w:pPr>
       <w:r>
         <w:rPr>
-          <w:rStyle w:val="Enfasigrassetto"/>
+          <w:rStyle w:val="Strong"/>
           <w:rFonts w:asciiTheme="minorHAnsi" w:eastAsiaTheme="majorEastAsia" w:hAnsiTheme="minorHAnsi" w:cstheme="minorHAnsi"/>
           <w:color w:val="1F1F1F"/>
         </w:rPr>
@@ -482,23 +456,7 @@
           <w:rFonts w:cstheme="minorHAnsi"/>
           <w:color w:val="1F1F1F"/>
         </w:rPr>
-        <w:t xml:space="preserve">API </w:t>
-      </w:r>
-      <w:proofErr w:type="spellStart"/>
-      <w:r>
-        <w:rPr>
-          <w:rFonts w:cstheme="minorHAnsi"/>
-          <w:color w:val="1F1F1F"/>
-        </w:rPr>
-        <w:t>RESTful</w:t>
-      </w:r>
-      <w:proofErr w:type="spellEnd"/>
-      <w:r>
-        <w:rPr>
-          <w:rFonts w:cstheme="minorHAnsi"/>
-          <w:color w:val="1F1F1F"/>
-        </w:rPr>
-        <w:t xml:space="preserve"> per la ricerca, </w:t>
+        <w:t xml:space="preserve">API RESTful per la ricerca, </w:t>
       </w:r>
       <w:r>
         <w:rPr>
@@ -517,7 +475,7 @@
     </w:p>
     <w:p>
       <w:pPr>
-        <w:pStyle w:val="NormaleWeb"/>
+        <w:pStyle w:val="NormalWeb"/>
         <w:shd w:val="clear" w:color="auto" w:fill="FFFFFF"/>
         <w:ind w:left="708"/>
         <w:rPr>
@@ -527,7 +485,7 @@
       </w:pPr>
       <w:r>
         <w:rPr>
-          <w:rStyle w:val="Enfasigrassetto"/>
+          <w:rStyle w:val="Strong"/>
           <w:rFonts w:asciiTheme="minorHAnsi" w:eastAsiaTheme="majorEastAsia" w:hAnsiTheme="minorHAnsi" w:cstheme="minorHAnsi"/>
           <w:color w:val="1F1F1F"/>
         </w:rPr>
@@ -564,33 +522,8 @@
           <w:rFonts w:cstheme="minorHAnsi"/>
           <w:color w:val="1F1F1F"/>
         </w:rPr>
-        <w:t xml:space="preserve"> con creazione delle classi tramite </w:t>
-      </w:r>
-      <w:proofErr w:type="spellStart"/>
-      <w:r>
-        <w:rPr>
-          <w:rFonts w:cstheme="minorHAnsi"/>
-          <w:color w:val="1F1F1F"/>
-        </w:rPr>
-        <w:t>xsd</w:t>
-      </w:r>
-      <w:proofErr w:type="spellEnd"/>
-      <w:r>
-        <w:rPr>
-          <w:rFonts w:cstheme="minorHAnsi"/>
-          <w:color w:val="1F1F1F"/>
-        </w:rPr>
-        <w:t xml:space="preserve"> e libreria </w:t>
-      </w:r>
-      <w:proofErr w:type="spellStart"/>
-      <w:r>
-        <w:rPr>
-          <w:rFonts w:cstheme="minorHAnsi"/>
-          <w:color w:val="1F1F1F"/>
-        </w:rPr>
-        <w:t>xjc</w:t>
-      </w:r>
-      <w:proofErr w:type="spellEnd"/>
+        <w:t xml:space="preserve"> con creazione delle classi tramite xsd e libreria xjc</w:t>
+      </w:r>
       <w:r>
         <w:rPr>
           <w:rFonts w:cstheme="minorHAnsi"/>
@@ -732,7 +665,7 @@
     </w:p>
     <w:p>
       <w:pPr>
-        <w:pStyle w:val="NormaleWeb"/>
+        <w:pStyle w:val="NormalWeb"/>
         <w:shd w:val="clear" w:color="auto" w:fill="FFFFFF"/>
         <w:ind w:left="708"/>
         <w:rPr>
@@ -742,7 +675,7 @@
       </w:pPr>
       <w:r>
         <w:rPr>
-          <w:rStyle w:val="Enfasigrassetto"/>
+          <w:rStyle w:val="Strong"/>
           <w:rFonts w:asciiTheme="minorHAnsi" w:eastAsiaTheme="majorEastAsia" w:hAnsiTheme="minorHAnsi" w:cstheme="minorHAnsi"/>
           <w:color w:val="1F1F1F"/>
         </w:rPr>
@@ -812,17 +745,8 @@
           <w:rFonts w:cstheme="minorHAnsi"/>
           <w:color w:val="1F1F1F"/>
         </w:rPr>
-        <w:t xml:space="preserve"> tramite l'API </w:t>
-      </w:r>
-      <w:proofErr w:type="spellStart"/>
-      <w:r>
-        <w:rPr>
-          <w:rFonts w:cstheme="minorHAnsi"/>
-          <w:color w:val="1F1F1F"/>
-        </w:rPr>
-        <w:t>RESTful</w:t>
-      </w:r>
-      <w:proofErr w:type="spellEnd"/>
+        <w:t xml:space="preserve"> tramite l'API RESTful</w:t>
+      </w:r>
       <w:r>
         <w:rPr>
           <w:rFonts w:cstheme="minorHAnsi"/>
@@ -1000,7 +924,7 @@
     </w:p>
     <w:p>
       <w:pPr>
-        <w:pStyle w:val="NormaleWeb"/>
+        <w:pStyle w:val="NormalWeb"/>
         <w:shd w:val="clear" w:color="auto" w:fill="FFFFFF"/>
         <w:ind w:left="708"/>
         <w:rPr>
@@ -1010,7 +934,7 @@
       </w:pPr>
       <w:r>
         <w:rPr>
-          <w:rStyle w:val="Enfasigrassetto"/>
+          <w:rStyle w:val="Strong"/>
           <w:rFonts w:asciiTheme="minorHAnsi" w:eastAsiaTheme="majorEastAsia" w:hAnsiTheme="minorHAnsi" w:cstheme="minorHAnsi"/>
           <w:color w:val="1F1F1F"/>
         </w:rPr>
@@ -1019,7 +943,7 @@
     </w:p>
     <w:p>
       <w:pPr>
-        <w:pStyle w:val="NormaleWeb"/>
+        <w:pStyle w:val="NormalWeb"/>
         <w:shd w:val="clear" w:color="auto" w:fill="FFFFFF"/>
         <w:ind w:left="708"/>
         <w:rPr>
@@ -1117,7 +1041,7 @@
     </w:p>
     <w:p>
       <w:pPr>
-        <w:pStyle w:val="Titolo1"/>
+        <w:pStyle w:val="Heading1"/>
         <w:ind w:firstLine="360"/>
       </w:pPr>
       <w:r>
@@ -1129,7 +1053,7 @@
     </w:p>
     <w:p>
       <w:pPr>
-        <w:pStyle w:val="NormaleWeb"/>
+        <w:pStyle w:val="NormalWeb"/>
         <w:shd w:val="clear" w:color="auto" w:fill="FFFFFF"/>
         <w:ind w:left="708"/>
         <w:rPr>
@@ -1139,7 +1063,7 @@
       </w:pPr>
       <w:r>
         <w:rPr>
-          <w:rStyle w:val="Enfasigrassetto"/>
+          <w:rStyle w:val="Strong"/>
           <w:rFonts w:asciiTheme="minorHAnsi" w:eastAsiaTheme="majorEastAsia" w:hAnsiTheme="minorHAnsi" w:cstheme="minorHAnsi"/>
           <w:color w:val="1F1F1F"/>
         </w:rPr>
@@ -1147,7 +1071,7 @@
       </w:r>
       <w:r>
         <w:rPr>
-          <w:rStyle w:val="Enfasigrassetto"/>
+          <w:rStyle w:val="Strong"/>
           <w:rFonts w:asciiTheme="minorHAnsi" w:eastAsiaTheme="majorEastAsia" w:hAnsiTheme="minorHAnsi" w:cstheme="minorHAnsi"/>
           <w:color w:val="1F1F1F"/>
         </w:rPr>
@@ -1172,42 +1096,26 @@
           <w:rFonts w:asciiTheme="minorHAnsi" w:hAnsiTheme="minorHAnsi" w:cstheme="minorHAnsi"/>
           <w:color w:val="1F1F1F"/>
         </w:rPr>
-        <w:t xml:space="preserve"> </w:t>
-      </w:r>
-      <w:proofErr w:type="spellStart"/>
+        <w:t xml:space="preserve"> RESTful per l</w:t>
+      </w:r>
       <w:r>
         <w:rPr>
           <w:rFonts w:asciiTheme="minorHAnsi" w:hAnsiTheme="minorHAnsi" w:cstheme="minorHAnsi"/>
           <w:color w:val="1F1F1F"/>
         </w:rPr>
-        <w:t>RESTful</w:t>
-      </w:r>
-      <w:proofErr w:type="spellEnd"/>
+        <w:t xml:space="preserve">a richiesta </w:t>
+      </w:r>
       <w:r>
         <w:rPr>
           <w:rFonts w:asciiTheme="minorHAnsi" w:hAnsiTheme="minorHAnsi" w:cstheme="minorHAnsi"/>
           <w:color w:val="1F1F1F"/>
         </w:rPr>
-        <w:t xml:space="preserve"> per l</w:t>
-      </w:r>
-      <w:r>
-        <w:rPr>
-          <w:rFonts w:asciiTheme="minorHAnsi" w:hAnsiTheme="minorHAnsi" w:cstheme="minorHAnsi"/>
-          <w:color w:val="1F1F1F"/>
-        </w:rPr>
-        <w:t xml:space="preserve">a richiesta </w:t>
-      </w:r>
-      <w:r>
-        <w:rPr>
-          <w:rFonts w:asciiTheme="minorHAnsi" w:hAnsiTheme="minorHAnsi" w:cstheme="minorHAnsi"/>
-          <w:color w:val="1F1F1F"/>
-        </w:rPr>
         <w:t>alle informazioni sulle piante d'acquario.</w:t>
       </w:r>
     </w:p>
     <w:p>
       <w:pPr>
-        <w:pStyle w:val="NormaleWeb"/>
+        <w:pStyle w:val="NormalWeb"/>
         <w:shd w:val="clear" w:color="auto" w:fill="FFFFFF"/>
         <w:ind w:left="708"/>
         <w:rPr>
@@ -1219,7 +1127,7 @@
       </w:pPr>
       <w:r>
         <w:rPr>
-          <w:rStyle w:val="Enfasigrassetto"/>
+          <w:rStyle w:val="Strong"/>
           <w:rFonts w:asciiTheme="minorHAnsi" w:eastAsiaTheme="majorEastAsia" w:hAnsiTheme="minorHAnsi" w:cstheme="minorHAnsi"/>
           <w:color w:val="1F1F1F"/>
         </w:rPr>
@@ -1424,7 +1332,7 @@
     </w:p>
     <w:p>
       <w:pPr>
-        <w:pStyle w:val="NormaleWeb"/>
+        <w:pStyle w:val="NormalWeb"/>
         <w:shd w:val="clear" w:color="auto" w:fill="FFFFFF"/>
         <w:ind w:left="708"/>
         <w:rPr>
@@ -1434,7 +1342,7 @@
       </w:pPr>
       <w:r>
         <w:rPr>
-          <w:rStyle w:val="Enfasigrassetto"/>
+          <w:rStyle w:val="Strong"/>
           <w:rFonts w:asciiTheme="minorHAnsi" w:eastAsiaTheme="majorEastAsia" w:hAnsiTheme="minorHAnsi" w:cstheme="minorHAnsi"/>
           <w:color w:val="1F1F1F"/>
         </w:rPr>
@@ -1461,7 +1369,7 @@
       </w:pPr>
       <w:r>
         <w:rPr>
-          <w:rStyle w:val="Enfasigrassetto"/>
+          <w:rStyle w:val="Strong"/>
           <w:rFonts w:cstheme="minorHAnsi"/>
           <w:color w:val="1F1F1F"/>
         </w:rPr>
@@ -1488,7 +1396,7 @@
       </w:pPr>
       <w:r>
         <w:rPr>
-          <w:rStyle w:val="CodiceHTML"/>
+          <w:rStyle w:val="HTMLCode"/>
           <w:rFonts w:asciiTheme="minorHAnsi" w:eastAsiaTheme="minorHAnsi" w:hAnsiTheme="minorHAnsi" w:cstheme="minorHAnsi"/>
           <w:color w:val="1F1F1F"/>
         </w:rPr>
@@ -1522,7 +1430,7 @@
       </w:pPr>
       <w:r>
         <w:rPr>
-          <w:rStyle w:val="Enfasigrassetto"/>
+          <w:rStyle w:val="Strong"/>
           <w:rFonts w:cstheme="minorHAnsi"/>
           <w:color w:val="1F1F1F"/>
         </w:rPr>
@@ -1549,7 +1457,7 @@
       </w:pPr>
       <w:r>
         <w:rPr>
-          <w:rStyle w:val="CodiceHTML"/>
+          <w:rStyle w:val="HTMLCode"/>
           <w:rFonts w:asciiTheme="minorHAnsi" w:eastAsiaTheme="minorHAnsi" w:hAnsiTheme="minorHAnsi" w:cstheme="minorHAnsi"/>
           <w:color w:val="1F1F1F"/>
         </w:rPr>
@@ -1560,23 +1468,7 @@
           <w:rFonts w:cstheme="minorHAnsi"/>
           <w:color w:val="1F1F1F"/>
         </w:rPr>
-        <w:t xml:space="preserve">: il tipo di pianta (es: erba, </w:t>
-      </w:r>
-      <w:proofErr w:type="spellStart"/>
-      <w:r>
-        <w:rPr>
-          <w:rFonts w:cstheme="minorHAnsi"/>
-          <w:color w:val="1F1F1F"/>
-        </w:rPr>
-        <w:t>anubias</w:t>
-      </w:r>
-      <w:proofErr w:type="spellEnd"/>
-      <w:r>
-        <w:rPr>
-          <w:rFonts w:cstheme="minorHAnsi"/>
-          <w:color w:val="1F1F1F"/>
-        </w:rPr>
-        <w:t>, ecc.).</w:t>
+        <w:t>: il tipo di pianta (es: erba, anubias, ecc.).</w:t>
       </w:r>
     </w:p>
     <w:p>
@@ -1599,7 +1491,7 @@
       </w:pPr>
       <w:r>
         <w:rPr>
-          <w:rStyle w:val="CodiceHTML"/>
+          <w:rStyle w:val="HTMLCode"/>
           <w:rFonts w:asciiTheme="minorHAnsi" w:eastAsiaTheme="minorHAnsi" w:hAnsiTheme="minorHAnsi" w:cstheme="minorHAnsi"/>
           <w:color w:val="1F1F1F"/>
         </w:rPr>
@@ -1632,16 +1524,14 @@
           <w:color w:val="1F1F1F"/>
         </w:rPr>
       </w:pPr>
-      <w:proofErr w:type="spellStart"/>
-      <w:r>
-        <w:rPr>
-          <w:rStyle w:val="CodiceHTML"/>
+      <w:r>
+        <w:rPr>
+          <w:rStyle w:val="HTMLCode"/>
           <w:rFonts w:asciiTheme="minorHAnsi" w:eastAsiaTheme="minorHAnsi" w:hAnsiTheme="minorHAnsi" w:cstheme="minorHAnsi"/>
           <w:color w:val="1F1F1F"/>
         </w:rPr>
         <w:t>tasso_crescita</w:t>
       </w:r>
-      <w:proofErr w:type="spellEnd"/>
       <w:r>
         <w:rPr>
           <w:rFonts w:cstheme="minorHAnsi"/>
@@ -1670,7 +1560,7 @@
       </w:pPr>
       <w:r>
         <w:rPr>
-          <w:rStyle w:val="CodiceHTML"/>
+          <w:rStyle w:val="HTMLCode"/>
           <w:rFonts w:asciiTheme="minorHAnsi" w:eastAsiaTheme="minorHAnsi" w:hAnsiTheme="minorHAnsi" w:cstheme="minorHAnsi"/>
           <w:color w:val="1F1F1F"/>
         </w:rPr>
@@ -1704,7 +1594,7 @@
       </w:pPr>
       <w:r>
         <w:rPr>
-          <w:rStyle w:val="CodiceHTML"/>
+          <w:rStyle w:val="HTMLCode"/>
           <w:rFonts w:asciiTheme="minorHAnsi" w:eastAsiaTheme="minorHAnsi" w:hAnsiTheme="minorHAnsi" w:cstheme="minorHAnsi"/>
           <w:color w:val="1F1F1F"/>
         </w:rPr>
@@ -1736,16 +1626,14 @@
           <w:color w:val="1F1F1F"/>
         </w:rPr>
       </w:pPr>
-      <w:proofErr w:type="spellStart"/>
-      <w:r>
-        <w:rPr>
-          <w:rStyle w:val="CodiceHTML"/>
+      <w:r>
+        <w:rPr>
+          <w:rStyle w:val="HTMLCode"/>
           <w:rFonts w:asciiTheme="minorHAnsi" w:eastAsiaTheme="minorHAnsi" w:hAnsiTheme="minorHAnsi" w:cstheme="minorHAnsi"/>
           <w:color w:val="1F1F1F"/>
         </w:rPr>
         <w:t>ph_minimo</w:t>
       </w:r>
-      <w:proofErr w:type="spellEnd"/>
       <w:r>
         <w:rPr>
           <w:rFonts w:cstheme="minorHAnsi"/>
@@ -1772,16 +1660,14 @@
           <w:color w:val="1F1F1F"/>
         </w:rPr>
       </w:pPr>
-      <w:proofErr w:type="spellStart"/>
-      <w:r>
-        <w:rPr>
-          <w:rStyle w:val="CodiceHTML"/>
+      <w:r>
+        <w:rPr>
+          <w:rStyle w:val="HTMLCode"/>
           <w:rFonts w:asciiTheme="minorHAnsi" w:eastAsiaTheme="minorHAnsi" w:hAnsiTheme="minorHAnsi" w:cstheme="minorHAnsi"/>
           <w:color w:val="1F1F1F"/>
         </w:rPr>
         <w:t>ph_massimo</w:t>
       </w:r>
-      <w:proofErr w:type="spellEnd"/>
       <w:r>
         <w:rPr>
           <w:rFonts w:cstheme="minorHAnsi"/>
@@ -1808,16 +1694,14 @@
           <w:color w:val="1F1F1F"/>
         </w:rPr>
       </w:pPr>
-      <w:proofErr w:type="spellStart"/>
-      <w:r>
-        <w:rPr>
-          <w:rStyle w:val="CodiceHTML"/>
+      <w:r>
+        <w:rPr>
+          <w:rStyle w:val="HTMLCode"/>
           <w:rFonts w:asciiTheme="minorHAnsi" w:eastAsiaTheme="minorHAnsi" w:hAnsiTheme="minorHAnsi" w:cstheme="minorHAnsi"/>
           <w:color w:val="1F1F1F"/>
         </w:rPr>
         <w:t>temperatura_minima</w:t>
       </w:r>
-      <w:proofErr w:type="spellEnd"/>
       <w:r>
         <w:rPr>
           <w:rFonts w:cstheme="minorHAnsi"/>
@@ -1844,16 +1728,14 @@
           <w:color w:val="1F1F1F"/>
         </w:rPr>
       </w:pPr>
-      <w:proofErr w:type="spellStart"/>
-      <w:r>
-        <w:rPr>
-          <w:rStyle w:val="CodiceHTML"/>
+      <w:r>
+        <w:rPr>
+          <w:rStyle w:val="HTMLCode"/>
           <w:rFonts w:asciiTheme="minorHAnsi" w:eastAsiaTheme="minorHAnsi" w:hAnsiTheme="minorHAnsi" w:cstheme="minorHAnsi"/>
           <w:color w:val="1F1F1F"/>
         </w:rPr>
         <w:t>temperatura_massima</w:t>
       </w:r>
-      <w:proofErr w:type="spellEnd"/>
       <w:r>
         <w:rPr>
           <w:rFonts w:cstheme="minorHAnsi"/>
@@ -1864,7 +1746,7 @@
     </w:p>
     <w:p>
       <w:pPr>
-        <w:pStyle w:val="Titolo1"/>
+        <w:pStyle w:val="Heading1"/>
         <w:ind w:firstLine="360"/>
       </w:pPr>
       <w:r>
@@ -1873,7 +1755,7 @@
     </w:p>
     <w:p>
       <w:pPr>
-        <w:pStyle w:val="NormaleWeb"/>
+        <w:pStyle w:val="NormalWeb"/>
         <w:shd w:val="clear" w:color="auto" w:fill="FFFFFF"/>
         <w:ind w:left="360" w:firstLine="360"/>
         <w:rPr>
@@ -1883,7 +1765,7 @@
       </w:pPr>
       <w:r>
         <w:rPr>
-          <w:rStyle w:val="Enfasigrassetto"/>
+          <w:rStyle w:val="Strong"/>
           <w:rFonts w:asciiTheme="minorHAnsi" w:hAnsiTheme="minorHAnsi" w:cstheme="minorHAnsi"/>
           <w:color w:val="1F1F1F"/>
         </w:rPr>
@@ -2050,7 +1932,7 @@
     </w:p>
     <w:p>
       <w:pPr>
-        <w:pStyle w:val="NormaleWeb"/>
+        <w:pStyle w:val="NormalWeb"/>
         <w:shd w:val="clear" w:color="auto" w:fill="FFFFFF"/>
         <w:ind w:firstLine="708"/>
         <w:rPr>
@@ -2153,7 +2035,7 @@
     </w:p>
     <w:p>
       <w:pPr>
-        <w:pStyle w:val="NormaleWeb"/>
+        <w:pStyle w:val="NormalWeb"/>
         <w:shd w:val="clear" w:color="auto" w:fill="FFFFFF"/>
         <w:ind w:left="360" w:firstLine="360"/>
         <w:rPr>
@@ -2163,7 +2045,7 @@
       </w:pPr>
       <w:r>
         <w:rPr>
-          <w:rStyle w:val="Enfasigrassetto"/>
+          <w:rStyle w:val="Strong"/>
           <w:rFonts w:asciiTheme="minorHAnsi" w:hAnsiTheme="minorHAnsi" w:cstheme="minorHAnsi"/>
           <w:color w:val="1F1F1F"/>
         </w:rPr>
@@ -2194,23 +2076,7 @@
           <w:rFonts w:cstheme="minorHAnsi"/>
           <w:color w:val="1F1F1F"/>
         </w:rPr>
-        <w:t xml:space="preserve">Il sistema deve essere in grado di rispondere alle richieste in modo rapido </w:t>
-      </w:r>
-      <w:proofErr w:type="gramStart"/>
-      <w:r>
-        <w:rPr>
-          <w:rFonts w:cstheme="minorHAnsi"/>
-          <w:color w:val="1F1F1F"/>
-        </w:rPr>
-        <w:t>e</w:t>
-      </w:r>
-      <w:proofErr w:type="gramEnd"/>
-      <w:r>
-        <w:rPr>
-          <w:rFonts w:cstheme="minorHAnsi"/>
-          <w:color w:val="1F1F1F"/>
-        </w:rPr>
-        <w:t xml:space="preserve"> efficiente</w:t>
+        <w:t>Il sistema deve essere in grado di rispondere alle richieste in modo rapido e efficiente</w:t>
       </w:r>
       <w:r>
         <w:rPr>
@@ -2248,7 +2114,7 @@
     </w:p>
     <w:p>
       <w:pPr>
-        <w:pStyle w:val="Titolo1"/>
+        <w:pStyle w:val="Heading1"/>
         <w:ind w:firstLine="360"/>
       </w:pPr>
       <w:r>
@@ -2265,13 +2131,39 @@
       <w:r>
         <w:tab/>
       </w:r>
-      <w:r>
+    </w:p>
+    <w:p>
+      <w:pPr>
+        <w:ind w:firstLine="708"/>
+        <w:rPr>
+          <w:b/>
+          <w:bCs/>
+          <w:sz w:val="24"/>
+          <w:szCs w:val="24"/>
+        </w:rPr>
+      </w:pPr>
+      <w:r>
+        <w:rPr>
+          <w:b/>
+          <w:bCs/>
+          <w:sz w:val="24"/>
+          <w:szCs w:val="24"/>
+        </w:rPr>
+        <w:t xml:space="preserve">5.1 </w:t>
+      </w:r>
+      <w:r>
+        <w:rPr>
+          <w:b/>
+          <w:bCs/>
+          <w:sz w:val="24"/>
+          <w:szCs w:val="24"/>
+        </w:rPr>
         <w:t>Linguaggi di programmazione utilizzati:</w:t>
       </w:r>
     </w:p>
     <w:p>
       <w:pPr>
-        <w:pStyle w:val="Paragrafoelenco"/>
+        <w:pStyle w:val="ListParagraph"/>
         <w:numPr>
           <w:ilvl w:val="0"/>
           <w:numId w:val="11"/>
@@ -2280,10 +2172,19 @@
       <w:r>
         <w:t>Java</w:t>
       </w:r>
-    </w:p>
-    <w:p>
-      <w:pPr>
-        <w:pStyle w:val="Paragrafoelenco"/>
+      <w:r>
+        <w:t xml:space="preserve"> 8 </w:t>
+      </w:r>
+      <w:r>
+        <w:sym w:font="Wingdings" w:char="F0E0"/>
+      </w:r>
+      <w:r>
+        <w:t xml:space="preserve"> eclipse v. 2023-09</w:t>
+      </w:r>
+    </w:p>
+    <w:p>
+      <w:pPr>
+        <w:pStyle w:val="ListParagraph"/>
         <w:numPr>
           <w:ilvl w:val="0"/>
           <w:numId w:val="11"/>
@@ -2292,16 +2193,490 @@
       <w:r>
         <w:t>PHP</w:t>
       </w:r>
-    </w:p>
-    <w:p>
-      <w:pPr>
-        <w:pStyle w:val="Paragrafoelenco"/>
+      <w:r>
+        <w:t xml:space="preserve"> 7.4</w:t>
+      </w:r>
+    </w:p>
+    <w:p>
+      <w:pPr>
+        <w:pStyle w:val="ListParagraph"/>
         <w:numPr>
           <w:ilvl w:val="0"/>
           <w:numId w:val="11"/>
         </w:numPr>
       </w:pPr>
-    </w:p>
+      <w:r>
+        <w:t>SQL</w:t>
+      </w:r>
+    </w:p>
+    <w:p>
+      <w:pPr>
+        <w:ind w:firstLine="708"/>
+        <w:rPr>
+          <w:b/>
+          <w:bCs/>
+        </w:rPr>
+      </w:pPr>
+    </w:p>
+    <w:p>
+      <w:pPr>
+        <w:ind w:firstLine="708"/>
+        <w:rPr>
+          <w:b/>
+          <w:bCs/>
+          <w:sz w:val="24"/>
+          <w:szCs w:val="24"/>
+        </w:rPr>
+      </w:pPr>
+      <w:r>
+        <w:rPr>
+          <w:b/>
+          <w:bCs/>
+          <w:sz w:val="24"/>
+          <w:szCs w:val="24"/>
+        </w:rPr>
+        <w:t>5.2 Framework o librerie utilizzate:</w:t>
+      </w:r>
+    </w:p>
+    <w:p>
+      <w:pPr>
+        <w:pStyle w:val="ListParagraph"/>
+        <w:numPr>
+          <w:ilvl w:val="0"/>
+          <w:numId w:val="14"/>
+        </w:numPr>
+      </w:pPr>
+      <w:r>
+        <w:t>L</w:t>
+      </w:r>
+      <w:r>
+        <w:t>ibreria Swing per l'interfaccia utente Jav</w:t>
+      </w:r>
+      <w:r>
+        <w:t>a</w:t>
+      </w:r>
+    </w:p>
+    <w:p>
+      <w:pPr>
+        <w:pStyle w:val="ListParagraph"/>
+        <w:numPr>
+          <w:ilvl w:val="0"/>
+          <w:numId w:val="14"/>
+        </w:numPr>
+      </w:pPr>
+      <w:r>
+        <w:t>Libreria jgoodies-forms per la creazione di form Java</w:t>
+      </w:r>
+    </w:p>
+    <w:p>
+      <w:pPr>
+        <w:pStyle w:val="ListParagraph"/>
+        <w:numPr>
+          <w:ilvl w:val="0"/>
+          <w:numId w:val="14"/>
+        </w:numPr>
+      </w:pPr>
+      <w:r>
+        <w:t>Libreria miglayout per il layout dell'interfaccia utente Java</w:t>
+      </w:r>
+    </w:p>
+    <w:p>
+      <w:pPr>
+        <w:pStyle w:val="ListParagraph"/>
+        <w:numPr>
+          <w:ilvl w:val="0"/>
+          <w:numId w:val="14"/>
+        </w:numPr>
+      </w:pPr>
+      <w:r>
+        <w:t>Libreria PDO per la connessione al database MySQL in PHP</w:t>
+      </w:r>
+    </w:p>
+    <w:p>
+      <w:pPr>
+        <w:pStyle w:val="ListParagraph"/>
+        <w:numPr>
+          <w:ilvl w:val="0"/>
+          <w:numId w:val="14"/>
+        </w:numPr>
+      </w:pPr>
+      <w:r>
+        <w:t>Libreria Slim per lo sviluppo di API RESTful in PHP</w:t>
+      </w:r>
+    </w:p>
+    <w:p>
+      <w:pPr>
+        <w:ind w:left="360" w:firstLine="348"/>
+        <w:rPr>
+          <w:b/>
+          <w:bCs/>
+          <w:lang w:eastAsia="it-IT"/>
+        </w:rPr>
+      </w:pPr>
+    </w:p>
+    <w:p>
+      <w:pPr>
+        <w:ind w:left="360" w:firstLine="348"/>
+        <w:rPr>
+          <w:b/>
+          <w:bCs/>
+          <w:sz w:val="24"/>
+          <w:szCs w:val="24"/>
+          <w:lang w:eastAsia="it-IT"/>
+        </w:rPr>
+      </w:pPr>
+      <w:r>
+        <w:rPr>
+          <w:b/>
+          <w:bCs/>
+          <w:sz w:val="24"/>
+          <w:szCs w:val="24"/>
+          <w:lang w:eastAsia="it-IT"/>
+        </w:rPr>
+        <w:t>5.3 Descrizione delle principali fasi di sviluppo:</w:t>
+      </w:r>
+    </w:p>
+    <w:p>
+      <w:pPr>
+        <w:pStyle w:val="ListParagraph"/>
+        <w:numPr>
+          <w:ilvl w:val="0"/>
+          <w:numId w:val="16"/>
+        </w:numPr>
+        <w:rPr>
+          <w:lang w:eastAsia="it-IT"/>
+        </w:rPr>
+      </w:pPr>
+      <w:r>
+        <w:rPr>
+          <w:lang w:eastAsia="it-IT"/>
+        </w:rPr>
+        <w:t>Analisi dei requisiti: Definizione delle funzionalità dell'applicazione e delle caratteristiche desiderate.</w:t>
+      </w:r>
+    </w:p>
+    <w:p>
+      <w:pPr>
+        <w:pStyle w:val="ListParagraph"/>
+        <w:numPr>
+          <w:ilvl w:val="0"/>
+          <w:numId w:val="16"/>
+        </w:numPr>
+        <w:rPr>
+          <w:lang w:eastAsia="it-IT"/>
+        </w:rPr>
+      </w:pPr>
+      <w:r>
+        <w:rPr>
+          <w:lang w:eastAsia="it-IT"/>
+        </w:rPr>
+        <w:t>Progettazione: Creazione di diagrammi UML per illustrare le classi e le loro relazioni.</w:t>
+      </w:r>
+    </w:p>
+    <w:p>
+      <w:pPr>
+        <w:pStyle w:val="ListParagraph"/>
+        <w:numPr>
+          <w:ilvl w:val="0"/>
+          <w:numId w:val="16"/>
+        </w:numPr>
+        <w:rPr>
+          <w:lang w:eastAsia="it-IT"/>
+        </w:rPr>
+      </w:pPr>
+      <w:r>
+        <w:rPr>
+          <w:lang w:eastAsia="it-IT"/>
+        </w:rPr>
+        <w:t>Implementazione: Sviluppo del codice sorgente per le diverse classi e funzionalità in Java e PHP.</w:t>
+      </w:r>
+    </w:p>
+    <w:p>
+      <w:pPr>
+        <w:pStyle w:val="ListParagraph"/>
+        <w:numPr>
+          <w:ilvl w:val="0"/>
+          <w:numId w:val="16"/>
+        </w:numPr>
+        <w:rPr>
+          <w:lang w:eastAsia="it-IT"/>
+        </w:rPr>
+      </w:pPr>
+      <w:r>
+        <w:rPr>
+          <w:lang w:eastAsia="it-IT"/>
+        </w:rPr>
+        <w:t>Test: Esecuzione di test unitari e di integrazione per la verifica del corretto funzionamento.</w:t>
+      </w:r>
+    </w:p>
+    <w:p>
+      <w:pPr>
+        <w:pStyle w:val="ListParagraph"/>
+        <w:numPr>
+          <w:ilvl w:val="0"/>
+          <w:numId w:val="16"/>
+        </w:numPr>
+        <w:rPr>
+          <w:lang w:eastAsia="it-IT"/>
+        </w:rPr>
+      </w:pPr>
+      <w:r>
+        <w:rPr>
+          <w:lang w:eastAsia="it-IT"/>
+        </w:rPr>
+        <w:t>Debug: Correzione di eventuali errori e bug trovati durante i test.</w:t>
+      </w:r>
+    </w:p>
+    <w:p>
+      <w:pPr>
+        <w:pStyle w:val="ListParagraph"/>
+        <w:numPr>
+          <w:ilvl w:val="0"/>
+          <w:numId w:val="16"/>
+        </w:numPr>
+        <w:rPr>
+          <w:lang w:eastAsia="it-IT"/>
+        </w:rPr>
+      </w:pPr>
+      <w:r>
+        <w:rPr>
+          <w:lang w:eastAsia="it-IT"/>
+        </w:rPr>
+        <w:t>Deploy: Distribuzione dell'applicazione su un ambiente di produzione.</w:t>
+      </w:r>
+    </w:p>
+    <w:p>
+      <w:pPr>
+        <w:ind w:firstLine="708"/>
+        <w:rPr>
+          <w:b/>
+          <w:bCs/>
+          <w:sz w:val="24"/>
+          <w:szCs w:val="24"/>
+          <w:lang w:eastAsia="it-IT"/>
+        </w:rPr>
+      </w:pPr>
+      <w:r>
+        <w:rPr>
+          <w:b/>
+          <w:bCs/>
+          <w:sz w:val="24"/>
+          <w:szCs w:val="24"/>
+          <w:lang w:eastAsia="it-IT"/>
+        </w:rPr>
+        <w:t>5.4 Struttura del codice sorgente:</w:t>
+      </w:r>
+    </w:p>
+    <w:p>
+      <w:pPr>
+        <w:ind w:firstLine="708"/>
+        <w:rPr>
+          <w:lang w:eastAsia="it-IT"/>
+        </w:rPr>
+      </w:pPr>
+      <w:r>
+        <w:rPr>
+          <w:lang w:eastAsia="it-IT"/>
+        </w:rPr>
+        <w:t>Lato Java:</w:t>
+      </w:r>
+    </w:p>
+    <w:p>
+      <w:pPr>
+        <w:ind w:left="1416"/>
+        <w:rPr>
+          <w:lang w:eastAsia="it-IT"/>
+        </w:rPr>
+      </w:pPr>
+      <w:r>
+        <w:rPr>
+          <w:lang w:eastAsia="it-IT"/>
+        </w:rPr>
+        <w:t>Il codice sorgente è organizzato in pacchetti Java:</w:t>
+      </w:r>
+    </w:p>
+    <w:p>
+      <w:pPr>
+        <w:ind w:left="2124"/>
+        <w:rPr>
+          <w:lang w:eastAsia="it-IT"/>
+        </w:rPr>
+      </w:pPr>
+      <w:r>
+        <w:rPr>
+          <w:lang w:eastAsia="it-IT"/>
+        </w:rPr>
+        <w:t>piante: Contiene le classi che modellano le informazioni sulle piante d'acquario.</w:t>
+      </w:r>
+    </w:p>
+    <w:p>
+      <w:pPr>
+        <w:ind w:left="2124"/>
+        <w:rPr>
+          <w:lang w:eastAsia="it-IT"/>
+        </w:rPr>
+      </w:pPr>
+      <w:r>
+        <w:rPr>
+          <w:lang w:eastAsia="it-IT"/>
+        </w:rPr>
+        <w:t>view: Contiene la classe Window che rappresenta l'interfaccia utente.</w:t>
+      </w:r>
+    </w:p>
+    <w:p>
+      <w:pPr>
+        <w:ind w:left="2124"/>
+        <w:rPr>
+          <w:lang w:eastAsia="it-IT"/>
+        </w:rPr>
+      </w:pPr>
+      <w:r>
+        <w:rPr>
+          <w:lang w:eastAsia="it-IT"/>
+        </w:rPr>
+        <w:t>control: Contiene la classe Controller che gestisce l'interazione con l'utente.</w:t>
+      </w:r>
+    </w:p>
+    <w:p>
+      <w:pPr>
+        <w:ind w:firstLine="708"/>
+        <w:rPr>
+          <w:lang w:eastAsia="it-IT"/>
+        </w:rPr>
+      </w:pPr>
+      <w:r>
+        <w:rPr>
+          <w:lang w:eastAsia="it-IT"/>
+        </w:rPr>
+        <w:t>Lato PHP:</w:t>
+      </w:r>
+    </w:p>
+    <w:p>
+      <w:pPr>
+        <w:ind w:left="1416"/>
+        <w:rPr>
+          <w:lang w:eastAsia="it-IT"/>
+        </w:rPr>
+      </w:pPr>
+      <w:r>
+        <w:rPr>
+          <w:lang w:eastAsia="it-IT"/>
+        </w:rPr>
+        <w:t>Il codice sorgente è organizzato in file PHP:</w:t>
+      </w:r>
+    </w:p>
+    <w:p>
+      <w:pPr>
+        <w:rPr>
+          <w:lang w:eastAsia="it-IT"/>
+        </w:rPr>
+      </w:pPr>
+    </w:p>
+    <w:p>
+      <w:r>
+        <w:tab/>
+      </w:r>
+      <w:r>
+        <w:tab/>
+        <w:t>//da fare</w:t>
+      </w:r>
+    </w:p>
+    <w:p/>
+    <w:p>
+      <w:pPr>
+        <w:ind w:firstLine="708"/>
+        <w:rPr>
+          <w:b/>
+          <w:bCs/>
+          <w:sz w:val="24"/>
+          <w:szCs w:val="24"/>
+          <w:lang w:eastAsia="it-IT"/>
+        </w:rPr>
+      </w:pPr>
+      <w:r>
+        <w:rPr>
+          <w:b/>
+          <w:bCs/>
+          <w:sz w:val="24"/>
+          <w:szCs w:val="24"/>
+          <w:lang w:eastAsia="it-IT"/>
+        </w:rPr>
+        <w:t>5.5 Descrizione delle scelte architetturali o di design:</w:t>
+      </w:r>
+    </w:p>
+    <w:p>
+      <w:pPr>
+        <w:pStyle w:val="ListParagraph"/>
+        <w:numPr>
+          <w:ilvl w:val="0"/>
+          <w:numId w:val="20"/>
+        </w:numPr>
+        <w:rPr>
+          <w:lang w:eastAsia="it-IT"/>
+        </w:rPr>
+      </w:pPr>
+      <w:r>
+        <w:rPr>
+          <w:lang w:eastAsia="it-IT"/>
+        </w:rPr>
+        <w:t>Separazione tra logica e interfaccia utente: Il codice è stato strutturato per separare la logica dell'applicazione dall'interfaccia utente, rendendo il codice più modulare e manutenibile.</w:t>
+      </w:r>
+    </w:p>
+    <w:p>
+      <w:pPr>
+        <w:pStyle w:val="ListParagraph"/>
+        <w:numPr>
+          <w:ilvl w:val="0"/>
+          <w:numId w:val="20"/>
+        </w:numPr>
+        <w:rPr>
+          <w:lang w:eastAsia="it-IT"/>
+        </w:rPr>
+      </w:pPr>
+      <w:r>
+        <w:rPr>
+          <w:lang w:eastAsia="it-IT"/>
+        </w:rPr>
+        <w:t>Utilizzo di un design MVC (Model-View-Controller): Il design MVC è stato adottato per migliorare la separazione delle preoccupazioni e la modularità del codice.</w:t>
+      </w:r>
+    </w:p>
+    <w:p>
+      <w:pPr>
+        <w:pStyle w:val="ListParagraph"/>
+        <w:numPr>
+          <w:ilvl w:val="0"/>
+          <w:numId w:val="20"/>
+        </w:numPr>
+        <w:rPr>
+          <w:lang w:eastAsia="it-IT"/>
+        </w:rPr>
+      </w:pPr>
+      <w:r>
+        <w:rPr>
+          <w:lang w:eastAsia="it-IT"/>
+        </w:rPr>
+        <w:t>Sviluppo di un'API RESTful: Un'API RESTful è stata sviluppata in PHP per permettere al client Java di comunicare con il database.</w:t>
+      </w:r>
+    </w:p>
+    <w:p>
+      <w:pPr>
+        <w:pStyle w:val="ListParagraph"/>
+        <w:numPr>
+          <w:ilvl w:val="0"/>
+          <w:numId w:val="20"/>
+        </w:numPr>
+        <w:rPr>
+          <w:lang w:eastAsia="it-IT"/>
+        </w:rPr>
+      </w:pPr>
+      <w:r>
+        <w:rPr>
+          <w:lang w:eastAsia="it-IT"/>
+        </w:rPr>
+        <w:t>Utilizzo di librerie per la sicurezza: Librerie come PDO e Slim sono state utilizzate per garantire la sicurezza del database e dell'API.</w:t>
+      </w:r>
+    </w:p>
+    <w:p/>
+    <w:p/>
     <w:p>
       <w:pPr>
         <w:shd w:val="clear" w:color="auto" w:fill="FFFFFF"/>
@@ -2408,6 +2783,155 @@
 <file path=word/numbering.xml><?xml version="1.0" encoding="utf-8"?>
 <w:numbering xmlns:wpc="http://schemas.microsoft.com/office/word/2010/wordprocessingCanvas" xmlns:cx="http://schemas.microsoft.com/office/drawing/2014/chartex" xmlns:cx1="http://schemas.microsoft.com/office/drawing/2015/9/8/chartex" xmlns:cx2="http://schemas.microsoft.com/office/drawing/2015/10/21/chartex" xmlns:cx3="http://schemas.microsoft.com/office/drawing/2016/5/9/chartex" xmlns:cx4="http://schemas.microsoft.com/office/drawing/2016/5/10/chartex" xmlns:cx5="http://schemas.microsoft.com/office/drawing/2016/5/11/chartex" xmlns:cx6="http://schemas.microsoft.com/office/drawing/2016/5/12/chartex" xmlns:cx7="http://schemas.microsoft.com/office/drawing/2016/5/13/chartex" xmlns:cx8="http://schemas.microsoft.com/office/drawing/2016/5/14/chartex" xmlns:mc="http://schemas.openxmlformats.org/markup-compatibility/2006" xmlns:aink="http://schemas.microsoft.com/office/drawing/2016/ink" xmlns:am3d="http://schemas.microsoft.com/office/drawing/2017/model3d" xmlns:o="urn:schemas-microsoft-com:office:office" xmlns:oel="http://schemas.microsoft.com/office/2019/extlst" xmlns:r="http://schemas.openxmlformats.org/officeDocument/2006/relationships" xmlns:m="http://schemas.openxmlformats.org/officeDocument/2006/math" xmlns:v="urn:schemas-microsoft-com:vml" xmlns:wp14="http://schemas.microsoft.com/office/word/2010/wordprocessingDrawing" xmlns:wp="http://schemas.openxmlformats.org/drawingml/2006/wordprocessingDrawing" xmlns:w10="urn:schemas-microsoft-com:office:word" xmlns:w="http://schemas.openxmlformats.org/wordprocessingml/2006/main" xmlns:w14="http://schemas.microsoft.com/office/word/2010/wordml" xmlns:w15="http://schemas.microsoft.com/office/word/2012/wordml" xmlns:w16cex="http://schemas.microsoft.com/office/word/2018/wordml/cex" xmlns:w16cid="http://schemas.microsoft.com/office/word/2016/wordml/cid" xmlns:w16="http://schemas.microsoft.com/office/word/2018/wordml" xmlns:w16du="http://schemas.microsoft.com/office/word/2023/wordml/word16du" xmlns:w16sdtdh="http://schemas.microsoft.com/office/word/2020/wordml/sdtdatahash" xmlns:w16se="http://schemas.microsoft.com/office/word/2015/wordml/symex" xmlns:wpg="http://schemas.microsoft.com/office/word/2010/wordprocessingGroup" xmlns:wpi="http://schemas.microsoft.com/office/word/2010/wordprocessingInk" xmlns:wne="http://schemas.microsoft.com/office/word/2006/wordml" xmlns:wps="http://schemas.microsoft.com/office/word/2010/wordprocessingShape" mc:Ignorable="w14 w15 w16se w16cid w16 w16cex w16sdtdh w16du wp14">
   <w:abstractNum w:abstractNumId="0" w15:restartNumberingAfterBreak="0">
+    <w:nsid w:val="02687F6A"/>
+    <w:multiLevelType w:val="multilevel"/>
+    <w:tmpl w:val="DA2ED500"/>
+    <w:lvl w:ilvl="0">
+      <w:start w:val="1"/>
+      <w:numFmt w:val="bullet"/>
+      <w:lvlText w:val=""/>
+      <w:lvlJc w:val="left"/>
+      <w:pPr>
+        <w:tabs>
+          <w:tab w:val="num" w:pos="720"/>
+        </w:tabs>
+        <w:ind w:left="720" w:hanging="360"/>
+      </w:pPr>
+      <w:rPr>
+        <w:rFonts w:ascii="Symbol" w:hAnsi="Symbol" w:hint="default"/>
+        <w:sz w:val="20"/>
+      </w:rPr>
+    </w:lvl>
+    <w:lvl w:ilvl="1">
+      <w:start w:val="1"/>
+      <w:numFmt w:val="bullet"/>
+      <w:lvlText w:val="o"/>
+      <w:lvlJc w:val="left"/>
+      <w:pPr>
+        <w:tabs>
+          <w:tab w:val="num" w:pos="1440"/>
+        </w:tabs>
+        <w:ind w:left="1440" w:hanging="360"/>
+      </w:pPr>
+      <w:rPr>
+        <w:rFonts w:ascii="Courier New" w:hAnsi="Courier New" w:hint="default"/>
+        <w:sz w:val="20"/>
+      </w:rPr>
+    </w:lvl>
+    <w:lvl w:ilvl="2" w:tentative="1">
+      <w:start w:val="1"/>
+      <w:numFmt w:val="bullet"/>
+      <w:lvlText w:val=""/>
+      <w:lvlJc w:val="left"/>
+      <w:pPr>
+        <w:tabs>
+          <w:tab w:val="num" w:pos="2160"/>
+        </w:tabs>
+        <w:ind w:left="2160" w:hanging="360"/>
+      </w:pPr>
+      <w:rPr>
+        <w:rFonts w:ascii="Wingdings" w:hAnsi="Wingdings" w:hint="default"/>
+        <w:sz w:val="20"/>
+      </w:rPr>
+    </w:lvl>
+    <w:lvl w:ilvl="3" w:tentative="1">
+      <w:start w:val="1"/>
+      <w:numFmt w:val="bullet"/>
+      <w:lvlText w:val=""/>
+      <w:lvlJc w:val="left"/>
+      <w:pPr>
+        <w:tabs>
+          <w:tab w:val="num" w:pos="2880"/>
+        </w:tabs>
+        <w:ind w:left="2880" w:hanging="360"/>
+      </w:pPr>
+      <w:rPr>
+        <w:rFonts w:ascii="Wingdings" w:hAnsi="Wingdings" w:hint="default"/>
+        <w:sz w:val="20"/>
+      </w:rPr>
+    </w:lvl>
+    <w:lvl w:ilvl="4" w:tentative="1">
+      <w:start w:val="1"/>
+      <w:numFmt w:val="bullet"/>
+      <w:lvlText w:val=""/>
+      <w:lvlJc w:val="left"/>
+      <w:pPr>
+        <w:tabs>
+          <w:tab w:val="num" w:pos="3600"/>
+        </w:tabs>
+        <w:ind w:left="3600" w:hanging="360"/>
+      </w:pPr>
+      <w:rPr>
+        <w:rFonts w:ascii="Wingdings" w:hAnsi="Wingdings" w:hint="default"/>
+        <w:sz w:val="20"/>
+      </w:rPr>
+    </w:lvl>
+    <w:lvl w:ilvl="5" w:tentative="1">
+      <w:start w:val="1"/>
+      <w:numFmt w:val="bullet"/>
+      <w:lvlText w:val=""/>
+      <w:lvlJc w:val="left"/>
+      <w:pPr>
+        <w:tabs>
+          <w:tab w:val="num" w:pos="4320"/>
+        </w:tabs>
+        <w:ind w:left="4320" w:hanging="360"/>
+      </w:pPr>
+      <w:rPr>
+        <w:rFonts w:ascii="Wingdings" w:hAnsi="Wingdings" w:hint="default"/>
+        <w:sz w:val="20"/>
+      </w:rPr>
+    </w:lvl>
+    <w:lvl w:ilvl="6" w:tentative="1">
+      <w:start w:val="1"/>
+      <w:numFmt w:val="bullet"/>
+      <w:lvlText w:val=""/>
+      <w:lvlJc w:val="left"/>
+      <w:pPr>
+        <w:tabs>
+          <w:tab w:val="num" w:pos="5040"/>
+        </w:tabs>
+        <w:ind w:left="5040" w:hanging="360"/>
+      </w:pPr>
+      <w:rPr>
+        <w:rFonts w:ascii="Wingdings" w:hAnsi="Wingdings" w:hint="default"/>
+        <w:sz w:val="20"/>
+      </w:rPr>
+    </w:lvl>
+    <w:lvl w:ilvl="7" w:tentative="1">
+      <w:start w:val="1"/>
+      <w:numFmt w:val="bullet"/>
+      <w:lvlText w:val=""/>
+      <w:lvlJc w:val="left"/>
+      <w:pPr>
+        <w:tabs>
+          <w:tab w:val="num" w:pos="5760"/>
+        </w:tabs>
+        <w:ind w:left="5760" w:hanging="360"/>
+      </w:pPr>
+      <w:rPr>
+        <w:rFonts w:ascii="Wingdings" w:hAnsi="Wingdings" w:hint="default"/>
+        <w:sz w:val="20"/>
+      </w:rPr>
+    </w:lvl>
+    <w:lvl w:ilvl="8" w:tentative="1">
+      <w:start w:val="1"/>
+      <w:numFmt w:val="bullet"/>
+      <w:lvlText w:val=""/>
+      <w:lvlJc w:val="left"/>
+      <w:pPr>
+        <w:tabs>
+          <w:tab w:val="num" w:pos="6480"/>
+        </w:tabs>
+        <w:ind w:left="6480" w:hanging="360"/>
+      </w:pPr>
+      <w:rPr>
+        <w:rFonts w:ascii="Wingdings" w:hAnsi="Wingdings" w:hint="default"/>
+        <w:sz w:val="20"/>
+      </w:rPr>
+    </w:lvl>
+  </w:abstractNum>
+  <w:abstractNum w:abstractNumId="1" w15:restartNumberingAfterBreak="0">
     <w:nsid w:val="05715D7A"/>
     <w:multiLevelType w:val="multilevel"/>
     <w:tmpl w:val="B7C82BC4"/>
@@ -2556,7 +3080,7 @@
       </w:rPr>
     </w:lvl>
   </w:abstractNum>
-  <w:abstractNum w:abstractNumId="1" w15:restartNumberingAfterBreak="0">
+  <w:abstractNum w:abstractNumId="2" w15:restartNumberingAfterBreak="0">
     <w:nsid w:val="14D31179"/>
     <w:multiLevelType w:val="multilevel"/>
     <w:tmpl w:val="0D829512"/>
@@ -2705,7 +3229,7 @@
       </w:rPr>
     </w:lvl>
   </w:abstractNum>
-  <w:abstractNum w:abstractNumId="2" w15:restartNumberingAfterBreak="0">
+  <w:abstractNum w:abstractNumId="3" w15:restartNumberingAfterBreak="0">
     <w:nsid w:val="225E2585"/>
     <w:multiLevelType w:val="hybridMultilevel"/>
     <w:tmpl w:val="360CC7BE"/>
@@ -2818,7 +3342,7 @@
       </w:rPr>
     </w:lvl>
   </w:abstractNum>
-  <w:abstractNum w:abstractNumId="3" w15:restartNumberingAfterBreak="0">
+  <w:abstractNum w:abstractNumId="4" w15:restartNumberingAfterBreak="0">
     <w:nsid w:val="23121FD6"/>
     <w:multiLevelType w:val="multilevel"/>
     <w:tmpl w:val="0C86CFCA"/>
@@ -2967,7 +3491,7 @@
       </w:rPr>
     </w:lvl>
   </w:abstractNum>
-  <w:abstractNum w:abstractNumId="4" w15:restartNumberingAfterBreak="0">
+  <w:abstractNum w:abstractNumId="5" w15:restartNumberingAfterBreak="0">
     <w:nsid w:val="26DB61AA"/>
     <w:multiLevelType w:val="hybridMultilevel"/>
     <w:tmpl w:val="316C6AD8"/>
@@ -3056,7 +3580,120 @@
       </w:pPr>
     </w:lvl>
   </w:abstractNum>
-  <w:abstractNum w:abstractNumId="5" w15:restartNumberingAfterBreak="0">
+  <w:abstractNum w:abstractNumId="6" w15:restartNumberingAfterBreak="0">
+    <w:nsid w:val="2DD73F10"/>
+    <w:multiLevelType w:val="hybridMultilevel"/>
+    <w:tmpl w:val="2B1E78CA"/>
+    <w:lvl w:ilvl="0" w:tplc="04100001">
+      <w:start w:val="1"/>
+      <w:numFmt w:val="bullet"/>
+      <w:lvlText w:val=""/>
+      <w:lvlJc w:val="left"/>
+      <w:pPr>
+        <w:ind w:left="1428" w:hanging="360"/>
+      </w:pPr>
+      <w:rPr>
+        <w:rFonts w:ascii="Symbol" w:hAnsi="Symbol" w:hint="default"/>
+      </w:rPr>
+    </w:lvl>
+    <w:lvl w:ilvl="1" w:tplc="04100003" w:tentative="1">
+      <w:start w:val="1"/>
+      <w:numFmt w:val="bullet"/>
+      <w:lvlText w:val="o"/>
+      <w:lvlJc w:val="left"/>
+      <w:pPr>
+        <w:ind w:left="2148" w:hanging="360"/>
+      </w:pPr>
+      <w:rPr>
+        <w:rFonts w:ascii="Courier New" w:hAnsi="Courier New" w:cs="Courier New" w:hint="default"/>
+      </w:rPr>
+    </w:lvl>
+    <w:lvl w:ilvl="2" w:tplc="04100005" w:tentative="1">
+      <w:start w:val="1"/>
+      <w:numFmt w:val="bullet"/>
+      <w:lvlText w:val=""/>
+      <w:lvlJc w:val="left"/>
+      <w:pPr>
+        <w:ind w:left="2868" w:hanging="360"/>
+      </w:pPr>
+      <w:rPr>
+        <w:rFonts w:ascii="Wingdings" w:hAnsi="Wingdings" w:hint="default"/>
+      </w:rPr>
+    </w:lvl>
+    <w:lvl w:ilvl="3" w:tplc="04100001" w:tentative="1">
+      <w:start w:val="1"/>
+      <w:numFmt w:val="bullet"/>
+      <w:lvlText w:val=""/>
+      <w:lvlJc w:val="left"/>
+      <w:pPr>
+        <w:ind w:left="3588" w:hanging="360"/>
+      </w:pPr>
+      <w:rPr>
+        <w:rFonts w:ascii="Symbol" w:hAnsi="Symbol" w:hint="default"/>
+      </w:rPr>
+    </w:lvl>
+    <w:lvl w:ilvl="4" w:tplc="04100003" w:tentative="1">
+      <w:start w:val="1"/>
+      <w:numFmt w:val="bullet"/>
+      <w:lvlText w:val="o"/>
+      <w:lvlJc w:val="left"/>
+      <w:pPr>
+        <w:ind w:left="4308" w:hanging="360"/>
+      </w:pPr>
+      <w:rPr>
+        <w:rFonts w:ascii="Courier New" w:hAnsi="Courier New" w:cs="Courier New" w:hint="default"/>
+      </w:rPr>
+    </w:lvl>
+    <w:lvl w:ilvl="5" w:tplc="04100005" w:tentative="1">
+      <w:start w:val="1"/>
+      <w:numFmt w:val="bullet"/>
+      <w:lvlText w:val=""/>
+      <w:lvlJc w:val="left"/>
+      <w:pPr>
+        <w:ind w:left="5028" w:hanging="360"/>
+      </w:pPr>
+      <w:rPr>
+        <w:rFonts w:ascii="Wingdings" w:hAnsi="Wingdings" w:hint="default"/>
+      </w:rPr>
+    </w:lvl>
+    <w:lvl w:ilvl="6" w:tplc="04100001" w:tentative="1">
+      <w:start w:val="1"/>
+      <w:numFmt w:val="bullet"/>
+      <w:lvlText w:val=""/>
+      <w:lvlJc w:val="left"/>
+      <w:pPr>
+        <w:ind w:left="5748" w:hanging="360"/>
+      </w:pPr>
+      <w:rPr>
+        <w:rFonts w:ascii="Symbol" w:hAnsi="Symbol" w:hint="default"/>
+      </w:rPr>
+    </w:lvl>
+    <w:lvl w:ilvl="7" w:tplc="04100003" w:tentative="1">
+      <w:start w:val="1"/>
+      <w:numFmt w:val="bullet"/>
+      <w:lvlText w:val="o"/>
+      <w:lvlJc w:val="left"/>
+      <w:pPr>
+        <w:ind w:left="6468" w:hanging="360"/>
+      </w:pPr>
+      <w:rPr>
+        <w:rFonts w:ascii="Courier New" w:hAnsi="Courier New" w:cs="Courier New" w:hint="default"/>
+      </w:rPr>
+    </w:lvl>
+    <w:lvl w:ilvl="8" w:tplc="04100005" w:tentative="1">
+      <w:start w:val="1"/>
+      <w:numFmt w:val="bullet"/>
+      <w:lvlText w:val=""/>
+      <w:lvlJc w:val="left"/>
+      <w:pPr>
+        <w:ind w:left="7188" w:hanging="360"/>
+      </w:pPr>
+      <w:rPr>
+        <w:rFonts w:ascii="Wingdings" w:hAnsi="Wingdings" w:hint="default"/>
+      </w:rPr>
+    </w:lvl>
+  </w:abstractNum>
+  <w:abstractNum w:abstractNumId="7" w15:restartNumberingAfterBreak="0">
     <w:nsid w:val="3EB44D3D"/>
     <w:multiLevelType w:val="multilevel"/>
     <w:tmpl w:val="E76EF0E0"/>
@@ -3205,7 +3842,418 @@
       </w:rPr>
     </w:lvl>
   </w:abstractNum>
-  <w:abstractNum w:abstractNumId="6" w15:restartNumberingAfterBreak="0">
+  <w:abstractNum w:abstractNumId="8" w15:restartNumberingAfterBreak="0">
+    <w:nsid w:val="47BF2967"/>
+    <w:multiLevelType w:val="multilevel"/>
+    <w:tmpl w:val="FADECC82"/>
+    <w:lvl w:ilvl="0">
+      <w:start w:val="1"/>
+      <w:numFmt w:val="bullet"/>
+      <w:lvlText w:val=""/>
+      <w:lvlJc w:val="left"/>
+      <w:pPr>
+        <w:tabs>
+          <w:tab w:val="num" w:pos="720"/>
+        </w:tabs>
+        <w:ind w:left="720" w:hanging="360"/>
+      </w:pPr>
+      <w:rPr>
+        <w:rFonts w:ascii="Symbol" w:hAnsi="Symbol" w:hint="default"/>
+        <w:sz w:val="20"/>
+      </w:rPr>
+    </w:lvl>
+    <w:lvl w:ilvl="1" w:tentative="1">
+      <w:start w:val="1"/>
+      <w:numFmt w:val="bullet"/>
+      <w:lvlText w:val="o"/>
+      <w:lvlJc w:val="left"/>
+      <w:pPr>
+        <w:tabs>
+          <w:tab w:val="num" w:pos="1440"/>
+        </w:tabs>
+        <w:ind w:left="1440" w:hanging="360"/>
+      </w:pPr>
+      <w:rPr>
+        <w:rFonts w:ascii="Courier New" w:hAnsi="Courier New" w:hint="default"/>
+        <w:sz w:val="20"/>
+      </w:rPr>
+    </w:lvl>
+    <w:lvl w:ilvl="2" w:tentative="1">
+      <w:start w:val="1"/>
+      <w:numFmt w:val="bullet"/>
+      <w:lvlText w:val=""/>
+      <w:lvlJc w:val="left"/>
+      <w:pPr>
+        <w:tabs>
+          <w:tab w:val="num" w:pos="2160"/>
+        </w:tabs>
+        <w:ind w:left="2160" w:hanging="360"/>
+      </w:pPr>
+      <w:rPr>
+        <w:rFonts w:ascii="Wingdings" w:hAnsi="Wingdings" w:hint="default"/>
+        <w:sz w:val="20"/>
+      </w:rPr>
+    </w:lvl>
+    <w:lvl w:ilvl="3" w:tentative="1">
+      <w:start w:val="1"/>
+      <w:numFmt w:val="bullet"/>
+      <w:lvlText w:val=""/>
+      <w:lvlJc w:val="left"/>
+      <w:pPr>
+        <w:tabs>
+          <w:tab w:val="num" w:pos="2880"/>
+        </w:tabs>
+        <w:ind w:left="2880" w:hanging="360"/>
+      </w:pPr>
+      <w:rPr>
+        <w:rFonts w:ascii="Wingdings" w:hAnsi="Wingdings" w:hint="default"/>
+        <w:sz w:val="20"/>
+      </w:rPr>
+    </w:lvl>
+    <w:lvl w:ilvl="4" w:tentative="1">
+      <w:start w:val="1"/>
+      <w:numFmt w:val="bullet"/>
+      <w:lvlText w:val=""/>
+      <w:lvlJc w:val="left"/>
+      <w:pPr>
+        <w:tabs>
+          <w:tab w:val="num" w:pos="3600"/>
+        </w:tabs>
+        <w:ind w:left="3600" w:hanging="360"/>
+      </w:pPr>
+      <w:rPr>
+        <w:rFonts w:ascii="Wingdings" w:hAnsi="Wingdings" w:hint="default"/>
+        <w:sz w:val="20"/>
+      </w:rPr>
+    </w:lvl>
+    <w:lvl w:ilvl="5" w:tentative="1">
+      <w:start w:val="1"/>
+      <w:numFmt w:val="bullet"/>
+      <w:lvlText w:val=""/>
+      <w:lvlJc w:val="left"/>
+      <w:pPr>
+        <w:tabs>
+          <w:tab w:val="num" w:pos="4320"/>
+        </w:tabs>
+        <w:ind w:left="4320" w:hanging="360"/>
+      </w:pPr>
+      <w:rPr>
+        <w:rFonts w:ascii="Wingdings" w:hAnsi="Wingdings" w:hint="default"/>
+        <w:sz w:val="20"/>
+      </w:rPr>
+    </w:lvl>
+    <w:lvl w:ilvl="6" w:tentative="1">
+      <w:start w:val="1"/>
+      <w:numFmt w:val="bullet"/>
+      <w:lvlText w:val=""/>
+      <w:lvlJc w:val="left"/>
+      <w:pPr>
+        <w:tabs>
+          <w:tab w:val="num" w:pos="5040"/>
+        </w:tabs>
+        <w:ind w:left="5040" w:hanging="360"/>
+      </w:pPr>
+      <w:rPr>
+        <w:rFonts w:ascii="Wingdings" w:hAnsi="Wingdings" w:hint="default"/>
+        <w:sz w:val="20"/>
+      </w:rPr>
+    </w:lvl>
+    <w:lvl w:ilvl="7" w:tentative="1">
+      <w:start w:val="1"/>
+      <w:numFmt w:val="bullet"/>
+      <w:lvlText w:val=""/>
+      <w:lvlJc w:val="left"/>
+      <w:pPr>
+        <w:tabs>
+          <w:tab w:val="num" w:pos="5760"/>
+        </w:tabs>
+        <w:ind w:left="5760" w:hanging="360"/>
+      </w:pPr>
+      <w:rPr>
+        <w:rFonts w:ascii="Wingdings" w:hAnsi="Wingdings" w:hint="default"/>
+        <w:sz w:val="20"/>
+      </w:rPr>
+    </w:lvl>
+    <w:lvl w:ilvl="8" w:tentative="1">
+      <w:start w:val="1"/>
+      <w:numFmt w:val="bullet"/>
+      <w:lvlText w:val=""/>
+      <w:lvlJc w:val="left"/>
+      <w:pPr>
+        <w:tabs>
+          <w:tab w:val="num" w:pos="6480"/>
+        </w:tabs>
+        <w:ind w:left="6480" w:hanging="360"/>
+      </w:pPr>
+      <w:rPr>
+        <w:rFonts w:ascii="Wingdings" w:hAnsi="Wingdings" w:hint="default"/>
+        <w:sz w:val="20"/>
+      </w:rPr>
+    </w:lvl>
+  </w:abstractNum>
+  <w:abstractNum w:abstractNumId="9" w15:restartNumberingAfterBreak="0">
+    <w:nsid w:val="4B0829B8"/>
+    <w:multiLevelType w:val="multilevel"/>
+    <w:tmpl w:val="83F48D00"/>
+    <w:lvl w:ilvl="0">
+      <w:start w:val="1"/>
+      <w:numFmt w:val="decimal"/>
+      <w:lvlText w:val="%1."/>
+      <w:lvlJc w:val="left"/>
+      <w:pPr>
+        <w:tabs>
+          <w:tab w:val="num" w:pos="720"/>
+        </w:tabs>
+        <w:ind w:left="720" w:hanging="360"/>
+      </w:pPr>
+    </w:lvl>
+    <w:lvl w:ilvl="1" w:tentative="1">
+      <w:start w:val="1"/>
+      <w:numFmt w:val="decimal"/>
+      <w:lvlText w:val="%2."/>
+      <w:lvlJc w:val="left"/>
+      <w:pPr>
+        <w:tabs>
+          <w:tab w:val="num" w:pos="1440"/>
+        </w:tabs>
+        <w:ind w:left="1440" w:hanging="360"/>
+      </w:pPr>
+    </w:lvl>
+    <w:lvl w:ilvl="2" w:tentative="1">
+      <w:start w:val="1"/>
+      <w:numFmt w:val="decimal"/>
+      <w:lvlText w:val="%3."/>
+      <w:lvlJc w:val="left"/>
+      <w:pPr>
+        <w:tabs>
+          <w:tab w:val="num" w:pos="2160"/>
+        </w:tabs>
+        <w:ind w:left="2160" w:hanging="360"/>
+      </w:pPr>
+    </w:lvl>
+    <w:lvl w:ilvl="3" w:tentative="1">
+      <w:start w:val="1"/>
+      <w:numFmt w:val="decimal"/>
+      <w:lvlText w:val="%4."/>
+      <w:lvlJc w:val="left"/>
+      <w:pPr>
+        <w:tabs>
+          <w:tab w:val="num" w:pos="2880"/>
+        </w:tabs>
+        <w:ind w:left="2880" w:hanging="360"/>
+      </w:pPr>
+    </w:lvl>
+    <w:lvl w:ilvl="4" w:tentative="1">
+      <w:start w:val="1"/>
+      <w:numFmt w:val="decimal"/>
+      <w:lvlText w:val="%5."/>
+      <w:lvlJc w:val="left"/>
+      <w:pPr>
+        <w:tabs>
+          <w:tab w:val="num" w:pos="3600"/>
+        </w:tabs>
+        <w:ind w:left="3600" w:hanging="360"/>
+      </w:pPr>
+    </w:lvl>
+    <w:lvl w:ilvl="5" w:tentative="1">
+      <w:start w:val="1"/>
+      <w:numFmt w:val="decimal"/>
+      <w:lvlText w:val="%6."/>
+      <w:lvlJc w:val="left"/>
+      <w:pPr>
+        <w:tabs>
+          <w:tab w:val="num" w:pos="4320"/>
+        </w:tabs>
+        <w:ind w:left="4320" w:hanging="360"/>
+      </w:pPr>
+    </w:lvl>
+    <w:lvl w:ilvl="6" w:tentative="1">
+      <w:start w:val="1"/>
+      <w:numFmt w:val="decimal"/>
+      <w:lvlText w:val="%7."/>
+      <w:lvlJc w:val="left"/>
+      <w:pPr>
+        <w:tabs>
+          <w:tab w:val="num" w:pos="5040"/>
+        </w:tabs>
+        <w:ind w:left="5040" w:hanging="360"/>
+      </w:pPr>
+    </w:lvl>
+    <w:lvl w:ilvl="7" w:tentative="1">
+      <w:start w:val="1"/>
+      <w:numFmt w:val="decimal"/>
+      <w:lvlText w:val="%8."/>
+      <w:lvlJc w:val="left"/>
+      <w:pPr>
+        <w:tabs>
+          <w:tab w:val="num" w:pos="5760"/>
+        </w:tabs>
+        <w:ind w:left="5760" w:hanging="360"/>
+      </w:pPr>
+    </w:lvl>
+    <w:lvl w:ilvl="8" w:tentative="1">
+      <w:start w:val="1"/>
+      <w:numFmt w:val="decimal"/>
+      <w:lvlText w:val="%9."/>
+      <w:lvlJc w:val="left"/>
+      <w:pPr>
+        <w:tabs>
+          <w:tab w:val="num" w:pos="6480"/>
+        </w:tabs>
+        <w:ind w:left="6480" w:hanging="360"/>
+      </w:pPr>
+    </w:lvl>
+  </w:abstractNum>
+  <w:abstractNum w:abstractNumId="10" w15:restartNumberingAfterBreak="0">
+    <w:nsid w:val="4D1B4535"/>
+    <w:multiLevelType w:val="multilevel"/>
+    <w:tmpl w:val="A63CB7A2"/>
+    <w:lvl w:ilvl="0">
+      <w:start w:val="1"/>
+      <w:numFmt w:val="bullet"/>
+      <w:lvlText w:val=""/>
+      <w:lvlJc w:val="left"/>
+      <w:pPr>
+        <w:tabs>
+          <w:tab w:val="num" w:pos="720"/>
+        </w:tabs>
+        <w:ind w:left="720" w:hanging="360"/>
+      </w:pPr>
+      <w:rPr>
+        <w:rFonts w:ascii="Symbol" w:hAnsi="Symbol" w:hint="default"/>
+        <w:sz w:val="20"/>
+      </w:rPr>
+    </w:lvl>
+    <w:lvl w:ilvl="1" w:tentative="1">
+      <w:start w:val="1"/>
+      <w:numFmt w:val="bullet"/>
+      <w:lvlText w:val="o"/>
+      <w:lvlJc w:val="left"/>
+      <w:pPr>
+        <w:tabs>
+          <w:tab w:val="num" w:pos="1440"/>
+        </w:tabs>
+        <w:ind w:left="1440" w:hanging="360"/>
+      </w:pPr>
+      <w:rPr>
+        <w:rFonts w:ascii="Courier New" w:hAnsi="Courier New" w:hint="default"/>
+        <w:sz w:val="20"/>
+      </w:rPr>
+    </w:lvl>
+    <w:lvl w:ilvl="2" w:tentative="1">
+      <w:start w:val="1"/>
+      <w:numFmt w:val="bullet"/>
+      <w:lvlText w:val=""/>
+      <w:lvlJc w:val="left"/>
+      <w:pPr>
+        <w:tabs>
+          <w:tab w:val="num" w:pos="2160"/>
+        </w:tabs>
+        <w:ind w:left="2160" w:hanging="360"/>
+      </w:pPr>
+      <w:rPr>
+        <w:rFonts w:ascii="Wingdings" w:hAnsi="Wingdings" w:hint="default"/>
+        <w:sz w:val="20"/>
+      </w:rPr>
+    </w:lvl>
+    <w:lvl w:ilvl="3" w:tentative="1">
+      <w:start w:val="1"/>
+      <w:numFmt w:val="bullet"/>
+      <w:lvlText w:val=""/>
+      <w:lvlJc w:val="left"/>
+      <w:pPr>
+        <w:tabs>
+          <w:tab w:val="num" w:pos="2880"/>
+        </w:tabs>
+        <w:ind w:left="2880" w:hanging="360"/>
+      </w:pPr>
+      <w:rPr>
+        <w:rFonts w:ascii="Wingdings" w:hAnsi="Wingdings" w:hint="default"/>
+        <w:sz w:val="20"/>
+      </w:rPr>
+    </w:lvl>
+    <w:lvl w:ilvl="4" w:tentative="1">
+      <w:start w:val="1"/>
+      <w:numFmt w:val="bullet"/>
+      <w:lvlText w:val=""/>
+      <w:lvlJc w:val="left"/>
+      <w:pPr>
+        <w:tabs>
+          <w:tab w:val="num" w:pos="3600"/>
+        </w:tabs>
+        <w:ind w:left="3600" w:hanging="360"/>
+      </w:pPr>
+      <w:rPr>
+        <w:rFonts w:ascii="Wingdings" w:hAnsi="Wingdings" w:hint="default"/>
+        <w:sz w:val="20"/>
+      </w:rPr>
+    </w:lvl>
+    <w:lvl w:ilvl="5" w:tentative="1">
+      <w:start w:val="1"/>
+      <w:numFmt w:val="bullet"/>
+      <w:lvlText w:val=""/>
+      <w:lvlJc w:val="left"/>
+      <w:pPr>
+        <w:tabs>
+          <w:tab w:val="num" w:pos="4320"/>
+        </w:tabs>
+        <w:ind w:left="4320" w:hanging="360"/>
+      </w:pPr>
+      <w:rPr>
+        <w:rFonts w:ascii="Wingdings" w:hAnsi="Wingdings" w:hint="default"/>
+        <w:sz w:val="20"/>
+      </w:rPr>
+    </w:lvl>
+    <w:lvl w:ilvl="6" w:tentative="1">
+      <w:start w:val="1"/>
+      <w:numFmt w:val="bullet"/>
+      <w:lvlText w:val=""/>
+      <w:lvlJc w:val="left"/>
+      <w:pPr>
+        <w:tabs>
+          <w:tab w:val="num" w:pos="5040"/>
+        </w:tabs>
+        <w:ind w:left="5040" w:hanging="360"/>
+      </w:pPr>
+      <w:rPr>
+        <w:rFonts w:ascii="Wingdings" w:hAnsi="Wingdings" w:hint="default"/>
+        <w:sz w:val="20"/>
+      </w:rPr>
+    </w:lvl>
+    <w:lvl w:ilvl="7" w:tentative="1">
+      <w:start w:val="1"/>
+      <w:numFmt w:val="bullet"/>
+      <w:lvlText w:val=""/>
+      <w:lvlJc w:val="left"/>
+      <w:pPr>
+        <w:tabs>
+          <w:tab w:val="num" w:pos="5760"/>
+        </w:tabs>
+        <w:ind w:left="5760" w:hanging="360"/>
+      </w:pPr>
+      <w:rPr>
+        <w:rFonts w:ascii="Wingdings" w:hAnsi="Wingdings" w:hint="default"/>
+        <w:sz w:val="20"/>
+      </w:rPr>
+    </w:lvl>
+    <w:lvl w:ilvl="8" w:tentative="1">
+      <w:start w:val="1"/>
+      <w:numFmt w:val="bullet"/>
+      <w:lvlText w:val=""/>
+      <w:lvlJc w:val="left"/>
+      <w:pPr>
+        <w:tabs>
+          <w:tab w:val="num" w:pos="6480"/>
+        </w:tabs>
+        <w:ind w:left="6480" w:hanging="360"/>
+      </w:pPr>
+      <w:rPr>
+        <w:rFonts w:ascii="Wingdings" w:hAnsi="Wingdings" w:hint="default"/>
+        <w:sz w:val="20"/>
+      </w:rPr>
+    </w:lvl>
+  </w:abstractNum>
+  <w:abstractNum w:abstractNumId="11" w15:restartNumberingAfterBreak="0">
     <w:nsid w:val="5138088D"/>
     <w:multiLevelType w:val="hybridMultilevel"/>
     <w:tmpl w:val="7A7EA4EA"/>
@@ -3294,7 +4342,156 @@
       </w:pPr>
     </w:lvl>
   </w:abstractNum>
-  <w:abstractNum w:abstractNumId="7" w15:restartNumberingAfterBreak="0">
+  <w:abstractNum w:abstractNumId="12" w15:restartNumberingAfterBreak="0">
+    <w:nsid w:val="64DC07AA"/>
+    <w:multiLevelType w:val="multilevel"/>
+    <w:tmpl w:val="7B04CEDC"/>
+    <w:lvl w:ilvl="0">
+      <w:start w:val="1"/>
+      <w:numFmt w:val="bullet"/>
+      <w:lvlText w:val=""/>
+      <w:lvlJc w:val="left"/>
+      <w:pPr>
+        <w:tabs>
+          <w:tab w:val="num" w:pos="720"/>
+        </w:tabs>
+        <w:ind w:left="720" w:hanging="360"/>
+      </w:pPr>
+      <w:rPr>
+        <w:rFonts w:ascii="Symbol" w:hAnsi="Symbol" w:hint="default"/>
+        <w:sz w:val="20"/>
+      </w:rPr>
+    </w:lvl>
+    <w:lvl w:ilvl="1">
+      <w:start w:val="1"/>
+      <w:numFmt w:val="bullet"/>
+      <w:lvlText w:val="o"/>
+      <w:lvlJc w:val="left"/>
+      <w:pPr>
+        <w:tabs>
+          <w:tab w:val="num" w:pos="1440"/>
+        </w:tabs>
+        <w:ind w:left="1440" w:hanging="360"/>
+      </w:pPr>
+      <w:rPr>
+        <w:rFonts w:ascii="Courier New" w:hAnsi="Courier New" w:hint="default"/>
+        <w:sz w:val="20"/>
+      </w:rPr>
+    </w:lvl>
+    <w:lvl w:ilvl="2" w:tentative="1">
+      <w:start w:val="1"/>
+      <w:numFmt w:val="bullet"/>
+      <w:lvlText w:val=""/>
+      <w:lvlJc w:val="left"/>
+      <w:pPr>
+        <w:tabs>
+          <w:tab w:val="num" w:pos="2160"/>
+        </w:tabs>
+        <w:ind w:left="2160" w:hanging="360"/>
+      </w:pPr>
+      <w:rPr>
+        <w:rFonts w:ascii="Wingdings" w:hAnsi="Wingdings" w:hint="default"/>
+        <w:sz w:val="20"/>
+      </w:rPr>
+    </w:lvl>
+    <w:lvl w:ilvl="3" w:tentative="1">
+      <w:start w:val="1"/>
+      <w:numFmt w:val="bullet"/>
+      <w:lvlText w:val=""/>
+      <w:lvlJc w:val="left"/>
+      <w:pPr>
+        <w:tabs>
+          <w:tab w:val="num" w:pos="2880"/>
+        </w:tabs>
+        <w:ind w:left="2880" w:hanging="360"/>
+      </w:pPr>
+      <w:rPr>
+        <w:rFonts w:ascii="Wingdings" w:hAnsi="Wingdings" w:hint="default"/>
+        <w:sz w:val="20"/>
+      </w:rPr>
+    </w:lvl>
+    <w:lvl w:ilvl="4" w:tentative="1">
+      <w:start w:val="1"/>
+      <w:numFmt w:val="bullet"/>
+      <w:lvlText w:val=""/>
+      <w:lvlJc w:val="left"/>
+      <w:pPr>
+        <w:tabs>
+          <w:tab w:val="num" w:pos="3600"/>
+        </w:tabs>
+        <w:ind w:left="3600" w:hanging="360"/>
+      </w:pPr>
+      <w:rPr>
+        <w:rFonts w:ascii="Wingdings" w:hAnsi="Wingdings" w:hint="default"/>
+        <w:sz w:val="20"/>
+      </w:rPr>
+    </w:lvl>
+    <w:lvl w:ilvl="5" w:tentative="1">
+      <w:start w:val="1"/>
+      <w:numFmt w:val="bullet"/>
+      <w:lvlText w:val=""/>
+      <w:lvlJc w:val="left"/>
+      <w:pPr>
+        <w:tabs>
+          <w:tab w:val="num" w:pos="4320"/>
+        </w:tabs>
+        <w:ind w:left="4320" w:hanging="360"/>
+      </w:pPr>
+      <w:rPr>
+        <w:rFonts w:ascii="Wingdings" w:hAnsi="Wingdings" w:hint="default"/>
+        <w:sz w:val="20"/>
+      </w:rPr>
+    </w:lvl>
+    <w:lvl w:ilvl="6" w:tentative="1">
+      <w:start w:val="1"/>
+      <w:numFmt w:val="bullet"/>
+      <w:lvlText w:val=""/>
+      <w:lvlJc w:val="left"/>
+      <w:pPr>
+        <w:tabs>
+          <w:tab w:val="num" w:pos="5040"/>
+        </w:tabs>
+        <w:ind w:left="5040" w:hanging="360"/>
+      </w:pPr>
+      <w:rPr>
+        <w:rFonts w:ascii="Wingdings" w:hAnsi="Wingdings" w:hint="default"/>
+        <w:sz w:val="20"/>
+      </w:rPr>
+    </w:lvl>
+    <w:lvl w:ilvl="7" w:tentative="1">
+      <w:start w:val="1"/>
+      <w:numFmt w:val="bullet"/>
+      <w:lvlText w:val=""/>
+      <w:lvlJc w:val="left"/>
+      <w:pPr>
+        <w:tabs>
+          <w:tab w:val="num" w:pos="5760"/>
+        </w:tabs>
+        <w:ind w:left="5760" w:hanging="360"/>
+      </w:pPr>
+      <w:rPr>
+        <w:rFonts w:ascii="Wingdings" w:hAnsi="Wingdings" w:hint="default"/>
+        <w:sz w:val="20"/>
+      </w:rPr>
+    </w:lvl>
+    <w:lvl w:ilvl="8" w:tentative="1">
+      <w:start w:val="1"/>
+      <w:numFmt w:val="bullet"/>
+      <w:lvlText w:val=""/>
+      <w:lvlJc w:val="left"/>
+      <w:pPr>
+        <w:tabs>
+          <w:tab w:val="num" w:pos="6480"/>
+        </w:tabs>
+        <w:ind w:left="6480" w:hanging="360"/>
+      </w:pPr>
+      <w:rPr>
+        <w:rFonts w:ascii="Wingdings" w:hAnsi="Wingdings" w:hint="default"/>
+        <w:sz w:val="20"/>
+      </w:rPr>
+    </w:lvl>
+  </w:abstractNum>
+  <w:abstractNum w:abstractNumId="13" w15:restartNumberingAfterBreak="0">
     <w:nsid w:val="6B945491"/>
     <w:multiLevelType w:val="multilevel"/>
     <w:tmpl w:val="32AC39AE"/>
@@ -3443,7 +4640,120 @@
       </w:rPr>
     </w:lvl>
   </w:abstractNum>
-  <w:abstractNum w:abstractNumId="8" w15:restartNumberingAfterBreak="0">
+  <w:abstractNum w:abstractNumId="14" w15:restartNumberingAfterBreak="0">
+    <w:nsid w:val="6D9C38F3"/>
+    <w:multiLevelType w:val="hybridMultilevel"/>
+    <w:tmpl w:val="F49C9534"/>
+    <w:lvl w:ilvl="0" w:tplc="04100001">
+      <w:start w:val="1"/>
+      <w:numFmt w:val="bullet"/>
+      <w:lvlText w:val=""/>
+      <w:lvlJc w:val="left"/>
+      <w:pPr>
+        <w:ind w:left="1428" w:hanging="360"/>
+      </w:pPr>
+      <w:rPr>
+        <w:rFonts w:ascii="Symbol" w:hAnsi="Symbol" w:hint="default"/>
+      </w:rPr>
+    </w:lvl>
+    <w:lvl w:ilvl="1" w:tplc="04100003" w:tentative="1">
+      <w:start w:val="1"/>
+      <w:numFmt w:val="bullet"/>
+      <w:lvlText w:val="o"/>
+      <w:lvlJc w:val="left"/>
+      <w:pPr>
+        <w:ind w:left="2148" w:hanging="360"/>
+      </w:pPr>
+      <w:rPr>
+        <w:rFonts w:ascii="Courier New" w:hAnsi="Courier New" w:cs="Courier New" w:hint="default"/>
+      </w:rPr>
+    </w:lvl>
+    <w:lvl w:ilvl="2" w:tplc="04100005" w:tentative="1">
+      <w:start w:val="1"/>
+      <w:numFmt w:val="bullet"/>
+      <w:lvlText w:val=""/>
+      <w:lvlJc w:val="left"/>
+      <w:pPr>
+        <w:ind w:left="2868" w:hanging="360"/>
+      </w:pPr>
+      <w:rPr>
+        <w:rFonts w:ascii="Wingdings" w:hAnsi="Wingdings" w:hint="default"/>
+      </w:rPr>
+    </w:lvl>
+    <w:lvl w:ilvl="3" w:tplc="04100001" w:tentative="1">
+      <w:start w:val="1"/>
+      <w:numFmt w:val="bullet"/>
+      <w:lvlText w:val=""/>
+      <w:lvlJc w:val="left"/>
+      <w:pPr>
+        <w:ind w:left="3588" w:hanging="360"/>
+      </w:pPr>
+      <w:rPr>
+        <w:rFonts w:ascii="Symbol" w:hAnsi="Symbol" w:hint="default"/>
+      </w:rPr>
+    </w:lvl>
+    <w:lvl w:ilvl="4" w:tplc="04100003" w:tentative="1">
+      <w:start w:val="1"/>
+      <w:numFmt w:val="bullet"/>
+      <w:lvlText w:val="o"/>
+      <w:lvlJc w:val="left"/>
+      <w:pPr>
+        <w:ind w:left="4308" w:hanging="360"/>
+      </w:pPr>
+      <w:rPr>
+        <w:rFonts w:ascii="Courier New" w:hAnsi="Courier New" w:cs="Courier New" w:hint="default"/>
+      </w:rPr>
+    </w:lvl>
+    <w:lvl w:ilvl="5" w:tplc="04100005" w:tentative="1">
+      <w:start w:val="1"/>
+      <w:numFmt w:val="bullet"/>
+      <w:lvlText w:val=""/>
+      <w:lvlJc w:val="left"/>
+      <w:pPr>
+        <w:ind w:left="5028" w:hanging="360"/>
+      </w:pPr>
+      <w:rPr>
+        <w:rFonts w:ascii="Wingdings" w:hAnsi="Wingdings" w:hint="default"/>
+      </w:rPr>
+    </w:lvl>
+    <w:lvl w:ilvl="6" w:tplc="04100001" w:tentative="1">
+      <w:start w:val="1"/>
+      <w:numFmt w:val="bullet"/>
+      <w:lvlText w:val=""/>
+      <w:lvlJc w:val="left"/>
+      <w:pPr>
+        <w:ind w:left="5748" w:hanging="360"/>
+      </w:pPr>
+      <w:rPr>
+        <w:rFonts w:ascii="Symbol" w:hAnsi="Symbol" w:hint="default"/>
+      </w:rPr>
+    </w:lvl>
+    <w:lvl w:ilvl="7" w:tplc="04100003" w:tentative="1">
+      <w:start w:val="1"/>
+      <w:numFmt w:val="bullet"/>
+      <w:lvlText w:val="o"/>
+      <w:lvlJc w:val="left"/>
+      <w:pPr>
+        <w:ind w:left="6468" w:hanging="360"/>
+      </w:pPr>
+      <w:rPr>
+        <w:rFonts w:ascii="Courier New" w:hAnsi="Courier New" w:cs="Courier New" w:hint="default"/>
+      </w:rPr>
+    </w:lvl>
+    <w:lvl w:ilvl="8" w:tplc="04100005" w:tentative="1">
+      <w:start w:val="1"/>
+      <w:numFmt w:val="bullet"/>
+      <w:lvlText w:val=""/>
+      <w:lvlJc w:val="left"/>
+      <w:pPr>
+        <w:ind w:left="7188" w:hanging="360"/>
+      </w:pPr>
+      <w:rPr>
+        <w:rFonts w:ascii="Wingdings" w:hAnsi="Wingdings" w:hint="default"/>
+      </w:rPr>
+    </w:lvl>
+  </w:abstractNum>
+  <w:abstractNum w:abstractNumId="15" w15:restartNumberingAfterBreak="0">
     <w:nsid w:val="702471F1"/>
     <w:multiLevelType w:val="multilevel"/>
     <w:tmpl w:val="1C2E82DA"/>
@@ -3556,7 +4866,120 @@
       </w:pPr>
     </w:lvl>
   </w:abstractNum>
-  <w:abstractNum w:abstractNumId="9" w15:restartNumberingAfterBreak="0">
+  <w:abstractNum w:abstractNumId="16" w15:restartNumberingAfterBreak="0">
+    <w:nsid w:val="757E44BA"/>
+    <w:multiLevelType w:val="hybridMultilevel"/>
+    <w:tmpl w:val="89A62DBC"/>
+    <w:lvl w:ilvl="0" w:tplc="04100001">
+      <w:start w:val="1"/>
+      <w:numFmt w:val="bullet"/>
+      <w:lvlText w:val=""/>
+      <w:lvlJc w:val="left"/>
+      <w:pPr>
+        <w:ind w:left="1428" w:hanging="360"/>
+      </w:pPr>
+      <w:rPr>
+        <w:rFonts w:ascii="Symbol" w:hAnsi="Symbol" w:hint="default"/>
+      </w:rPr>
+    </w:lvl>
+    <w:lvl w:ilvl="1" w:tplc="04100003" w:tentative="1">
+      <w:start w:val="1"/>
+      <w:numFmt w:val="bullet"/>
+      <w:lvlText w:val="o"/>
+      <w:lvlJc w:val="left"/>
+      <w:pPr>
+        <w:ind w:left="2148" w:hanging="360"/>
+      </w:pPr>
+      <w:rPr>
+        <w:rFonts w:ascii="Courier New" w:hAnsi="Courier New" w:cs="Courier New" w:hint="default"/>
+      </w:rPr>
+    </w:lvl>
+    <w:lvl w:ilvl="2" w:tplc="04100005" w:tentative="1">
+      <w:start w:val="1"/>
+      <w:numFmt w:val="bullet"/>
+      <w:lvlText w:val=""/>
+      <w:lvlJc w:val="left"/>
+      <w:pPr>
+        <w:ind w:left="2868" w:hanging="360"/>
+      </w:pPr>
+      <w:rPr>
+        <w:rFonts w:ascii="Wingdings" w:hAnsi="Wingdings" w:hint="default"/>
+      </w:rPr>
+    </w:lvl>
+    <w:lvl w:ilvl="3" w:tplc="04100001" w:tentative="1">
+      <w:start w:val="1"/>
+      <w:numFmt w:val="bullet"/>
+      <w:lvlText w:val=""/>
+      <w:lvlJc w:val="left"/>
+      <w:pPr>
+        <w:ind w:left="3588" w:hanging="360"/>
+      </w:pPr>
+      <w:rPr>
+        <w:rFonts w:ascii="Symbol" w:hAnsi="Symbol" w:hint="default"/>
+      </w:rPr>
+    </w:lvl>
+    <w:lvl w:ilvl="4" w:tplc="04100003" w:tentative="1">
+      <w:start w:val="1"/>
+      <w:numFmt w:val="bullet"/>
+      <w:lvlText w:val="o"/>
+      <w:lvlJc w:val="left"/>
+      <w:pPr>
+        <w:ind w:left="4308" w:hanging="360"/>
+      </w:pPr>
+      <w:rPr>
+        <w:rFonts w:ascii="Courier New" w:hAnsi="Courier New" w:cs="Courier New" w:hint="default"/>
+      </w:rPr>
+    </w:lvl>
+    <w:lvl w:ilvl="5" w:tplc="04100005" w:tentative="1">
+      <w:start w:val="1"/>
+      <w:numFmt w:val="bullet"/>
+      <w:lvlText w:val=""/>
+      <w:lvlJc w:val="left"/>
+      <w:pPr>
+        <w:ind w:left="5028" w:hanging="360"/>
+      </w:pPr>
+      <w:rPr>
+        <w:rFonts w:ascii="Wingdings" w:hAnsi="Wingdings" w:hint="default"/>
+      </w:rPr>
+    </w:lvl>
+    <w:lvl w:ilvl="6" w:tplc="04100001" w:tentative="1">
+      <w:start w:val="1"/>
+      <w:numFmt w:val="bullet"/>
+      <w:lvlText w:val=""/>
+      <w:lvlJc w:val="left"/>
+      <w:pPr>
+        <w:ind w:left="5748" w:hanging="360"/>
+      </w:pPr>
+      <w:rPr>
+        <w:rFonts w:ascii="Symbol" w:hAnsi="Symbol" w:hint="default"/>
+      </w:rPr>
+    </w:lvl>
+    <w:lvl w:ilvl="7" w:tplc="04100003" w:tentative="1">
+      <w:start w:val="1"/>
+      <w:numFmt w:val="bullet"/>
+      <w:lvlText w:val="o"/>
+      <w:lvlJc w:val="left"/>
+      <w:pPr>
+        <w:ind w:left="6468" w:hanging="360"/>
+      </w:pPr>
+      <w:rPr>
+        <w:rFonts w:ascii="Courier New" w:hAnsi="Courier New" w:cs="Courier New" w:hint="default"/>
+      </w:rPr>
+    </w:lvl>
+    <w:lvl w:ilvl="8" w:tplc="04100005" w:tentative="1">
+      <w:start w:val="1"/>
+      <w:numFmt w:val="bullet"/>
+      <w:lvlText w:val=""/>
+      <w:lvlJc w:val="left"/>
+      <w:pPr>
+        <w:ind w:left="7188" w:hanging="360"/>
+      </w:pPr>
+      <w:rPr>
+        <w:rFonts w:ascii="Wingdings" w:hAnsi="Wingdings" w:hint="default"/>
+      </w:rPr>
+    </w:lvl>
+  </w:abstractNum>
+  <w:abstractNum w:abstractNumId="17" w15:restartNumberingAfterBreak="0">
     <w:nsid w:val="75CA0FA5"/>
     <w:multiLevelType w:val="multilevel"/>
     <w:tmpl w:val="B156C364"/>
@@ -3705,7 +5128,156 @@
       </w:rPr>
     </w:lvl>
   </w:abstractNum>
-  <w:abstractNum w:abstractNumId="10" w15:restartNumberingAfterBreak="0">
+  <w:abstractNum w:abstractNumId="18" w15:restartNumberingAfterBreak="0">
+    <w:nsid w:val="7A491988"/>
+    <w:multiLevelType w:val="multilevel"/>
+    <w:tmpl w:val="569C2520"/>
+    <w:lvl w:ilvl="0">
+      <w:start w:val="1"/>
+      <w:numFmt w:val="bullet"/>
+      <w:lvlText w:val=""/>
+      <w:lvlJc w:val="left"/>
+      <w:pPr>
+        <w:tabs>
+          <w:tab w:val="num" w:pos="720"/>
+        </w:tabs>
+        <w:ind w:left="720" w:hanging="360"/>
+      </w:pPr>
+      <w:rPr>
+        <w:rFonts w:ascii="Symbol" w:hAnsi="Symbol" w:hint="default"/>
+        <w:sz w:val="20"/>
+      </w:rPr>
+    </w:lvl>
+    <w:lvl w:ilvl="1" w:tentative="1">
+      <w:start w:val="1"/>
+      <w:numFmt w:val="bullet"/>
+      <w:lvlText w:val="o"/>
+      <w:lvlJc w:val="left"/>
+      <w:pPr>
+        <w:tabs>
+          <w:tab w:val="num" w:pos="1440"/>
+        </w:tabs>
+        <w:ind w:left="1440" w:hanging="360"/>
+      </w:pPr>
+      <w:rPr>
+        <w:rFonts w:ascii="Courier New" w:hAnsi="Courier New" w:hint="default"/>
+        <w:sz w:val="20"/>
+      </w:rPr>
+    </w:lvl>
+    <w:lvl w:ilvl="2" w:tentative="1">
+      <w:start w:val="1"/>
+      <w:numFmt w:val="bullet"/>
+      <w:lvlText w:val=""/>
+      <w:lvlJc w:val="left"/>
+      <w:pPr>
+        <w:tabs>
+          <w:tab w:val="num" w:pos="2160"/>
+        </w:tabs>
+        <w:ind w:left="2160" w:hanging="360"/>
+      </w:pPr>
+      <w:rPr>
+        <w:rFonts w:ascii="Wingdings" w:hAnsi="Wingdings" w:hint="default"/>
+        <w:sz w:val="20"/>
+      </w:rPr>
+    </w:lvl>
+    <w:lvl w:ilvl="3" w:tentative="1">
+      <w:start w:val="1"/>
+      <w:numFmt w:val="bullet"/>
+      <w:lvlText w:val=""/>
+      <w:lvlJc w:val="left"/>
+      <w:pPr>
+        <w:tabs>
+          <w:tab w:val="num" w:pos="2880"/>
+        </w:tabs>
+        <w:ind w:left="2880" w:hanging="360"/>
+      </w:pPr>
+      <w:rPr>
+        <w:rFonts w:ascii="Wingdings" w:hAnsi="Wingdings" w:hint="default"/>
+        <w:sz w:val="20"/>
+      </w:rPr>
+    </w:lvl>
+    <w:lvl w:ilvl="4" w:tentative="1">
+      <w:start w:val="1"/>
+      <w:numFmt w:val="bullet"/>
+      <w:lvlText w:val=""/>
+      <w:lvlJc w:val="left"/>
+      <w:pPr>
+        <w:tabs>
+          <w:tab w:val="num" w:pos="3600"/>
+        </w:tabs>
+        <w:ind w:left="3600" w:hanging="360"/>
+      </w:pPr>
+      <w:rPr>
+        <w:rFonts w:ascii="Wingdings" w:hAnsi="Wingdings" w:hint="default"/>
+        <w:sz w:val="20"/>
+      </w:rPr>
+    </w:lvl>
+    <w:lvl w:ilvl="5" w:tentative="1">
+      <w:start w:val="1"/>
+      <w:numFmt w:val="bullet"/>
+      <w:lvlText w:val=""/>
+      <w:lvlJc w:val="left"/>
+      <w:pPr>
+        <w:tabs>
+          <w:tab w:val="num" w:pos="4320"/>
+        </w:tabs>
+        <w:ind w:left="4320" w:hanging="360"/>
+      </w:pPr>
+      <w:rPr>
+        <w:rFonts w:ascii="Wingdings" w:hAnsi="Wingdings" w:hint="default"/>
+        <w:sz w:val="20"/>
+      </w:rPr>
+    </w:lvl>
+    <w:lvl w:ilvl="6" w:tentative="1">
+      <w:start w:val="1"/>
+      <w:numFmt w:val="bullet"/>
+      <w:lvlText w:val=""/>
+      <w:lvlJc w:val="left"/>
+      <w:pPr>
+        <w:tabs>
+          <w:tab w:val="num" w:pos="5040"/>
+        </w:tabs>
+        <w:ind w:left="5040" w:hanging="360"/>
+      </w:pPr>
+      <w:rPr>
+        <w:rFonts w:ascii="Wingdings" w:hAnsi="Wingdings" w:hint="default"/>
+        <w:sz w:val="20"/>
+      </w:rPr>
+    </w:lvl>
+    <w:lvl w:ilvl="7" w:tentative="1">
+      <w:start w:val="1"/>
+      <w:numFmt w:val="bullet"/>
+      <w:lvlText w:val=""/>
+      <w:lvlJc w:val="left"/>
+      <w:pPr>
+        <w:tabs>
+          <w:tab w:val="num" w:pos="5760"/>
+        </w:tabs>
+        <w:ind w:left="5760" w:hanging="360"/>
+      </w:pPr>
+      <w:rPr>
+        <w:rFonts w:ascii="Wingdings" w:hAnsi="Wingdings" w:hint="default"/>
+        <w:sz w:val="20"/>
+      </w:rPr>
+    </w:lvl>
+    <w:lvl w:ilvl="8" w:tentative="1">
+      <w:start w:val="1"/>
+      <w:numFmt w:val="bullet"/>
+      <w:lvlText w:val=""/>
+      <w:lvlJc w:val="left"/>
+      <w:pPr>
+        <w:tabs>
+          <w:tab w:val="num" w:pos="6480"/>
+        </w:tabs>
+        <w:ind w:left="6480" w:hanging="360"/>
+      </w:pPr>
+      <w:rPr>
+        <w:rFonts w:ascii="Wingdings" w:hAnsi="Wingdings" w:hint="default"/>
+        <w:sz w:val="20"/>
+      </w:rPr>
+    </w:lvl>
+  </w:abstractNum>
+  <w:abstractNum w:abstractNumId="19" w15:restartNumberingAfterBreak="0">
     <w:nsid w:val="7BAA08A2"/>
     <w:multiLevelType w:val="multilevel"/>
     <w:tmpl w:val="AA9EEB98"/>
@@ -3855,37 +5427,64 @@
     </w:lvl>
   </w:abstractNum>
   <w:num w:numId="1" w16cid:durableId="766386719">
+    <w:abstractNumId w:val="5"/>
+  </w:num>
+  <w:num w:numId="2" w16cid:durableId="669988792">
+    <w:abstractNumId w:val="11"/>
+  </w:num>
+  <w:num w:numId="3" w16cid:durableId="647438394">
+    <w:abstractNumId w:val="1"/>
+  </w:num>
+  <w:num w:numId="4" w16cid:durableId="410079666">
+    <w:abstractNumId w:val="17"/>
+  </w:num>
+  <w:num w:numId="5" w16cid:durableId="1539707318">
+    <w:abstractNumId w:val="19"/>
+  </w:num>
+  <w:num w:numId="6" w16cid:durableId="687100889">
+    <w:abstractNumId w:val="15"/>
+  </w:num>
+  <w:num w:numId="7" w16cid:durableId="1682274026">
+    <w:abstractNumId w:val="2"/>
+  </w:num>
+  <w:num w:numId="8" w16cid:durableId="976111864">
     <w:abstractNumId w:val="4"/>
   </w:num>
-  <w:num w:numId="2" w16cid:durableId="669988792">
+  <w:num w:numId="9" w16cid:durableId="250089592">
+    <w:abstractNumId w:val="7"/>
+  </w:num>
+  <w:num w:numId="10" w16cid:durableId="128983861">
+    <w:abstractNumId w:val="13"/>
+  </w:num>
+  <w:num w:numId="11" w16cid:durableId="2014986374">
+    <w:abstractNumId w:val="3"/>
+  </w:num>
+  <w:num w:numId="12" w16cid:durableId="334723759">
+    <w:abstractNumId w:val="8"/>
+  </w:num>
+  <w:num w:numId="13" w16cid:durableId="876895536">
+    <w:abstractNumId w:val="10"/>
+  </w:num>
+  <w:num w:numId="14" w16cid:durableId="1530220918">
+    <w:abstractNumId w:val="16"/>
+  </w:num>
+  <w:num w:numId="15" w16cid:durableId="1497108837">
+    <w:abstractNumId w:val="9"/>
+  </w:num>
+  <w:num w:numId="16" w16cid:durableId="1497956462">
     <w:abstractNumId w:val="6"/>
   </w:num>
-  <w:num w:numId="3" w16cid:durableId="647438394">
+  <w:num w:numId="17" w16cid:durableId="557521103">
+    <w:abstractNumId w:val="12"/>
+  </w:num>
+  <w:num w:numId="18" w16cid:durableId="1871650029">
     <w:abstractNumId w:val="0"/>
   </w:num>
-  <w:num w:numId="4" w16cid:durableId="410079666">
-    <w:abstractNumId w:val="9"/>
+  <w:num w:numId="19" w16cid:durableId="1216087542">
+    <w:abstractNumId w:val="18"/>
   </w:num>
-  <w:num w:numId="5" w16cid:durableId="1539707318">
-    <w:abstractNumId w:val="10"/>
-  </w:num>
-  <w:num w:numId="6" w16cid:durableId="687100889">
-    <w:abstractNumId w:val="8"/>
-  </w:num>
-  <w:num w:numId="7" w16cid:durableId="1682274026">
-    <w:abstractNumId w:val="1"/>
-  </w:num>
-  <w:num w:numId="8" w16cid:durableId="976111864">
-    <w:abstractNumId w:val="3"/>
-  </w:num>
-  <w:num w:numId="9" w16cid:durableId="250089592">
-    <w:abstractNumId w:val="5"/>
-  </w:num>
-  <w:num w:numId="10" w16cid:durableId="128983861">
-    <w:abstractNumId w:val="7"/>
-  </w:num>
-  <w:num w:numId="11" w16cid:durableId="2014986374">
-    <w:abstractNumId w:val="2"/>
+  <w:num w:numId="20" w16cid:durableId="1376467854">
+    <w:abstractNumId w:val="14"/>
   </w:num>
 </w:numbering>
 </file>
@@ -4287,15 +5886,15 @@
     <w:lsdException w:name="Unresolved Mention" w:semiHidden="1" w:unhideWhenUsed="1"/>
     <w:lsdException w:name="Smart Link" w:semiHidden="1" w:unhideWhenUsed="1"/>
   </w:latentStyles>
-  <w:style w:type="paragraph" w:default="1" w:styleId="Normale">
+  <w:style w:type="paragraph" w:default="1" w:styleId="Normal">
     <w:name w:val="Normal"/>
     <w:qFormat/>
   </w:style>
-  <w:style w:type="paragraph" w:styleId="Titolo1">
+  <w:style w:type="paragraph" w:styleId="Heading1">
     <w:name w:val="heading 1"/>
-    <w:basedOn w:val="Normale"/>
-    <w:next w:val="Normale"/>
-    <w:link w:val="Titolo1Carattere"/>
+    <w:basedOn w:val="Normal"/>
+    <w:next w:val="Normal"/>
+    <w:link w:val="Heading1Char"/>
     <w:uiPriority w:val="9"/>
     <w:qFormat/>
     <w:rsid w:val="00B77690"/>
@@ -4312,11 +5911,11 @@
       <w:szCs w:val="32"/>
     </w:rPr>
   </w:style>
-  <w:style w:type="paragraph" w:styleId="Titolo2">
+  <w:style w:type="paragraph" w:styleId="Heading2">
     <w:name w:val="heading 2"/>
-    <w:basedOn w:val="Normale"/>
-    <w:next w:val="Normale"/>
-    <w:link w:val="Titolo2Carattere"/>
+    <w:basedOn w:val="Normal"/>
+    <w:next w:val="Normal"/>
+    <w:link w:val="Heading2Char"/>
     <w:uiPriority w:val="9"/>
     <w:unhideWhenUsed/>
     <w:qFormat/>
@@ -4334,11 +5933,11 @@
       <w:szCs w:val="26"/>
     </w:rPr>
   </w:style>
-  <w:style w:type="paragraph" w:styleId="Titolo3">
+  <w:style w:type="paragraph" w:styleId="Heading3">
     <w:name w:val="heading 3"/>
-    <w:basedOn w:val="Normale"/>
-    <w:next w:val="Normale"/>
-    <w:link w:val="Titolo3Carattere"/>
+    <w:basedOn w:val="Normal"/>
+    <w:next w:val="Normal"/>
+    <w:link w:val="Heading3Char"/>
     <w:uiPriority w:val="9"/>
     <w:semiHidden/>
     <w:unhideWhenUsed/>
@@ -4357,13 +5956,13 @@
       <w:szCs w:val="24"/>
     </w:rPr>
   </w:style>
-  <w:style w:type="character" w:default="1" w:styleId="Carpredefinitoparagrafo">
+  <w:style w:type="character" w:default="1" w:styleId="DefaultParagraphFont">
     <w:name w:val="Default Paragraph Font"/>
     <w:uiPriority w:val="1"/>
     <w:semiHidden/>
     <w:unhideWhenUsed/>
   </w:style>
-  <w:style w:type="table" w:default="1" w:styleId="Tabellanormale">
+  <w:style w:type="table" w:default="1" w:styleId="TableNormal">
     <w:name w:val="Normal Table"/>
     <w:uiPriority w:val="99"/>
     <w:semiHidden/>
@@ -4378,16 +5977,16 @@
       </w:tblCellMar>
     </w:tblPr>
   </w:style>
-  <w:style w:type="numbering" w:default="1" w:styleId="Nessunelenco">
+  <w:style w:type="numbering" w:default="1" w:styleId="NoList">
     <w:name w:val="No List"/>
     <w:uiPriority w:val="99"/>
     <w:semiHidden/>
     <w:unhideWhenUsed/>
   </w:style>
-  <w:style w:type="character" w:customStyle="1" w:styleId="Titolo1Carattere">
-    <w:name w:val="Titolo 1 Carattere"/>
-    <w:basedOn w:val="Carpredefinitoparagrafo"/>
-    <w:link w:val="Titolo1"/>
+  <w:style w:type="character" w:customStyle="1" w:styleId="Heading1Char">
+    <w:name w:val="Heading 1 Char"/>
+    <w:basedOn w:val="DefaultParagraphFont"/>
+    <w:link w:val="Heading1"/>
     <w:uiPriority w:val="9"/>
     <w:rsid w:val="00B77690"/>
     <w:rPr>
@@ -4397,11 +5996,11 @@
       <w:szCs w:val="32"/>
     </w:rPr>
   </w:style>
-  <w:style w:type="paragraph" w:styleId="Titolo">
+  <w:style w:type="paragraph" w:styleId="Title">
     <w:name w:val="Title"/>
-    <w:basedOn w:val="Normale"/>
-    <w:next w:val="Normale"/>
-    <w:link w:val="TitoloCarattere"/>
+    <w:basedOn w:val="Normal"/>
+    <w:next w:val="Normal"/>
+    <w:link w:val="TitleChar"/>
     <w:uiPriority w:val="10"/>
     <w:qFormat/>
     <w:rsid w:val="00B77690"/>
@@ -4417,10 +6016,10 @@
       <w:szCs w:val="56"/>
     </w:rPr>
   </w:style>
-  <w:style w:type="character" w:customStyle="1" w:styleId="TitoloCarattere">
-    <w:name w:val="Titolo Carattere"/>
-    <w:basedOn w:val="Carpredefinitoparagrafo"/>
-    <w:link w:val="Titolo"/>
+  <w:style w:type="character" w:customStyle="1" w:styleId="TitleChar">
+    <w:name w:val="Title Char"/>
+    <w:basedOn w:val="DefaultParagraphFont"/>
+    <w:link w:val="Title"/>
     <w:uiPriority w:val="10"/>
     <w:rsid w:val="00B77690"/>
     <w:rPr>
@@ -4431,10 +6030,10 @@
       <w:szCs w:val="56"/>
     </w:rPr>
   </w:style>
-  <w:style w:type="paragraph" w:styleId="Intestazione">
+  <w:style w:type="paragraph" w:styleId="Header">
     <w:name w:val="header"/>
-    <w:basedOn w:val="Normale"/>
-    <w:link w:val="IntestazioneCarattere"/>
+    <w:basedOn w:val="Normal"/>
+    <w:link w:val="HeaderChar"/>
     <w:uiPriority w:val="99"/>
     <w:unhideWhenUsed/>
     <w:rsid w:val="00B77690"/>
@@ -4446,17 +6045,17 @@
       <w:spacing w:after="0" w:line="240" w:lineRule="auto"/>
     </w:pPr>
   </w:style>
-  <w:style w:type="character" w:customStyle="1" w:styleId="IntestazioneCarattere">
-    <w:name w:val="Intestazione Carattere"/>
-    <w:basedOn w:val="Carpredefinitoparagrafo"/>
-    <w:link w:val="Intestazione"/>
+  <w:style w:type="character" w:customStyle="1" w:styleId="HeaderChar">
+    <w:name w:val="Header Char"/>
+    <w:basedOn w:val="DefaultParagraphFont"/>
+    <w:link w:val="Header"/>
     <w:uiPriority w:val="99"/>
     <w:rsid w:val="00B77690"/>
   </w:style>
-  <w:style w:type="paragraph" w:styleId="Pidipagina">
+  <w:style w:type="paragraph" w:styleId="Footer">
     <w:name w:val="footer"/>
-    <w:basedOn w:val="Normale"/>
-    <w:link w:val="PidipaginaCarattere"/>
+    <w:basedOn w:val="Normal"/>
+    <w:link w:val="FooterChar"/>
     <w:uiPriority w:val="99"/>
     <w:unhideWhenUsed/>
     <w:rsid w:val="00B77690"/>
@@ -4468,16 +6067,16 @@
       <w:spacing w:after="0" w:line="240" w:lineRule="auto"/>
     </w:pPr>
   </w:style>
-  <w:style w:type="character" w:customStyle="1" w:styleId="PidipaginaCarattere">
-    <w:name w:val="Piè di pagina Carattere"/>
-    <w:basedOn w:val="Carpredefinitoparagrafo"/>
-    <w:link w:val="Pidipagina"/>
+  <w:style w:type="character" w:customStyle="1" w:styleId="FooterChar">
+    <w:name w:val="Footer Char"/>
+    <w:basedOn w:val="DefaultParagraphFont"/>
+    <w:link w:val="Footer"/>
     <w:uiPriority w:val="99"/>
     <w:rsid w:val="00B77690"/>
   </w:style>
-  <w:style w:type="paragraph" w:styleId="Paragrafoelenco">
+  <w:style w:type="paragraph" w:styleId="ListParagraph">
     <w:name w:val="List Paragraph"/>
-    <w:basedOn w:val="Normale"/>
+    <w:basedOn w:val="Normal"/>
     <w:uiPriority w:val="34"/>
     <w:qFormat/>
     <w:rsid w:val="00B77690"/>
@@ -4486,10 +6085,10 @@
       <w:contextualSpacing/>
     </w:pPr>
   </w:style>
-  <w:style w:type="character" w:customStyle="1" w:styleId="Titolo3Carattere">
-    <w:name w:val="Titolo 3 Carattere"/>
-    <w:basedOn w:val="Carpredefinitoparagrafo"/>
-    <w:link w:val="Titolo3"/>
+  <w:style w:type="character" w:customStyle="1" w:styleId="Heading3Char">
+    <w:name w:val="Heading 3 Char"/>
+    <w:basedOn w:val="DefaultParagraphFont"/>
+    <w:link w:val="Heading3"/>
     <w:uiPriority w:val="9"/>
     <w:semiHidden/>
     <w:rsid w:val="00904E99"/>
@@ -4500,9 +6099,9 @@
       <w:szCs w:val="24"/>
     </w:rPr>
   </w:style>
-  <w:style w:type="paragraph" w:styleId="NormaleWeb">
+  <w:style w:type="paragraph" w:styleId="NormalWeb">
     <w:name w:val="Normal (Web)"/>
-    <w:basedOn w:val="Normale"/>
+    <w:basedOn w:val="Normal"/>
     <w:uiPriority w:val="99"/>
     <w:unhideWhenUsed/>
     <w:rsid w:val="00904E99"/>
@@ -4518,9 +6117,9 @@
       <w14:ligatures w14:val="none"/>
     </w:rPr>
   </w:style>
-  <w:style w:type="character" w:styleId="Enfasigrassetto">
+  <w:style w:type="character" w:styleId="Strong">
     <w:name w:val="Strong"/>
-    <w:basedOn w:val="Carpredefinitoparagrafo"/>
+    <w:basedOn w:val="DefaultParagraphFont"/>
     <w:uiPriority w:val="22"/>
     <w:qFormat/>
     <w:rsid w:val="00904E99"/>
@@ -4529,9 +6128,9 @@
       <w:bCs/>
     </w:rPr>
   </w:style>
-  <w:style w:type="character" w:styleId="CodiceHTML">
+  <w:style w:type="character" w:styleId="HTMLCode">
     <w:name w:val="HTML Code"/>
-    <w:basedOn w:val="Carpredefinitoparagrafo"/>
+    <w:basedOn w:val="DefaultParagraphFont"/>
     <w:uiPriority w:val="99"/>
     <w:semiHidden/>
     <w:unhideWhenUsed/>
@@ -4542,10 +6141,10 @@
       <w:szCs w:val="20"/>
     </w:rPr>
   </w:style>
-  <w:style w:type="character" w:customStyle="1" w:styleId="Titolo2Carattere">
-    <w:name w:val="Titolo 2 Carattere"/>
-    <w:basedOn w:val="Carpredefinitoparagrafo"/>
-    <w:link w:val="Titolo2"/>
+  <w:style w:type="character" w:customStyle="1" w:styleId="Heading2Char">
+    <w:name w:val="Heading 2 Char"/>
+    <w:basedOn w:val="DefaultParagraphFont"/>
+    <w:link w:val="Heading2"/>
     <w:uiPriority w:val="9"/>
     <w:rsid w:val="00904E99"/>
     <w:rPr>

</xml_diff>

<commit_message>
aggiunti diagrammi e cosa alla docs
aggiunti diagrammi e cosa alla docs
</commit_message>
<xml_diff>
--- a/DOCS.docx
+++ b/DOCS.docx
@@ -4,7 +4,7 @@
   <w:body>
     <w:p>
       <w:pPr>
-        <w:pStyle w:val="Titolo"/>
+        <w:pStyle w:val="Title"/>
       </w:pPr>
       <w:r>
         <w:t>Documentazione</w:t>
@@ -16,7 +16,7 @@
     <w:p/>
     <w:p>
       <w:pPr>
-        <w:pStyle w:val="Titolo1"/>
+        <w:pStyle w:val="Heading1"/>
         <w:numPr>
           <w:ilvl w:val="0"/>
           <w:numId w:val="2"/>
@@ -31,15 +31,7 @@
         <w:ind w:left="720"/>
       </w:pPr>
       <w:r>
-        <w:t xml:space="preserve">Lo scopo principale è aiutare gli utenti che desiderano avere un acquario a scegliere le piante giuste per loro da usare nel loro </w:t>
-      </w:r>
-      <w:proofErr w:type="spellStart"/>
-      <w:r>
-        <w:t>aquascape</w:t>
-      </w:r>
-      <w:proofErr w:type="spellEnd"/>
-      <w:r>
-        <w:t>.</w:t>
+        <w:t>Lo scopo principale è aiutare gli utenti che desiderano avere un acquario a scegliere le piante giuste per loro da usare nel loro aquascape.</w:t>
       </w:r>
     </w:p>
     <w:p>
@@ -53,7 +45,6 @@
         <w:br/>
         <w:t xml:space="preserve">Lo scopo è quello di realizzare un web-service mediante </w:t>
       </w:r>
-      <w:proofErr w:type="spellStart"/>
       <w:r>
         <w:rPr>
           <w:b/>
@@ -61,7 +52,6 @@
         </w:rPr>
         <w:t>mysql</w:t>
       </w:r>
-      <w:proofErr w:type="spellEnd"/>
       <w:r>
         <w:t xml:space="preserve"> che dia accesso a tutte le piante per acquario con le relative informazioni (</w:t>
       </w:r>
@@ -83,7 +73,7 @@
     </w:p>
     <w:p>
       <w:pPr>
-        <w:pStyle w:val="Titolo1"/>
+        <w:pStyle w:val="Heading1"/>
         <w:numPr>
           <w:ilvl w:val="0"/>
           <w:numId w:val="2"/>
@@ -95,7 +85,7 @@
     </w:p>
     <w:p>
       <w:pPr>
-        <w:pStyle w:val="NormaleWeb"/>
+        <w:pStyle w:val="NormalWeb"/>
         <w:shd w:val="clear" w:color="auto" w:fill="FFFFFF"/>
         <w:ind w:left="708"/>
         <w:rPr>
@@ -105,7 +95,7 @@
       </w:pPr>
       <w:r>
         <w:rPr>
-          <w:rStyle w:val="Enfasigrassetto"/>
+          <w:rStyle w:val="Strong"/>
           <w:rFonts w:asciiTheme="minorHAnsi" w:eastAsiaTheme="majorEastAsia" w:hAnsiTheme="minorHAnsi" w:cstheme="minorHAnsi"/>
           <w:color w:val="1F1F1F"/>
         </w:rPr>
@@ -113,7 +103,7 @@
       </w:r>
       <w:r>
         <w:rPr>
-          <w:rStyle w:val="Enfasigrassetto"/>
+          <w:rStyle w:val="Strong"/>
           <w:rFonts w:asciiTheme="minorHAnsi" w:eastAsiaTheme="majorEastAsia" w:hAnsiTheme="minorHAnsi" w:cstheme="minorHAnsi"/>
           <w:color w:val="1F1F1F"/>
         </w:rPr>
@@ -124,23 +114,7 @@
           <w:rFonts w:asciiTheme="minorHAnsi" w:hAnsiTheme="minorHAnsi" w:cstheme="minorHAnsi"/>
           <w:color w:val="1F1F1F"/>
         </w:rPr>
-        <w:t xml:space="preserve">Il sistema è composto da due componenti principali: un web service </w:t>
-      </w:r>
-      <w:proofErr w:type="spellStart"/>
-      <w:r>
-        <w:rPr>
-          <w:rFonts w:asciiTheme="minorHAnsi" w:hAnsiTheme="minorHAnsi" w:cstheme="minorHAnsi"/>
-          <w:color w:val="1F1F1F"/>
-        </w:rPr>
-        <w:t>RESTful</w:t>
-      </w:r>
-      <w:proofErr w:type="spellEnd"/>
-      <w:r>
-        <w:rPr>
-          <w:rFonts w:asciiTheme="minorHAnsi" w:hAnsiTheme="minorHAnsi" w:cstheme="minorHAnsi"/>
-          <w:color w:val="1F1F1F"/>
-        </w:rPr>
-        <w:t xml:space="preserve"> in PHP e un client Java. Il web service ospita un database MySQL di informazioni sulle piante d'acquario. </w:t>
+        <w:t xml:space="preserve">Il sistema è composto da due componenti principali: un web service RESTful in PHP e un client Java. Il web service ospita un database MySQL di informazioni sulle piante d'acquario. </w:t>
       </w:r>
       <w:r>
         <w:rPr>
@@ -286,7 +260,7 @@
     </w:p>
     <w:p>
       <w:pPr>
-        <w:pStyle w:val="NormaleWeb"/>
+        <w:pStyle w:val="NormalWeb"/>
         <w:shd w:val="clear" w:color="auto" w:fill="FFFFFF"/>
         <w:ind w:left="708"/>
         <w:rPr>
@@ -296,7 +270,7 @@
       </w:pPr>
       <w:r>
         <w:rPr>
-          <w:rStyle w:val="Enfasigrassetto"/>
+          <w:rStyle w:val="Strong"/>
           <w:rFonts w:asciiTheme="minorHAnsi" w:eastAsiaTheme="majorEastAsia" w:hAnsiTheme="minorHAnsi" w:cstheme="minorHAnsi"/>
           <w:color w:val="1F1F1F"/>
         </w:rPr>
@@ -305,7 +279,7 @@
     </w:p>
     <w:p>
       <w:pPr>
-        <w:pStyle w:val="NormaleWeb"/>
+        <w:pStyle w:val="NormalWeb"/>
         <w:shd w:val="clear" w:color="auto" w:fill="FFFFFF"/>
         <w:ind w:left="708"/>
         <w:rPr>
@@ -315,7 +289,7 @@
       </w:pPr>
       <w:r>
         <w:rPr>
-          <w:rStyle w:val="Enfasigrassetto"/>
+          <w:rStyle w:val="Strong"/>
           <w:rFonts w:asciiTheme="minorHAnsi" w:eastAsiaTheme="majorEastAsia" w:hAnsiTheme="minorHAnsi" w:cstheme="minorHAnsi"/>
           <w:color w:val="1F1F1F"/>
         </w:rPr>
@@ -482,42 +456,26 @@
           <w:rFonts w:cstheme="minorHAnsi"/>
           <w:color w:val="1F1F1F"/>
         </w:rPr>
-        <w:t xml:space="preserve">API </w:t>
-      </w:r>
-      <w:proofErr w:type="spellStart"/>
+        <w:t xml:space="preserve">API RESTful per la ricerca, </w:t>
+      </w:r>
       <w:r>
         <w:rPr>
           <w:rFonts w:cstheme="minorHAnsi"/>
           <w:color w:val="1F1F1F"/>
         </w:rPr>
-        <w:t>RESTful</w:t>
-      </w:r>
-      <w:proofErr w:type="spellEnd"/>
+        <w:t xml:space="preserve">la ricezione </w:t>
+      </w:r>
       <w:r>
         <w:rPr>
           <w:rFonts w:cstheme="minorHAnsi"/>
           <w:color w:val="1F1F1F"/>
         </w:rPr>
-        <w:t xml:space="preserve"> per la ricerca, </w:t>
-      </w:r>
-      <w:r>
-        <w:rPr>
-          <w:rFonts w:cstheme="minorHAnsi"/>
-          <w:color w:val="1F1F1F"/>
-        </w:rPr>
-        <w:t xml:space="preserve">la ricezione </w:t>
-      </w:r>
-      <w:r>
-        <w:rPr>
-          <w:rFonts w:cstheme="minorHAnsi"/>
-          <w:color w:val="1F1F1F"/>
-        </w:rPr>
         <w:t>e la modifica dei dati sulle piante.</w:t>
       </w:r>
     </w:p>
     <w:p>
       <w:pPr>
-        <w:pStyle w:val="NormaleWeb"/>
+        <w:pStyle w:val="NormalWeb"/>
         <w:shd w:val="clear" w:color="auto" w:fill="FFFFFF"/>
         <w:ind w:left="708"/>
         <w:rPr>
@@ -527,7 +485,7 @@
       </w:pPr>
       <w:r>
         <w:rPr>
-          <w:rStyle w:val="Enfasigrassetto"/>
+          <w:rStyle w:val="Strong"/>
           <w:rFonts w:asciiTheme="minorHAnsi" w:eastAsiaTheme="majorEastAsia" w:hAnsiTheme="minorHAnsi" w:cstheme="minorHAnsi"/>
           <w:color w:val="1F1F1F"/>
         </w:rPr>
@@ -564,33 +522,8 @@
           <w:rFonts w:cstheme="minorHAnsi"/>
           <w:color w:val="1F1F1F"/>
         </w:rPr>
-        <w:t xml:space="preserve"> con creazione delle classi tramite </w:t>
-      </w:r>
-      <w:proofErr w:type="spellStart"/>
-      <w:r>
-        <w:rPr>
-          <w:rFonts w:cstheme="minorHAnsi"/>
-          <w:color w:val="1F1F1F"/>
-        </w:rPr>
-        <w:t>xsd</w:t>
-      </w:r>
-      <w:proofErr w:type="spellEnd"/>
-      <w:r>
-        <w:rPr>
-          <w:rFonts w:cstheme="minorHAnsi"/>
-          <w:color w:val="1F1F1F"/>
-        </w:rPr>
-        <w:t xml:space="preserve"> e libreria </w:t>
-      </w:r>
-      <w:proofErr w:type="spellStart"/>
-      <w:r>
-        <w:rPr>
-          <w:rFonts w:cstheme="minorHAnsi"/>
-          <w:color w:val="1F1F1F"/>
-        </w:rPr>
-        <w:t>xjc</w:t>
-      </w:r>
-      <w:proofErr w:type="spellEnd"/>
+        <w:t xml:space="preserve"> con creazione delle classi tramite xsd e libreria xjc</w:t>
+      </w:r>
       <w:r>
         <w:rPr>
           <w:rFonts w:cstheme="minorHAnsi"/>
@@ -732,7 +665,7 @@
     </w:p>
     <w:p>
       <w:pPr>
-        <w:pStyle w:val="NormaleWeb"/>
+        <w:pStyle w:val="NormalWeb"/>
         <w:shd w:val="clear" w:color="auto" w:fill="FFFFFF"/>
         <w:ind w:left="708"/>
         <w:rPr>
@@ -742,7 +675,7 @@
       </w:pPr>
       <w:r>
         <w:rPr>
-          <w:rStyle w:val="Enfasigrassetto"/>
+          <w:rStyle w:val="Strong"/>
           <w:rFonts w:asciiTheme="minorHAnsi" w:eastAsiaTheme="majorEastAsia" w:hAnsiTheme="minorHAnsi" w:cstheme="minorHAnsi"/>
           <w:color w:val="1F1F1F"/>
         </w:rPr>
@@ -812,17 +745,8 @@
           <w:rFonts w:cstheme="minorHAnsi"/>
           <w:color w:val="1F1F1F"/>
         </w:rPr>
-        <w:t xml:space="preserve"> tramite l'API </w:t>
-      </w:r>
-      <w:proofErr w:type="spellStart"/>
-      <w:r>
-        <w:rPr>
-          <w:rFonts w:cstheme="minorHAnsi"/>
-          <w:color w:val="1F1F1F"/>
-        </w:rPr>
-        <w:t>RESTful</w:t>
-      </w:r>
-      <w:proofErr w:type="spellEnd"/>
+        <w:t xml:space="preserve"> tramite l'API RESTful</w:t>
+      </w:r>
       <w:r>
         <w:rPr>
           <w:rFonts w:cstheme="minorHAnsi"/>
@@ -1000,26 +924,27 @@
     </w:p>
     <w:p>
       <w:pPr>
-        <w:pStyle w:val="NormaleWeb"/>
+        <w:pStyle w:val="NormalWeb"/>
         <w:shd w:val="clear" w:color="auto" w:fill="FFFFFF"/>
         <w:ind w:left="708"/>
         <w:rPr>
-          <w:rFonts w:asciiTheme="minorHAnsi" w:hAnsiTheme="minorHAnsi" w:cstheme="minorHAnsi"/>
-          <w:color w:val="1F1F1F"/>
-        </w:rPr>
-      </w:pPr>
-      <w:r>
-        <w:rPr>
-          <w:rStyle w:val="Enfasigrassetto"/>
+          <w:rStyle w:val="Strong"/>
           <w:rFonts w:asciiTheme="minorHAnsi" w:eastAsiaTheme="majorEastAsia" w:hAnsiTheme="minorHAnsi" w:cstheme="minorHAnsi"/>
           <w:color w:val="1F1F1F"/>
         </w:rPr>
+      </w:pPr>
+      <w:r>
+        <w:rPr>
+          <w:rStyle w:val="Strong"/>
+          <w:rFonts w:asciiTheme="minorHAnsi" w:eastAsiaTheme="majorEastAsia" w:hAnsiTheme="minorHAnsi" w:cstheme="minorHAnsi"/>
+          <w:color w:val="1F1F1F"/>
+        </w:rPr>
         <w:t>Diagramma dell'architettura:</w:t>
       </w:r>
     </w:p>
     <w:p>
       <w:pPr>
-        <w:pStyle w:val="NormaleWeb"/>
+        <w:pStyle w:val="NormalWeb"/>
         <w:shd w:val="clear" w:color="auto" w:fill="FFFFFF"/>
         <w:ind w:left="708"/>
         <w:rPr>
@@ -1029,8 +954,190 @@
       </w:pPr>
       <w:r>
         <w:rPr>
+          <w:rFonts w:asciiTheme="minorHAnsi" w:hAnsiTheme="minorHAnsi" w:cstheme="minorHAnsi"/>
           <w:noProof/>
-        </w:rPr>
+          <w:color w:val="1F1F1F"/>
+          <w14:ligatures w14:val="standardContextual"/>
+        </w:rPr>
+        <w:drawing>
+          <wp:inline distT="0" distB="0" distL="0" distR="0" wp14:anchorId="0221FC3C" wp14:editId="6E858C33">
+            <wp:extent cx="6120130" cy="1980565"/>
+            <wp:effectExtent l="0" t="0" r="0" b="635"/>
+            <wp:docPr id="1955440295" name="Picture 1" descr="A diagram of a machine&#10;&#10;Description automatically generated with medium confidence"/>
+            <wp:cNvGraphicFramePr>
+              <a:graphicFrameLocks xmlns:a="http://schemas.openxmlformats.org/drawingml/2006/main" noChangeAspect="1"/>
+            </wp:cNvGraphicFramePr>
+            <a:graphic xmlns:a="http://schemas.openxmlformats.org/drawingml/2006/main">
+              <a:graphicData uri="http://schemas.openxmlformats.org/drawingml/2006/picture">
+                <pic:pic xmlns:pic="http://schemas.openxmlformats.org/drawingml/2006/picture">
+                  <pic:nvPicPr>
+                    <pic:cNvPr id="1955440295" name="Picture 1" descr="A diagram of a machine&#10;&#10;Description automatically generated with medium confidence"/>
+                    <pic:cNvPicPr/>
+                  </pic:nvPicPr>
+                  <pic:blipFill>
+                    <a:blip r:embed="rId7" cstate="print">
+                      <a:extLst>
+                        <a:ext uri="{28A0092B-C50C-407E-A947-70E740481C1C}">
+                          <a14:useLocalDpi xmlns:a14="http://schemas.microsoft.com/office/drawing/2010/main" val="0"/>
+                        </a:ext>
+                      </a:extLst>
+                    </a:blip>
+                    <a:stretch>
+                      <a:fillRect/>
+                    </a:stretch>
+                  </pic:blipFill>
+                  <pic:spPr>
+                    <a:xfrm>
+                      <a:off x="0" y="0"/>
+                      <a:ext cx="6120130" cy="1980565"/>
+                    </a:xfrm>
+                    <a:prstGeom prst="rect">
+                      <a:avLst/>
+                    </a:prstGeom>
+                  </pic:spPr>
+                </pic:pic>
+              </a:graphicData>
+            </a:graphic>
+          </wp:inline>
+        </w:drawing>
+      </w:r>
+    </w:p>
+    <w:p>
+      <w:pPr>
+        <w:pStyle w:val="NormalWeb"/>
+        <w:shd w:val="clear" w:color="auto" w:fill="FFFFFF"/>
+        <w:ind w:left="708"/>
+        <w:rPr>
+          <w:rFonts w:asciiTheme="minorHAnsi" w:hAnsiTheme="minorHAnsi" w:cstheme="minorHAnsi"/>
+          <w:color w:val="1F1F1F"/>
+        </w:rPr>
+      </w:pPr>
+      <w:r>
+        <w:rPr>
+          <w:rFonts w:asciiTheme="minorHAnsi" w:hAnsiTheme="minorHAnsi" w:cstheme="minorHAnsi"/>
+          <w:noProof/>
+          <w:color w:val="1F1F1F"/>
+          <w14:ligatures w14:val="standardContextual"/>
+        </w:rPr>
+        <w:drawing>
+          <wp:inline distT="0" distB="0" distL="0" distR="0" wp14:anchorId="03896DE6" wp14:editId="34D51B50">
+            <wp:extent cx="6120130" cy="2012315"/>
+            <wp:effectExtent l="0" t="0" r="0" b="6985"/>
+            <wp:docPr id="727476240" name="Picture 2" descr="A screenshot of a computer&#10;&#10;Description automatically generated"/>
+            <wp:cNvGraphicFramePr>
+              <a:graphicFrameLocks xmlns:a="http://schemas.openxmlformats.org/drawingml/2006/main" noChangeAspect="1"/>
+            </wp:cNvGraphicFramePr>
+            <a:graphic xmlns:a="http://schemas.openxmlformats.org/drawingml/2006/main">
+              <a:graphicData uri="http://schemas.openxmlformats.org/drawingml/2006/picture">
+                <pic:pic xmlns:pic="http://schemas.openxmlformats.org/drawingml/2006/picture">
+                  <pic:nvPicPr>
+                    <pic:cNvPr id="727476240" name="Picture 2" descr="A screenshot of a computer&#10;&#10;Description automatically generated"/>
+                    <pic:cNvPicPr/>
+                  </pic:nvPicPr>
+                  <pic:blipFill>
+                    <a:blip r:embed="rId8" cstate="print">
+                      <a:extLst>
+                        <a:ext uri="{28A0092B-C50C-407E-A947-70E740481C1C}">
+                          <a14:useLocalDpi xmlns:a14="http://schemas.microsoft.com/office/drawing/2010/main" val="0"/>
+                        </a:ext>
+                      </a:extLst>
+                    </a:blip>
+                    <a:stretch>
+                      <a:fillRect/>
+                    </a:stretch>
+                  </pic:blipFill>
+                  <pic:spPr>
+                    <a:xfrm>
+                      <a:off x="0" y="0"/>
+                      <a:ext cx="6120130" cy="2012315"/>
+                    </a:xfrm>
+                    <a:prstGeom prst="rect">
+                      <a:avLst/>
+                    </a:prstGeom>
+                  </pic:spPr>
+                </pic:pic>
+              </a:graphicData>
+            </a:graphic>
+          </wp:inline>
+        </w:drawing>
+      </w:r>
+    </w:p>
+    <w:p>
+      <w:pPr>
+        <w:pStyle w:val="NormalWeb"/>
+        <w:shd w:val="clear" w:color="auto" w:fill="FFFFFF"/>
+        <w:ind w:left="708"/>
+        <w:rPr>
+          <w:rFonts w:asciiTheme="minorHAnsi" w:hAnsiTheme="minorHAnsi" w:cstheme="minorHAnsi"/>
+          <w:color w:val="1F1F1F"/>
+        </w:rPr>
+      </w:pPr>
+      <w:r>
+        <w:rPr>
+          <w:rFonts w:asciiTheme="minorHAnsi" w:hAnsiTheme="minorHAnsi" w:cstheme="minorHAnsi"/>
+          <w:noProof/>
+          <w:color w:val="1F1F1F"/>
+          <w14:ligatures w14:val="standardContextual"/>
+        </w:rPr>
+        <w:lastRenderedPageBreak/>
+        <w:drawing>
+          <wp:inline distT="0" distB="0" distL="0" distR="0" wp14:anchorId="003294D2" wp14:editId="2F2EE35C">
+            <wp:extent cx="6120130" cy="7967345"/>
+            <wp:effectExtent l="0" t="0" r="0" b="0"/>
+            <wp:docPr id="1701128091" name="Picture 3" descr="A white sheet of paper with black text&#10;&#10;Description automatically generated"/>
+            <wp:cNvGraphicFramePr>
+              <a:graphicFrameLocks xmlns:a="http://schemas.openxmlformats.org/drawingml/2006/main" noChangeAspect="1"/>
+            </wp:cNvGraphicFramePr>
+            <a:graphic xmlns:a="http://schemas.openxmlformats.org/drawingml/2006/main">
+              <a:graphicData uri="http://schemas.openxmlformats.org/drawingml/2006/picture">
+                <pic:pic xmlns:pic="http://schemas.openxmlformats.org/drawingml/2006/picture">
+                  <pic:nvPicPr>
+                    <pic:cNvPr id="1701128091" name="Picture 3" descr="A white sheet of paper with black text&#10;&#10;Description automatically generated"/>
+                    <pic:cNvPicPr/>
+                  </pic:nvPicPr>
+                  <pic:blipFill>
+                    <a:blip r:embed="rId9">
+                      <a:extLst>
+                        <a:ext uri="{28A0092B-C50C-407E-A947-70E740481C1C}">
+                          <a14:useLocalDpi xmlns:a14="http://schemas.microsoft.com/office/drawing/2010/main" val="0"/>
+                        </a:ext>
+                      </a:extLst>
+                    </a:blip>
+                    <a:stretch>
+                      <a:fillRect/>
+                    </a:stretch>
+                  </pic:blipFill>
+                  <pic:spPr>
+                    <a:xfrm>
+                      <a:off x="0" y="0"/>
+                      <a:ext cx="6120130" cy="7967345"/>
+                    </a:xfrm>
+                    <a:prstGeom prst="rect">
+                      <a:avLst/>
+                    </a:prstGeom>
+                  </pic:spPr>
+                </pic:pic>
+              </a:graphicData>
+            </a:graphic>
+          </wp:inline>
+        </w:drawing>
+      </w:r>
+    </w:p>
+    <w:p>
+      <w:pPr>
+        <w:pStyle w:val="NormalWeb"/>
+        <w:shd w:val="clear" w:color="auto" w:fill="FFFFFF"/>
+        <w:ind w:left="708"/>
+        <w:rPr>
+          <w:rFonts w:asciiTheme="minorHAnsi" w:hAnsiTheme="minorHAnsi" w:cstheme="minorHAnsi"/>
+          <w:color w:val="1F1F1F"/>
+        </w:rPr>
+      </w:pPr>
+      <w:r>
+        <w:rPr>
+          <w:noProof/>
+        </w:rPr>
+        <w:lastRenderedPageBreak/>
         <w:drawing>
           <wp:anchor distT="0" distB="0" distL="114300" distR="114300" simplePos="0" relativeHeight="251658240" behindDoc="0" locked="0" layoutInCell="1" allowOverlap="1" wp14:anchorId="52326123" wp14:editId="47BA02E5">
             <wp:simplePos x="0" y="0"/>
@@ -1057,7 +1164,7 @@
                     </pic:cNvPicPr>
                   </pic:nvPicPr>
                   <pic:blipFill rotWithShape="1">
-                    <a:blip r:embed="rId7">
+                    <a:blip r:embed="rId10">
                       <a:extLst>
                         <a:ext uri="{28A0092B-C50C-407E-A947-70E740481C1C}">
                           <a14:useLocalDpi xmlns:a14="http://schemas.microsoft.com/office/drawing/2010/main" val="0"/>
@@ -1108,7 +1215,7 @@
     </w:p>
     <w:p>
       <w:pPr>
-        <w:pStyle w:val="NormaleWeb"/>
+        <w:pStyle w:val="NormalWeb"/>
         <w:shd w:val="clear" w:color="auto" w:fill="FFFFFF"/>
         <w:ind w:left="708"/>
         <w:rPr>
@@ -1125,23 +1232,14 @@
         </w:rPr>
         <w:t xml:space="preserve">Diagramma dello schema </w:t>
       </w:r>
-      <w:hyperlink r:id="rId8" w:history="1">
-        <w:proofErr w:type="spellStart"/>
+      <w:hyperlink r:id="rId11" w:history="1">
         <w:r>
           <w:rPr>
-            <w:rStyle w:val="Collegamentoipertestuale"/>
+            <w:rStyle w:val="Hyperlink"/>
             <w:rFonts w:asciiTheme="minorHAnsi" w:hAnsiTheme="minorHAnsi" w:cstheme="minorHAnsi"/>
           </w:rPr>
-          <w:t>xs</w:t>
+          <w:t>xsd</w:t>
         </w:r>
-        <w:r>
-          <w:rPr>
-            <w:rStyle w:val="Collegamentoipertestuale"/>
-            <w:rFonts w:asciiTheme="minorHAnsi" w:hAnsiTheme="minorHAnsi" w:cstheme="minorHAnsi"/>
-          </w:rPr>
-          <w:t>d</w:t>
-        </w:r>
-        <w:proofErr w:type="spellEnd"/>
       </w:hyperlink>
       <w:r>
         <w:rPr>
@@ -1181,7 +1279,7 @@
     </w:p>
     <w:p>
       <w:pPr>
-        <w:pStyle w:val="Titolo1"/>
+        <w:pStyle w:val="Heading1"/>
         <w:ind w:firstLine="360"/>
       </w:pPr>
       <w:r>
@@ -1193,7 +1291,7 @@
     </w:p>
     <w:p>
       <w:pPr>
-        <w:pStyle w:val="NormaleWeb"/>
+        <w:pStyle w:val="NormalWeb"/>
         <w:shd w:val="clear" w:color="auto" w:fill="FFFFFF"/>
         <w:ind w:left="708"/>
         <w:rPr>
@@ -1203,7 +1301,7 @@
       </w:pPr>
       <w:r>
         <w:rPr>
-          <w:rStyle w:val="Enfasigrassetto"/>
+          <w:rStyle w:val="Strong"/>
           <w:rFonts w:asciiTheme="minorHAnsi" w:eastAsiaTheme="majorEastAsia" w:hAnsiTheme="minorHAnsi" w:cstheme="minorHAnsi"/>
           <w:color w:val="1F1F1F"/>
         </w:rPr>
@@ -1211,7 +1309,7 @@
       </w:r>
       <w:r>
         <w:rPr>
-          <w:rStyle w:val="Enfasigrassetto"/>
+          <w:rStyle w:val="Strong"/>
           <w:rFonts w:asciiTheme="minorHAnsi" w:eastAsiaTheme="majorEastAsia" w:hAnsiTheme="minorHAnsi" w:cstheme="minorHAnsi"/>
           <w:color w:val="1F1F1F"/>
         </w:rPr>
@@ -1236,42 +1334,26 @@
           <w:rFonts w:asciiTheme="minorHAnsi" w:hAnsiTheme="minorHAnsi" w:cstheme="minorHAnsi"/>
           <w:color w:val="1F1F1F"/>
         </w:rPr>
-        <w:t xml:space="preserve"> </w:t>
-      </w:r>
-      <w:proofErr w:type="spellStart"/>
+        <w:t xml:space="preserve"> RESTful per l</w:t>
+      </w:r>
       <w:r>
         <w:rPr>
           <w:rFonts w:asciiTheme="minorHAnsi" w:hAnsiTheme="minorHAnsi" w:cstheme="minorHAnsi"/>
           <w:color w:val="1F1F1F"/>
         </w:rPr>
-        <w:t>RESTful</w:t>
-      </w:r>
-      <w:proofErr w:type="spellEnd"/>
+        <w:t xml:space="preserve">a richiesta </w:t>
+      </w:r>
       <w:r>
         <w:rPr>
           <w:rFonts w:asciiTheme="minorHAnsi" w:hAnsiTheme="minorHAnsi" w:cstheme="minorHAnsi"/>
           <w:color w:val="1F1F1F"/>
         </w:rPr>
-        <w:t xml:space="preserve"> per l</w:t>
-      </w:r>
-      <w:r>
-        <w:rPr>
-          <w:rFonts w:asciiTheme="minorHAnsi" w:hAnsiTheme="minorHAnsi" w:cstheme="minorHAnsi"/>
-          <w:color w:val="1F1F1F"/>
-        </w:rPr>
-        <w:t xml:space="preserve">a richiesta </w:t>
-      </w:r>
-      <w:r>
-        <w:rPr>
-          <w:rFonts w:asciiTheme="minorHAnsi" w:hAnsiTheme="minorHAnsi" w:cstheme="minorHAnsi"/>
-          <w:color w:val="1F1F1F"/>
-        </w:rPr>
         <w:t>alle informazioni sulle piante d'acquario.</w:t>
       </w:r>
     </w:p>
     <w:p>
       <w:pPr>
-        <w:pStyle w:val="NormaleWeb"/>
+        <w:pStyle w:val="NormalWeb"/>
         <w:shd w:val="clear" w:color="auto" w:fill="FFFFFF"/>
         <w:ind w:left="708"/>
         <w:rPr>
@@ -1283,7 +1365,7 @@
       </w:pPr>
       <w:r>
         <w:rPr>
-          <w:rStyle w:val="Enfasigrassetto"/>
+          <w:rStyle w:val="Strong"/>
           <w:rFonts w:asciiTheme="minorHAnsi" w:eastAsiaTheme="majorEastAsia" w:hAnsiTheme="minorHAnsi" w:cstheme="minorHAnsi"/>
           <w:color w:val="1F1F1F"/>
         </w:rPr>
@@ -1488,7 +1570,7 @@
     </w:p>
     <w:p>
       <w:pPr>
-        <w:pStyle w:val="NormaleWeb"/>
+        <w:pStyle w:val="NormalWeb"/>
         <w:shd w:val="clear" w:color="auto" w:fill="FFFFFF"/>
         <w:ind w:left="708"/>
         <w:rPr>
@@ -1498,7 +1580,7 @@
       </w:pPr>
       <w:r>
         <w:rPr>
-          <w:rStyle w:val="Enfasigrassetto"/>
+          <w:rStyle w:val="Strong"/>
           <w:rFonts w:asciiTheme="minorHAnsi" w:eastAsiaTheme="majorEastAsia" w:hAnsiTheme="minorHAnsi" w:cstheme="minorHAnsi"/>
           <w:color w:val="1F1F1F"/>
         </w:rPr>
@@ -1525,7 +1607,7 @@
       </w:pPr>
       <w:r>
         <w:rPr>
-          <w:rStyle w:val="Enfasigrassetto"/>
+          <w:rStyle w:val="Strong"/>
           <w:rFonts w:cstheme="minorHAnsi"/>
           <w:color w:val="1F1F1F"/>
         </w:rPr>
@@ -1552,7 +1634,7 @@
       </w:pPr>
       <w:r>
         <w:rPr>
-          <w:rStyle w:val="CodiceHTML"/>
+          <w:rStyle w:val="HTMLCode"/>
           <w:rFonts w:asciiTheme="minorHAnsi" w:eastAsiaTheme="minorHAnsi" w:hAnsiTheme="minorHAnsi" w:cstheme="minorHAnsi"/>
           <w:color w:val="1F1F1F"/>
         </w:rPr>
@@ -1586,11 +1668,10 @@
       </w:pPr>
       <w:r>
         <w:rPr>
-          <w:rStyle w:val="Enfasigrassetto"/>
+          <w:rStyle w:val="Strong"/>
           <w:rFonts w:cstheme="minorHAnsi"/>
           <w:color w:val="1F1F1F"/>
         </w:rPr>
-        <w:lastRenderedPageBreak/>
         <w:t>Ricerca con filtri avanzati:</w:t>
       </w:r>
     </w:p>
@@ -1614,7 +1695,7 @@
       </w:pPr>
       <w:r>
         <w:rPr>
-          <w:rStyle w:val="CodiceHTML"/>
+          <w:rStyle w:val="HTMLCode"/>
           <w:rFonts w:asciiTheme="minorHAnsi" w:eastAsiaTheme="minorHAnsi" w:hAnsiTheme="minorHAnsi" w:cstheme="minorHAnsi"/>
           <w:color w:val="1F1F1F"/>
         </w:rPr>
@@ -1625,23 +1706,7 @@
           <w:rFonts w:cstheme="minorHAnsi"/>
           <w:color w:val="1F1F1F"/>
         </w:rPr>
-        <w:t xml:space="preserve">: il tipo di pianta (es: erba, </w:t>
-      </w:r>
-      <w:proofErr w:type="spellStart"/>
-      <w:r>
-        <w:rPr>
-          <w:rFonts w:cstheme="minorHAnsi"/>
-          <w:color w:val="1F1F1F"/>
-        </w:rPr>
-        <w:t>anubias</w:t>
-      </w:r>
-      <w:proofErr w:type="spellEnd"/>
-      <w:r>
-        <w:rPr>
-          <w:rFonts w:cstheme="minorHAnsi"/>
-          <w:color w:val="1F1F1F"/>
-        </w:rPr>
-        <w:t>, ecc.).</w:t>
+        <w:t>: il tipo di pianta (es: erba, anubias, ecc.).</w:t>
       </w:r>
     </w:p>
     <w:p>
@@ -1664,7 +1729,7 @@
       </w:pPr>
       <w:r>
         <w:rPr>
-          <w:rStyle w:val="CodiceHTML"/>
+          <w:rStyle w:val="HTMLCode"/>
           <w:rFonts w:asciiTheme="minorHAnsi" w:eastAsiaTheme="minorHAnsi" w:hAnsiTheme="minorHAnsi" w:cstheme="minorHAnsi"/>
           <w:color w:val="1F1F1F"/>
         </w:rPr>
@@ -1696,16 +1761,14 @@
           <w:color w:val="1F1F1F"/>
         </w:rPr>
       </w:pPr>
-      <w:proofErr w:type="spellStart"/>
-      <w:r>
-        <w:rPr>
-          <w:rStyle w:val="CodiceHTML"/>
+      <w:r>
+        <w:rPr>
+          <w:rStyle w:val="HTMLCode"/>
           <w:rFonts w:asciiTheme="minorHAnsi" w:eastAsiaTheme="minorHAnsi" w:hAnsiTheme="minorHAnsi" w:cstheme="minorHAnsi"/>
           <w:color w:val="1F1F1F"/>
         </w:rPr>
         <w:t>tasso_crescita</w:t>
       </w:r>
-      <w:proofErr w:type="spellEnd"/>
       <w:r>
         <w:rPr>
           <w:rFonts w:cstheme="minorHAnsi"/>
@@ -1734,7 +1797,7 @@
       </w:pPr>
       <w:r>
         <w:rPr>
-          <w:rStyle w:val="CodiceHTML"/>
+          <w:rStyle w:val="HTMLCode"/>
           <w:rFonts w:asciiTheme="minorHAnsi" w:eastAsiaTheme="minorHAnsi" w:hAnsiTheme="minorHAnsi" w:cstheme="minorHAnsi"/>
           <w:color w:val="1F1F1F"/>
         </w:rPr>
@@ -1768,7 +1831,7 @@
       </w:pPr>
       <w:r>
         <w:rPr>
-          <w:rStyle w:val="CodiceHTML"/>
+          <w:rStyle w:val="HTMLCode"/>
           <w:rFonts w:asciiTheme="minorHAnsi" w:eastAsiaTheme="minorHAnsi" w:hAnsiTheme="minorHAnsi" w:cstheme="minorHAnsi"/>
           <w:color w:val="1F1F1F"/>
         </w:rPr>
@@ -1800,16 +1863,14 @@
           <w:color w:val="1F1F1F"/>
         </w:rPr>
       </w:pPr>
-      <w:proofErr w:type="spellStart"/>
-      <w:r>
-        <w:rPr>
-          <w:rStyle w:val="CodiceHTML"/>
+      <w:r>
+        <w:rPr>
+          <w:rStyle w:val="HTMLCode"/>
           <w:rFonts w:asciiTheme="minorHAnsi" w:eastAsiaTheme="minorHAnsi" w:hAnsiTheme="minorHAnsi" w:cstheme="minorHAnsi"/>
           <w:color w:val="1F1F1F"/>
         </w:rPr>
         <w:t>ph_minimo</w:t>
       </w:r>
-      <w:proofErr w:type="spellEnd"/>
       <w:r>
         <w:rPr>
           <w:rFonts w:cstheme="minorHAnsi"/>
@@ -1836,16 +1897,14 @@
           <w:color w:val="1F1F1F"/>
         </w:rPr>
       </w:pPr>
-      <w:proofErr w:type="spellStart"/>
-      <w:r>
-        <w:rPr>
-          <w:rStyle w:val="CodiceHTML"/>
+      <w:r>
+        <w:rPr>
+          <w:rStyle w:val="HTMLCode"/>
           <w:rFonts w:asciiTheme="minorHAnsi" w:eastAsiaTheme="minorHAnsi" w:hAnsiTheme="minorHAnsi" w:cstheme="minorHAnsi"/>
           <w:color w:val="1F1F1F"/>
         </w:rPr>
         <w:t>ph_massimo</w:t>
       </w:r>
-      <w:proofErr w:type="spellEnd"/>
       <w:r>
         <w:rPr>
           <w:rFonts w:cstheme="minorHAnsi"/>
@@ -1872,16 +1931,14 @@
           <w:color w:val="1F1F1F"/>
         </w:rPr>
       </w:pPr>
-      <w:proofErr w:type="spellStart"/>
-      <w:r>
-        <w:rPr>
-          <w:rStyle w:val="CodiceHTML"/>
+      <w:r>
+        <w:rPr>
+          <w:rStyle w:val="HTMLCode"/>
           <w:rFonts w:asciiTheme="minorHAnsi" w:eastAsiaTheme="minorHAnsi" w:hAnsiTheme="minorHAnsi" w:cstheme="minorHAnsi"/>
           <w:color w:val="1F1F1F"/>
         </w:rPr>
         <w:t>temperatura_minima</w:t>
       </w:r>
-      <w:proofErr w:type="spellEnd"/>
       <w:r>
         <w:rPr>
           <w:rFonts w:cstheme="minorHAnsi"/>
@@ -1908,16 +1965,14 @@
           <w:color w:val="1F1F1F"/>
         </w:rPr>
       </w:pPr>
-      <w:proofErr w:type="spellStart"/>
-      <w:r>
-        <w:rPr>
-          <w:rStyle w:val="CodiceHTML"/>
+      <w:r>
+        <w:rPr>
+          <w:rStyle w:val="HTMLCode"/>
           <w:rFonts w:asciiTheme="minorHAnsi" w:eastAsiaTheme="minorHAnsi" w:hAnsiTheme="minorHAnsi" w:cstheme="minorHAnsi"/>
           <w:color w:val="1F1F1F"/>
         </w:rPr>
         <w:t>temperatura_massima</w:t>
       </w:r>
-      <w:proofErr w:type="spellEnd"/>
       <w:r>
         <w:rPr>
           <w:rFonts w:cstheme="minorHAnsi"/>
@@ -1928,16 +1983,17 @@
     </w:p>
     <w:p>
       <w:pPr>
-        <w:pStyle w:val="Titolo1"/>
+        <w:pStyle w:val="Heading1"/>
         <w:ind w:firstLine="360"/>
       </w:pPr>
       <w:r>
+        <w:lastRenderedPageBreak/>
         <w:t>4. Requisiti del Progetto</w:t>
       </w:r>
     </w:p>
     <w:p>
       <w:pPr>
-        <w:pStyle w:val="NormaleWeb"/>
+        <w:pStyle w:val="NormalWeb"/>
         <w:shd w:val="clear" w:color="auto" w:fill="FFFFFF"/>
         <w:ind w:left="360" w:firstLine="360"/>
         <w:rPr>
@@ -1947,7 +2003,7 @@
       </w:pPr>
       <w:r>
         <w:rPr>
-          <w:rStyle w:val="Enfasigrassetto"/>
+          <w:rStyle w:val="Strong"/>
           <w:rFonts w:asciiTheme="minorHAnsi" w:hAnsiTheme="minorHAnsi" w:cstheme="minorHAnsi"/>
           <w:color w:val="1F1F1F"/>
         </w:rPr>
@@ -2114,7 +2170,7 @@
     </w:p>
     <w:p>
       <w:pPr>
-        <w:pStyle w:val="NormaleWeb"/>
+        <w:pStyle w:val="NormalWeb"/>
         <w:shd w:val="clear" w:color="auto" w:fill="FFFFFF"/>
         <w:ind w:firstLine="708"/>
         <w:rPr>
@@ -2469,11 +2525,9 @@
                             <w:pPr>
                               <w:jc w:val="center"/>
                             </w:pPr>
-                            <w:proofErr w:type="spellStart"/>
                             <w:r>
                               <w:t>ddassdasada</w:t>
                             </w:r>
-                            <w:proofErr w:type="spellEnd"/>
                           </w:p>
                         </w:txbxContent>
                       </wps:txbx>
@@ -2498,11 +2552,9 @@
                       <w:pPr>
                         <w:jc w:val="center"/>
                       </w:pPr>
-                      <w:proofErr w:type="spellStart"/>
                       <w:r>
                         <w:t>ddassdasada</w:t>
                       </w:r>
-                      <w:proofErr w:type="spellEnd"/>
                     </w:p>
                   </w:txbxContent>
                 </v:textbox>
@@ -2539,7 +2591,7 @@
                     <pic:cNvPicPr/>
                   </pic:nvPicPr>
                   <pic:blipFill>
-                    <a:blip r:embed="rId9">
+                    <a:blip r:embed="rId12">
                       <a:extLst>
                         <a:ext uri="{28A0092B-C50C-407E-A947-70E740481C1C}">
                           <a14:useLocalDpi xmlns:a14="http://schemas.microsoft.com/office/drawing/2010/main" val="0"/>
@@ -2604,7 +2656,7 @@
     </w:p>
     <w:p>
       <w:pPr>
-        <w:pStyle w:val="NormaleWeb"/>
+        <w:pStyle w:val="NormalWeb"/>
         <w:shd w:val="clear" w:color="auto" w:fill="FFFFFF"/>
         <w:ind w:left="360" w:firstLine="360"/>
         <w:rPr>
@@ -2614,7 +2666,7 @@
       </w:pPr>
       <w:r>
         <w:rPr>
-          <w:rStyle w:val="Enfasigrassetto"/>
+          <w:rStyle w:val="Strong"/>
           <w:rFonts w:asciiTheme="minorHAnsi" w:hAnsiTheme="minorHAnsi" w:cstheme="minorHAnsi"/>
           <w:color w:val="1F1F1F"/>
         </w:rPr>
@@ -2644,23 +2696,7 @@
           <w:rFonts w:cstheme="minorHAnsi"/>
           <w:color w:val="1F1F1F"/>
         </w:rPr>
-        <w:t xml:space="preserve">Il sistema deve essere in grado di rispondere alle richieste in modo rapido </w:t>
-      </w:r>
-      <w:proofErr w:type="gramStart"/>
-      <w:r>
-        <w:rPr>
-          <w:rFonts w:cstheme="minorHAnsi"/>
-          <w:color w:val="1F1F1F"/>
-        </w:rPr>
-        <w:t>e</w:t>
-      </w:r>
-      <w:proofErr w:type="gramEnd"/>
-      <w:r>
-        <w:rPr>
-          <w:rFonts w:cstheme="minorHAnsi"/>
-          <w:color w:val="1F1F1F"/>
-        </w:rPr>
-        <w:t xml:space="preserve"> efficiente</w:t>
+        <w:t>Il sistema deve essere in grado di rispondere alle richieste in modo rapido e efficiente</w:t>
       </w:r>
       <w:r>
         <w:rPr>
@@ -2698,7 +2734,7 @@
     </w:p>
     <w:p>
       <w:pPr>
-        <w:pStyle w:val="Titolo1"/>
+        <w:pStyle w:val="Heading1"/>
         <w:ind w:firstLine="360"/>
       </w:pPr>
       <w:r>
@@ -2741,12 +2777,13 @@
           <w:lang w:eastAsia="it-IT"/>
           <w14:ligatures w14:val="none"/>
         </w:rPr>
+        <w:lastRenderedPageBreak/>
         <w:t>Linguaggi di programmazione utilizzati:</w:t>
       </w:r>
     </w:p>
     <w:p>
       <w:pPr>
-        <w:pStyle w:val="Paragrafoelenco"/>
+        <w:pStyle w:val="ListParagraph"/>
         <w:numPr>
           <w:ilvl w:val="0"/>
           <w:numId w:val="37"/>
@@ -2773,7 +2810,7 @@
     </w:p>
     <w:p>
       <w:pPr>
-        <w:pStyle w:val="Paragrafoelenco"/>
+        <w:pStyle w:val="ListParagraph"/>
         <w:numPr>
           <w:ilvl w:val="0"/>
           <w:numId w:val="37"/>
@@ -2801,7 +2838,7 @@
     </w:p>
     <w:p>
       <w:pPr>
-        <w:pStyle w:val="Paragrafoelenco"/>
+        <w:pStyle w:val="ListParagraph"/>
         <w:numPr>
           <w:ilvl w:val="0"/>
           <w:numId w:val="37"/>
@@ -2891,7 +2928,7 @@
     </w:p>
     <w:p>
       <w:pPr>
-        <w:pStyle w:val="Paragrafoelenco"/>
+        <w:pStyle w:val="ListParagraph"/>
         <w:numPr>
           <w:ilvl w:val="0"/>
           <w:numId w:val="25"/>
@@ -2917,7 +2954,7 @@
     </w:p>
     <w:p>
       <w:pPr>
-        <w:pStyle w:val="Paragrafoelenco"/>
+        <w:pStyle w:val="ListParagraph"/>
         <w:numPr>
           <w:ilvl w:val="0"/>
           <w:numId w:val="25"/>
@@ -2938,34 +2975,12 @@
           <w:lang w:eastAsia="it-IT"/>
           <w14:ligatures w14:val="none"/>
         </w:rPr>
-        <w:t xml:space="preserve">JAXB (Java Architecture for XML Binding): Utilizzato per la serializzazione e </w:t>
-      </w:r>
-      <w:proofErr w:type="spellStart"/>
-      <w:r>
-        <w:rPr>
-          <w:rFonts w:eastAsia="Times New Roman" w:cstheme="minorHAnsi"/>
-          <w:color w:val="000000"/>
-          <w:kern w:val="0"/>
-          <w:lang w:eastAsia="it-IT"/>
-          <w14:ligatures w14:val="none"/>
-        </w:rPr>
-        <w:t>deserializzazione</w:t>
-      </w:r>
-      <w:proofErr w:type="spellEnd"/>
-      <w:r>
-        <w:rPr>
-          <w:rFonts w:eastAsia="Times New Roman" w:cstheme="minorHAnsi"/>
-          <w:color w:val="000000"/>
-          <w:kern w:val="0"/>
-          <w:lang w:eastAsia="it-IT"/>
-          <w14:ligatures w14:val="none"/>
-        </w:rPr>
-        <w:t xml:space="preserve"> degli oggetti Java in e da XML.</w:t>
-      </w:r>
-    </w:p>
-    <w:p>
-      <w:pPr>
-        <w:pStyle w:val="Paragrafoelenco"/>
+        <w:t>JAXB (Java Architecture for XML Binding): Utilizzato per la serializzazione e deserializzazione degli oggetti Java in e da XML.</w:t>
+      </w:r>
+    </w:p>
+    <w:p>
+      <w:pPr>
+        <w:pStyle w:val="ListParagraph"/>
         <w:numPr>
           <w:ilvl w:val="0"/>
           <w:numId w:val="25"/>
@@ -2978,32 +2993,20 @@
           <w14:ligatures w14:val="none"/>
         </w:rPr>
       </w:pPr>
-      <w:proofErr w:type="spellStart"/>
-      <w:r>
-        <w:rPr>
-          <w:rFonts w:eastAsia="Times New Roman" w:cstheme="minorHAnsi"/>
-          <w:color w:val="000000"/>
-          <w:kern w:val="0"/>
-          <w:lang w:eastAsia="it-IT"/>
-          <w14:ligatures w14:val="none"/>
-        </w:rPr>
-        <w:t>JGoodies</w:t>
-      </w:r>
-      <w:proofErr w:type="spellEnd"/>
-      <w:r>
-        <w:rPr>
-          <w:rFonts w:eastAsia="Times New Roman" w:cstheme="minorHAnsi"/>
-          <w:color w:val="000000"/>
-          <w:kern w:val="0"/>
-          <w:lang w:eastAsia="it-IT"/>
-          <w14:ligatures w14:val="none"/>
-        </w:rPr>
-        <w:t xml:space="preserve"> Forms: Utilizzato per la gestione e la disposizione dei componenti GUI.</w:t>
-      </w:r>
-    </w:p>
-    <w:p>
-      <w:pPr>
-        <w:pStyle w:val="Paragrafoelenco"/>
+      <w:r>
+        <w:rPr>
+          <w:rFonts w:eastAsia="Times New Roman" w:cstheme="minorHAnsi"/>
+          <w:color w:val="000000"/>
+          <w:kern w:val="0"/>
+          <w:lang w:eastAsia="it-IT"/>
+          <w14:ligatures w14:val="none"/>
+        </w:rPr>
+        <w:t>JGoodies Forms: Utilizzato per la gestione e la disposizione dei componenti GUI.</w:t>
+      </w:r>
+    </w:p>
+    <w:p>
+      <w:pPr>
+        <w:pStyle w:val="ListParagraph"/>
         <w:numPr>
           <w:ilvl w:val="0"/>
           <w:numId w:val="25"/>
@@ -3016,32 +3019,20 @@
           <w14:ligatures w14:val="none"/>
         </w:rPr>
       </w:pPr>
-      <w:proofErr w:type="spellStart"/>
-      <w:r>
-        <w:rPr>
-          <w:rFonts w:eastAsia="Times New Roman" w:cstheme="minorHAnsi"/>
-          <w:color w:val="000000"/>
-          <w:kern w:val="0"/>
-          <w:lang w:eastAsia="it-IT"/>
-          <w14:ligatures w14:val="none"/>
-        </w:rPr>
-        <w:t>MigLayout</w:t>
-      </w:r>
-      <w:proofErr w:type="spellEnd"/>
-      <w:r>
-        <w:rPr>
-          <w:rFonts w:eastAsia="Times New Roman" w:cstheme="minorHAnsi"/>
-          <w:color w:val="000000"/>
-          <w:kern w:val="0"/>
-          <w:lang w:eastAsia="it-IT"/>
-          <w14:ligatures w14:val="none"/>
-        </w:rPr>
-        <w:t>: Un layout manager flessibile e potente per Swing e AWT.</w:t>
-      </w:r>
-    </w:p>
-    <w:p>
-      <w:pPr>
-        <w:pStyle w:val="Paragrafoelenco"/>
+      <w:r>
+        <w:rPr>
+          <w:rFonts w:eastAsia="Times New Roman" w:cstheme="minorHAnsi"/>
+          <w:color w:val="000000"/>
+          <w:kern w:val="0"/>
+          <w:lang w:eastAsia="it-IT"/>
+          <w14:ligatures w14:val="none"/>
+        </w:rPr>
+        <w:t>MigLayout: Un layout manager flessibile e potente per Swing e AWT.</w:t>
+      </w:r>
+    </w:p>
+    <w:p>
+      <w:pPr>
+        <w:pStyle w:val="ListParagraph"/>
         <w:numPr>
           <w:ilvl w:val="0"/>
           <w:numId w:val="25"/>
@@ -3062,78 +3053,12 @@
           <w:lang w:eastAsia="it-IT"/>
           <w14:ligatures w14:val="none"/>
         </w:rPr>
-        <w:t xml:space="preserve">JDK Libraries: Java Development Kit (JDK) fornisce una vasta gamma di librerie standard come </w:t>
-      </w:r>
-      <w:proofErr w:type="spellStart"/>
-      <w:r>
-        <w:rPr>
-          <w:rFonts w:eastAsia="Times New Roman" w:cstheme="minorHAnsi"/>
-          <w:color w:val="000000"/>
-          <w:kern w:val="0"/>
-          <w:lang w:eastAsia="it-IT"/>
-          <w14:ligatures w14:val="none"/>
-        </w:rPr>
-        <w:t>java.util</w:t>
-      </w:r>
-      <w:proofErr w:type="spellEnd"/>
-      <w:r>
-        <w:rPr>
-          <w:rFonts w:eastAsia="Times New Roman" w:cstheme="minorHAnsi"/>
-          <w:color w:val="000000"/>
-          <w:kern w:val="0"/>
-          <w:lang w:eastAsia="it-IT"/>
-          <w14:ligatures w14:val="none"/>
-        </w:rPr>
-        <w:t xml:space="preserve">, </w:t>
-      </w:r>
-      <w:proofErr w:type="spellStart"/>
-      <w:r>
-        <w:rPr>
-          <w:rFonts w:eastAsia="Times New Roman" w:cstheme="minorHAnsi"/>
-          <w:color w:val="000000"/>
-          <w:kern w:val="0"/>
-          <w:lang w:eastAsia="it-IT"/>
-          <w14:ligatures w14:val="none"/>
-        </w:rPr>
-        <w:t>java.awt</w:t>
-      </w:r>
-      <w:proofErr w:type="spellEnd"/>
-      <w:r>
-        <w:rPr>
-          <w:rFonts w:eastAsia="Times New Roman" w:cstheme="minorHAnsi"/>
-          <w:color w:val="000000"/>
-          <w:kern w:val="0"/>
-          <w:lang w:eastAsia="it-IT"/>
-          <w14:ligatures w14:val="none"/>
-        </w:rPr>
-        <w:t xml:space="preserve">, java.net, </w:t>
-      </w:r>
-      <w:proofErr w:type="spellStart"/>
-      <w:r>
-        <w:rPr>
-          <w:rFonts w:eastAsia="Times New Roman" w:cstheme="minorHAnsi"/>
-          <w:color w:val="000000"/>
-          <w:kern w:val="0"/>
-          <w:lang w:eastAsia="it-IT"/>
-          <w14:ligatures w14:val="none"/>
-        </w:rPr>
-        <w:t>java.io</w:t>
-      </w:r>
-      <w:proofErr w:type="spellEnd"/>
-      <w:r>
-        <w:rPr>
-          <w:rFonts w:eastAsia="Times New Roman" w:cstheme="minorHAnsi"/>
-          <w:color w:val="000000"/>
-          <w:kern w:val="0"/>
-          <w:lang w:eastAsia="it-IT"/>
-          <w14:ligatures w14:val="none"/>
-        </w:rPr>
-        <w:t>, ecc.</w:t>
-      </w:r>
-    </w:p>
-    <w:p>
-      <w:pPr>
-        <w:pStyle w:val="Paragrafoelenco"/>
+        <w:t>JDK Libraries: Java Development Kit (JDK) fornisce una vasta gamma di librerie standard come java.util, java.awt, java.net, java.io, ecc.</w:t>
+      </w:r>
+    </w:p>
+    <w:p>
+      <w:pPr>
+        <w:pStyle w:val="ListParagraph"/>
         <w:numPr>
           <w:ilvl w:val="0"/>
           <w:numId w:val="25"/>
@@ -3159,7 +3084,7 @@
     </w:p>
     <w:p>
       <w:pPr>
-        <w:pStyle w:val="Paragrafoelenco"/>
+        <w:pStyle w:val="ListParagraph"/>
         <w:numPr>
           <w:ilvl w:val="0"/>
           <w:numId w:val="25"/>
@@ -3185,7 +3110,7 @@
     </w:p>
     <w:p>
       <w:pPr>
-        <w:pStyle w:val="Paragrafoelenco"/>
+        <w:pStyle w:val="ListParagraph"/>
         <w:numPr>
           <w:ilvl w:val="0"/>
           <w:numId w:val="25"/>
@@ -3206,78 +3131,12 @@
           <w:lang w:eastAsia="it-IT"/>
           <w14:ligatures w14:val="none"/>
         </w:rPr>
-        <w:t xml:space="preserve">Java Standard Libraries: Alcune delle tue importazioni sono componenti standard di Java come </w:t>
-      </w:r>
-      <w:proofErr w:type="spellStart"/>
-      <w:r>
-        <w:rPr>
-          <w:rFonts w:eastAsia="Times New Roman" w:cstheme="minorHAnsi"/>
-          <w:color w:val="000000"/>
-          <w:kern w:val="0"/>
-          <w:lang w:eastAsia="it-IT"/>
-          <w14:ligatures w14:val="none"/>
-        </w:rPr>
-        <w:t>java.util</w:t>
-      </w:r>
-      <w:proofErr w:type="spellEnd"/>
-      <w:r>
-        <w:rPr>
-          <w:rFonts w:eastAsia="Times New Roman" w:cstheme="minorHAnsi"/>
-          <w:color w:val="000000"/>
-          <w:kern w:val="0"/>
-          <w:lang w:eastAsia="it-IT"/>
-          <w14:ligatures w14:val="none"/>
-        </w:rPr>
-        <w:t xml:space="preserve">, </w:t>
-      </w:r>
-      <w:proofErr w:type="spellStart"/>
-      <w:r>
-        <w:rPr>
-          <w:rFonts w:eastAsia="Times New Roman" w:cstheme="minorHAnsi"/>
-          <w:color w:val="000000"/>
-          <w:kern w:val="0"/>
-          <w:lang w:eastAsia="it-IT"/>
-          <w14:ligatures w14:val="none"/>
-        </w:rPr>
-        <w:t>java.awt</w:t>
-      </w:r>
-      <w:proofErr w:type="spellEnd"/>
-      <w:r>
-        <w:rPr>
-          <w:rFonts w:eastAsia="Times New Roman" w:cstheme="minorHAnsi"/>
-          <w:color w:val="000000"/>
-          <w:kern w:val="0"/>
-          <w:lang w:eastAsia="it-IT"/>
-          <w14:ligatures w14:val="none"/>
-        </w:rPr>
-        <w:t xml:space="preserve">, </w:t>
-      </w:r>
-      <w:proofErr w:type="spellStart"/>
-      <w:r>
-        <w:rPr>
-          <w:rFonts w:eastAsia="Times New Roman" w:cstheme="minorHAnsi"/>
-          <w:color w:val="000000"/>
-          <w:kern w:val="0"/>
-          <w:lang w:eastAsia="it-IT"/>
-          <w14:ligatures w14:val="none"/>
-        </w:rPr>
-        <w:t>java.io</w:t>
-      </w:r>
-      <w:proofErr w:type="spellEnd"/>
-      <w:r>
-        <w:rPr>
-          <w:rFonts w:eastAsia="Times New Roman" w:cstheme="minorHAnsi"/>
-          <w:color w:val="000000"/>
-          <w:kern w:val="0"/>
-          <w:lang w:eastAsia="it-IT"/>
-          <w14:ligatures w14:val="none"/>
-        </w:rPr>
-        <w:t>, ecc.</w:t>
-      </w:r>
-    </w:p>
-    <w:p>
-      <w:pPr>
-        <w:pStyle w:val="Paragrafoelenco"/>
+        <w:t>Java Standard Libraries: Alcune delle tue importazioni sono componenti standard di Java come java.util, java.awt, java.io, ecc.</w:t>
+      </w:r>
+    </w:p>
+    <w:p>
+      <w:pPr>
+        <w:pStyle w:val="ListParagraph"/>
         <w:numPr>
           <w:ilvl w:val="0"/>
           <w:numId w:val="25"/>
@@ -3331,7 +3190,7 @@
     </w:p>
     <w:p>
       <w:pPr>
-        <w:pStyle w:val="Paragrafoelenco"/>
+        <w:pStyle w:val="ListParagraph"/>
         <w:numPr>
           <w:ilvl w:val="0"/>
           <w:numId w:val="42"/>
@@ -3360,7 +3219,7 @@
     </w:p>
     <w:p>
       <w:pPr>
-        <w:pStyle w:val="Paragrafoelenco"/>
+        <w:pStyle w:val="ListParagraph"/>
         <w:numPr>
           <w:ilvl w:val="0"/>
           <w:numId w:val="42"/>
@@ -3409,7 +3268,7 @@
     </w:p>
     <w:p>
       <w:pPr>
-        <w:pStyle w:val="Paragrafoelenco"/>
+        <w:pStyle w:val="ListParagraph"/>
         <w:numPr>
           <w:ilvl w:val="0"/>
           <w:numId w:val="42"/>
@@ -3438,7 +3297,7 @@
     </w:p>
     <w:p>
       <w:pPr>
-        <w:pStyle w:val="Paragrafoelenco"/>
+        <w:pStyle w:val="ListParagraph"/>
         <w:numPr>
           <w:ilvl w:val="0"/>
           <w:numId w:val="42"/>
@@ -3497,7 +3356,7 @@
     </w:p>
     <w:p>
       <w:pPr>
-        <w:pStyle w:val="Paragrafoelenco"/>
+        <w:pStyle w:val="ListParagraph"/>
         <w:numPr>
           <w:ilvl w:val="0"/>
           <w:numId w:val="42"/>
@@ -3526,7 +3385,7 @@
     </w:p>
     <w:p>
       <w:pPr>
-        <w:pStyle w:val="Paragrafoelenco"/>
+        <w:pStyle w:val="ListParagraph"/>
         <w:numPr>
           <w:ilvl w:val="0"/>
           <w:numId w:val="42"/>
@@ -3542,27 +3401,15 @@
           <w14:ligatures w14:val="none"/>
         </w:rPr>
       </w:pPr>
-      <w:proofErr w:type="spellStart"/>
-      <w:r>
-        <w:rPr>
-          <w:rFonts w:eastAsia="Times New Roman" w:cstheme="minorHAnsi"/>
-          <w:color w:val="000000"/>
-          <w:kern w:val="0"/>
-          <w:lang w:eastAsia="it-IT"/>
-          <w14:ligatures w14:val="none"/>
-        </w:rPr>
-        <w:t>Deploy</w:t>
-      </w:r>
-      <w:proofErr w:type="spellEnd"/>
-      <w:r>
-        <w:rPr>
-          <w:rFonts w:eastAsia="Times New Roman" w:cstheme="minorHAnsi"/>
-          <w:color w:val="000000"/>
-          <w:kern w:val="0"/>
-          <w:lang w:eastAsia="it-IT"/>
-          <w14:ligatures w14:val="none"/>
-        </w:rPr>
-        <w:t>: Distribuzione dell'applicazione su un ambiente di produzione.</w:t>
+      <w:r>
+        <w:rPr>
+          <w:rFonts w:eastAsia="Times New Roman" w:cstheme="minorHAnsi"/>
+          <w:color w:val="000000"/>
+          <w:kern w:val="0"/>
+          <w:lang w:eastAsia="it-IT"/>
+          <w14:ligatures w14:val="none"/>
+        </w:rPr>
+        <w:t>Deploy: Distribuzione dell'applicazione su un ambiente di produzione.</w:t>
       </w:r>
     </w:p>
     <w:p>
@@ -3638,7 +3485,6 @@
           <w:lang w:eastAsia="it-IT"/>
           <w14:ligatures w14:val="none"/>
         </w:rPr>
-        <w:lastRenderedPageBreak/>
         <w:t>Il codice sorgente è organizzato in pacchetti Java:</w:t>
       </w:r>
     </w:p>
@@ -3695,27 +3541,15 @@
           <w14:ligatures w14:val="none"/>
         </w:rPr>
       </w:pPr>
-      <w:proofErr w:type="spellStart"/>
-      <w:r>
-        <w:rPr>
-          <w:rFonts w:eastAsia="Times New Roman" w:cstheme="minorHAnsi"/>
-          <w:color w:val="000000"/>
-          <w:kern w:val="0"/>
-          <w:lang w:eastAsia="it-IT"/>
-          <w14:ligatures w14:val="none"/>
-        </w:rPr>
-        <w:t>view</w:t>
-      </w:r>
-      <w:proofErr w:type="spellEnd"/>
-      <w:r>
-        <w:rPr>
-          <w:rFonts w:eastAsia="Times New Roman" w:cstheme="minorHAnsi"/>
-          <w:color w:val="000000"/>
-          <w:kern w:val="0"/>
-          <w:lang w:eastAsia="it-IT"/>
-          <w14:ligatures w14:val="none"/>
-        </w:rPr>
-        <w:t>: Contiene la classe Window che rappresenta l'interfaccia utente.</w:t>
+      <w:r>
+        <w:rPr>
+          <w:rFonts w:eastAsia="Times New Roman" w:cstheme="minorHAnsi"/>
+          <w:color w:val="000000"/>
+          <w:kern w:val="0"/>
+          <w:lang w:eastAsia="it-IT"/>
+          <w14:ligatures w14:val="none"/>
+        </w:rPr>
+        <w:t>view: Contiene la classe Window che rappresenta l'interfaccia utente.</w:t>
       </w:r>
     </w:p>
     <w:p>
@@ -3823,52 +3657,16 @@
           <w14:ligatures w14:val="none"/>
         </w:rPr>
       </w:pPr>
-      <w:proofErr w:type="spellStart"/>
-      <w:proofErr w:type="gramStart"/>
-      <w:r>
-        <w:rPr>
-          <w:rFonts w:eastAsia="Times New Roman" w:cstheme="minorHAnsi"/>
-          <w:color w:val="000000"/>
-          <w:kern w:val="0"/>
-          <w:lang w:eastAsia="it-IT"/>
-          <w14:ligatures w14:val="none"/>
-        </w:rPr>
-        <w:t>org.eclipse</w:t>
-      </w:r>
-      <w:proofErr w:type="gramEnd"/>
-      <w:r>
-        <w:rPr>
-          <w:rFonts w:eastAsia="Times New Roman" w:cstheme="minorHAnsi"/>
-          <w:color w:val="000000"/>
-          <w:kern w:val="0"/>
-          <w:lang w:eastAsia="it-IT"/>
-          <w14:ligatures w14:val="none"/>
-        </w:rPr>
-        <w:t>.wb.swing</w:t>
-      </w:r>
-      <w:proofErr w:type="spellEnd"/>
-      <w:r>
-        <w:rPr>
-          <w:rFonts w:eastAsia="Times New Roman" w:cstheme="minorHAnsi"/>
-          <w:color w:val="000000"/>
-          <w:kern w:val="0"/>
-          <w:lang w:eastAsia="it-IT"/>
-          <w14:ligatures w14:val="none"/>
-        </w:rPr>
-        <w:t xml:space="preserve">: contiene la classe </w:t>
-      </w:r>
-      <w:proofErr w:type="spellStart"/>
-      <w:r>
-        <w:rPr>
-          <w:rFonts w:eastAsia="Times New Roman" w:cstheme="minorHAnsi"/>
-          <w:color w:val="000000"/>
-          <w:kern w:val="0"/>
-          <w:lang w:eastAsia="it-IT"/>
-          <w14:ligatures w14:val="none"/>
-        </w:rPr>
-        <w:t>FocusTraversalOnArray</w:t>
-      </w:r>
-      <w:proofErr w:type="spellEnd"/>
+      <w:r>
+        <w:rPr>
+          <w:rFonts w:eastAsia="Times New Roman" w:cstheme="minorHAnsi"/>
+          <w:color w:val="000000"/>
+          <w:kern w:val="0"/>
+          <w:lang w:eastAsia="it-IT"/>
+          <w14:ligatures w14:val="none"/>
+        </w:rPr>
+        <w:t>org.eclipse.wb.swing: contiene la classe FocusTraversalOnArray</w:t>
+      </w:r>
     </w:p>
     <w:p>
       <w:pPr>
@@ -3920,7 +3718,7 @@
     </w:p>
     <w:p>
       <w:pPr>
-        <w:pStyle w:val="Paragrafoelenco"/>
+        <w:pStyle w:val="ListParagraph"/>
         <w:numPr>
           <w:ilvl w:val="0"/>
           <w:numId w:val="33"/>
@@ -3935,7 +3733,6 @@
           <w14:ligatures w14:val="none"/>
         </w:rPr>
       </w:pPr>
-      <w:proofErr w:type="spellStart"/>
       <w:r>
         <w:rPr>
           <w:rFonts w:eastAsia="Times New Roman" w:cstheme="minorHAnsi"/>
@@ -3946,9 +3743,9 @@
           <w:lang w:eastAsia="it-IT"/>
           <w14:ligatures w14:val="none"/>
         </w:rPr>
+        <w:lastRenderedPageBreak/>
         <w:t>genera_xml.php</w:t>
       </w:r>
-      <w:proofErr w:type="spellEnd"/>
     </w:p>
     <w:p>
       <w:pPr>
@@ -4019,127 +3816,15 @@
           <w14:ligatures w14:val="none"/>
         </w:rPr>
       </w:pPr>
-      <w:proofErr w:type="spellStart"/>
-      <w:proofErr w:type="gramStart"/>
-      <w:r>
-        <w:rPr>
-          <w:rFonts w:eastAsia="Times New Roman" w:cstheme="minorHAnsi"/>
-          <w:color w:val="000000"/>
-          <w:kern w:val="0"/>
-          <w:lang w:eastAsia="it-IT"/>
-          <w14:ligatures w14:val="none"/>
-        </w:rPr>
-        <w:t>generateXmlForTable</w:t>
-      </w:r>
-      <w:proofErr w:type="spellEnd"/>
-      <w:r>
-        <w:rPr>
-          <w:rFonts w:eastAsia="Times New Roman" w:cstheme="minorHAnsi"/>
-          <w:color w:val="000000"/>
-          <w:kern w:val="0"/>
-          <w:lang w:eastAsia="it-IT"/>
-          <w14:ligatures w14:val="none"/>
-        </w:rPr>
-        <w:t>(</w:t>
-      </w:r>
-      <w:proofErr w:type="gramEnd"/>
-      <w:r>
-        <w:rPr>
-          <w:rFonts w:eastAsia="Times New Roman" w:cstheme="minorHAnsi"/>
-          <w:color w:val="000000"/>
-          <w:kern w:val="0"/>
-          <w:lang w:eastAsia="it-IT"/>
-          <w14:ligatures w14:val="none"/>
-        </w:rPr>
-        <w:t>$</w:t>
-      </w:r>
-      <w:proofErr w:type="spellStart"/>
-      <w:r>
-        <w:rPr>
-          <w:rFonts w:eastAsia="Times New Roman" w:cstheme="minorHAnsi"/>
-          <w:color w:val="000000"/>
-          <w:kern w:val="0"/>
-          <w:lang w:eastAsia="it-IT"/>
-          <w14:ligatures w14:val="none"/>
-        </w:rPr>
-        <w:t>conn</w:t>
-      </w:r>
-      <w:proofErr w:type="spellEnd"/>
-      <w:r>
-        <w:rPr>
-          <w:rFonts w:eastAsia="Times New Roman" w:cstheme="minorHAnsi"/>
-          <w:color w:val="000000"/>
-          <w:kern w:val="0"/>
-          <w:lang w:eastAsia="it-IT"/>
-          <w14:ligatures w14:val="none"/>
-        </w:rPr>
-        <w:t>, $</w:t>
-      </w:r>
-      <w:proofErr w:type="spellStart"/>
-      <w:r>
-        <w:rPr>
-          <w:rFonts w:eastAsia="Times New Roman" w:cstheme="minorHAnsi"/>
-          <w:color w:val="000000"/>
-          <w:kern w:val="0"/>
-          <w:lang w:eastAsia="it-IT"/>
-          <w14:ligatures w14:val="none"/>
-        </w:rPr>
-        <w:t>tableName</w:t>
-      </w:r>
-      <w:proofErr w:type="spellEnd"/>
-      <w:r>
-        <w:rPr>
-          <w:rFonts w:eastAsia="Times New Roman" w:cstheme="minorHAnsi"/>
-          <w:color w:val="000000"/>
-          <w:kern w:val="0"/>
-          <w:lang w:eastAsia="it-IT"/>
-          <w14:ligatures w14:val="none"/>
-        </w:rPr>
-        <w:t>, $</w:t>
-      </w:r>
-      <w:proofErr w:type="spellStart"/>
-      <w:r>
-        <w:rPr>
-          <w:rFonts w:eastAsia="Times New Roman" w:cstheme="minorHAnsi"/>
-          <w:color w:val="000000"/>
-          <w:kern w:val="0"/>
-          <w:lang w:eastAsia="it-IT"/>
-          <w14:ligatures w14:val="none"/>
-        </w:rPr>
-        <w:t>xsdPath</w:t>
-      </w:r>
-      <w:proofErr w:type="spellEnd"/>
-      <w:r>
-        <w:rPr>
-          <w:rFonts w:eastAsia="Times New Roman" w:cstheme="minorHAnsi"/>
-          <w:color w:val="000000"/>
-          <w:kern w:val="0"/>
-          <w:lang w:eastAsia="it-IT"/>
-          <w14:ligatures w14:val="none"/>
-        </w:rPr>
-        <w:t>, $</w:t>
-      </w:r>
-      <w:proofErr w:type="spellStart"/>
-      <w:r>
-        <w:rPr>
-          <w:rFonts w:eastAsia="Times New Roman" w:cstheme="minorHAnsi"/>
-          <w:color w:val="000000"/>
-          <w:kern w:val="0"/>
-          <w:lang w:eastAsia="it-IT"/>
-          <w14:ligatures w14:val="none"/>
-        </w:rPr>
-        <w:t>xmlFileName</w:t>
-      </w:r>
-      <w:proofErr w:type="spellEnd"/>
-      <w:r>
-        <w:rPr>
-          <w:rFonts w:eastAsia="Times New Roman" w:cstheme="minorHAnsi"/>
-          <w:color w:val="000000"/>
-          <w:kern w:val="0"/>
-          <w:lang w:eastAsia="it-IT"/>
-          <w14:ligatures w14:val="none"/>
-        </w:rPr>
-        <w:t>): genera un XML per una specifica tabella.</w:t>
+      <w:r>
+        <w:rPr>
+          <w:rFonts w:eastAsia="Times New Roman" w:cstheme="minorHAnsi"/>
+          <w:color w:val="000000"/>
+          <w:kern w:val="0"/>
+          <w:lang w:eastAsia="it-IT"/>
+          <w14:ligatures w14:val="none"/>
+        </w:rPr>
+        <w:t>generateXmlForTable($conn, $tableName, $xsdPath, $xmlFileName): genera un XML per una specifica tabella.</w:t>
       </w:r>
     </w:p>
     <w:p>
@@ -4163,127 +3848,15 @@
           <w14:ligatures w14:val="none"/>
         </w:rPr>
       </w:pPr>
-      <w:proofErr w:type="spellStart"/>
-      <w:proofErr w:type="gramStart"/>
-      <w:r>
-        <w:rPr>
-          <w:rFonts w:eastAsia="Times New Roman" w:cstheme="minorHAnsi"/>
-          <w:color w:val="000000"/>
-          <w:kern w:val="0"/>
-          <w:lang w:eastAsia="it-IT"/>
-          <w14:ligatures w14:val="none"/>
-        </w:rPr>
-        <w:t>generateXmlFromResultSet</w:t>
-      </w:r>
-      <w:proofErr w:type="spellEnd"/>
-      <w:r>
-        <w:rPr>
-          <w:rFonts w:eastAsia="Times New Roman" w:cstheme="minorHAnsi"/>
-          <w:color w:val="000000"/>
-          <w:kern w:val="0"/>
-          <w:lang w:eastAsia="it-IT"/>
-          <w14:ligatures w14:val="none"/>
-        </w:rPr>
-        <w:t>(</w:t>
-      </w:r>
-      <w:proofErr w:type="gramEnd"/>
-      <w:r>
-        <w:rPr>
-          <w:rFonts w:eastAsia="Times New Roman" w:cstheme="minorHAnsi"/>
-          <w:color w:val="000000"/>
-          <w:kern w:val="0"/>
-          <w:lang w:eastAsia="it-IT"/>
-          <w14:ligatures w14:val="none"/>
-        </w:rPr>
-        <w:t>$</w:t>
-      </w:r>
-      <w:proofErr w:type="spellStart"/>
-      <w:r>
-        <w:rPr>
-          <w:rFonts w:eastAsia="Times New Roman" w:cstheme="minorHAnsi"/>
-          <w:color w:val="000000"/>
-          <w:kern w:val="0"/>
-          <w:lang w:eastAsia="it-IT"/>
-          <w14:ligatures w14:val="none"/>
-        </w:rPr>
-        <w:t>resultSet</w:t>
-      </w:r>
-      <w:proofErr w:type="spellEnd"/>
-      <w:r>
-        <w:rPr>
-          <w:rFonts w:eastAsia="Times New Roman" w:cstheme="minorHAnsi"/>
-          <w:color w:val="000000"/>
-          <w:kern w:val="0"/>
-          <w:lang w:eastAsia="it-IT"/>
-          <w14:ligatures w14:val="none"/>
-        </w:rPr>
-        <w:t>, $</w:t>
-      </w:r>
-      <w:proofErr w:type="spellStart"/>
-      <w:r>
-        <w:rPr>
-          <w:rFonts w:eastAsia="Times New Roman" w:cstheme="minorHAnsi"/>
-          <w:color w:val="000000"/>
-          <w:kern w:val="0"/>
-          <w:lang w:eastAsia="it-IT"/>
-          <w14:ligatures w14:val="none"/>
-        </w:rPr>
-        <w:t>xsdPath</w:t>
-      </w:r>
-      <w:proofErr w:type="spellEnd"/>
-      <w:r>
-        <w:rPr>
-          <w:rFonts w:eastAsia="Times New Roman" w:cstheme="minorHAnsi"/>
-          <w:color w:val="000000"/>
-          <w:kern w:val="0"/>
-          <w:lang w:eastAsia="it-IT"/>
-          <w14:ligatures w14:val="none"/>
-        </w:rPr>
-        <w:t>, $</w:t>
-      </w:r>
-      <w:proofErr w:type="spellStart"/>
-      <w:r>
-        <w:rPr>
-          <w:rFonts w:eastAsia="Times New Roman" w:cstheme="minorHAnsi"/>
-          <w:color w:val="000000"/>
-          <w:kern w:val="0"/>
-          <w:lang w:eastAsia="it-IT"/>
-          <w14:ligatures w14:val="none"/>
-        </w:rPr>
-        <w:t>rootTagName</w:t>
-      </w:r>
-      <w:proofErr w:type="spellEnd"/>
-      <w:r>
-        <w:rPr>
-          <w:rFonts w:eastAsia="Times New Roman" w:cstheme="minorHAnsi"/>
-          <w:color w:val="000000"/>
-          <w:kern w:val="0"/>
-          <w:lang w:eastAsia="it-IT"/>
-          <w14:ligatures w14:val="none"/>
-        </w:rPr>
-        <w:t xml:space="preserve">): genera un XML da un </w:t>
-      </w:r>
-      <w:proofErr w:type="spellStart"/>
-      <w:r>
-        <w:rPr>
-          <w:rFonts w:eastAsia="Times New Roman" w:cstheme="minorHAnsi"/>
-          <w:color w:val="000000"/>
-          <w:kern w:val="0"/>
-          <w:lang w:eastAsia="it-IT"/>
-          <w14:ligatures w14:val="none"/>
-        </w:rPr>
-        <w:t>ResultSet</w:t>
-      </w:r>
-      <w:proofErr w:type="spellEnd"/>
-      <w:r>
-        <w:rPr>
-          <w:rFonts w:eastAsia="Times New Roman" w:cstheme="minorHAnsi"/>
-          <w:color w:val="000000"/>
-          <w:kern w:val="0"/>
-          <w:lang w:eastAsia="it-IT"/>
-          <w14:ligatures w14:val="none"/>
-        </w:rPr>
-        <w:t>.</w:t>
+      <w:r>
+        <w:rPr>
+          <w:rFonts w:eastAsia="Times New Roman" w:cstheme="minorHAnsi"/>
+          <w:color w:val="000000"/>
+          <w:kern w:val="0"/>
+          <w:lang w:eastAsia="it-IT"/>
+          <w14:ligatures w14:val="none"/>
+        </w:rPr>
+        <w:t>generateXmlFromResultSet($resultSet, $xsdPath, $rootTagName): genera un XML da un ResultSet.</w:t>
       </w:r>
     </w:p>
     <w:p>
@@ -4303,83 +3876,15 @@
           <w14:ligatures w14:val="none"/>
         </w:rPr>
       </w:pPr>
-      <w:proofErr w:type="spellStart"/>
-      <w:proofErr w:type="gramStart"/>
-      <w:r>
-        <w:rPr>
-          <w:rFonts w:eastAsia="Times New Roman" w:cstheme="minorHAnsi"/>
-          <w:color w:val="000000"/>
-          <w:kern w:val="0"/>
-          <w:lang w:eastAsia="it-IT"/>
-          <w14:ligatures w14:val="none"/>
-        </w:rPr>
-        <w:t>displayImageFromBlob</w:t>
-      </w:r>
-      <w:proofErr w:type="spellEnd"/>
-      <w:r>
-        <w:rPr>
-          <w:rFonts w:eastAsia="Times New Roman" w:cstheme="minorHAnsi"/>
-          <w:color w:val="000000"/>
-          <w:kern w:val="0"/>
-          <w:lang w:eastAsia="it-IT"/>
-          <w14:ligatures w14:val="none"/>
-        </w:rPr>
-        <w:t>(</w:t>
-      </w:r>
-      <w:proofErr w:type="gramEnd"/>
-      <w:r>
-        <w:rPr>
-          <w:rFonts w:eastAsia="Times New Roman" w:cstheme="minorHAnsi"/>
-          <w:color w:val="000000"/>
-          <w:kern w:val="0"/>
-          <w:lang w:eastAsia="it-IT"/>
-          <w14:ligatures w14:val="none"/>
-        </w:rPr>
-        <w:t>$</w:t>
-      </w:r>
-      <w:proofErr w:type="spellStart"/>
-      <w:r>
-        <w:rPr>
-          <w:rFonts w:eastAsia="Times New Roman" w:cstheme="minorHAnsi"/>
-          <w:color w:val="000000"/>
-          <w:kern w:val="0"/>
-          <w:lang w:eastAsia="it-IT"/>
-          <w14:ligatures w14:val="none"/>
-        </w:rPr>
-        <w:t>blobData</w:t>
-      </w:r>
-      <w:proofErr w:type="spellEnd"/>
-      <w:r>
-        <w:rPr>
-          <w:rFonts w:eastAsia="Times New Roman" w:cstheme="minorHAnsi"/>
-          <w:color w:val="000000"/>
-          <w:kern w:val="0"/>
-          <w:lang w:eastAsia="it-IT"/>
-          <w14:ligatures w14:val="none"/>
-        </w:rPr>
-        <w:t>, $</w:t>
-      </w:r>
-      <w:proofErr w:type="spellStart"/>
-      <w:r>
-        <w:rPr>
-          <w:rFonts w:eastAsia="Times New Roman" w:cstheme="minorHAnsi"/>
-          <w:color w:val="000000"/>
-          <w:kern w:val="0"/>
-          <w:lang w:eastAsia="it-IT"/>
-          <w14:ligatures w14:val="none"/>
-        </w:rPr>
-        <w:t>contentType</w:t>
-      </w:r>
-      <w:proofErr w:type="spellEnd"/>
-      <w:r>
-        <w:rPr>
-          <w:rFonts w:eastAsia="Times New Roman" w:cstheme="minorHAnsi"/>
-          <w:color w:val="000000"/>
-          <w:kern w:val="0"/>
-          <w:lang w:eastAsia="it-IT"/>
-          <w14:ligatures w14:val="none"/>
-        </w:rPr>
-        <w:t>): visualizza un'immagine da un campo BLOB.</w:t>
+      <w:r>
+        <w:rPr>
+          <w:rFonts w:eastAsia="Times New Roman" w:cstheme="minorHAnsi"/>
+          <w:color w:val="000000"/>
+          <w:kern w:val="0"/>
+          <w:lang w:eastAsia="it-IT"/>
+          <w14:ligatures w14:val="none"/>
+        </w:rPr>
+        <w:t>displayImageFromBlob($blobData, $contentType): visualizza un'immagine da un campo BLOB.</w:t>
       </w:r>
     </w:p>
     <w:p>
@@ -4398,7 +3903,7 @@
     </w:p>
     <w:p>
       <w:pPr>
-        <w:pStyle w:val="Paragrafoelenco"/>
+        <w:pStyle w:val="ListParagraph"/>
         <w:numPr>
           <w:ilvl w:val="0"/>
           <w:numId w:val="33"/>
@@ -4413,7 +3918,6 @@
           <w14:ligatures w14:val="none"/>
         </w:rPr>
       </w:pPr>
-      <w:proofErr w:type="spellStart"/>
       <w:r>
         <w:rPr>
           <w:rFonts w:eastAsia="Times New Roman" w:cstheme="minorHAnsi"/>
@@ -4426,7 +3930,6 @@
         </w:rPr>
         <w:t>carica_da_xml.php</w:t>
       </w:r>
-      <w:proofErr w:type="spellEnd"/>
     </w:p>
     <w:p>
       <w:pPr>
@@ -4497,83 +4000,15 @@
           <w14:ligatures w14:val="none"/>
         </w:rPr>
       </w:pPr>
-      <w:proofErr w:type="spellStart"/>
-      <w:proofErr w:type="gramStart"/>
-      <w:r>
-        <w:rPr>
-          <w:rFonts w:eastAsia="Times New Roman" w:cstheme="minorHAnsi"/>
-          <w:color w:val="000000"/>
-          <w:kern w:val="0"/>
-          <w:lang w:eastAsia="it-IT"/>
-          <w14:ligatures w14:val="none"/>
-        </w:rPr>
-        <w:t>insertXmlIntoDatabase</w:t>
-      </w:r>
-      <w:proofErr w:type="spellEnd"/>
-      <w:r>
-        <w:rPr>
-          <w:rFonts w:eastAsia="Times New Roman" w:cstheme="minorHAnsi"/>
-          <w:color w:val="000000"/>
-          <w:kern w:val="0"/>
-          <w:lang w:eastAsia="it-IT"/>
-          <w14:ligatures w14:val="none"/>
-        </w:rPr>
-        <w:t>(</w:t>
-      </w:r>
-      <w:proofErr w:type="gramEnd"/>
-      <w:r>
-        <w:rPr>
-          <w:rFonts w:eastAsia="Times New Roman" w:cstheme="minorHAnsi"/>
-          <w:color w:val="000000"/>
-          <w:kern w:val="0"/>
-          <w:lang w:eastAsia="it-IT"/>
-          <w14:ligatures w14:val="none"/>
-        </w:rPr>
-        <w:t>$</w:t>
-      </w:r>
-      <w:proofErr w:type="spellStart"/>
-      <w:r>
-        <w:rPr>
-          <w:rFonts w:eastAsia="Times New Roman" w:cstheme="minorHAnsi"/>
-          <w:color w:val="000000"/>
-          <w:kern w:val="0"/>
-          <w:lang w:eastAsia="it-IT"/>
-          <w14:ligatures w14:val="none"/>
-        </w:rPr>
-        <w:t>xmlString</w:t>
-      </w:r>
-      <w:proofErr w:type="spellEnd"/>
-      <w:r>
-        <w:rPr>
-          <w:rFonts w:eastAsia="Times New Roman" w:cstheme="minorHAnsi"/>
-          <w:color w:val="000000"/>
-          <w:kern w:val="0"/>
-          <w:lang w:eastAsia="it-IT"/>
-          <w14:ligatures w14:val="none"/>
-        </w:rPr>
-        <w:t>, $</w:t>
-      </w:r>
-      <w:proofErr w:type="spellStart"/>
-      <w:r>
-        <w:rPr>
-          <w:rFonts w:eastAsia="Times New Roman" w:cstheme="minorHAnsi"/>
-          <w:color w:val="000000"/>
-          <w:kern w:val="0"/>
-          <w:lang w:eastAsia="it-IT"/>
-          <w14:ligatures w14:val="none"/>
-        </w:rPr>
-        <w:t>conn</w:t>
-      </w:r>
-      <w:proofErr w:type="spellEnd"/>
-      <w:r>
-        <w:rPr>
-          <w:rFonts w:eastAsia="Times New Roman" w:cstheme="minorHAnsi"/>
-          <w:color w:val="000000"/>
-          <w:kern w:val="0"/>
-          <w:lang w:eastAsia="it-IT"/>
-          <w14:ligatures w14:val="none"/>
-        </w:rPr>
-        <w:t>): inserisce i dati XML nel database.</w:t>
+      <w:r>
+        <w:rPr>
+          <w:rFonts w:eastAsia="Times New Roman" w:cstheme="minorHAnsi"/>
+          <w:color w:val="000000"/>
+          <w:kern w:val="0"/>
+          <w:lang w:eastAsia="it-IT"/>
+          <w14:ligatures w14:val="none"/>
+        </w:rPr>
+        <w:t>insertXmlIntoDatabase($xmlString, $conn): inserisce i dati XML nel database.</w:t>
       </w:r>
     </w:p>
     <w:p>
@@ -4592,7 +4027,7 @@
     </w:p>
     <w:p>
       <w:pPr>
-        <w:pStyle w:val="Paragrafoelenco"/>
+        <w:pStyle w:val="ListParagraph"/>
         <w:numPr>
           <w:ilvl w:val="0"/>
           <w:numId w:val="33"/>
@@ -4607,7 +4042,6 @@
           <w14:ligatures w14:val="none"/>
         </w:rPr>
       </w:pPr>
-      <w:proofErr w:type="spellStart"/>
       <w:r>
         <w:rPr>
           <w:rFonts w:eastAsia="Times New Roman" w:cstheme="minorHAnsi"/>
@@ -4620,7 +4054,6 @@
         </w:rPr>
         <w:t>restEasy.php</w:t>
       </w:r>
-      <w:proofErr w:type="spellEnd"/>
     </w:p>
     <w:p>
       <w:pPr>
@@ -4667,29 +4100,7 @@
           <w:lang w:eastAsia="it-IT"/>
           <w14:ligatures w14:val="none"/>
         </w:rPr>
-        <w:t xml:space="preserve">Richiede i parametri dalla query </w:t>
-      </w:r>
-      <w:proofErr w:type="spellStart"/>
-      <w:r>
-        <w:rPr>
-          <w:rFonts w:eastAsia="Times New Roman" w:cstheme="minorHAnsi"/>
-          <w:color w:val="000000"/>
-          <w:kern w:val="0"/>
-          <w:lang w:eastAsia="it-IT"/>
-          <w14:ligatures w14:val="none"/>
-        </w:rPr>
-        <w:t>string</w:t>
-      </w:r>
-      <w:proofErr w:type="spellEnd"/>
-      <w:r>
-        <w:rPr>
-          <w:rFonts w:eastAsia="Times New Roman" w:cstheme="minorHAnsi"/>
-          <w:color w:val="000000"/>
-          <w:kern w:val="0"/>
-          <w:lang w:eastAsia="it-IT"/>
-          <w14:ligatures w14:val="none"/>
-        </w:rPr>
-        <w:t>:</w:t>
+        <w:t>Richiede i parametri dalla query string:</w:t>
       </w:r>
     </w:p>
     <w:p>
@@ -4713,27 +4124,15 @@
           <w14:ligatures w14:val="none"/>
         </w:rPr>
       </w:pPr>
-      <w:proofErr w:type="spellStart"/>
-      <w:r>
-        <w:rPr>
-          <w:rFonts w:eastAsia="Times New Roman" w:cstheme="minorHAnsi"/>
-          <w:color w:val="000000"/>
-          <w:kern w:val="0"/>
-          <w:lang w:eastAsia="it-IT"/>
-          <w14:ligatures w14:val="none"/>
-        </w:rPr>
-        <w:t>table</w:t>
-      </w:r>
-      <w:proofErr w:type="spellEnd"/>
-      <w:r>
-        <w:rPr>
-          <w:rFonts w:eastAsia="Times New Roman" w:cstheme="minorHAnsi"/>
-          <w:color w:val="000000"/>
-          <w:kern w:val="0"/>
-          <w:lang w:eastAsia="it-IT"/>
-          <w14:ligatures w14:val="none"/>
-        </w:rPr>
-        <w:t>: nome della tabella.</w:t>
+      <w:r>
+        <w:rPr>
+          <w:rFonts w:eastAsia="Times New Roman" w:cstheme="minorHAnsi"/>
+          <w:color w:val="000000"/>
+          <w:kern w:val="0"/>
+          <w:lang w:eastAsia="it-IT"/>
+          <w14:ligatures w14:val="none"/>
+        </w:rPr>
+        <w:t>table: nome della tabella.</w:t>
       </w:r>
     </w:p>
     <w:p>
@@ -4821,27 +4220,15 @@
           <w14:ligatures w14:val="none"/>
         </w:rPr>
       </w:pPr>
-      <w:proofErr w:type="spellStart"/>
-      <w:r>
-        <w:rPr>
-          <w:rFonts w:eastAsia="Times New Roman" w:cstheme="minorHAnsi"/>
-          <w:color w:val="000000"/>
-          <w:kern w:val="0"/>
-          <w:lang w:eastAsia="it-IT"/>
-          <w14:ligatures w14:val="none"/>
-        </w:rPr>
-        <w:t>tasso_crescita</w:t>
-      </w:r>
-      <w:proofErr w:type="spellEnd"/>
-      <w:r>
-        <w:rPr>
-          <w:rFonts w:eastAsia="Times New Roman" w:cstheme="minorHAnsi"/>
-          <w:color w:val="000000"/>
-          <w:kern w:val="0"/>
-          <w:lang w:eastAsia="it-IT"/>
-          <w14:ligatures w14:val="none"/>
-        </w:rPr>
-        <w:t>: filtro per tasso di crescita.</w:t>
+      <w:r>
+        <w:rPr>
+          <w:rFonts w:eastAsia="Times New Roman" w:cstheme="minorHAnsi"/>
+          <w:color w:val="000000"/>
+          <w:kern w:val="0"/>
+          <w:lang w:eastAsia="it-IT"/>
+          <w14:ligatures w14:val="none"/>
+        </w:rPr>
+        <w:t>tasso_crescita: filtro per tasso di crescita.</w:t>
       </w:r>
     </w:p>
     <w:p>
@@ -4985,83 +4372,15 @@
           <w14:ligatures w14:val="none"/>
         </w:rPr>
       </w:pPr>
-      <w:proofErr w:type="spellStart"/>
-      <w:proofErr w:type="gramStart"/>
-      <w:r>
-        <w:rPr>
-          <w:rFonts w:eastAsia="Times New Roman" w:cstheme="minorHAnsi"/>
-          <w:color w:val="000000"/>
-          <w:kern w:val="0"/>
-          <w:lang w:eastAsia="it-IT"/>
-          <w14:ligatures w14:val="none"/>
-        </w:rPr>
-        <w:t>generateXmlFromResultSet</w:t>
-      </w:r>
-      <w:proofErr w:type="spellEnd"/>
-      <w:r>
-        <w:rPr>
-          <w:rFonts w:eastAsia="Times New Roman" w:cstheme="minorHAnsi"/>
-          <w:color w:val="000000"/>
-          <w:kern w:val="0"/>
-          <w:lang w:eastAsia="it-IT"/>
-          <w14:ligatures w14:val="none"/>
-        </w:rPr>
-        <w:t>(</w:t>
-      </w:r>
-      <w:proofErr w:type="gramEnd"/>
-      <w:r>
-        <w:rPr>
-          <w:rFonts w:eastAsia="Times New Roman" w:cstheme="minorHAnsi"/>
-          <w:color w:val="000000"/>
-          <w:kern w:val="0"/>
-          <w:lang w:eastAsia="it-IT"/>
-          <w14:ligatures w14:val="none"/>
-        </w:rPr>
-        <w:t>$</w:t>
-      </w:r>
-      <w:proofErr w:type="spellStart"/>
-      <w:r>
-        <w:rPr>
-          <w:rFonts w:eastAsia="Times New Roman" w:cstheme="minorHAnsi"/>
-          <w:color w:val="000000"/>
-          <w:kern w:val="0"/>
-          <w:lang w:eastAsia="it-IT"/>
-          <w14:ligatures w14:val="none"/>
-        </w:rPr>
-        <w:t>result</w:t>
-      </w:r>
-      <w:proofErr w:type="spellEnd"/>
-      <w:r>
-        <w:rPr>
-          <w:rFonts w:eastAsia="Times New Roman" w:cstheme="minorHAnsi"/>
-          <w:color w:val="000000"/>
-          <w:kern w:val="0"/>
-          <w:lang w:eastAsia="it-IT"/>
-          <w14:ligatures w14:val="none"/>
-        </w:rPr>
-        <w:t>, $</w:t>
-      </w:r>
-      <w:proofErr w:type="spellStart"/>
-      <w:r>
-        <w:rPr>
-          <w:rFonts w:eastAsia="Times New Roman" w:cstheme="minorHAnsi"/>
-          <w:color w:val="000000"/>
-          <w:kern w:val="0"/>
-          <w:lang w:eastAsia="it-IT"/>
-          <w14:ligatures w14:val="none"/>
-        </w:rPr>
-        <w:t>xsdPath</w:t>
-      </w:r>
-      <w:proofErr w:type="spellEnd"/>
-      <w:r>
-        <w:rPr>
-          <w:rFonts w:eastAsia="Times New Roman" w:cstheme="minorHAnsi"/>
-          <w:color w:val="000000"/>
-          <w:kern w:val="0"/>
-          <w:lang w:eastAsia="it-IT"/>
-          <w14:ligatures w14:val="none"/>
-        </w:rPr>
-        <w:t>, 'piante').</w:t>
+      <w:r>
+        <w:rPr>
+          <w:rFonts w:eastAsia="Times New Roman" w:cstheme="minorHAnsi"/>
+          <w:color w:val="000000"/>
+          <w:kern w:val="0"/>
+          <w:lang w:eastAsia="it-IT"/>
+          <w14:ligatures w14:val="none"/>
+        </w:rPr>
+        <w:t>generateXmlFromResultSet($result, $xsdPath, 'piante').</w:t>
       </w:r>
     </w:p>
     <w:p>
@@ -5085,83 +4404,15 @@
           <w14:ligatures w14:val="none"/>
         </w:rPr>
       </w:pPr>
-      <w:proofErr w:type="spellStart"/>
-      <w:proofErr w:type="gramStart"/>
-      <w:r>
-        <w:rPr>
-          <w:rFonts w:eastAsia="Times New Roman" w:cstheme="minorHAnsi"/>
-          <w:color w:val="000000"/>
-          <w:kern w:val="0"/>
-          <w:lang w:eastAsia="it-IT"/>
-          <w14:ligatures w14:val="none"/>
-        </w:rPr>
-        <w:t>insertXmlIntoDatabase</w:t>
-      </w:r>
-      <w:proofErr w:type="spellEnd"/>
-      <w:r>
-        <w:rPr>
-          <w:rFonts w:eastAsia="Times New Roman" w:cstheme="minorHAnsi"/>
-          <w:color w:val="000000"/>
-          <w:kern w:val="0"/>
-          <w:lang w:eastAsia="it-IT"/>
-          <w14:ligatures w14:val="none"/>
-        </w:rPr>
-        <w:t>(</w:t>
-      </w:r>
-      <w:proofErr w:type="gramEnd"/>
-      <w:r>
-        <w:rPr>
-          <w:rFonts w:eastAsia="Times New Roman" w:cstheme="minorHAnsi"/>
-          <w:color w:val="000000"/>
-          <w:kern w:val="0"/>
-          <w:lang w:eastAsia="it-IT"/>
-          <w14:ligatures w14:val="none"/>
-        </w:rPr>
-        <w:t>$</w:t>
-      </w:r>
-      <w:proofErr w:type="spellStart"/>
-      <w:r>
-        <w:rPr>
-          <w:rFonts w:eastAsia="Times New Roman" w:cstheme="minorHAnsi"/>
-          <w:color w:val="000000"/>
-          <w:kern w:val="0"/>
-          <w:lang w:eastAsia="it-IT"/>
-          <w14:ligatures w14:val="none"/>
-        </w:rPr>
-        <w:t>xmlString</w:t>
-      </w:r>
-      <w:proofErr w:type="spellEnd"/>
-      <w:r>
-        <w:rPr>
-          <w:rFonts w:eastAsia="Times New Roman" w:cstheme="minorHAnsi"/>
-          <w:color w:val="000000"/>
-          <w:kern w:val="0"/>
-          <w:lang w:eastAsia="it-IT"/>
-          <w14:ligatures w14:val="none"/>
-        </w:rPr>
-        <w:t>, $</w:t>
-      </w:r>
-      <w:proofErr w:type="spellStart"/>
-      <w:r>
-        <w:rPr>
-          <w:rFonts w:eastAsia="Times New Roman" w:cstheme="minorHAnsi"/>
-          <w:color w:val="000000"/>
-          <w:kern w:val="0"/>
-          <w:lang w:eastAsia="it-IT"/>
-          <w14:ligatures w14:val="none"/>
-        </w:rPr>
-        <w:t>conn</w:t>
-      </w:r>
-      <w:proofErr w:type="spellEnd"/>
-      <w:r>
-        <w:rPr>
-          <w:rFonts w:eastAsia="Times New Roman" w:cstheme="minorHAnsi"/>
-          <w:color w:val="000000"/>
-          <w:kern w:val="0"/>
-          <w:lang w:eastAsia="it-IT"/>
-          <w14:ligatures w14:val="none"/>
-        </w:rPr>
-        <w:t>)</w:t>
+      <w:r>
+        <w:rPr>
+          <w:rFonts w:eastAsia="Times New Roman" w:cstheme="minorHAnsi"/>
+          <w:color w:val="000000"/>
+          <w:kern w:val="0"/>
+          <w:lang w:eastAsia="it-IT"/>
+          <w14:ligatures w14:val="none"/>
+        </w:rPr>
+        <w:t>insertXmlIntoDatabase($xmlString, $conn)</w:t>
       </w:r>
       <w:r>
         <w:rPr>
@@ -5195,171 +4446,15 @@
           <w14:ligatures w14:val="none"/>
         </w:rPr>
       </w:pPr>
-      <w:proofErr w:type="spellStart"/>
-      <w:r>
-        <w:rPr>
-          <w:rFonts w:eastAsia="Times New Roman" w:cstheme="minorHAnsi"/>
-          <w:color w:val="000000"/>
-          <w:kern w:val="0"/>
-          <w:lang w:eastAsia="it-IT"/>
-          <w14:ligatures w14:val="none"/>
-        </w:rPr>
-        <w:t>function</w:t>
-      </w:r>
-      <w:proofErr w:type="spellEnd"/>
-      <w:r>
-        <w:rPr>
-          <w:rFonts w:eastAsia="Times New Roman" w:cstheme="minorHAnsi"/>
-          <w:color w:val="000000"/>
-          <w:kern w:val="0"/>
-          <w:lang w:eastAsia="it-IT"/>
-          <w14:ligatures w14:val="none"/>
-        </w:rPr>
-        <w:t xml:space="preserve"> </w:t>
-      </w:r>
-      <w:proofErr w:type="spellStart"/>
-      <w:proofErr w:type="gramStart"/>
-      <w:r>
-        <w:rPr>
-          <w:rFonts w:eastAsia="Times New Roman" w:cstheme="minorHAnsi"/>
-          <w:color w:val="000000"/>
-          <w:kern w:val="0"/>
-          <w:lang w:eastAsia="it-IT"/>
-          <w14:ligatures w14:val="none"/>
-        </w:rPr>
-        <w:t>createQuery</w:t>
-      </w:r>
-      <w:proofErr w:type="spellEnd"/>
-      <w:r>
-        <w:rPr>
-          <w:rFonts w:eastAsia="Times New Roman" w:cstheme="minorHAnsi"/>
-          <w:color w:val="000000"/>
-          <w:kern w:val="0"/>
-          <w:lang w:eastAsia="it-IT"/>
-          <w14:ligatures w14:val="none"/>
-        </w:rPr>
-        <w:t>(</w:t>
-      </w:r>
-      <w:proofErr w:type="gramEnd"/>
-      <w:r>
-        <w:rPr>
-          <w:rFonts w:eastAsia="Times New Roman" w:cstheme="minorHAnsi"/>
-          <w:color w:val="000000"/>
-          <w:kern w:val="0"/>
-          <w:lang w:eastAsia="it-IT"/>
-          <w14:ligatures w14:val="none"/>
-        </w:rPr>
-        <w:t>$</w:t>
-      </w:r>
-      <w:proofErr w:type="spellStart"/>
-      <w:r>
-        <w:rPr>
-          <w:rFonts w:eastAsia="Times New Roman" w:cstheme="minorHAnsi"/>
-          <w:color w:val="000000"/>
-          <w:kern w:val="0"/>
-          <w:lang w:eastAsia="it-IT"/>
-          <w14:ligatures w14:val="none"/>
-        </w:rPr>
-        <w:t>crud</w:t>
-      </w:r>
-      <w:proofErr w:type="spellEnd"/>
-      <w:r>
-        <w:rPr>
-          <w:rFonts w:eastAsia="Times New Roman" w:cstheme="minorHAnsi"/>
-          <w:color w:val="000000"/>
-          <w:kern w:val="0"/>
-          <w:lang w:eastAsia="it-IT"/>
-          <w14:ligatures w14:val="none"/>
-        </w:rPr>
-        <w:t>,$</w:t>
-      </w:r>
-      <w:proofErr w:type="spellStart"/>
-      <w:r>
-        <w:rPr>
-          <w:rFonts w:eastAsia="Times New Roman" w:cstheme="minorHAnsi"/>
-          <w:color w:val="000000"/>
-          <w:kern w:val="0"/>
-          <w:lang w:eastAsia="it-IT"/>
-          <w14:ligatures w14:val="none"/>
-        </w:rPr>
-        <w:t>table</w:t>
-      </w:r>
-      <w:proofErr w:type="spellEnd"/>
-      <w:r>
-        <w:rPr>
-          <w:rFonts w:eastAsia="Times New Roman" w:cstheme="minorHAnsi"/>
-          <w:color w:val="000000"/>
-          <w:kern w:val="0"/>
-          <w:lang w:eastAsia="it-IT"/>
-          <w14:ligatures w14:val="none"/>
-        </w:rPr>
-        <w:t>, $nome, $origine, $</w:t>
-      </w:r>
-      <w:proofErr w:type="spellStart"/>
-      <w:r>
-        <w:rPr>
-          <w:rFonts w:eastAsia="Times New Roman" w:cstheme="minorHAnsi"/>
-          <w:color w:val="000000"/>
-          <w:kern w:val="0"/>
-          <w:lang w:eastAsia="it-IT"/>
-          <w14:ligatures w14:val="none"/>
-        </w:rPr>
-        <w:t>tasso_crescita</w:t>
-      </w:r>
-      <w:proofErr w:type="spellEnd"/>
-      <w:r>
-        <w:rPr>
-          <w:rFonts w:eastAsia="Times New Roman" w:cstheme="minorHAnsi"/>
-          <w:color w:val="000000"/>
-          <w:kern w:val="0"/>
-          <w:lang w:eastAsia="it-IT"/>
-          <w14:ligatures w14:val="none"/>
-        </w:rPr>
-        <w:t>, $luce, $co2, $difficolta, $</w:t>
-      </w:r>
-      <w:proofErr w:type="spellStart"/>
-      <w:r>
-        <w:rPr>
-          <w:rFonts w:eastAsia="Times New Roman" w:cstheme="minorHAnsi"/>
-          <w:color w:val="000000"/>
-          <w:kern w:val="0"/>
-          <w:lang w:eastAsia="it-IT"/>
-          <w14:ligatures w14:val="none"/>
-        </w:rPr>
-        <w:t>id_pianta</w:t>
-      </w:r>
-      <w:proofErr w:type="spellEnd"/>
-      <w:r>
-        <w:rPr>
-          <w:rFonts w:eastAsia="Times New Roman" w:cstheme="minorHAnsi"/>
-          <w:color w:val="000000"/>
-          <w:kern w:val="0"/>
-          <w:lang w:eastAsia="it-IT"/>
-          <w14:ligatures w14:val="none"/>
-        </w:rPr>
-        <w:t>, $</w:t>
-      </w:r>
-      <w:proofErr w:type="spellStart"/>
-      <w:r>
-        <w:rPr>
-          <w:rFonts w:eastAsia="Times New Roman" w:cstheme="minorHAnsi"/>
-          <w:color w:val="000000"/>
-          <w:kern w:val="0"/>
-          <w:lang w:eastAsia="it-IT"/>
-          <w14:ligatures w14:val="none"/>
-        </w:rPr>
-        <w:t>id_acquario</w:t>
-      </w:r>
-      <w:proofErr w:type="spellEnd"/>
-      <w:r>
-        <w:rPr>
-          <w:rFonts w:eastAsia="Times New Roman" w:cstheme="minorHAnsi"/>
-          <w:color w:val="000000"/>
-          <w:kern w:val="0"/>
-          <w:lang w:eastAsia="it-IT"/>
-          <w14:ligatures w14:val="none"/>
-        </w:rPr>
-        <w:t>)</w:t>
+      <w:r>
+        <w:rPr>
+          <w:rFonts w:eastAsia="Times New Roman" w:cstheme="minorHAnsi"/>
+          <w:color w:val="000000"/>
+          <w:kern w:val="0"/>
+          <w:lang w:eastAsia="it-IT"/>
+          <w14:ligatures w14:val="none"/>
+        </w:rPr>
+        <w:t>function createQuery($crud,$table, $nome, $origine, $tasso_crescita, $luce, $co2, $difficolta, $id_pianta, $id_acquario)</w:t>
       </w:r>
       <w:r>
         <w:rPr>
@@ -5387,7 +4482,7 @@
     </w:p>
     <w:p>
       <w:pPr>
-        <w:pStyle w:val="Paragrafoelenco"/>
+        <w:pStyle w:val="ListParagraph"/>
         <w:numPr>
           <w:ilvl w:val="0"/>
           <w:numId w:val="33"/>
@@ -5686,7 +4781,6 @@
           <w:lang w:eastAsia="it-IT"/>
           <w14:ligatures w14:val="none"/>
         </w:rPr>
-        <w:lastRenderedPageBreak/>
         <w:t xml:space="preserve">L'API </w:t>
       </w:r>
       <w:r>
@@ -5707,29 +4801,7 @@
           <w:lang w:eastAsia="it-IT"/>
           <w14:ligatures w14:val="none"/>
         </w:rPr>
-        <w:t xml:space="preserve">il salvataggio di acquari solo tramite l’invio in POST di </w:t>
-      </w:r>
-      <w:proofErr w:type="gramStart"/>
-      <w:r>
-        <w:rPr>
-          <w:rFonts w:eastAsia="Times New Roman" w:cstheme="minorHAnsi"/>
-          <w:color w:val="000000"/>
-          <w:kern w:val="0"/>
-          <w:lang w:eastAsia="it-IT"/>
-          <w14:ligatures w14:val="none"/>
-        </w:rPr>
-        <w:t>un</w:t>
-      </w:r>
-      <w:proofErr w:type="gramEnd"/>
-      <w:r>
-        <w:rPr>
-          <w:rFonts w:eastAsia="Times New Roman" w:cstheme="minorHAnsi"/>
-          <w:color w:val="000000"/>
-          <w:kern w:val="0"/>
-          <w:lang w:eastAsia="it-IT"/>
-          <w14:ligatures w14:val="none"/>
-        </w:rPr>
-        <w:t xml:space="preserve"> xml adeguatamente formattato.</w:t>
+        <w:t>il salvataggio di acquari solo tramite l’invio in POST di un xml adeguatamente formattato.</w:t>
       </w:r>
     </w:p>
     <w:p>
@@ -5785,29 +4857,7 @@
           <w:lang w:eastAsia="it-IT"/>
           <w14:ligatures w14:val="none"/>
         </w:rPr>
-        <w:t xml:space="preserve">4. </w:t>
-      </w:r>
-      <w:proofErr w:type="spellStart"/>
-      <w:r>
-        <w:rPr>
-          <w:rFonts w:eastAsia="Times New Roman" w:cstheme="minorHAnsi"/>
-          <w:color w:val="000000"/>
-          <w:kern w:val="0"/>
-          <w:lang w:eastAsia="it-IT"/>
-          <w14:ligatures w14:val="none"/>
-        </w:rPr>
-        <w:t>Piante_Acquari</w:t>
-      </w:r>
-      <w:proofErr w:type="spellEnd"/>
-      <w:r>
-        <w:rPr>
-          <w:rFonts w:eastAsia="Times New Roman" w:cstheme="minorHAnsi"/>
-          <w:color w:val="000000"/>
-          <w:kern w:val="0"/>
-          <w:lang w:eastAsia="it-IT"/>
-          <w14:ligatures w14:val="none"/>
-        </w:rPr>
-        <w:t>:</w:t>
+        <w:t>4. Piante_Acquari:</w:t>
       </w:r>
     </w:p>
     <w:p>
@@ -5879,29 +4929,7 @@
           <w:lang w:eastAsia="it-IT"/>
           <w14:ligatures w14:val="none"/>
         </w:rPr>
-        <w:t xml:space="preserve"> di </w:t>
-      </w:r>
-      <w:proofErr w:type="gramStart"/>
-      <w:r>
-        <w:rPr>
-          <w:rFonts w:eastAsia="Times New Roman" w:cstheme="minorHAnsi"/>
-          <w:color w:val="000000"/>
-          <w:kern w:val="0"/>
-          <w:lang w:eastAsia="it-IT"/>
-          <w14:ligatures w14:val="none"/>
-        </w:rPr>
-        <w:t>un</w:t>
-      </w:r>
-      <w:proofErr w:type="gramEnd"/>
-      <w:r>
-        <w:rPr>
-          <w:rFonts w:eastAsia="Times New Roman" w:cstheme="minorHAnsi"/>
-          <w:color w:val="000000"/>
-          <w:kern w:val="0"/>
-          <w:lang w:eastAsia="it-IT"/>
-          <w14:ligatures w14:val="none"/>
-        </w:rPr>
-        <w:t xml:space="preserve"> xml adeguatamente formattato</w:t>
+        <w:t xml:space="preserve"> di un xml adeguatamente formattato</w:t>
       </w:r>
       <w:r>
         <w:rPr>
@@ -5996,7 +5024,7 @@
     </w:p>
     <w:p>
       <w:pPr>
-        <w:pStyle w:val="Paragrafoelenco"/>
+        <w:pStyle w:val="ListParagraph"/>
         <w:numPr>
           <w:ilvl w:val="0"/>
           <w:numId w:val="36"/>
@@ -6019,34 +5047,13 @@
           <w:lang w:eastAsia="it-IT"/>
           <w14:ligatures w14:val="none"/>
         </w:rPr>
-        <w:t xml:space="preserve">Separazione tra logica e interfaccia utente: Il codice è stato strutturato per separare la logica dell'applicazione dall'interfaccia utente, rendendo il codice più modulare e </w:t>
-      </w:r>
-      <w:proofErr w:type="spellStart"/>
-      <w:r>
-        <w:rPr>
-          <w:rFonts w:eastAsia="Times New Roman" w:cstheme="minorHAnsi"/>
-          <w:color w:val="000000"/>
-          <w:kern w:val="0"/>
-          <w:lang w:eastAsia="it-IT"/>
-          <w14:ligatures w14:val="none"/>
-        </w:rPr>
-        <w:t>manutenibile</w:t>
-      </w:r>
-      <w:proofErr w:type="spellEnd"/>
-      <w:r>
-        <w:rPr>
-          <w:rFonts w:eastAsia="Times New Roman" w:cstheme="minorHAnsi"/>
-          <w:color w:val="000000"/>
-          <w:kern w:val="0"/>
-          <w:lang w:eastAsia="it-IT"/>
-          <w14:ligatures w14:val="none"/>
-        </w:rPr>
-        <w:t>.</w:t>
-      </w:r>
-    </w:p>
-    <w:p>
-      <w:pPr>
-        <w:pStyle w:val="Paragrafoelenco"/>
+        <w:lastRenderedPageBreak/>
+        <w:t>Separazione tra logica e interfaccia utente: Il codice è stato strutturato per separare la logica dell'applicazione dall'interfaccia utente, rendendo il codice più modulare e manutenibile.</w:t>
+      </w:r>
+    </w:p>
+    <w:p>
+      <w:pPr>
+        <w:pStyle w:val="ListParagraph"/>
         <w:numPr>
           <w:ilvl w:val="0"/>
           <w:numId w:val="36"/>
@@ -6069,34 +5076,12 @@
           <w:lang w:eastAsia="it-IT"/>
           <w14:ligatures w14:val="none"/>
         </w:rPr>
-        <w:t>Utilizzo di un design MVC (Model-</w:t>
-      </w:r>
-      <w:proofErr w:type="spellStart"/>
-      <w:r>
-        <w:rPr>
-          <w:rFonts w:eastAsia="Times New Roman" w:cstheme="minorHAnsi"/>
-          <w:color w:val="000000"/>
-          <w:kern w:val="0"/>
-          <w:lang w:eastAsia="it-IT"/>
-          <w14:ligatures w14:val="none"/>
-        </w:rPr>
-        <w:t>View</w:t>
-      </w:r>
-      <w:proofErr w:type="spellEnd"/>
-      <w:r>
-        <w:rPr>
-          <w:rFonts w:eastAsia="Times New Roman" w:cstheme="minorHAnsi"/>
-          <w:color w:val="000000"/>
-          <w:kern w:val="0"/>
-          <w:lang w:eastAsia="it-IT"/>
-          <w14:ligatures w14:val="none"/>
-        </w:rPr>
-        <w:t>-Controller): Il design MVC è stato adottato per migliorare la separazione delle preoccupazioni e la modularità del codice.</w:t>
-      </w:r>
-    </w:p>
-    <w:p>
-      <w:pPr>
-        <w:pStyle w:val="Paragrafoelenco"/>
+        <w:t>Utilizzo di un design MVC (Model-View-Controller): Il design MVC è stato adottato per migliorare la separazione delle preoccupazioni e la modularità del codice.</w:t>
+      </w:r>
+    </w:p>
+    <w:p>
+      <w:pPr>
+        <w:pStyle w:val="ListParagraph"/>
         <w:numPr>
           <w:ilvl w:val="0"/>
           <w:numId w:val="36"/>
@@ -6118,56 +5103,12 @@
           <w:lang w:eastAsia="it-IT"/>
           <w14:ligatures w14:val="none"/>
         </w:rPr>
-        <w:t xml:space="preserve">Sviluppo di un'API </w:t>
-      </w:r>
-      <w:proofErr w:type="spellStart"/>
-      <w:r>
-        <w:rPr>
-          <w:rFonts w:eastAsia="Times New Roman" w:cstheme="minorHAnsi"/>
-          <w:color w:val="000000"/>
-          <w:kern w:val="0"/>
-          <w:lang w:eastAsia="it-IT"/>
-          <w14:ligatures w14:val="none"/>
-        </w:rPr>
-        <w:t>RESTful</w:t>
-      </w:r>
-      <w:proofErr w:type="spellEnd"/>
-      <w:r>
-        <w:rPr>
-          <w:rFonts w:eastAsia="Times New Roman" w:cstheme="minorHAnsi"/>
-          <w:color w:val="000000"/>
-          <w:kern w:val="0"/>
-          <w:lang w:eastAsia="it-IT"/>
-          <w14:ligatures w14:val="none"/>
-        </w:rPr>
-        <w:t xml:space="preserve">: Un'API </w:t>
-      </w:r>
-      <w:proofErr w:type="spellStart"/>
-      <w:r>
-        <w:rPr>
-          <w:rFonts w:eastAsia="Times New Roman" w:cstheme="minorHAnsi"/>
-          <w:color w:val="000000"/>
-          <w:kern w:val="0"/>
-          <w:lang w:eastAsia="it-IT"/>
-          <w14:ligatures w14:val="none"/>
-        </w:rPr>
-        <w:t>RESTful</w:t>
-      </w:r>
-      <w:proofErr w:type="spellEnd"/>
-      <w:r>
-        <w:rPr>
-          <w:rFonts w:eastAsia="Times New Roman" w:cstheme="minorHAnsi"/>
-          <w:color w:val="000000"/>
-          <w:kern w:val="0"/>
-          <w:lang w:eastAsia="it-IT"/>
-          <w14:ligatures w14:val="none"/>
-        </w:rPr>
-        <w:t xml:space="preserve"> è stata sviluppata in PHP per permettere al client Java di comunicare con il database.</w:t>
-      </w:r>
-    </w:p>
-    <w:p>
-      <w:pPr>
-        <w:pStyle w:val="Titolo1"/>
+        <w:t>Sviluppo di un'API RESTful: Un'API RESTful è stata sviluppata in PHP per permettere al client Java di comunicare con il database.</w:t>
+      </w:r>
+    </w:p>
+    <w:p>
+      <w:pPr>
+        <w:pStyle w:val="Heading1"/>
         <w:ind w:firstLine="360"/>
       </w:pPr>
       <w:r>
@@ -6512,51 +5453,7 @@
           <w:lang w:eastAsia="it-IT"/>
           <w14:ligatures w14:val="none"/>
         </w:rPr>
-        <w:t>Verificare che ogni metodo delle classi di modello (</w:t>
-      </w:r>
-      <w:proofErr w:type="spellStart"/>
-      <w:r>
-        <w:rPr>
-          <w:rFonts w:eastAsia="Times New Roman" w:cstheme="minorHAnsi"/>
-          <w:color w:val="000000"/>
-          <w:kern w:val="0"/>
-          <w:lang w:eastAsia="it-IT"/>
-          <w14:ligatures w14:val="none"/>
-        </w:rPr>
-        <w:t>PianteType</w:t>
-      </w:r>
-      <w:proofErr w:type="spellEnd"/>
-      <w:r>
-        <w:rPr>
-          <w:rFonts w:eastAsia="Times New Roman" w:cstheme="minorHAnsi"/>
-          <w:color w:val="000000"/>
-          <w:kern w:val="0"/>
-          <w:lang w:eastAsia="it-IT"/>
-          <w14:ligatures w14:val="none"/>
-        </w:rPr>
-        <w:t xml:space="preserve">, </w:t>
-      </w:r>
-      <w:proofErr w:type="spellStart"/>
-      <w:r>
-        <w:rPr>
-          <w:rFonts w:eastAsia="Times New Roman" w:cstheme="minorHAnsi"/>
-          <w:color w:val="000000"/>
-          <w:kern w:val="0"/>
-          <w:lang w:eastAsia="it-IT"/>
-          <w14:ligatures w14:val="none"/>
-        </w:rPr>
-        <w:t>AcquariType</w:t>
-      </w:r>
-      <w:proofErr w:type="spellEnd"/>
-      <w:r>
-        <w:rPr>
-          <w:rFonts w:eastAsia="Times New Roman" w:cstheme="minorHAnsi"/>
-          <w:color w:val="000000"/>
-          <w:kern w:val="0"/>
-          <w:lang w:eastAsia="it-IT"/>
-          <w14:ligatures w14:val="none"/>
-        </w:rPr>
-        <w:t>, ecc.) funzioni correttamente.</w:t>
+        <w:t>Verificare che ogni metodo delle classi di modello (PianteType, AcquariType, ecc.) funzioni correttamente.</w:t>
       </w:r>
     </w:p>
     <w:p>
@@ -6614,29 +5511,7 @@
           <w:lang w:eastAsia="it-IT"/>
           <w14:ligatures w14:val="none"/>
         </w:rPr>
-        <w:t xml:space="preserve">Verificare che i metodi delle classi di controllo (Controller, </w:t>
-      </w:r>
-      <w:proofErr w:type="spellStart"/>
-      <w:r>
-        <w:rPr>
-          <w:rFonts w:eastAsia="Times New Roman" w:cstheme="minorHAnsi"/>
-          <w:color w:val="000000"/>
-          <w:kern w:val="0"/>
-          <w:lang w:eastAsia="it-IT"/>
-          <w14:ligatures w14:val="none"/>
-        </w:rPr>
-        <w:t>RestEasyPlantsClient</w:t>
-      </w:r>
-      <w:proofErr w:type="spellEnd"/>
-      <w:r>
-        <w:rPr>
-          <w:rFonts w:eastAsia="Times New Roman" w:cstheme="minorHAnsi"/>
-          <w:color w:val="000000"/>
-          <w:kern w:val="0"/>
-          <w:lang w:eastAsia="it-IT"/>
-          <w14:ligatures w14:val="none"/>
-        </w:rPr>
-        <w:t>, ecc.) interagiscano correttamente tra loro.</w:t>
+        <w:t>Verificare che i metodi delle classi di controllo (Controller, RestEasyPlantsClient, ecc.) interagiscano correttamente tra loro.</w:t>
       </w:r>
     </w:p>
     <w:p>
@@ -6718,52 +5593,7 @@
           <w:lang w:eastAsia="it-IT"/>
           <w14:ligatures w14:val="none"/>
         </w:rPr>
-        <w:lastRenderedPageBreak/>
-        <w:t>Verificare l'integrazione con l'API esterna (</w:t>
-      </w:r>
-      <w:proofErr w:type="spellStart"/>
-      <w:r>
-        <w:rPr>
-          <w:rFonts w:eastAsia="Times New Roman" w:cstheme="minorHAnsi"/>
-          <w:color w:val="000000"/>
-          <w:kern w:val="0"/>
-          <w:lang w:eastAsia="it-IT"/>
-          <w14:ligatures w14:val="none"/>
-        </w:rPr>
-        <w:t>fetchDataFromApi</w:t>
-      </w:r>
-      <w:proofErr w:type="spellEnd"/>
-      <w:r>
-        <w:rPr>
-          <w:rFonts w:eastAsia="Times New Roman" w:cstheme="minorHAnsi"/>
-          <w:color w:val="000000"/>
-          <w:kern w:val="0"/>
-          <w:lang w:eastAsia="it-IT"/>
-          <w14:ligatures w14:val="none"/>
-        </w:rPr>
-        <w:t xml:space="preserve">, </w:t>
-      </w:r>
-      <w:proofErr w:type="spellStart"/>
-      <w:r>
-        <w:rPr>
-          <w:rFonts w:eastAsia="Times New Roman" w:cstheme="minorHAnsi"/>
-          <w:color w:val="000000"/>
-          <w:kern w:val="0"/>
-          <w:lang w:eastAsia="it-IT"/>
-          <w14:ligatures w14:val="none"/>
-        </w:rPr>
-        <w:t>sendDataToApi</w:t>
-      </w:r>
-      <w:proofErr w:type="spellEnd"/>
-      <w:r>
-        <w:rPr>
-          <w:rFonts w:eastAsia="Times New Roman" w:cstheme="minorHAnsi"/>
-          <w:color w:val="000000"/>
-          <w:kern w:val="0"/>
-          <w:lang w:eastAsia="it-IT"/>
-          <w14:ligatures w14:val="none"/>
-        </w:rPr>
-        <w:t>, ecc.).</w:t>
+        <w:t>Verificare l'integrazione con l'API esterna (fetchDataFromApi, sendDataToApi, ecc.).</w:t>
       </w:r>
     </w:p>
     <w:p>
@@ -6891,6 +5721,7 @@
           <w:lang w:eastAsia="it-IT"/>
           <w14:ligatures w14:val="none"/>
         </w:rPr>
+        <w:lastRenderedPageBreak/>
         <w:br/>
       </w:r>
       <w:r>
@@ -6988,7 +5819,7 @@
     </w:p>
     <w:p>
       <w:pPr>
-        <w:pStyle w:val="Paragrafoelenco"/>
+        <w:pStyle w:val="ListParagraph"/>
         <w:spacing w:before="240" w:after="240"/>
         <w:ind w:left="1428"/>
         <w:rPr>
@@ -7018,7 +5849,7 @@
     </w:p>
     <w:p>
       <w:pPr>
-        <w:pStyle w:val="Paragrafoelenco"/>
+        <w:pStyle w:val="ListParagraph"/>
         <w:spacing w:before="240" w:after="240"/>
         <w:ind w:left="1428" w:firstLine="360"/>
         <w:rPr>
@@ -7078,7 +5909,6 @@
         </w:rPr>
         <w:t xml:space="preserve">, </w:t>
       </w:r>
-      <w:proofErr w:type="spellStart"/>
       <w:r>
         <w:rPr>
           <w:rFonts w:eastAsia="Times New Roman" w:cstheme="minorHAnsi"/>
@@ -7092,11 +5922,10 @@
         </w:rPr>
         <w:t>RestEasyPlantsClient</w:t>
       </w:r>
-      <w:proofErr w:type="spellEnd"/>
-    </w:p>
-    <w:p>
-      <w:pPr>
-        <w:pStyle w:val="Paragrafoelenco"/>
+    </w:p>
+    <w:p>
+      <w:pPr>
+        <w:pStyle w:val="ListParagraph"/>
         <w:numPr>
           <w:ilvl w:val="0"/>
           <w:numId w:val="51"/>
@@ -7146,7 +5975,6 @@
         </w:rPr>
         <w:t xml:space="preserve"> e </w:t>
       </w:r>
-      <w:proofErr w:type="spellStart"/>
       <w:r>
         <w:rPr>
           <w:rFonts w:eastAsia="Times New Roman" w:cstheme="minorHAnsi"/>
@@ -7160,7 +5988,6 @@
         </w:rPr>
         <w:t>RestEasyPlantsClient</w:t>
       </w:r>
-      <w:proofErr w:type="spellEnd"/>
       <w:r>
         <w:rPr>
           <w:rFonts w:eastAsia="Times New Roman" w:cstheme="minorHAnsi"/>
@@ -7175,7 +6002,7 @@
     </w:p>
     <w:p>
       <w:pPr>
-        <w:pStyle w:val="Paragrafoelenco"/>
+        <w:pStyle w:val="ListParagraph"/>
         <w:numPr>
           <w:ilvl w:val="0"/>
           <w:numId w:val="51"/>
@@ -7204,7 +6031,7 @@
     </w:p>
     <w:p>
       <w:pPr>
-        <w:pStyle w:val="Paragrafoelenco"/>
+        <w:pStyle w:val="ListParagraph"/>
         <w:spacing w:before="240" w:after="240"/>
         <w:ind w:left="1428"/>
         <w:rPr>
@@ -7234,7 +6061,7 @@
     </w:p>
     <w:p>
       <w:pPr>
-        <w:pStyle w:val="Paragrafoelenco"/>
+        <w:pStyle w:val="ListParagraph"/>
         <w:numPr>
           <w:ilvl w:val="0"/>
           <w:numId w:val="52"/>
@@ -7263,7 +6090,7 @@
     </w:p>
     <w:p>
       <w:pPr>
-        <w:pStyle w:val="Paragrafoelenco"/>
+        <w:pStyle w:val="ListParagraph"/>
         <w:numPr>
           <w:ilvl w:val="0"/>
           <w:numId w:val="52"/>
@@ -7289,7 +6116,6 @@
         </w:rPr>
         <w:t>Le chiamate API esterne (</w:t>
       </w:r>
-      <w:proofErr w:type="spellStart"/>
       <w:r>
         <w:rPr>
           <w:rFonts w:eastAsia="Times New Roman" w:cstheme="minorHAnsi"/>
@@ -7303,7 +6129,6 @@
         </w:rPr>
         <w:t>fetchDataFromApi</w:t>
       </w:r>
-      <w:proofErr w:type="spellEnd"/>
       <w:r>
         <w:rPr>
           <w:rFonts w:eastAsia="Times New Roman" w:cstheme="minorHAnsi"/>
@@ -7315,7 +6140,6 @@
         </w:rPr>
         <w:t xml:space="preserve">, </w:t>
       </w:r>
-      <w:proofErr w:type="spellStart"/>
       <w:r>
         <w:rPr>
           <w:rFonts w:eastAsia="Times New Roman" w:cstheme="minorHAnsi"/>
@@ -7329,7 +6153,6 @@
         </w:rPr>
         <w:t>sendDataToApi</w:t>
       </w:r>
-      <w:proofErr w:type="spellEnd"/>
       <w:r>
         <w:rPr>
           <w:rFonts w:eastAsia="Times New Roman" w:cstheme="minorHAnsi"/>
@@ -7344,7 +6167,7 @@
     </w:p>
     <w:p>
       <w:pPr>
-        <w:pStyle w:val="Paragrafoelenco"/>
+        <w:pStyle w:val="ListParagraph"/>
         <w:numPr>
           <w:ilvl w:val="0"/>
           <w:numId w:val="52"/>
@@ -7373,7 +6196,7 @@
     </w:p>
     <w:p>
       <w:pPr>
-        <w:pStyle w:val="Paragrafoelenco"/>
+        <w:pStyle w:val="ListParagraph"/>
         <w:spacing w:before="240" w:after="240"/>
         <w:ind w:left="1428"/>
         <w:rPr>
@@ -7403,7 +6226,7 @@
     </w:p>
     <w:p>
       <w:pPr>
-        <w:pStyle w:val="Paragrafoelenco"/>
+        <w:pStyle w:val="ListParagraph"/>
         <w:numPr>
           <w:ilvl w:val="0"/>
           <w:numId w:val="53"/>
@@ -7432,7 +6255,7 @@
     </w:p>
     <w:p>
       <w:pPr>
-        <w:pStyle w:val="Paragrafoelenco"/>
+        <w:pStyle w:val="ListParagraph"/>
         <w:numPr>
           <w:ilvl w:val="0"/>
           <w:numId w:val="53"/>
@@ -7461,7 +6284,7 @@
     </w:p>
     <w:p>
       <w:pPr>
-        <w:pStyle w:val="Titolo1"/>
+        <w:pStyle w:val="Heading1"/>
         <w:ind w:firstLine="360"/>
       </w:pPr>
       <w:r>
@@ -7474,7 +6297,6 @@
           <w:lang w:eastAsia="it-IT"/>
           <w14:ligatures w14:val="none"/>
         </w:rPr>
-        <w:lastRenderedPageBreak/>
         <w:drawing>
           <wp:anchor distT="0" distB="0" distL="114300" distR="114300" simplePos="0" relativeHeight="251665408" behindDoc="0" locked="0" layoutInCell="1" allowOverlap="1" wp14:anchorId="422D5A0F" wp14:editId="404A3BF9">
             <wp:simplePos x="0" y="0"/>
@@ -7496,214 +6318,6 @@
                 <pic:pic xmlns:pic="http://schemas.openxmlformats.org/drawingml/2006/picture">
                   <pic:nvPicPr>
                     <pic:cNvPr id="52765453" name="Immagine 1" descr="Immagine che contiene testo, schermata, software, schermo&#10;&#10;Descrizione generata automaticamente"/>
-                    <pic:cNvPicPr/>
-                  </pic:nvPicPr>
-                  <pic:blipFill>
-                    <a:blip r:embed="rId10">
-                      <a:extLst>
-                        <a:ext uri="{28A0092B-C50C-407E-A947-70E740481C1C}">
-                          <a14:useLocalDpi xmlns:a14="http://schemas.microsoft.com/office/drawing/2010/main" val="0"/>
-                        </a:ext>
-                      </a:extLst>
-                    </a:blip>
-                    <a:stretch>
-                      <a:fillRect/>
-                    </a:stretch>
-                  </pic:blipFill>
-                  <pic:spPr>
-                    <a:xfrm>
-                      <a:off x="0" y="0"/>
-                      <a:ext cx="6120130" cy="3220085"/>
-                    </a:xfrm>
-                    <a:prstGeom prst="rect">
-                      <a:avLst/>
-                    </a:prstGeom>
-                  </pic:spPr>
-                </pic:pic>
-              </a:graphicData>
-            </a:graphic>
-          </wp:anchor>
-        </w:drawing>
-      </w:r>
-      <w:r>
-        <w:t>7</w:t>
-      </w:r>
-      <w:r>
-        <w:t xml:space="preserve">. </w:t>
-      </w:r>
-      <w:r>
-        <w:t>Deploy</w:t>
-      </w:r>
-      <w:r>
-        <w:t>ment e gestione del progetto</w:t>
-      </w:r>
-    </w:p>
-    <w:p>
-      <w:pPr>
-        <w:spacing w:before="240" w:after="240"/>
-        <w:rPr>
-          <w:rFonts w:eastAsia="Times New Roman" w:cstheme="minorHAnsi"/>
-          <w:kern w:val="0"/>
-          <w:sz w:val="24"/>
-          <w:szCs w:val="24"/>
-          <w:lang w:eastAsia="it-IT"/>
-          <w14:ligatures w14:val="none"/>
-        </w:rPr>
-      </w:pPr>
-    </w:p>
-    <w:p>
-      <w:pPr>
-        <w:pStyle w:val="Paragrafoelenco"/>
-        <w:spacing w:before="240" w:after="240" w:line="240" w:lineRule="auto"/>
-        <w:ind w:left="1428"/>
-        <w:rPr>
-          <w:rFonts w:eastAsia="Times New Roman" w:cstheme="minorHAnsi"/>
-          <w:kern w:val="0"/>
-          <w:sz w:val="24"/>
-          <w:szCs w:val="24"/>
-          <w:lang w:eastAsia="it-IT"/>
-          <w14:ligatures w14:val="none"/>
-        </w:rPr>
-      </w:pPr>
-    </w:p>
-    <w:p>
-      <w:r>
-        <w:rPr>
-          <w:rFonts w:eastAsia="Times New Roman" w:cstheme="minorHAnsi"/>
-          <w:noProof/>
-          <w:kern w:val="0"/>
-          <w:sz w:val="24"/>
-          <w:szCs w:val="24"/>
-          <w:lang w:eastAsia="it-IT"/>
-          <w14:ligatures w14:val="none"/>
-        </w:rPr>
-        <w:lastRenderedPageBreak/>
-        <w:drawing>
-          <wp:anchor distT="0" distB="0" distL="114300" distR="114300" simplePos="0" relativeHeight="251666432" behindDoc="0" locked="0" layoutInCell="1" allowOverlap="1" wp14:anchorId="20723519" wp14:editId="74D4D705">
-            <wp:simplePos x="0" y="0"/>
-            <wp:positionH relativeFrom="margin">
-              <wp:posOffset>9525</wp:posOffset>
-            </wp:positionH>
-            <wp:positionV relativeFrom="paragraph">
-              <wp:posOffset>0</wp:posOffset>
-            </wp:positionV>
-            <wp:extent cx="6120130" cy="3220085"/>
-            <wp:effectExtent l="0" t="0" r="0" b="0"/>
-            <wp:wrapTopAndBottom/>
-            <wp:docPr id="707348779" name="Immagine 1" descr="Immagine che contiene testo, schermata, software, Icona del computer&#10;&#10;Descrizione generata automaticamente"/>
-            <wp:cNvGraphicFramePr>
-              <a:graphicFrameLocks xmlns:a="http://schemas.openxmlformats.org/drawingml/2006/main" noChangeAspect="1"/>
-            </wp:cNvGraphicFramePr>
-            <a:graphic xmlns:a="http://schemas.openxmlformats.org/drawingml/2006/main">
-              <a:graphicData uri="http://schemas.openxmlformats.org/drawingml/2006/picture">
-                <pic:pic xmlns:pic="http://schemas.openxmlformats.org/drawingml/2006/picture">
-                  <pic:nvPicPr>
-                    <pic:cNvPr id="707348779" name="Immagine 1" descr="Immagine che contiene testo, schermata, software, Icona del computer&#10;&#10;Descrizione generata automaticamente"/>
-                    <pic:cNvPicPr/>
-                  </pic:nvPicPr>
-                  <pic:blipFill>
-                    <a:blip r:embed="rId11">
-                      <a:extLst>
-                        <a:ext uri="{28A0092B-C50C-407E-A947-70E740481C1C}">
-                          <a14:useLocalDpi xmlns:a14="http://schemas.microsoft.com/office/drawing/2010/main" val="0"/>
-                        </a:ext>
-                      </a:extLst>
-                    </a:blip>
-                    <a:stretch>
-                      <a:fillRect/>
-                    </a:stretch>
-                  </pic:blipFill>
-                  <pic:spPr>
-                    <a:xfrm>
-                      <a:off x="0" y="0"/>
-                      <a:ext cx="6120130" cy="3220085"/>
-                    </a:xfrm>
-                    <a:prstGeom prst="rect">
-                      <a:avLst/>
-                    </a:prstGeom>
-                  </pic:spPr>
-                </pic:pic>
-              </a:graphicData>
-            </a:graphic>
-          </wp:anchor>
-        </w:drawing>
-      </w:r>
-      <w:r>
-        <w:rPr>
-          <w:rFonts w:eastAsia="Times New Roman" w:cstheme="minorHAnsi"/>
-          <w:noProof/>
-          <w:color w:val="000000"/>
-          <w:kern w:val="0"/>
-          <w:lang w:eastAsia="it-IT"/>
-          <w14:ligatures w14:val="none"/>
-        </w:rPr>
-        <w:drawing>
-          <wp:anchor distT="0" distB="0" distL="114300" distR="114300" simplePos="0" relativeHeight="251667456" behindDoc="0" locked="0" layoutInCell="1" allowOverlap="1" wp14:anchorId="3A6000C5" wp14:editId="260F52EB">
-            <wp:simplePos x="0" y="0"/>
-            <wp:positionH relativeFrom="margin">
-              <wp:align>left</wp:align>
-            </wp:positionH>
-            <wp:positionV relativeFrom="paragraph">
-              <wp:posOffset>3216275</wp:posOffset>
-            </wp:positionV>
-            <wp:extent cx="6120130" cy="3220085"/>
-            <wp:effectExtent l="0" t="0" r="0" b="0"/>
-            <wp:wrapTopAndBottom/>
-            <wp:docPr id="1316228995" name="Immagine 1" descr="Immagine che contiene testo, schermata, software, numero&#10;&#10;Descrizione generata automaticamente"/>
-            <wp:cNvGraphicFramePr>
-              <a:graphicFrameLocks xmlns:a="http://schemas.openxmlformats.org/drawingml/2006/main" noChangeAspect="1"/>
-            </wp:cNvGraphicFramePr>
-            <a:graphic xmlns:a="http://schemas.openxmlformats.org/drawingml/2006/main">
-              <a:graphicData uri="http://schemas.openxmlformats.org/drawingml/2006/picture">
-                <pic:pic xmlns:pic="http://schemas.openxmlformats.org/drawingml/2006/picture">
-                  <pic:nvPicPr>
-                    <pic:cNvPr id="1316228995" name="Immagine 1" descr="Immagine che contiene testo, schermata, software, numero&#10;&#10;Descrizione generata automaticamente"/>
-                    <pic:cNvPicPr/>
-                  </pic:nvPicPr>
-                  <pic:blipFill>
-                    <a:blip r:embed="rId12">
-                      <a:extLst>
-                        <a:ext uri="{28A0092B-C50C-407E-A947-70E740481C1C}">
-                          <a14:useLocalDpi xmlns:a14="http://schemas.microsoft.com/office/drawing/2010/main" val="0"/>
-                        </a:ext>
-                      </a:extLst>
-                    </a:blip>
-                    <a:stretch>
-                      <a:fillRect/>
-                    </a:stretch>
-                  </pic:blipFill>
-                  <pic:spPr>
-                    <a:xfrm>
-                      <a:off x="0" y="0"/>
-                      <a:ext cx="6120130" cy="3220085"/>
-                    </a:xfrm>
-                    <a:prstGeom prst="rect">
-                      <a:avLst/>
-                    </a:prstGeom>
-                  </pic:spPr>
-                </pic:pic>
-              </a:graphicData>
-            </a:graphic>
-          </wp:anchor>
-        </w:drawing>
-      </w:r>
-      <w:r>
-        <w:rPr>
-          <w:noProof/>
-        </w:rPr>
-        <w:drawing>
-          <wp:inline distT="0" distB="0" distL="0" distR="0" wp14:anchorId="151A3DE8" wp14:editId="112ED507">
-            <wp:extent cx="6120130" cy="3220085"/>
-            <wp:effectExtent l="0" t="0" r="0" b="0"/>
-            <wp:docPr id="231971470" name="Immagine 1" descr="Immagine che contiene testo, schermata, software, numero&#10;&#10;Descrizione generata automaticamente"/>
-            <wp:cNvGraphicFramePr>
-              <a:graphicFrameLocks xmlns:a="http://schemas.openxmlformats.org/drawingml/2006/main" noChangeAspect="1"/>
-            </wp:cNvGraphicFramePr>
-            <a:graphic xmlns:a="http://schemas.openxmlformats.org/drawingml/2006/main">
-              <a:graphicData uri="http://schemas.openxmlformats.org/drawingml/2006/picture">
-                <pic:pic xmlns:pic="http://schemas.openxmlformats.org/drawingml/2006/picture">
-                  <pic:nvPicPr>
-                    <pic:cNvPr id="231971470" name="Immagine 1" descr="Immagine che contiene testo, schermata, software, numero&#10;&#10;Descrizione generata automaticamente"/>
                     <pic:cNvPicPr/>
                   </pic:nvPicPr>
                   <pic:blipFill>
@@ -7730,44 +6344,75 @@
                 </pic:pic>
               </a:graphicData>
             </a:graphic>
-          </wp:inline>
+          </wp:anchor>
         </w:drawing>
       </w:r>
-    </w:p>
-    <w:p>
-      <w:pPr>
+      <w:r>
+        <w:t>7</w:t>
+      </w:r>
+      <w:r>
+        <w:t xml:space="preserve">. </w:t>
+      </w:r>
+      <w:r>
+        <w:t>Deploy</w:t>
+      </w:r>
+      <w:r>
+        <w:t>ment e gestione del progetto</w:t>
+      </w:r>
+    </w:p>
+    <w:p>
+      <w:pPr>
+        <w:spacing w:before="240" w:after="240"/>
+        <w:rPr>
+          <w:rFonts w:eastAsia="Times New Roman" w:cstheme="minorHAnsi"/>
+          <w:kern w:val="0"/>
+          <w:sz w:val="24"/>
+          <w:szCs w:val="24"/>
+          <w:lang w:eastAsia="it-IT"/>
+          <w14:ligatures w14:val="none"/>
+        </w:rPr>
+      </w:pPr>
+    </w:p>
+    <w:p>
+      <w:pPr>
+        <w:pStyle w:val="ListParagraph"/>
         <w:spacing w:before="240" w:after="240" w:line="240" w:lineRule="auto"/>
-        <w:rPr>
-          <w:rFonts w:eastAsia="Times New Roman" w:cstheme="minorHAnsi"/>
-          <w:color w:val="000000"/>
-          <w:kern w:val="0"/>
-          <w:lang w:eastAsia="it-IT"/>
-          <w14:ligatures w14:val="none"/>
-        </w:rPr>
-      </w:pPr>
+        <w:ind w:left="1428"/>
+        <w:rPr>
+          <w:rFonts w:eastAsia="Times New Roman" w:cstheme="minorHAnsi"/>
+          <w:kern w:val="0"/>
+          <w:sz w:val="24"/>
+          <w:szCs w:val="24"/>
+          <w:lang w:eastAsia="it-IT"/>
+          <w14:ligatures w14:val="none"/>
+        </w:rPr>
+      </w:pPr>
+    </w:p>
+    <w:p>
       <w:r>
         <w:rPr>
           <w:rFonts w:eastAsia="Times New Roman" w:cstheme="minorHAnsi"/>
           <w:noProof/>
-          <w:color w:val="000000"/>
-          <w:kern w:val="0"/>
+          <w:kern w:val="0"/>
+          <w:sz w:val="24"/>
+          <w:szCs w:val="24"/>
           <w:lang w:eastAsia="it-IT"/>
           <w14:ligatures w14:val="none"/>
         </w:rPr>
         <w:lastRenderedPageBreak/>
         <w:drawing>
-          <wp:anchor distT="0" distB="0" distL="114300" distR="114300" simplePos="0" relativeHeight="251668480" behindDoc="0" locked="0" layoutInCell="1" allowOverlap="1" wp14:anchorId="77BB5A94" wp14:editId="2CC55456">
+          <wp:anchor distT="0" distB="0" distL="114300" distR="114300" simplePos="0" relativeHeight="251666432" behindDoc="0" locked="0" layoutInCell="1" allowOverlap="1" wp14:anchorId="20723519" wp14:editId="74D4D705">
             <wp:simplePos x="0" y="0"/>
             <wp:positionH relativeFrom="margin">
-              <wp:align>left</wp:align>
+              <wp:posOffset>9525</wp:posOffset>
             </wp:positionH>
             <wp:positionV relativeFrom="paragraph">
               <wp:posOffset>0</wp:posOffset>
             </wp:positionV>
-            <wp:extent cx="6120130" cy="3220720"/>
+            <wp:extent cx="6120130" cy="3220085"/>
             <wp:effectExtent l="0" t="0" r="0" b="0"/>
             <wp:wrapTopAndBottom/>
-            <wp:docPr id="304072997" name="Immagine 1" descr="Immagine che contiene testo, schermata, software, schermo&#10;&#10;Descrizione generata automaticamente"/>
+            <wp:docPr id="707348779" name="Immagine 1" descr="Immagine che contiene testo, schermata, software, Icona del computer&#10;&#10;Descrizione generata automaticamente"/>
             <wp:cNvGraphicFramePr>
               <a:graphicFrameLocks xmlns:a="http://schemas.openxmlformats.org/drawingml/2006/main" noChangeAspect="1"/>
             </wp:cNvGraphicFramePr>
@@ -7775,7 +6420,7 @@
               <a:graphicData uri="http://schemas.openxmlformats.org/drawingml/2006/picture">
                 <pic:pic xmlns:pic="http://schemas.openxmlformats.org/drawingml/2006/picture">
                   <pic:nvPicPr>
-                    <pic:cNvPr id="304072997" name="Immagine 1" descr="Immagine che contiene testo, schermata, software, schermo&#10;&#10;Descrizione generata automaticamente"/>
+                    <pic:cNvPr id="707348779" name="Immagine 1" descr="Immagine che contiene testo, schermata, software, Icona del computer&#10;&#10;Descrizione generata automaticamente"/>
                     <pic:cNvPicPr/>
                   </pic:nvPicPr>
                   <pic:blipFill>
@@ -7793,7 +6438,7 @@
                   <pic:spPr>
                     <a:xfrm>
                       <a:off x="0" y="0"/>
-                      <a:ext cx="6120130" cy="3220720"/>
+                      <a:ext cx="6120130" cy="3220085"/>
                     </a:xfrm>
                     <a:prstGeom prst="rect">
                       <a:avLst/>
@@ -7815,18 +6460,18 @@
           <w14:ligatures w14:val="none"/>
         </w:rPr>
         <w:drawing>
-          <wp:anchor distT="0" distB="0" distL="114300" distR="114300" simplePos="0" relativeHeight="251669504" behindDoc="0" locked="0" layoutInCell="1" allowOverlap="1" wp14:anchorId="2D95C4FD" wp14:editId="0A6F1239">
+          <wp:anchor distT="0" distB="0" distL="114300" distR="114300" simplePos="0" relativeHeight="251667456" behindDoc="0" locked="0" layoutInCell="1" allowOverlap="1" wp14:anchorId="3A6000C5" wp14:editId="260F52EB">
             <wp:simplePos x="0" y="0"/>
             <wp:positionH relativeFrom="margin">
               <wp:align>left</wp:align>
             </wp:positionH>
             <wp:positionV relativeFrom="paragraph">
-              <wp:posOffset>3178175</wp:posOffset>
+              <wp:posOffset>3216275</wp:posOffset>
             </wp:positionV>
             <wp:extent cx="6120130" cy="3220085"/>
             <wp:effectExtent l="0" t="0" r="0" b="0"/>
             <wp:wrapTopAndBottom/>
-            <wp:docPr id="1950607824" name="Immagine 1" descr="Immagine che contiene schermata, testo, software, schermo&#10;&#10;Descrizione generata automaticamente"/>
+            <wp:docPr id="1316228995" name="Immagine 1" descr="Immagine che contiene testo, schermata, software, numero&#10;&#10;Descrizione generata automaticamente"/>
             <wp:cNvGraphicFramePr>
               <a:graphicFrameLocks xmlns:a="http://schemas.openxmlformats.org/drawingml/2006/main" noChangeAspect="1"/>
             </wp:cNvGraphicFramePr>
@@ -7834,7 +6479,7 @@
               <a:graphicData uri="http://schemas.openxmlformats.org/drawingml/2006/picture">
                 <pic:pic xmlns:pic="http://schemas.openxmlformats.org/drawingml/2006/picture">
                   <pic:nvPicPr>
-                    <pic:cNvPr id="1950607824" name="Immagine 1" descr="Immagine che contiene schermata, testo, software, schermo&#10;&#10;Descrizione generata automaticamente"/>
+                    <pic:cNvPr id="1316228995" name="Immagine 1" descr="Immagine che contiene testo, schermata, software, numero&#10;&#10;Descrizione generata automaticamente"/>
                     <pic:cNvPicPr/>
                   </pic:nvPicPr>
                   <pic:blipFill>
@@ -7866,6 +6511,183 @@
       </w:r>
       <w:r>
         <w:rPr>
+          <w:noProof/>
+        </w:rPr>
+        <w:drawing>
+          <wp:inline distT="0" distB="0" distL="0" distR="0" wp14:anchorId="151A3DE8" wp14:editId="112ED507">
+            <wp:extent cx="6120130" cy="3220085"/>
+            <wp:effectExtent l="0" t="0" r="0" b="0"/>
+            <wp:docPr id="231971470" name="Immagine 1" descr="Immagine che contiene testo, schermata, software, numero&#10;&#10;Descrizione generata automaticamente"/>
+            <wp:cNvGraphicFramePr>
+              <a:graphicFrameLocks xmlns:a="http://schemas.openxmlformats.org/drawingml/2006/main" noChangeAspect="1"/>
+            </wp:cNvGraphicFramePr>
+            <a:graphic xmlns:a="http://schemas.openxmlformats.org/drawingml/2006/main">
+              <a:graphicData uri="http://schemas.openxmlformats.org/drawingml/2006/picture">
+                <pic:pic xmlns:pic="http://schemas.openxmlformats.org/drawingml/2006/picture">
+                  <pic:nvPicPr>
+                    <pic:cNvPr id="231971470" name="Immagine 1" descr="Immagine che contiene testo, schermata, software, numero&#10;&#10;Descrizione generata automaticamente"/>
+                    <pic:cNvPicPr/>
+                  </pic:nvPicPr>
+                  <pic:blipFill>
+                    <a:blip r:embed="rId16">
+                      <a:extLst>
+                        <a:ext uri="{28A0092B-C50C-407E-A947-70E740481C1C}">
+                          <a14:useLocalDpi xmlns:a14="http://schemas.microsoft.com/office/drawing/2010/main" val="0"/>
+                        </a:ext>
+                      </a:extLst>
+                    </a:blip>
+                    <a:stretch>
+                      <a:fillRect/>
+                    </a:stretch>
+                  </pic:blipFill>
+                  <pic:spPr>
+                    <a:xfrm>
+                      <a:off x="0" y="0"/>
+                      <a:ext cx="6120130" cy="3220085"/>
+                    </a:xfrm>
+                    <a:prstGeom prst="rect">
+                      <a:avLst/>
+                    </a:prstGeom>
+                  </pic:spPr>
+                </pic:pic>
+              </a:graphicData>
+            </a:graphic>
+          </wp:inline>
+        </w:drawing>
+      </w:r>
+    </w:p>
+    <w:p>
+      <w:pPr>
+        <w:spacing w:before="240" w:after="240" w:line="240" w:lineRule="auto"/>
+        <w:rPr>
+          <w:rFonts w:eastAsia="Times New Roman" w:cstheme="minorHAnsi"/>
+          <w:color w:val="000000"/>
+          <w:kern w:val="0"/>
+          <w:lang w:eastAsia="it-IT"/>
+          <w14:ligatures w14:val="none"/>
+        </w:rPr>
+      </w:pPr>
+      <w:r>
+        <w:rPr>
+          <w:rFonts w:eastAsia="Times New Roman" w:cstheme="minorHAnsi"/>
+          <w:noProof/>
+          <w:color w:val="000000"/>
+          <w:kern w:val="0"/>
+          <w:lang w:eastAsia="it-IT"/>
+          <w14:ligatures w14:val="none"/>
+        </w:rPr>
+        <w:lastRenderedPageBreak/>
+        <w:drawing>
+          <wp:anchor distT="0" distB="0" distL="114300" distR="114300" simplePos="0" relativeHeight="251668480" behindDoc="0" locked="0" layoutInCell="1" allowOverlap="1" wp14:anchorId="77BB5A94" wp14:editId="2CC55456">
+            <wp:simplePos x="0" y="0"/>
+            <wp:positionH relativeFrom="margin">
+              <wp:align>left</wp:align>
+            </wp:positionH>
+            <wp:positionV relativeFrom="paragraph">
+              <wp:posOffset>0</wp:posOffset>
+            </wp:positionV>
+            <wp:extent cx="6120130" cy="3220720"/>
+            <wp:effectExtent l="0" t="0" r="0" b="0"/>
+            <wp:wrapTopAndBottom/>
+            <wp:docPr id="304072997" name="Immagine 1" descr="Immagine che contiene testo, schermata, software, schermo&#10;&#10;Descrizione generata automaticamente"/>
+            <wp:cNvGraphicFramePr>
+              <a:graphicFrameLocks xmlns:a="http://schemas.openxmlformats.org/drawingml/2006/main" noChangeAspect="1"/>
+            </wp:cNvGraphicFramePr>
+            <a:graphic xmlns:a="http://schemas.openxmlformats.org/drawingml/2006/main">
+              <a:graphicData uri="http://schemas.openxmlformats.org/drawingml/2006/picture">
+                <pic:pic xmlns:pic="http://schemas.openxmlformats.org/drawingml/2006/picture">
+                  <pic:nvPicPr>
+                    <pic:cNvPr id="304072997" name="Immagine 1" descr="Immagine che contiene testo, schermata, software, schermo&#10;&#10;Descrizione generata automaticamente"/>
+                    <pic:cNvPicPr/>
+                  </pic:nvPicPr>
+                  <pic:blipFill>
+                    <a:blip r:embed="rId17">
+                      <a:extLst>
+                        <a:ext uri="{28A0092B-C50C-407E-A947-70E740481C1C}">
+                          <a14:useLocalDpi xmlns:a14="http://schemas.microsoft.com/office/drawing/2010/main" val="0"/>
+                        </a:ext>
+                      </a:extLst>
+                    </a:blip>
+                    <a:stretch>
+                      <a:fillRect/>
+                    </a:stretch>
+                  </pic:blipFill>
+                  <pic:spPr>
+                    <a:xfrm>
+                      <a:off x="0" y="0"/>
+                      <a:ext cx="6120130" cy="3220720"/>
+                    </a:xfrm>
+                    <a:prstGeom prst="rect">
+                      <a:avLst/>
+                    </a:prstGeom>
+                  </pic:spPr>
+                </pic:pic>
+              </a:graphicData>
+            </a:graphic>
+          </wp:anchor>
+        </w:drawing>
+      </w:r>
+      <w:r>
+        <w:rPr>
+          <w:rFonts w:eastAsia="Times New Roman" w:cstheme="minorHAnsi"/>
+          <w:noProof/>
+          <w:color w:val="000000"/>
+          <w:kern w:val="0"/>
+          <w:lang w:eastAsia="it-IT"/>
+          <w14:ligatures w14:val="none"/>
+        </w:rPr>
+        <w:drawing>
+          <wp:anchor distT="0" distB="0" distL="114300" distR="114300" simplePos="0" relativeHeight="251669504" behindDoc="0" locked="0" layoutInCell="1" allowOverlap="1" wp14:anchorId="2D95C4FD" wp14:editId="0A6F1239">
+            <wp:simplePos x="0" y="0"/>
+            <wp:positionH relativeFrom="margin">
+              <wp:align>left</wp:align>
+            </wp:positionH>
+            <wp:positionV relativeFrom="paragraph">
+              <wp:posOffset>3178175</wp:posOffset>
+            </wp:positionV>
+            <wp:extent cx="6120130" cy="3220085"/>
+            <wp:effectExtent l="0" t="0" r="0" b="0"/>
+            <wp:wrapTopAndBottom/>
+            <wp:docPr id="1950607824" name="Immagine 1" descr="Immagine che contiene schermata, testo, software, schermo&#10;&#10;Descrizione generata automaticamente"/>
+            <wp:cNvGraphicFramePr>
+              <a:graphicFrameLocks xmlns:a="http://schemas.openxmlformats.org/drawingml/2006/main" noChangeAspect="1"/>
+            </wp:cNvGraphicFramePr>
+            <a:graphic xmlns:a="http://schemas.openxmlformats.org/drawingml/2006/main">
+              <a:graphicData uri="http://schemas.openxmlformats.org/drawingml/2006/picture">
+                <pic:pic xmlns:pic="http://schemas.openxmlformats.org/drawingml/2006/picture">
+                  <pic:nvPicPr>
+                    <pic:cNvPr id="1950607824" name="Immagine 1" descr="Immagine che contiene schermata, testo, software, schermo&#10;&#10;Descrizione generata automaticamente"/>
+                    <pic:cNvPicPr/>
+                  </pic:nvPicPr>
+                  <pic:blipFill>
+                    <a:blip r:embed="rId18">
+                      <a:extLst>
+                        <a:ext uri="{28A0092B-C50C-407E-A947-70E740481C1C}">
+                          <a14:useLocalDpi xmlns:a14="http://schemas.microsoft.com/office/drawing/2010/main" val="0"/>
+                        </a:ext>
+                      </a:extLst>
+                    </a:blip>
+                    <a:stretch>
+                      <a:fillRect/>
+                    </a:stretch>
+                  </pic:blipFill>
+                  <pic:spPr>
+                    <a:xfrm>
+                      <a:off x="0" y="0"/>
+                      <a:ext cx="6120130" cy="3220085"/>
+                    </a:xfrm>
+                    <a:prstGeom prst="rect">
+                      <a:avLst/>
+                    </a:prstGeom>
+                  </pic:spPr>
+                </pic:pic>
+              </a:graphicData>
+            </a:graphic>
+          </wp:anchor>
+        </w:drawing>
+      </w:r>
+      <w:r>
+        <w:rPr>
           <w:rFonts w:eastAsia="Times New Roman" w:cstheme="minorHAnsi"/>
           <w:noProof/>
           <w:color w:val="000000"/>
@@ -7889,7 +6711,7 @@
                     <pic:cNvPicPr/>
                   </pic:nvPicPr>
                   <pic:blipFill>
-                    <a:blip r:embed="rId16"/>
+                    <a:blip r:embed="rId19"/>
                     <a:stretch>
                       <a:fillRect/>
                     </a:stretch>
@@ -7953,7 +6775,7 @@
                     <pic:cNvPicPr/>
                   </pic:nvPicPr>
                   <pic:blipFill>
-                    <a:blip r:embed="rId17">
+                    <a:blip r:embed="rId20">
                       <a:extLst>
                         <a:ext uri="{28A0092B-C50C-407E-A947-70E740481C1C}">
                           <a14:useLocalDpi xmlns:a14="http://schemas.microsoft.com/office/drawing/2010/main" val="0"/>
@@ -8014,7 +6836,7 @@
                     <pic:cNvPicPr/>
                   </pic:nvPicPr>
                   <pic:blipFill>
-                    <a:blip r:embed="rId18"/>
+                    <a:blip r:embed="rId21"/>
                     <a:stretch>
                       <a:fillRect/>
                     </a:stretch>
@@ -15723,16 +14545,16 @@
     <w:lsdException w:name="Unresolved Mention" w:semiHidden="1" w:unhideWhenUsed="1"/>
     <w:lsdException w:name="Smart Link" w:semiHidden="1" w:unhideWhenUsed="1"/>
   </w:latentStyles>
-  <w:style w:type="paragraph" w:default="1" w:styleId="Normale">
+  <w:style w:type="paragraph" w:default="1" w:styleId="Normal">
     <w:name w:val="Normal"/>
     <w:qFormat/>
     <w:rsid w:val="009259F5"/>
   </w:style>
-  <w:style w:type="paragraph" w:styleId="Titolo1">
+  <w:style w:type="paragraph" w:styleId="Heading1">
     <w:name w:val="heading 1"/>
-    <w:basedOn w:val="Normale"/>
-    <w:next w:val="Normale"/>
-    <w:link w:val="Titolo1Carattere"/>
+    <w:basedOn w:val="Normal"/>
+    <w:next w:val="Normal"/>
+    <w:link w:val="Heading1Char"/>
     <w:uiPriority w:val="9"/>
     <w:qFormat/>
     <w:rsid w:val="00B77690"/>
@@ -15749,11 +14571,11 @@
       <w:szCs w:val="32"/>
     </w:rPr>
   </w:style>
-  <w:style w:type="paragraph" w:styleId="Titolo2">
+  <w:style w:type="paragraph" w:styleId="Heading2">
     <w:name w:val="heading 2"/>
-    <w:basedOn w:val="Normale"/>
-    <w:next w:val="Normale"/>
-    <w:link w:val="Titolo2Carattere"/>
+    <w:basedOn w:val="Normal"/>
+    <w:next w:val="Normal"/>
+    <w:link w:val="Heading2Char"/>
     <w:uiPriority w:val="9"/>
     <w:unhideWhenUsed/>
     <w:qFormat/>
@@ -15771,11 +14593,11 @@
       <w:szCs w:val="26"/>
     </w:rPr>
   </w:style>
-  <w:style w:type="paragraph" w:styleId="Titolo3">
+  <w:style w:type="paragraph" w:styleId="Heading3">
     <w:name w:val="heading 3"/>
-    <w:basedOn w:val="Normale"/>
-    <w:next w:val="Normale"/>
-    <w:link w:val="Titolo3Carattere"/>
+    <w:basedOn w:val="Normal"/>
+    <w:next w:val="Normal"/>
+    <w:link w:val="Heading3Char"/>
     <w:uiPriority w:val="9"/>
     <w:semiHidden/>
     <w:unhideWhenUsed/>
@@ -15794,13 +14616,13 @@
       <w:szCs w:val="24"/>
     </w:rPr>
   </w:style>
-  <w:style w:type="character" w:default="1" w:styleId="Carpredefinitoparagrafo">
+  <w:style w:type="character" w:default="1" w:styleId="DefaultParagraphFont">
     <w:name w:val="Default Paragraph Font"/>
     <w:uiPriority w:val="1"/>
     <w:semiHidden/>
     <w:unhideWhenUsed/>
   </w:style>
-  <w:style w:type="table" w:default="1" w:styleId="Tabellanormale">
+  <w:style w:type="table" w:default="1" w:styleId="TableNormal">
     <w:name w:val="Normal Table"/>
     <w:uiPriority w:val="99"/>
     <w:semiHidden/>
@@ -15815,16 +14637,16 @@
       </w:tblCellMar>
     </w:tblPr>
   </w:style>
-  <w:style w:type="numbering" w:default="1" w:styleId="Nessunelenco">
+  <w:style w:type="numbering" w:default="1" w:styleId="NoList">
     <w:name w:val="No List"/>
     <w:uiPriority w:val="99"/>
     <w:semiHidden/>
     <w:unhideWhenUsed/>
   </w:style>
-  <w:style w:type="character" w:customStyle="1" w:styleId="Titolo1Carattere">
-    <w:name w:val="Titolo 1 Carattere"/>
-    <w:basedOn w:val="Carpredefinitoparagrafo"/>
-    <w:link w:val="Titolo1"/>
+  <w:style w:type="character" w:customStyle="1" w:styleId="Heading1Char">
+    <w:name w:val="Heading 1 Char"/>
+    <w:basedOn w:val="DefaultParagraphFont"/>
+    <w:link w:val="Heading1"/>
     <w:uiPriority w:val="9"/>
     <w:rsid w:val="00B77690"/>
     <w:rPr>
@@ -15834,11 +14656,11 @@
       <w:szCs w:val="32"/>
     </w:rPr>
   </w:style>
-  <w:style w:type="paragraph" w:styleId="Titolo">
+  <w:style w:type="paragraph" w:styleId="Title">
     <w:name w:val="Title"/>
-    <w:basedOn w:val="Normale"/>
-    <w:next w:val="Normale"/>
-    <w:link w:val="TitoloCarattere"/>
+    <w:basedOn w:val="Normal"/>
+    <w:next w:val="Normal"/>
+    <w:link w:val="TitleChar"/>
     <w:uiPriority w:val="10"/>
     <w:qFormat/>
     <w:rsid w:val="00B77690"/>
@@ -15854,10 +14676,10 @@
       <w:szCs w:val="56"/>
     </w:rPr>
   </w:style>
-  <w:style w:type="character" w:customStyle="1" w:styleId="TitoloCarattere">
-    <w:name w:val="Titolo Carattere"/>
-    <w:basedOn w:val="Carpredefinitoparagrafo"/>
-    <w:link w:val="Titolo"/>
+  <w:style w:type="character" w:customStyle="1" w:styleId="TitleChar">
+    <w:name w:val="Title Char"/>
+    <w:basedOn w:val="DefaultParagraphFont"/>
+    <w:link w:val="Title"/>
     <w:uiPriority w:val="10"/>
     <w:rsid w:val="00B77690"/>
     <w:rPr>
@@ -15868,10 +14690,10 @@
       <w:szCs w:val="56"/>
     </w:rPr>
   </w:style>
-  <w:style w:type="paragraph" w:styleId="Intestazione">
+  <w:style w:type="paragraph" w:styleId="Header">
     <w:name w:val="header"/>
-    <w:basedOn w:val="Normale"/>
-    <w:link w:val="IntestazioneCarattere"/>
+    <w:basedOn w:val="Normal"/>
+    <w:link w:val="HeaderChar"/>
     <w:uiPriority w:val="99"/>
     <w:unhideWhenUsed/>
     <w:rsid w:val="00B77690"/>
@@ -15883,17 +14705,17 @@
       <w:spacing w:after="0" w:line="240" w:lineRule="auto"/>
     </w:pPr>
   </w:style>
-  <w:style w:type="character" w:customStyle="1" w:styleId="IntestazioneCarattere">
-    <w:name w:val="Intestazione Carattere"/>
-    <w:basedOn w:val="Carpredefinitoparagrafo"/>
-    <w:link w:val="Intestazione"/>
+  <w:style w:type="character" w:customStyle="1" w:styleId="HeaderChar">
+    <w:name w:val="Header Char"/>
+    <w:basedOn w:val="DefaultParagraphFont"/>
+    <w:link w:val="Header"/>
     <w:uiPriority w:val="99"/>
     <w:rsid w:val="00B77690"/>
   </w:style>
-  <w:style w:type="paragraph" w:styleId="Pidipagina">
+  <w:style w:type="paragraph" w:styleId="Footer">
     <w:name w:val="footer"/>
-    <w:basedOn w:val="Normale"/>
-    <w:link w:val="PidipaginaCarattere"/>
+    <w:basedOn w:val="Normal"/>
+    <w:link w:val="FooterChar"/>
     <w:uiPriority w:val="99"/>
     <w:unhideWhenUsed/>
     <w:rsid w:val="00B77690"/>
@@ -15905,16 +14727,16 @@
       <w:spacing w:after="0" w:line="240" w:lineRule="auto"/>
     </w:pPr>
   </w:style>
-  <w:style w:type="character" w:customStyle="1" w:styleId="PidipaginaCarattere">
-    <w:name w:val="Piè di pagina Carattere"/>
-    <w:basedOn w:val="Carpredefinitoparagrafo"/>
-    <w:link w:val="Pidipagina"/>
+  <w:style w:type="character" w:customStyle="1" w:styleId="FooterChar">
+    <w:name w:val="Footer Char"/>
+    <w:basedOn w:val="DefaultParagraphFont"/>
+    <w:link w:val="Footer"/>
     <w:uiPriority w:val="99"/>
     <w:rsid w:val="00B77690"/>
   </w:style>
-  <w:style w:type="paragraph" w:styleId="Paragrafoelenco">
+  <w:style w:type="paragraph" w:styleId="ListParagraph">
     <w:name w:val="List Paragraph"/>
-    <w:basedOn w:val="Normale"/>
+    <w:basedOn w:val="Normal"/>
     <w:uiPriority w:val="34"/>
     <w:qFormat/>
     <w:rsid w:val="00B77690"/>
@@ -15923,10 +14745,10 @@
       <w:contextualSpacing/>
     </w:pPr>
   </w:style>
-  <w:style w:type="character" w:customStyle="1" w:styleId="Titolo3Carattere">
-    <w:name w:val="Titolo 3 Carattere"/>
-    <w:basedOn w:val="Carpredefinitoparagrafo"/>
-    <w:link w:val="Titolo3"/>
+  <w:style w:type="character" w:customStyle="1" w:styleId="Heading3Char">
+    <w:name w:val="Heading 3 Char"/>
+    <w:basedOn w:val="DefaultParagraphFont"/>
+    <w:link w:val="Heading3"/>
     <w:uiPriority w:val="9"/>
     <w:semiHidden/>
     <w:rsid w:val="00904E99"/>
@@ -15937,9 +14759,9 @@
       <w:szCs w:val="24"/>
     </w:rPr>
   </w:style>
-  <w:style w:type="paragraph" w:styleId="NormaleWeb">
+  <w:style w:type="paragraph" w:styleId="NormalWeb">
     <w:name w:val="Normal (Web)"/>
-    <w:basedOn w:val="Normale"/>
+    <w:basedOn w:val="Normal"/>
     <w:uiPriority w:val="99"/>
     <w:unhideWhenUsed/>
     <w:rsid w:val="00904E99"/>
@@ -15955,9 +14777,9 @@
       <w14:ligatures w14:val="none"/>
     </w:rPr>
   </w:style>
-  <w:style w:type="character" w:styleId="Enfasigrassetto">
+  <w:style w:type="character" w:styleId="Strong">
     <w:name w:val="Strong"/>
-    <w:basedOn w:val="Carpredefinitoparagrafo"/>
+    <w:basedOn w:val="DefaultParagraphFont"/>
     <w:uiPriority w:val="22"/>
     <w:qFormat/>
     <w:rsid w:val="00904E99"/>
@@ -15966,9 +14788,9 @@
       <w:bCs/>
     </w:rPr>
   </w:style>
-  <w:style w:type="character" w:styleId="CodiceHTML">
+  <w:style w:type="character" w:styleId="HTMLCode">
     <w:name w:val="HTML Code"/>
-    <w:basedOn w:val="Carpredefinitoparagrafo"/>
+    <w:basedOn w:val="DefaultParagraphFont"/>
     <w:uiPriority w:val="99"/>
     <w:semiHidden/>
     <w:unhideWhenUsed/>
@@ -15979,10 +14801,10 @@
       <w:szCs w:val="20"/>
     </w:rPr>
   </w:style>
-  <w:style w:type="character" w:customStyle="1" w:styleId="Titolo2Carattere">
-    <w:name w:val="Titolo 2 Carattere"/>
-    <w:basedOn w:val="Carpredefinitoparagrafo"/>
-    <w:link w:val="Titolo2"/>
+  <w:style w:type="character" w:customStyle="1" w:styleId="Heading2Char">
+    <w:name w:val="Heading 2 Char"/>
+    <w:basedOn w:val="DefaultParagraphFont"/>
+    <w:link w:val="Heading2"/>
     <w:uiPriority w:val="9"/>
     <w:rsid w:val="00904E99"/>
     <w:rPr>
@@ -15994,12 +14816,12 @@
   </w:style>
   <w:style w:type="character" w:customStyle="1" w:styleId="apple-tab-span">
     <w:name w:val="apple-tab-span"/>
-    <w:basedOn w:val="Carpredefinitoparagrafo"/>
+    <w:basedOn w:val="DefaultParagraphFont"/>
     <w:rsid w:val="0016608B"/>
   </w:style>
-  <w:style w:type="character" w:styleId="Collegamentoipertestuale">
+  <w:style w:type="character" w:styleId="Hyperlink">
     <w:name w:val="Hyperlink"/>
-    <w:basedOn w:val="Carpredefinitoparagrafo"/>
+    <w:basedOn w:val="DefaultParagraphFont"/>
     <w:uiPriority w:val="99"/>
     <w:unhideWhenUsed/>
     <w:rsid w:val="00657271"/>
@@ -16008,9 +14830,9 @@
       <w:u w:val="single"/>
     </w:rPr>
   </w:style>
-  <w:style w:type="character" w:styleId="Menzionenonrisolta">
+  <w:style w:type="character" w:styleId="UnresolvedMention">
     <w:name w:val="Unresolved Mention"/>
-    <w:basedOn w:val="Carpredefinitoparagrafo"/>
+    <w:basedOn w:val="DefaultParagraphFont"/>
     <w:uiPriority w:val="99"/>
     <w:semiHidden/>
     <w:unhideWhenUsed/>
@@ -16020,9 +14842,9 @@
       <w:shd w:val="clear" w:color="auto" w:fill="E1DFDD"/>
     </w:rPr>
   </w:style>
-  <w:style w:type="character" w:styleId="Collegamentovisitato">
+  <w:style w:type="character" w:styleId="FollowedHyperlink">
     <w:name w:val="FollowedHyperlink"/>
-    <w:basedOn w:val="Carpredefinitoparagrafo"/>
+    <w:basedOn w:val="DefaultParagraphFont"/>
     <w:uiPriority w:val="99"/>
     <w:semiHidden/>
     <w:unhideWhenUsed/>

</xml_diff>